<commit_message>
Drobne zmiany w bazie + formularz admina
Baza:
- nowe pole w Wiadomości: Przeczytana
- powiązanie ocen z projektami

Formularz:
- podział na zakładki
- przeglądanie bazy danych
- tymczasowe wyłączenie BD (jeszcze nie do końca działa, także lepiej
nie testujcie, bo można sobie zrobić kuku xD)
</commit_message>
<xml_diff>
--- a/BD tasklist.docx
+++ b/BD tasklist.docx
@@ -176,54 +176,18 @@
           <w:ilvl w:val="1"/>
           <w:numId w:val="1"/>
         </w:numPr>
+        <w:rPr>
+          <w:color w:val="FFC000"/>
+        </w:rPr>
       </w:pPr>
       <w:proofErr w:type="spellStart"/>
       <w:r>
         <w:rPr>
-          <w:color w:val="00B0F0"/>
-        </w:rPr>
-        <w:t>Zbindowanie</w:t>
+          <w:color w:val="FFC000"/>
+        </w:rPr>
+        <w:t>Anchory</w:t>
       </w:r>
       <w:proofErr w:type="spellEnd"/>
-      <w:r>
-        <w:rPr>
-          <w:color w:val="00B0F0"/>
-        </w:rPr>
-        <w:t xml:space="preserve"> </w:t>
-      </w:r>
-      <w:r>
-        <w:rPr>
-          <w:color w:val="00B050"/>
-        </w:rPr>
-        <w:t xml:space="preserve">odpowiednich </w:t>
-      </w:r>
-      <w:r>
-        <w:rPr>
-          <w:color w:val="00B0F0"/>
-        </w:rPr>
-        <w:t xml:space="preserve">pól </w:t>
-      </w:r>
-      <w:r>
-        <w:rPr>
-          <w:color w:val="00B050"/>
-        </w:rPr>
-        <w:t>z</w:t>
-      </w:r>
-      <w:r>
-        <w:t xml:space="preserve"> </w:t>
-      </w:r>
-      <w:r>
-        <w:rPr>
-          <w:color w:val="00B0F0"/>
-        </w:rPr>
-        <w:t xml:space="preserve">bazą </w:t>
-      </w:r>
-      <w:r>
-        <w:rPr>
-          <w:color w:val="00B050"/>
-        </w:rPr>
-        <w:t>danych</w:t>
-      </w:r>
     </w:p>
     <w:p>
       <w:pPr>
@@ -233,35 +197,52 @@
           <w:numId w:val="1"/>
         </w:numPr>
       </w:pPr>
-      <w:r>
-        <w:rPr>
-          <w:color w:val="00B0F0"/>
-        </w:rPr>
-        <w:t>Transakcje</w:t>
-      </w:r>
-      <w:r>
-        <w:rPr>
-          <w:color w:val="00B0F0"/>
-        </w:rPr>
-        <w:t xml:space="preserve"> – </w:t>
+      <w:proofErr w:type="spellStart"/>
+      <w:r>
+        <w:rPr>
+          <w:color w:val="00B0F0"/>
+        </w:rPr>
+        <w:t>Zbindowanie</w:t>
+      </w:r>
+      <w:proofErr w:type="spellEnd"/>
+      <w:r>
+        <w:rPr>
+          <w:color w:val="00B0F0"/>
+        </w:rPr>
+        <w:t xml:space="preserve"> </w:t>
       </w:r>
       <w:r>
         <w:rPr>
           <w:color w:val="00B050"/>
         </w:rPr>
-        <w:t xml:space="preserve">na </w:t>
-      </w:r>
-      <w:r>
-        <w:rPr>
-          <w:color w:val="00B0F0"/>
-        </w:rPr>
-        <w:t xml:space="preserve">samym </w:t>
+        <w:t xml:space="preserve">odpowiednich </w:t>
+      </w:r>
+      <w:r>
+        <w:rPr>
+          <w:color w:val="00B0F0"/>
+        </w:rPr>
+        <w:t xml:space="preserve">pól </w:t>
       </w:r>
       <w:r>
         <w:rPr>
           <w:color w:val="00B050"/>
         </w:rPr>
-        <w:t>końcu</w:t>
+        <w:t>z</w:t>
+      </w:r>
+      <w:r>
+        <w:t xml:space="preserve"> </w:t>
+      </w:r>
+      <w:r>
+        <w:rPr>
+          <w:color w:val="00B0F0"/>
+        </w:rPr>
+        <w:t xml:space="preserve">bazą </w:t>
+      </w:r>
+      <w:r>
+        <w:rPr>
+          <w:color w:val="00B050"/>
+        </w:rPr>
+        <w:t>danych</w:t>
       </w:r>
     </w:p>
     <w:p>
@@ -271,27 +252,36 @@
           <w:ilvl w:val="1"/>
           <w:numId w:val="1"/>
         </w:numPr>
-        <w:rPr>
-          <w:color w:val="7030A0"/>
-        </w:rPr>
-      </w:pPr>
-      <w:r>
-        <w:rPr>
-          <w:color w:val="7030A0"/>
-        </w:rPr>
-        <w:t>W</w:t>
-      </w:r>
-      <w:r>
-        <w:rPr>
-          <w:color w:val="7030A0"/>
-        </w:rPr>
-        <w:t xml:space="preserve">ygodna kontrolka do przeglądania </w:t>
-      </w:r>
-      <w:r>
-        <w:rPr>
-          <w:color w:val="7030A0"/>
-        </w:rPr>
-        <w:t>profilów użytkowników</w:t>
+      </w:pPr>
+      <w:r>
+        <w:rPr>
+          <w:color w:val="00B0F0"/>
+        </w:rPr>
+        <w:t>Transakcje</w:t>
+      </w:r>
+      <w:r>
+        <w:rPr>
+          <w:color w:val="00B0F0"/>
+        </w:rPr>
+        <w:t xml:space="preserve"> – </w:t>
+      </w:r>
+      <w:r>
+        <w:rPr>
+          <w:color w:val="00B050"/>
+        </w:rPr>
+        <w:t xml:space="preserve">na </w:t>
+      </w:r>
+      <w:r>
+        <w:rPr>
+          <w:color w:val="00B0F0"/>
+        </w:rPr>
+        <w:t xml:space="preserve">samym </w:t>
+      </w:r>
+      <w:r>
+        <w:rPr>
+          <w:color w:val="00B050"/>
+        </w:rPr>
+        <w:t>końcu</w:t>
       </w:r>
     </w:p>
     <w:p>
@@ -301,24 +291,33 @@
           <w:ilvl w:val="1"/>
           <w:numId w:val="1"/>
         </w:numPr>
-      </w:pPr>
-      <w:r>
         <w:rPr>
           <w:color w:val="7030A0"/>
         </w:rPr>
-        <w:t xml:space="preserve">Uniwersalny formularz do edycji konta: </w:t>
-      </w:r>
+      </w:pPr>
       <w:r>
         <w:rPr>
           <w:color w:val="7030A0"/>
         </w:rPr>
-        <w:t>hasło, email, miejsce zamiesz</w:t>
+        <w:t>W</w:t>
       </w:r>
       <w:r>
         <w:rPr>
           <w:color w:val="7030A0"/>
         </w:rPr>
-        <w:t>kania, data urodzenia</w:t>
+        <w:t xml:space="preserve">ygodny formularz </w:t>
+      </w:r>
+      <w:r>
+        <w:rPr>
+          <w:color w:val="7030A0"/>
+        </w:rPr>
+        <w:t xml:space="preserve">do przeglądania </w:t>
+      </w:r>
+      <w:r>
+        <w:rPr>
+          <w:color w:val="7030A0"/>
+        </w:rPr>
+        <w:t>profilów użytkowników</w:t>
       </w:r>
     </w:p>
     <w:p>
@@ -328,6 +327,33 @@
           <w:ilvl w:val="1"/>
           <w:numId w:val="1"/>
         </w:numPr>
+      </w:pPr>
+      <w:r>
+        <w:rPr>
+          <w:color w:val="7030A0"/>
+        </w:rPr>
+        <w:t xml:space="preserve">Uniwersalny formularz do edycji konta: </w:t>
+      </w:r>
+      <w:r>
+        <w:rPr>
+          <w:color w:val="7030A0"/>
+        </w:rPr>
+        <w:t>hasło, email, miejsce zamiesz</w:t>
+      </w:r>
+      <w:r>
+        <w:rPr>
+          <w:color w:val="7030A0"/>
+        </w:rPr>
+        <w:t>kania, data urodzenia</w:t>
+      </w:r>
+    </w:p>
+    <w:p>
+      <w:pPr>
+        <w:pStyle w:val="Akapitzlist"/>
+        <w:numPr>
+          <w:ilvl w:val="1"/>
+          <w:numId w:val="1"/>
+        </w:numPr>
         <w:rPr>
           <w:color w:val="00B0F0"/>
         </w:rPr>
@@ -352,6 +378,46 @@
         </w:rPr>
         <w:t xml:space="preserve"> -&gt; Pokaż profil?)</w:t>
       </w:r>
+    </w:p>
+    <w:p>
+      <w:pPr>
+        <w:pStyle w:val="Akapitzlist"/>
+        <w:numPr>
+          <w:ilvl w:val="1"/>
+          <w:numId w:val="1"/>
+        </w:numPr>
+        <w:rPr>
+          <w:color w:val="00B0F0"/>
+        </w:rPr>
+      </w:pPr>
+      <w:r>
+        <w:rPr>
+          <w:color w:val="00B0F0"/>
+        </w:rPr>
+        <w:t xml:space="preserve">Nowa klasa do małego </w:t>
+      </w:r>
+      <w:proofErr w:type="spellStart"/>
+      <w:r>
+        <w:rPr>
+          <w:color w:val="00B0F0"/>
+        </w:rPr>
+        <w:t>zobiektowania</w:t>
+      </w:r>
+      <w:proofErr w:type="spellEnd"/>
+      <w:r>
+        <w:rPr>
+          <w:color w:val="00B0F0"/>
+        </w:rPr>
+        <w:t xml:space="preserve"> kodu i ogarnięcia burdelu w </w:t>
+      </w:r>
+      <w:proofErr w:type="spellStart"/>
+      <w:r>
+        <w:rPr>
+          <w:color w:val="00B0F0"/>
+        </w:rPr>
+        <w:t>loginForm</w:t>
+      </w:r>
+      <w:proofErr w:type="spellEnd"/>
     </w:p>
     <w:p>
       <w:pPr>
@@ -400,6 +466,8 @@
         </w:rPr>
         <w:t>prowadzącego</w:t>
       </w:r>
+      <w:bookmarkStart w:id="0" w:name="_GoBack"/>
+      <w:bookmarkEnd w:id="0"/>
     </w:p>
     <w:p>
       <w:pPr>
@@ -433,30 +501,35 @@
           <w:numId w:val="1"/>
         </w:numPr>
         <w:rPr>
-          <w:color w:val="FFC000"/>
-        </w:rPr>
-      </w:pPr>
-      <w:r>
-        <w:rPr>
-          <w:color w:val="FFC000"/>
+          <w:strike/>
+          <w:color w:val="00B0F0"/>
+        </w:rPr>
+      </w:pPr>
+      <w:r>
+        <w:rPr>
+          <w:strike/>
+          <w:color w:val="00B0F0"/>
         </w:rPr>
         <w:t>U</w:t>
       </w:r>
       <w:r>
         <w:rPr>
-          <w:color w:val="FFC000"/>
+          <w:strike/>
+          <w:color w:val="00B0F0"/>
         </w:rPr>
         <w:t xml:space="preserve">sunąć </w:t>
       </w:r>
       <w:r>
         <w:rPr>
-          <w:color w:val="FFC000"/>
+          <w:strike/>
+          <w:color w:val="00B0F0"/>
         </w:rPr>
         <w:t>grupę</w:t>
       </w:r>
       <w:r>
         <w:rPr>
-          <w:color w:val="FFC000"/>
+          <w:strike/>
+          <w:color w:val="00B0F0"/>
         </w:rPr>
         <w:t xml:space="preserve"> „Dodaj konto”</w:t>
       </w:r>
@@ -498,18 +571,21 @@
       </w:pPr>
       <w:r>
         <w:rPr>
+          <w:strike/>
           <w:color w:val="00B0F0"/>
         </w:rPr>
         <w:t>T</w:t>
       </w:r>
       <w:r>
         <w:rPr>
+          <w:strike/>
           <w:color w:val="00B0F0"/>
         </w:rPr>
         <w:t>abele</w:t>
       </w:r>
       <w:r>
         <w:rPr>
+          <w:strike/>
           <w:color w:val="00B0F0"/>
         </w:rPr>
         <w:t xml:space="preserve"> do przeglądania jako </w:t>
@@ -517,6 +593,7 @@
       <w:proofErr w:type="spellStart"/>
       <w:r>
         <w:rPr>
+          <w:strike/>
           <w:color w:val="00B0F0"/>
         </w:rPr>
         <w:t>combobox</w:t>
@@ -524,39 +601,30 @@
       <w:proofErr w:type="spellEnd"/>
       <w:r>
         <w:rPr>
+          <w:strike/>
           <w:color w:val="00B0F0"/>
         </w:rPr>
         <w:t xml:space="preserve"> (rozwijana lista </w:t>
       </w:r>
       <w:r>
         <w:rPr>
-          <w:color w:val="00B0F0"/>
-        </w:rPr>
-        <w:t xml:space="preserve">ze wszystkimi tabelami </w:t>
-      </w:r>
-      <w:r>
-        <w:rPr>
-          <w:color w:val="00B0F0"/>
-        </w:rPr>
-        <w:t>i na dole buton „</w:t>
-      </w:r>
-      <w:r>
-        <w:rPr>
-          <w:color w:val="00B0F0"/>
-        </w:rPr>
-        <w:t>Przeglądaj</w:t>
-      </w:r>
-      <w:r>
-        <w:rPr>
-          <w:color w:val="00B0F0"/>
-        </w:rPr>
-        <w:t>”)</w:t>
-      </w:r>
-      <w:r>
-        <w:rPr>
-          <w:color w:val="00B0F0"/>
-        </w:rPr>
-        <w:t xml:space="preserve"> . Po jego kliknięciu otwarcie </w:t>
+          <w:strike/>
+          <w:color w:val="00B0F0"/>
+        </w:rPr>
+        <w:t>ze wszystkimi tabelami)</w:t>
+      </w:r>
+      <w:r>
+        <w:rPr>
+          <w:strike/>
+          <w:color w:val="00B0F0"/>
+        </w:rPr>
+        <w:t>.</w:t>
+      </w:r>
+      <w:r>
+        <w:rPr>
+          <w:color w:val="00B0F0"/>
+        </w:rPr>
+        <w:t xml:space="preserve"> Po jego kliknięciu otwarcie </w:t>
       </w:r>
       <w:proofErr w:type="spellStart"/>
       <w:r>
@@ -847,8 +915,6 @@
         </w:rPr>
         <w:t>, np. w osobnej kolumnie</w:t>
       </w:r>
-      <w:bookmarkStart w:id="0" w:name="_GoBack"/>
-      <w:bookmarkEnd w:id="0"/>
     </w:p>
     <w:p>
       <w:pPr>
@@ -962,7 +1028,6 @@
         </w:numPr>
       </w:pPr>
       <w:r>
-        <w:lastRenderedPageBreak/>
         <w:t>Student</w:t>
       </w:r>
     </w:p>
@@ -1073,17 +1138,20 @@
           <w:numId w:val="1"/>
         </w:numPr>
         <w:rPr>
+          <w:strike/>
           <w:color w:val="00B050"/>
         </w:rPr>
       </w:pPr>
       <w:r>
         <w:rPr>
+          <w:strike/>
           <w:color w:val="00B050"/>
         </w:rPr>
         <w:t>U</w:t>
       </w:r>
       <w:r>
         <w:rPr>
+          <w:strike/>
           <w:color w:val="00B050"/>
         </w:rPr>
         <w:t>sunięcie potwierdzenia wyjścia z formatki po utworzeniu konta</w:t>
@@ -1097,17 +1165,20 @@
           <w:numId w:val="1"/>
         </w:numPr>
         <w:rPr>
+          <w:strike/>
           <w:color w:val="00B050"/>
         </w:rPr>
       </w:pPr>
       <w:r>
         <w:rPr>
+          <w:strike/>
           <w:color w:val="00B050"/>
         </w:rPr>
         <w:t>P</w:t>
       </w:r>
       <w:r>
         <w:rPr>
+          <w:strike/>
           <w:color w:val="00B050"/>
         </w:rPr>
         <w:t xml:space="preserve">rzy ręcznym wpisywaniu tekstu do </w:t>
@@ -1115,6 +1186,7 @@
       <w:proofErr w:type="spellStart"/>
       <w:r>
         <w:rPr>
+          <w:strike/>
           <w:color w:val="00B050"/>
         </w:rPr>
         <w:t>combobox’a</w:t>
@@ -1122,12 +1194,14 @@
       <w:proofErr w:type="spellEnd"/>
       <w:r>
         <w:rPr>
+          <w:strike/>
           <w:color w:val="00B050"/>
         </w:rPr>
         <w:t xml:space="preserve"> </w:t>
       </w:r>
       <w:r>
         <w:rPr>
+          <w:strike/>
           <w:color w:val="00B050"/>
         </w:rPr>
         <w:t>formatka rośnie jak chleb w Kleszczu</w:t>
@@ -1207,11 +1281,13 @@
           <w:numId w:val="3"/>
         </w:numPr>
         <w:rPr>
-          <w:color w:val="00B0F0"/>
-        </w:rPr>
-      </w:pPr>
-      <w:r>
-        <w:rPr>
+          <w:strike/>
+          <w:color w:val="00B0F0"/>
+        </w:rPr>
+      </w:pPr>
+      <w:r>
+        <w:rPr>
+          <w:strike/>
           <w:color w:val="00B0F0"/>
         </w:rPr>
         <w:t xml:space="preserve">Przerobienie encji Wiadomość: </w:t>
@@ -1225,6 +1301,7 @@
       </w:r>
       <w:r>
         <w:rPr>
+          <w:strike/>
           <w:color w:val="00B0F0"/>
         </w:rPr>
         <w:t>, dodanie pola bitowego informującego o przeczytaniu wiadomości przez odbiorcę</w:t>
@@ -1238,47 +1315,55 @@
           <w:numId w:val="3"/>
         </w:numPr>
         <w:rPr>
-          <w:color w:val="00B0F0"/>
-        </w:rPr>
-      </w:pPr>
-      <w:r>
-        <w:rPr>
+          <w:strike/>
+          <w:color w:val="00B0F0"/>
+        </w:rPr>
+      </w:pPr>
+      <w:r>
+        <w:rPr>
+          <w:strike/>
           <w:color w:val="00B0F0"/>
         </w:rPr>
         <w:t xml:space="preserve">Powiązanie ocen z projektami? Ocena może być za projekt lub </w:t>
       </w:r>
       <w:r>
         <w:rPr>
+          <w:strike/>
           <w:color w:val="00B0F0"/>
         </w:rPr>
         <w:t xml:space="preserve">po prostu </w:t>
       </w:r>
       <w:r>
         <w:rPr>
+          <w:strike/>
           <w:color w:val="00B0F0"/>
         </w:rPr>
         <w:t>z</w:t>
       </w:r>
       <w:r>
         <w:rPr>
+          <w:strike/>
           <w:color w:val="00B0F0"/>
         </w:rPr>
         <w:t xml:space="preserve"> przedmiot</w:t>
       </w:r>
       <w:r>
         <w:rPr>
+          <w:strike/>
           <w:color w:val="00B0F0"/>
         </w:rPr>
         <w:t>u</w:t>
       </w:r>
       <w:r>
         <w:rPr>
+          <w:strike/>
           <w:color w:val="00B0F0"/>
         </w:rPr>
         <w:t xml:space="preserve"> (np. z kolokwium)</w:t>
       </w:r>
       <w:r>
         <w:rPr>
+          <w:strike/>
           <w:color w:val="00B0F0"/>
         </w:rPr>
         <w:t>. Dzięki temu prowadzący będzie mógł sortować u siebie oceny studentów wg projektów, z których zostały wystawione</w:t>
@@ -1313,11 +1398,13 @@
         </w:numPr>
         <w:rPr>
           <w:b/>
+          <w:strike/>
           <w:color w:val="00B050"/>
         </w:rPr>
       </w:pPr>
       <w:r>
         <w:rPr>
+          <w:strike/>
           <w:color w:val="00B050"/>
         </w:rPr>
         <w:t>Administrator może przypisywać prowadzących do zakładów</w:t>
@@ -1332,11 +1419,13 @@
         </w:numPr>
         <w:rPr>
           <w:b/>
+          <w:strike/>
           <w:color w:val="00B050"/>
         </w:rPr>
       </w:pPr>
       <w:r>
         <w:rPr>
+          <w:strike/>
           <w:color w:val="00B050"/>
         </w:rPr>
         <w:t>Użytkownik: „Modyfikacja ustawień konta” to tylko zmiana hasła, więc można to połączyć</w:t>
@@ -1351,23 +1440,27 @@
         </w:numPr>
         <w:rPr>
           <w:b/>
+          <w:strike/>
           <w:color w:val="00B050"/>
         </w:rPr>
       </w:pPr>
       <w:r>
         <w:rPr>
+          <w:strike/>
           <w:color w:val="00B050"/>
         </w:rPr>
         <w:t>Użytkownik: „Sprawdzanie projektów” podmienić na „Przeglądanie przedmiotów</w:t>
       </w:r>
       <w:r>
         <w:rPr>
+          <w:strike/>
           <w:color w:val="00B050"/>
         </w:rPr>
         <w:t>, na które jest zapisany</w:t>
       </w:r>
       <w:r>
         <w:rPr>
+          <w:strike/>
           <w:color w:val="00B050"/>
         </w:rPr>
         <w:t>”</w:t>
@@ -1382,11 +1475,13 @@
         </w:numPr>
         <w:rPr>
           <w:b/>
+          <w:strike/>
           <w:color w:val="00B050"/>
         </w:rPr>
       </w:pPr>
       <w:r>
         <w:rPr>
+          <w:strike/>
           <w:color w:val="00B050"/>
         </w:rPr>
         <w:t>Prowadzący może generować raporty z przedmiotu</w:t>
@@ -1403,11 +1498,13 @@
       <w:pPr>
         <w:rPr>
           <w:b/>
+          <w:strike/>
         </w:rPr>
       </w:pPr>
       <w:r>
         <w:rPr>
           <w:b/>
+          <w:strike/>
         </w:rPr>
         <w:t>Diagram związków encji:</w:t>
       </w:r>
@@ -1420,11 +1517,13 @@
           <w:numId w:val="11"/>
         </w:numPr>
         <w:rPr>
+          <w:strike/>
           <w:color w:val="00B050"/>
         </w:rPr>
       </w:pPr>
       <w:r>
         <w:rPr>
+          <w:strike/>
           <w:color w:val="00B050"/>
         </w:rPr>
         <w:t>Powiązanie oceny z projektem</w:t>
@@ -1439,10 +1538,12 @@
         </w:numPr>
         <w:rPr>
           <w:b/>
-        </w:rPr>
-      </w:pPr>
-      <w:r>
-        <w:rPr>
+          <w:strike/>
+        </w:rPr>
+      </w:pPr>
+      <w:r>
+        <w:rPr>
+          <w:strike/>
           <w:color w:val="00B050"/>
         </w:rPr>
         <w:t>Nowa kolumna w wiadomości: Przeczytana</w:t>
@@ -3510,7 +3611,7 @@
 </file>
 
 <file path=customXml/itemProps1.xml><?xml version="1.0" encoding="utf-8"?>
-<ds:datastoreItem xmlns:ds="http://schemas.openxmlformats.org/officeDocument/2006/customXml" ds:itemID="{194A3C65-59B5-4CC7-BF54-06D0B66E2E4A}">
+<ds:datastoreItem xmlns:ds="http://schemas.openxmlformats.org/officeDocument/2006/customXml" ds:itemID="{E757FC90-2C81-46DA-95A1-2AABA22167E2}">
   <ds:schemaRefs>
     <ds:schemaRef ds:uri="http://schemas.openxmlformats.org/officeDocument/2006/bibliography"/>
   </ds:schemaRefs>

</xml_diff>

<commit_message>
Większość rzeczy z worda poprawiona
- poprawienie formularza prowadzącego
- usuniecie starych formualrzy prowadzącego
-uporządkowanie studenta
- Dodanie i edycja przedmiotów/projektów
-i pare estetycznych drobiazgów
</commit_message>
<xml_diff>
--- a/BD tasklist.docx
+++ b/BD tasklist.docx
@@ -1,6 +1,6 @@
 
 <file path=word/document.xml><?xml version="1.0" encoding="utf-8"?>
-<w:document xmlns:wpc="http://schemas.microsoft.com/office/word/2010/wordprocessingCanvas" xmlns:mc="http://schemas.openxmlformats.org/markup-compatibility/2006" xmlns:o="urn:schemas-microsoft-com:office:office" xmlns:r="http://schemas.openxmlformats.org/officeDocument/2006/relationships" xmlns:m="http://schemas.openxmlformats.org/officeDocument/2006/math" xmlns:v="urn:schemas-microsoft-com:vml" xmlns:wp14="http://schemas.microsoft.com/office/word/2010/wordprocessingDrawing" xmlns:wp="http://schemas.openxmlformats.org/drawingml/2006/wordprocessingDrawing" xmlns:w10="urn:schemas-microsoft-com:office:word" xmlns:w="http://schemas.openxmlformats.org/wordprocessingml/2006/main" xmlns:w14="http://schemas.microsoft.com/office/word/2010/wordml" xmlns:wpg="http://schemas.microsoft.com/office/word/2010/wordprocessingGroup" xmlns:wpi="http://schemas.microsoft.com/office/word/2010/wordprocessingInk" xmlns:wne="http://schemas.microsoft.com/office/word/2006/wordml" xmlns:wps="http://schemas.microsoft.com/office/word/2010/wordprocessingShape" mc:Ignorable="w14 wp14">
+<w:document xmlns:wpc="http://schemas.microsoft.com/office/word/2010/wordprocessingCanvas" xmlns:mc="http://schemas.openxmlformats.org/markup-compatibility/2006" xmlns:o="urn:schemas-microsoft-com:office:office" xmlns:r="http://schemas.openxmlformats.org/officeDocument/2006/relationships" xmlns:m="http://schemas.openxmlformats.org/officeDocument/2006/math" xmlns:v="urn:schemas-microsoft-com:vml" xmlns:wp14="http://schemas.microsoft.com/office/word/2010/wordprocessingDrawing" xmlns:wp="http://schemas.openxmlformats.org/drawingml/2006/wordprocessingDrawing" xmlns:w10="urn:schemas-microsoft-com:office:word" xmlns:w="http://schemas.openxmlformats.org/wordprocessingml/2006/main" xmlns:w14="http://schemas.microsoft.com/office/word/2010/wordml" xmlns:w15="http://schemas.microsoft.com/office/word/2012/wordml" xmlns:wpg="http://schemas.microsoft.com/office/word/2010/wordprocessingGroup" xmlns:wpi="http://schemas.microsoft.com/office/word/2010/wordprocessingInk" xmlns:wne="http://schemas.microsoft.com/office/word/2006/wordml" xmlns:wps="http://schemas.microsoft.com/office/word/2010/wordprocessingShape" mc:Ignorable="w14 w15 wp14">
   <w:body>
     <w:p>
       <w:pPr>
@@ -159,11 +159,13 @@
           <w:numId w:val="1"/>
         </w:numPr>
         <w:rPr>
+          <w:strike/>
           <w:color w:val="FFC000"/>
         </w:rPr>
       </w:pPr>
       <w:r>
         <w:rPr>
+          <w:strike/>
           <w:color w:val="FFC000"/>
         </w:rPr>
         <w:t>Ładne nazwy formularzy</w:t>
@@ -405,8 +407,6 @@
         </w:rPr>
         <w:t>komunikacji z bazą danych</w:t>
       </w:r>
-      <w:bookmarkStart w:id="0" w:name="_GoBack"/>
-      <w:bookmarkEnd w:id="0"/>
     </w:p>
     <w:p>
       <w:pPr>
@@ -756,29 +756,34 @@
           <w:numId w:val="4"/>
         </w:numPr>
         <w:rPr>
+          <w:strike/>
           <w:color w:val="FFC000"/>
         </w:rPr>
       </w:pPr>
       <w:r>
         <w:rPr>
+          <w:strike/>
           <w:color w:val="FFC000"/>
         </w:rPr>
         <w:t>U</w:t>
       </w:r>
       <w:r>
         <w:rPr>
+          <w:strike/>
           <w:color w:val="FFC000"/>
         </w:rPr>
         <w:t xml:space="preserve">suwanie przedmiotów </w:t>
       </w:r>
       <w:r>
         <w:rPr>
+          <w:strike/>
           <w:color w:val="FFC000"/>
         </w:rPr>
         <w:t>i projektów wypisanych przez</w:t>
       </w:r>
       <w:r>
         <w:rPr>
+          <w:strike/>
           <w:color w:val="FFC000"/>
         </w:rPr>
         <w:t xml:space="preserve"> </w:t>
@@ -786,6 +791,7 @@
       <w:proofErr w:type="spellStart"/>
       <w:r>
         <w:rPr>
+          <w:strike/>
           <w:color w:val="FFC000"/>
         </w:rPr>
         <w:t>ListView</w:t>
@@ -805,11 +811,20 @@
       </w:pPr>
       <w:r>
         <w:rPr>
+          <w:strike/>
           <w:color w:val="FFC000"/>
         </w:rPr>
-        <w:t>Przy dodawaniu przedmiotu: nazwa i opis. Możliwość dodania przedmiotu obieralnego (dodatkowe pole: max liczba studentów)</w:t>
-      </w:r>
-    </w:p>
+        <w:t xml:space="preserve">Przy dodawaniu przedmiotu: nazwa i opis. </w:t>
+      </w:r>
+      <w:bookmarkStart w:id="0" w:name="_GoBack"/>
+      <w:r>
+        <w:rPr>
+          <w:color w:val="FFC000"/>
+        </w:rPr>
+        <w:t>Możliwość dodania przedmiotu obieralnego (dodatkowe pole: max liczba studentów)</w:t>
+      </w:r>
+    </w:p>
+    <w:bookmarkEnd w:id="0"/>
     <w:p>
       <w:pPr>
         <w:pStyle w:val="Akapitzlist"/>
@@ -818,11 +833,13 @@
           <w:numId w:val="5"/>
         </w:numPr>
         <w:rPr>
+          <w:strike/>
           <w:color w:val="FFC000"/>
         </w:rPr>
       </w:pPr>
       <w:r>
         <w:rPr>
+          <w:strike/>
           <w:color w:val="FFC000"/>
         </w:rPr>
         <w:t>Przy dodawaniu projektu: nazwa, opis, max liczba studentów</w:t>
@@ -1031,17 +1048,20 @@
           <w:numId w:val="9"/>
         </w:numPr>
         <w:rPr>
+          <w:strike/>
           <w:color w:val="FFC000"/>
         </w:rPr>
       </w:pPr>
       <w:r>
         <w:rPr>
+          <w:strike/>
           <w:color w:val="FFC000"/>
         </w:rPr>
         <w:t>Zgłoszenie: najpierw przedmioty, potem projekty</w:t>
       </w:r>
       <w:r>
         <w:rPr>
+          <w:strike/>
           <w:color w:val="FFC000"/>
         </w:rPr>
         <w:t>. Przerzuciłbym na koniec zakładek</w:t>
@@ -1055,11 +1075,13 @@
           <w:numId w:val="9"/>
         </w:numPr>
         <w:rPr>
+          <w:strike/>
           <w:color w:val="FFC000"/>
         </w:rPr>
       </w:pPr>
       <w:r>
         <w:rPr>
+          <w:strike/>
           <w:color w:val="FFC000"/>
         </w:rPr>
         <w:t>Oceny: trzy listy. Przedmioty, projekty, oceny</w:t>
@@ -1073,17 +1095,20 @@
           <w:numId w:val="9"/>
         </w:numPr>
         <w:rPr>
+          <w:strike/>
           <w:color w:val="FFC000"/>
         </w:rPr>
       </w:pPr>
       <w:r>
         <w:rPr>
+          <w:strike/>
           <w:color w:val="FFC000"/>
         </w:rPr>
         <w:t xml:space="preserve">Podgląd: najpierw przedmioty, potem projekty. Na początek zakładek. </w:t>
       </w:r>
       <w:r>
         <w:rPr>
+          <w:strike/>
           <w:color w:val="FFC000"/>
         </w:rPr>
         <w:t>Button „Pokaż” otworzy formularz ze szczegółowymi informacjami o przedmiocie/projekcie</w:t>
@@ -1096,9 +1121,13 @@
           <w:ilvl w:val="0"/>
           <w:numId w:val="9"/>
         </w:numPr>
-      </w:pPr>
-      <w:r>
-        <w:rPr>
+        <w:rPr>
+          <w:strike/>
+        </w:rPr>
+      </w:pPr>
+      <w:r>
+        <w:rPr>
+          <w:strike/>
           <w:color w:val="FFC000"/>
         </w:rPr>
         <w:t>Sprawdź projekt: niepotrzebne</w:t>
@@ -1658,7 +1687,7 @@
 </file>
 
 <file path=word/numbering.xml><?xml version="1.0" encoding="utf-8"?>
-<w:numbering xmlns:wpc="http://schemas.microsoft.com/office/word/2010/wordprocessingCanvas" xmlns:mc="http://schemas.openxmlformats.org/markup-compatibility/2006" xmlns:o="urn:schemas-microsoft-com:office:office" xmlns:r="http://schemas.openxmlformats.org/officeDocument/2006/relationships" xmlns:m="http://schemas.openxmlformats.org/officeDocument/2006/math" xmlns:v="urn:schemas-microsoft-com:vml" xmlns:wp14="http://schemas.microsoft.com/office/word/2010/wordprocessingDrawing" xmlns:wp="http://schemas.openxmlformats.org/drawingml/2006/wordprocessingDrawing" xmlns:w10="urn:schemas-microsoft-com:office:word" xmlns:w="http://schemas.openxmlformats.org/wordprocessingml/2006/main" xmlns:w14="http://schemas.microsoft.com/office/word/2010/wordml" xmlns:wpg="http://schemas.microsoft.com/office/word/2010/wordprocessingGroup" xmlns:wpi="http://schemas.microsoft.com/office/word/2010/wordprocessingInk" xmlns:wne="http://schemas.microsoft.com/office/word/2006/wordml" xmlns:wps="http://schemas.microsoft.com/office/word/2010/wordprocessingShape" mc:Ignorable="w14 wp14">
+<w:numbering xmlns:wpc="http://schemas.microsoft.com/office/word/2010/wordprocessingCanvas" xmlns:mc="http://schemas.openxmlformats.org/markup-compatibility/2006" xmlns:o="urn:schemas-microsoft-com:office:office" xmlns:r="http://schemas.openxmlformats.org/officeDocument/2006/relationships" xmlns:m="http://schemas.openxmlformats.org/officeDocument/2006/math" xmlns:v="urn:schemas-microsoft-com:vml" xmlns:wp14="http://schemas.microsoft.com/office/word/2010/wordprocessingDrawing" xmlns:wp="http://schemas.openxmlformats.org/drawingml/2006/wordprocessingDrawing" xmlns:w10="urn:schemas-microsoft-com:office:word" xmlns:w="http://schemas.openxmlformats.org/wordprocessingml/2006/main" xmlns:w14="http://schemas.microsoft.com/office/word/2010/wordml" xmlns:w15="http://schemas.microsoft.com/office/word/2012/wordml" xmlns:wpg="http://schemas.microsoft.com/office/word/2010/wordprocessingGroup" xmlns:wpi="http://schemas.microsoft.com/office/word/2010/wordprocessingInk" xmlns:wne="http://schemas.microsoft.com/office/word/2006/wordml" xmlns:wps="http://schemas.microsoft.com/office/word/2010/wordprocessingShape" mc:Ignorable="w14 w15 wp14">
   <w:abstractNum w:abstractNumId="0">
     <w:nsid w:val="01AA78AD"/>
     <w:multiLevelType w:val="hybridMultilevel"/>
@@ -2912,7 +2941,7 @@
 </file>
 
 <file path=word/styles.xml><?xml version="1.0" encoding="utf-8"?>
-<w:styles xmlns:mc="http://schemas.openxmlformats.org/markup-compatibility/2006" xmlns:r="http://schemas.openxmlformats.org/officeDocument/2006/relationships" xmlns:w="http://schemas.openxmlformats.org/wordprocessingml/2006/main" xmlns:w14="http://schemas.microsoft.com/office/word/2010/wordml" mc:Ignorable="w14">
+<w:styles xmlns:mc="http://schemas.openxmlformats.org/markup-compatibility/2006" xmlns:r="http://schemas.openxmlformats.org/officeDocument/2006/relationships" xmlns:w="http://schemas.openxmlformats.org/wordprocessingml/2006/main" xmlns:w14="http://schemas.microsoft.com/office/word/2010/wordml" xmlns:w15="http://schemas.microsoft.com/office/word/2012/wordml" mc:Ignorable="w14 w15">
   <w:docDefaults>
     <w:rPrDefault>
       <w:rPr>
@@ -2928,345 +2957,378 @@
       </w:pPr>
     </w:pPrDefault>
   </w:docDefaults>
-  <w:latentStyles w:defLockedState="0" w:defUIPriority="99" w:defSemiHidden="1" w:defUnhideWhenUsed="1" w:defQFormat="0" w:count="267">
-    <w:lsdException w:name="Normal" w:semiHidden="0" w:uiPriority="0" w:unhideWhenUsed="0" w:qFormat="1"/>
-    <w:lsdException w:name="heading 1" w:semiHidden="0" w:uiPriority="9" w:unhideWhenUsed="0" w:qFormat="1"/>
-    <w:lsdException w:name="heading 2" w:uiPriority="9" w:qFormat="1"/>
-    <w:lsdException w:name="heading 3" w:uiPriority="9" w:qFormat="1"/>
-    <w:lsdException w:name="heading 4" w:uiPriority="9" w:qFormat="1"/>
-    <w:lsdException w:name="heading 5" w:uiPriority="9" w:qFormat="1"/>
-    <w:lsdException w:name="heading 6" w:uiPriority="9" w:qFormat="1"/>
-    <w:lsdException w:name="heading 7" w:uiPriority="9" w:qFormat="1"/>
-    <w:lsdException w:name="heading 8" w:uiPriority="9" w:qFormat="1"/>
-    <w:lsdException w:name="heading 9" w:uiPriority="9" w:qFormat="1"/>
-    <w:lsdException w:name="toc 1" w:uiPriority="39"/>
-    <w:lsdException w:name="toc 2" w:uiPriority="39"/>
-    <w:lsdException w:name="toc 3" w:uiPriority="39"/>
-    <w:lsdException w:name="toc 4" w:uiPriority="39"/>
-    <w:lsdException w:name="toc 5" w:uiPriority="39"/>
-    <w:lsdException w:name="toc 6" w:uiPriority="39"/>
-    <w:lsdException w:name="toc 7" w:uiPriority="39"/>
-    <w:lsdException w:name="toc 8" w:uiPriority="39"/>
-    <w:lsdException w:name="toc 9" w:uiPriority="39"/>
-    <w:lsdException w:name="caption" w:uiPriority="35" w:qFormat="1"/>
-    <w:lsdException w:name="Title" w:semiHidden="0" w:uiPriority="10" w:unhideWhenUsed="0" w:qFormat="1"/>
-    <w:lsdException w:name="Default Paragraph Font" w:uiPriority="1"/>
-    <w:lsdException w:name="Subtitle" w:semiHidden="0" w:uiPriority="11" w:unhideWhenUsed="0" w:qFormat="1"/>
-    <w:lsdException w:name="Strong" w:semiHidden="0" w:uiPriority="22" w:unhideWhenUsed="0" w:qFormat="1"/>
-    <w:lsdException w:name="Emphasis" w:semiHidden="0" w:uiPriority="20" w:unhideWhenUsed="0" w:qFormat="1"/>
-    <w:lsdException w:name="Table Grid" w:semiHidden="0" w:uiPriority="59" w:unhideWhenUsed="0"/>
-    <w:lsdException w:name="Placeholder Text" w:unhideWhenUsed="0"/>
-    <w:lsdException w:name="No Spacing" w:semiHidden="0" w:uiPriority="1" w:unhideWhenUsed="0" w:qFormat="1"/>
-    <w:lsdException w:name="Light Shading" w:semiHidden="0" w:uiPriority="60" w:unhideWhenUsed="0"/>
-    <w:lsdException w:name="Light List" w:semiHidden="0" w:uiPriority="61" w:unhideWhenUsed="0"/>
-    <w:lsdException w:name="Light Grid" w:semiHidden="0" w:uiPriority="62" w:unhideWhenUsed="0"/>
-    <w:lsdException w:name="Medium Shading 1" w:semiHidden="0" w:uiPriority="63" w:unhideWhenUsed="0"/>
-    <w:lsdException w:name="Medium Shading 2" w:semiHidden="0" w:uiPriority="64" w:unhideWhenUsed="0"/>
-    <w:lsdException w:name="Medium List 1" w:semiHidden="0" w:uiPriority="65" w:unhideWhenUsed="0"/>
-    <w:lsdException w:name="Medium List 2" w:semiHidden="0" w:uiPriority="66" w:unhideWhenUsed="0"/>
-    <w:lsdException w:name="Medium Grid 1" w:semiHidden="0" w:uiPriority="67" w:unhideWhenUsed="0"/>
-    <w:lsdException w:name="Medium Grid 2" w:semiHidden="0" w:uiPriority="68" w:unhideWhenUsed="0"/>
-    <w:lsdException w:name="Medium Grid 3" w:semiHidden="0" w:uiPriority="69" w:unhideWhenUsed="0"/>
-    <w:lsdException w:name="Dark List" w:semiHidden="0" w:uiPriority="70" w:unhideWhenUsed="0"/>
-    <w:lsdException w:name="Colorful Shading" w:semiHidden="0" w:uiPriority="71" w:unhideWhenUsed="0"/>
-    <w:lsdException w:name="Colorful List" w:semiHidden="0" w:uiPriority="72" w:unhideWhenUsed="0"/>
-    <w:lsdException w:name="Colorful Grid" w:semiHidden="0" w:uiPriority="73" w:unhideWhenUsed="0"/>
-    <w:lsdException w:name="Light Shading Accent 1" w:semiHidden="0" w:uiPriority="60" w:unhideWhenUsed="0"/>
-    <w:lsdException w:name="Light List Accent 1" w:semiHidden="0" w:uiPriority="61" w:unhideWhenUsed="0"/>
-    <w:lsdException w:name="Light Grid Accent 1" w:semiHidden="0" w:uiPriority="62" w:unhideWhenUsed="0"/>
-    <w:lsdException w:name="Medium Shading 1 Accent 1" w:semiHidden="0" w:uiPriority="63" w:unhideWhenUsed="0"/>
-    <w:lsdException w:name="Medium Shading 2 Accent 1" w:semiHidden="0" w:uiPriority="64" w:unhideWhenUsed="0"/>
-    <w:lsdException w:name="Medium List 1 Accent 1" w:semiHidden="0" w:uiPriority="65" w:unhideWhenUsed="0"/>
-    <w:lsdException w:name="Revision" w:unhideWhenUsed="0"/>
-    <w:lsdException w:name="List Paragraph" w:semiHidden="0" w:uiPriority="34" w:unhideWhenUsed="0" w:qFormat="1"/>
-    <w:lsdException w:name="Quote" w:semiHidden="0" w:uiPriority="29" w:unhideWhenUsed="0" w:qFormat="1"/>
-    <w:lsdException w:name="Intense Quote" w:semiHidden="0" w:uiPriority="30" w:unhideWhenUsed="0" w:qFormat="1"/>
-    <w:lsdException w:name="Medium List 2 Accent 1" w:semiHidden="0" w:uiPriority="66" w:unhideWhenUsed="0"/>
-    <w:lsdException w:name="Medium Grid 1 Accent 1" w:semiHidden="0" w:uiPriority="67" w:unhideWhenUsed="0"/>
-    <w:lsdException w:name="Medium Grid 2 Accent 1" w:semiHidden="0" w:uiPriority="68" w:unhideWhenUsed="0"/>
-    <w:lsdException w:name="Medium Grid 3 Accent 1" w:semiHidden="0" w:uiPriority="69" w:unhideWhenUsed="0"/>
-    <w:lsdException w:name="Dark List Accent 1" w:semiHidden="0" w:uiPriority="70" w:unhideWhenUsed="0"/>
-    <w:lsdException w:name="Colorful Shading Accent 1" w:semiHidden="0" w:uiPriority="71" w:unhideWhenUsed="0"/>
-    <w:lsdException w:name="Colorful List Accent 1" w:semiHidden="0" w:uiPriority="72" w:unhideWhenUsed="0"/>
-    <w:lsdException w:name="Colorful Grid Accent 1" w:semiHidden="0" w:uiPriority="73" w:unhideWhenUsed="0"/>
-    <w:lsdException w:name="Light Shading Accent 2" w:semiHidden="0" w:uiPriority="60" w:unhideWhenUsed="0"/>
-    <w:lsdException w:name="Light List Accent 2" w:semiHidden="0" w:uiPriority="61" w:unhideWhenUsed="0"/>
-    <w:lsdException w:name="Light Grid Accent 2" w:semiHidden="0" w:uiPriority="62" w:unhideWhenUsed="0"/>
-    <w:lsdException w:name="Medium Shading 1 Accent 2" w:semiHidden="0" w:uiPriority="63" w:unhideWhenUsed="0"/>
-    <w:lsdException w:name="Medium Shading 2 Accent 2" w:semiHidden="0" w:uiPriority="64" w:unhideWhenUsed="0"/>
-    <w:lsdException w:name="Medium List 1 Accent 2" w:semiHidden="0" w:uiPriority="65" w:unhideWhenUsed="0"/>
-    <w:lsdException w:name="Medium List 2 Accent 2" w:semiHidden="0" w:uiPriority="66" w:unhideWhenUsed="0"/>
-    <w:lsdException w:name="Medium Grid 1 Accent 2" w:semiHidden="0" w:uiPriority="67" w:unhideWhenUsed="0"/>
-    <w:lsdException w:name="Medium Grid 2 Accent 2" w:semiHidden="0" w:uiPriority="68" w:unhideWhenUsed="0"/>
-    <w:lsdException w:name="Medium Grid 3 Accent 2" w:semiHidden="0" w:uiPriority="69" w:unhideWhenUsed="0"/>
-    <w:lsdException w:name="Dark List Accent 2" w:semiHidden="0" w:uiPriority="70" w:unhideWhenUsed="0"/>
-    <w:lsdException w:name="Colorful Shading Accent 2" w:semiHidden="0" w:uiPriority="71" w:unhideWhenUsed="0"/>
-    <w:lsdException w:name="Colorful List Accent 2" w:semiHidden="0" w:uiPriority="72" w:unhideWhenUsed="0"/>
-    <w:lsdException w:name="Colorful Grid Accent 2" w:semiHidden="0" w:uiPriority="73" w:unhideWhenUsed="0"/>
-    <w:lsdException w:name="Light Shading Accent 3" w:semiHidden="0" w:uiPriority="60" w:unhideWhenUsed="0"/>
-    <w:lsdException w:name="Light List Accent 3" w:semiHidden="0" w:uiPriority="61" w:unhideWhenUsed="0"/>
-    <w:lsdException w:name="Light Grid Accent 3" w:semiHidden="0" w:uiPriority="62" w:unhideWhenUsed="0"/>
-    <w:lsdException w:name="Medium Shading 1 Accent 3" w:semiHidden="0" w:uiPriority="63" w:unhideWhenUsed="0"/>
-    <w:lsdException w:name="Medium Shading 2 Accent 3" w:semiHidden="0" w:uiPriority="64" w:unhideWhenUsed="0"/>
-    <w:lsdException w:name="Medium List 1 Accent 3" w:semiHidden="0" w:uiPriority="65" w:unhideWhenUsed="0"/>
-    <w:lsdException w:name="Medium List 2 Accent 3" w:semiHidden="0" w:uiPriority="66" w:unhideWhenUsed="0"/>
-    <w:lsdException w:name="Medium Grid 1 Accent 3" w:semiHidden="0" w:uiPriority="67" w:unhideWhenUsed="0"/>
-    <w:lsdException w:name="Medium Grid 2 Accent 3" w:semiHidden="0" w:uiPriority="68" w:unhideWhenUsed="0"/>
-    <w:lsdException w:name="Medium Grid 3 Accent 3" w:semiHidden="0" w:uiPriority="69" w:unhideWhenUsed="0"/>
-    <w:lsdException w:name="Dark List Accent 3" w:semiHidden="0" w:uiPriority="70" w:unhideWhenUsed="0"/>
-    <w:lsdException w:name="Colorful Shading Accent 3" w:semiHidden="0" w:uiPriority="71" w:unhideWhenUsed="0"/>
-    <w:lsdException w:name="Colorful List Accent 3" w:semiHidden="0" w:uiPriority="72" w:unhideWhenUsed="0"/>
-    <w:lsdException w:name="Colorful Grid Accent 3" w:semiHidden="0" w:uiPriority="73" w:unhideWhenUsed="0"/>
-    <w:lsdException w:name="Light Shading Accent 4" w:semiHidden="0" w:uiPriority="60" w:unhideWhenUsed="0"/>
-    <w:lsdException w:name="Light List Accent 4" w:semiHidden="0" w:uiPriority="61" w:unhideWhenUsed="0"/>
-    <w:lsdException w:name="Light Grid Accent 4" w:semiHidden="0" w:uiPriority="62" w:unhideWhenUsed="0"/>
-    <w:lsdException w:name="Medium Shading 1 Accent 4" w:semiHidden="0" w:uiPriority="63" w:unhideWhenUsed="0"/>
-    <w:lsdException w:name="Medium Shading 2 Accent 4" w:semiHidden="0" w:uiPriority="64" w:unhideWhenUsed="0"/>
-    <w:lsdException w:name="Medium List 1 Accent 4" w:semiHidden="0" w:uiPriority="65" w:unhideWhenUsed="0"/>
-    <w:lsdException w:name="Medium List 2 Accent 4" w:semiHidden="0" w:uiPriority="66" w:unhideWhenUsed="0"/>
-    <w:lsdException w:name="Medium Grid 1 Accent 4" w:semiHidden="0" w:uiPriority="67" w:unhideWhenUsed="0"/>
-    <w:lsdException w:name="Medium Grid 2 Accent 4" w:semiHidden="0" w:uiPriority="68" w:unhideWhenUsed="0"/>
-    <w:lsdException w:name="Medium Grid 3 Accent 4" w:semiHidden="0" w:uiPriority="69" w:unhideWhenUsed="0"/>
-    <w:lsdException w:name="Dark List Accent 4" w:semiHidden="0" w:uiPriority="70" w:unhideWhenUsed="0"/>
-    <w:lsdException w:name="Colorful Shading Accent 4" w:semiHidden="0" w:uiPriority="71" w:unhideWhenUsed="0"/>
-    <w:lsdException w:name="Colorful List Accent 4" w:semiHidden="0" w:uiPriority="72" w:unhideWhenUsed="0"/>
-    <w:lsdException w:name="Colorful Grid Accent 4" w:semiHidden="0" w:uiPriority="73" w:unhideWhenUsed="0"/>
-    <w:lsdException w:name="Light Shading Accent 5" w:semiHidden="0" w:uiPriority="60" w:unhideWhenUsed="0"/>
-    <w:lsdException w:name="Light List Accent 5" w:semiHidden="0" w:uiPriority="61" w:unhideWhenUsed="0"/>
-    <w:lsdException w:name="Light Grid Accent 5" w:semiHidden="0" w:uiPriority="62" w:unhideWhenUsed="0"/>
-    <w:lsdException w:name="Medium Shading 1 Accent 5" w:semiHidden="0" w:uiPriority="63" w:unhideWhenUsed="0"/>
-    <w:lsdException w:name="Medium Shading 2 Accent 5" w:semiHidden="0" w:uiPriority="64" w:unhideWhenUsed="0"/>
-    <w:lsdException w:name="Medium List 1 Accent 5" w:semiHidden="0" w:uiPriority="65" w:unhideWhenUsed="0"/>
-    <w:lsdException w:name="Medium List 2 Accent 5" w:semiHidden="0" w:uiPriority="66" w:unhideWhenUsed="0"/>
-    <w:lsdException w:name="Medium Grid 1 Accent 5" w:semiHidden="0" w:uiPriority="67" w:unhideWhenUsed="0"/>
-    <w:lsdException w:name="Medium Grid 2 Accent 5" w:semiHidden="0" w:uiPriority="68" w:unhideWhenUsed="0"/>
-    <w:lsdException w:name="Medium Grid 3 Accent 5" w:semiHidden="0" w:uiPriority="69" w:unhideWhenUsed="0"/>
-    <w:lsdException w:name="Dark List Accent 5" w:semiHidden="0" w:uiPriority="70" w:unhideWhenUsed="0"/>
-    <w:lsdException w:name="Colorful Shading Accent 5" w:semiHidden="0" w:uiPriority="71" w:unhideWhenUsed="0"/>
-    <w:lsdException w:name="Colorful List Accent 5" w:semiHidden="0" w:uiPriority="72" w:unhideWhenUsed="0"/>
-    <w:lsdException w:name="Colorful Grid Accent 5" w:semiHidden="0" w:uiPriority="73" w:unhideWhenUsed="0"/>
-    <w:lsdException w:name="Light Shading Accent 6" w:semiHidden="0" w:uiPriority="60" w:unhideWhenUsed="0"/>
-    <w:lsdException w:name="Light List Accent 6" w:semiHidden="0" w:uiPriority="61" w:unhideWhenUsed="0"/>
-    <w:lsdException w:name="Light Grid Accent 6" w:semiHidden="0" w:uiPriority="62" w:unhideWhenUsed="0"/>
-    <w:lsdException w:name="Medium Shading 1 Accent 6" w:semiHidden="0" w:uiPriority="63" w:unhideWhenUsed="0"/>
-    <w:lsdException w:name="Medium Shading 2 Accent 6" w:semiHidden="0" w:uiPriority="64" w:unhideWhenUsed="0"/>
-    <w:lsdException w:name="Medium List 1 Accent 6" w:semiHidden="0" w:uiPriority="65" w:unhideWhenUsed="0"/>
-    <w:lsdException w:name="Medium List 2 Accent 6" w:semiHidden="0" w:uiPriority="66" w:unhideWhenUsed="0"/>
-    <w:lsdException w:name="Medium Grid 1 Accent 6" w:semiHidden="0" w:uiPriority="67" w:unhideWhenUsed="0"/>
-    <w:lsdException w:name="Medium Grid 2 Accent 6" w:semiHidden="0" w:uiPriority="68" w:unhideWhenUsed="0"/>
-    <w:lsdException w:name="Medium Grid 3 Accent 6" w:semiHidden="0" w:uiPriority="69" w:unhideWhenUsed="0"/>
-    <w:lsdException w:name="Dark List Accent 6" w:semiHidden="0" w:uiPriority="70" w:unhideWhenUsed="0"/>
-    <w:lsdException w:name="Colorful Shading Accent 6" w:semiHidden="0" w:uiPriority="71" w:unhideWhenUsed="0"/>
-    <w:lsdException w:name="Colorful List Accent 6" w:semiHidden="0" w:uiPriority="72" w:unhideWhenUsed="0"/>
-    <w:lsdException w:name="Colorful Grid Accent 6" w:semiHidden="0" w:uiPriority="73" w:unhideWhenUsed="0"/>
-    <w:lsdException w:name="Subtle Emphasis" w:semiHidden="0" w:uiPriority="19" w:unhideWhenUsed="0" w:qFormat="1"/>
-    <w:lsdException w:name="Intense Emphasis" w:semiHidden="0" w:uiPriority="21" w:unhideWhenUsed="0" w:qFormat="1"/>
-    <w:lsdException w:name="Subtle Reference" w:semiHidden="0" w:uiPriority="31" w:unhideWhenUsed="0" w:qFormat="1"/>
-    <w:lsdException w:name="Intense Reference" w:semiHidden="0" w:uiPriority="32" w:unhideWhenUsed="0" w:qFormat="1"/>
-    <w:lsdException w:name="Book Title" w:semiHidden="0" w:uiPriority="33" w:unhideWhenUsed="0" w:qFormat="1"/>
-    <w:lsdException w:name="Bibliography" w:uiPriority="37"/>
-    <w:lsdException w:name="TOC Heading" w:uiPriority="39" w:qFormat="1"/>
-  </w:latentStyles>
-  <w:style w:type="paragraph" w:default="1" w:styleId="Normalny">
-    <w:name w:val="Normal"/>
-    <w:qFormat/>
-  </w:style>
-  <w:style w:type="character" w:default="1" w:styleId="Domylnaczcionkaakapitu">
-    <w:name w:val="Default Paragraph Font"/>
-    <w:uiPriority w:val="1"/>
-    <w:semiHidden/>
-    <w:unhideWhenUsed/>
-  </w:style>
-  <w:style w:type="table" w:default="1" w:styleId="Standardowy">
-    <w:name w:val="Normal Table"/>
-    <w:uiPriority w:val="99"/>
-    <w:semiHidden/>
-    <w:unhideWhenUsed/>
-    <w:tblPr>
-      <w:tblInd w:w="0" w:type="dxa"/>
-      <w:tblCellMar>
-        <w:top w:w="0" w:type="dxa"/>
-        <w:left w:w="108" w:type="dxa"/>
-        <w:bottom w:w="0" w:type="dxa"/>
-        <w:right w:w="108" w:type="dxa"/>
-      </w:tblCellMar>
-    </w:tblPr>
-  </w:style>
-  <w:style w:type="numbering" w:default="1" w:styleId="Bezlisty">
-    <w:name w:val="No List"/>
-    <w:uiPriority w:val="99"/>
-    <w:semiHidden/>
-    <w:unhideWhenUsed/>
-  </w:style>
-  <w:style w:type="paragraph" w:styleId="Akapitzlist">
-    <w:name w:val="List Paragraph"/>
-    <w:basedOn w:val="Normalny"/>
-    <w:uiPriority w:val="34"/>
-    <w:qFormat/>
-    <w:rsid w:val="0023407F"/>
-    <w:pPr>
-      <w:ind w:left="720"/>
-      <w:contextualSpacing/>
-    </w:pPr>
-  </w:style>
-</w:styles>
-</file>
-
-<file path=word/stylesWithEffects.xml><?xml version="1.0" encoding="utf-8"?>
-<w:styles xmlns:wpc="http://schemas.microsoft.com/office/word/2010/wordprocessingCanvas" xmlns:mc="http://schemas.openxmlformats.org/markup-compatibility/2006" xmlns:o="urn:schemas-microsoft-com:office:office" xmlns:r="http://schemas.openxmlformats.org/officeDocument/2006/relationships" xmlns:m="http://schemas.openxmlformats.org/officeDocument/2006/math" xmlns:v="urn:schemas-microsoft-com:vml" xmlns:wp14="http://schemas.microsoft.com/office/word/2010/wordprocessingDrawing" xmlns:wp="http://schemas.openxmlformats.org/drawingml/2006/wordprocessingDrawing" xmlns:w10="urn:schemas-microsoft-com:office:word" xmlns:w="http://schemas.openxmlformats.org/wordprocessingml/2006/main" xmlns:w14="http://schemas.microsoft.com/office/word/2010/wordml" xmlns:wpg="http://schemas.microsoft.com/office/word/2010/wordprocessingGroup" xmlns:wpi="http://schemas.microsoft.com/office/word/2010/wordprocessingInk" xmlns:wne="http://schemas.microsoft.com/office/word/2006/wordml" xmlns:wps="http://schemas.microsoft.com/office/word/2010/wordprocessingShape" mc:Ignorable="w14 wp14">
-  <w:docDefaults>
-    <w:rPrDefault>
-      <w:rPr>
-        <w:rFonts w:asciiTheme="minorHAnsi" w:eastAsiaTheme="minorEastAsia" w:hAnsiTheme="minorHAnsi" w:cstheme="minorBidi"/>
-        <w:sz w:val="22"/>
-        <w:szCs w:val="22"/>
-        <w:lang w:val="pl-PL" w:eastAsia="ja-JP" w:bidi="ar-SA"/>
-      </w:rPr>
-    </w:rPrDefault>
-    <w:pPrDefault>
-      <w:pPr>
-        <w:spacing w:line="276" w:lineRule="auto"/>
-      </w:pPr>
-    </w:pPrDefault>
-  </w:docDefaults>
-  <w:latentStyles w:defLockedState="0" w:defUIPriority="99" w:defSemiHidden="1" w:defUnhideWhenUsed="1" w:defQFormat="0" w:count="267">
-    <w:lsdException w:name="Normal" w:semiHidden="0" w:uiPriority="0" w:unhideWhenUsed="0" w:qFormat="1"/>
-    <w:lsdException w:name="heading 1" w:semiHidden="0" w:uiPriority="9" w:unhideWhenUsed="0" w:qFormat="1"/>
-    <w:lsdException w:name="heading 2" w:uiPriority="9" w:qFormat="1"/>
-    <w:lsdException w:name="heading 3" w:uiPriority="9" w:qFormat="1"/>
-    <w:lsdException w:name="heading 4" w:uiPriority="9" w:qFormat="1"/>
-    <w:lsdException w:name="heading 5" w:uiPriority="9" w:qFormat="1"/>
-    <w:lsdException w:name="heading 6" w:uiPriority="9" w:qFormat="1"/>
-    <w:lsdException w:name="heading 7" w:uiPriority="9" w:qFormat="1"/>
-    <w:lsdException w:name="heading 8" w:uiPriority="9" w:qFormat="1"/>
-    <w:lsdException w:name="heading 9" w:uiPriority="9" w:qFormat="1"/>
-    <w:lsdException w:name="toc 1" w:uiPriority="39"/>
-    <w:lsdException w:name="toc 2" w:uiPriority="39"/>
-    <w:lsdException w:name="toc 3" w:uiPriority="39"/>
-    <w:lsdException w:name="toc 4" w:uiPriority="39"/>
-    <w:lsdException w:name="toc 5" w:uiPriority="39"/>
-    <w:lsdException w:name="toc 6" w:uiPriority="39"/>
-    <w:lsdException w:name="toc 7" w:uiPriority="39"/>
-    <w:lsdException w:name="toc 8" w:uiPriority="39"/>
-    <w:lsdException w:name="toc 9" w:uiPriority="39"/>
-    <w:lsdException w:name="caption" w:uiPriority="35" w:qFormat="1"/>
-    <w:lsdException w:name="Title" w:semiHidden="0" w:uiPriority="10" w:unhideWhenUsed="0" w:qFormat="1"/>
-    <w:lsdException w:name="Default Paragraph Font" w:uiPriority="1"/>
-    <w:lsdException w:name="Subtitle" w:semiHidden="0" w:uiPriority="11" w:unhideWhenUsed="0" w:qFormat="1"/>
-    <w:lsdException w:name="Strong" w:semiHidden="0" w:uiPriority="22" w:unhideWhenUsed="0" w:qFormat="1"/>
-    <w:lsdException w:name="Emphasis" w:semiHidden="0" w:uiPriority="20" w:unhideWhenUsed="0" w:qFormat="1"/>
-    <w:lsdException w:name="Table Grid" w:semiHidden="0" w:uiPriority="59" w:unhideWhenUsed="0"/>
-    <w:lsdException w:name="Placeholder Text" w:unhideWhenUsed="0"/>
-    <w:lsdException w:name="No Spacing" w:semiHidden="0" w:uiPriority="1" w:unhideWhenUsed="0" w:qFormat="1"/>
-    <w:lsdException w:name="Light Shading" w:semiHidden="0" w:uiPriority="60" w:unhideWhenUsed="0"/>
-    <w:lsdException w:name="Light List" w:semiHidden="0" w:uiPriority="61" w:unhideWhenUsed="0"/>
-    <w:lsdException w:name="Light Grid" w:semiHidden="0" w:uiPriority="62" w:unhideWhenUsed="0"/>
-    <w:lsdException w:name="Medium Shading 1" w:semiHidden="0" w:uiPriority="63" w:unhideWhenUsed="0"/>
-    <w:lsdException w:name="Medium Shading 2" w:semiHidden="0" w:uiPriority="64" w:unhideWhenUsed="0"/>
-    <w:lsdException w:name="Medium List 1" w:semiHidden="0" w:uiPriority="65" w:unhideWhenUsed="0"/>
-    <w:lsdException w:name="Medium List 2" w:semiHidden="0" w:uiPriority="66" w:unhideWhenUsed="0"/>
-    <w:lsdException w:name="Medium Grid 1" w:semiHidden="0" w:uiPriority="67" w:unhideWhenUsed="0"/>
-    <w:lsdException w:name="Medium Grid 2" w:semiHidden="0" w:uiPriority="68" w:unhideWhenUsed="0"/>
-    <w:lsdException w:name="Medium Grid 3" w:semiHidden="0" w:uiPriority="69" w:unhideWhenUsed="0"/>
-    <w:lsdException w:name="Dark List" w:semiHidden="0" w:uiPriority="70" w:unhideWhenUsed="0"/>
-    <w:lsdException w:name="Colorful Shading" w:semiHidden="0" w:uiPriority="71" w:unhideWhenUsed="0"/>
-    <w:lsdException w:name="Colorful List" w:semiHidden="0" w:uiPriority="72" w:unhideWhenUsed="0"/>
-    <w:lsdException w:name="Colorful Grid" w:semiHidden="0" w:uiPriority="73" w:unhideWhenUsed="0"/>
-    <w:lsdException w:name="Light Shading Accent 1" w:semiHidden="0" w:uiPriority="60" w:unhideWhenUsed="0"/>
-    <w:lsdException w:name="Light List Accent 1" w:semiHidden="0" w:uiPriority="61" w:unhideWhenUsed="0"/>
-    <w:lsdException w:name="Light Grid Accent 1" w:semiHidden="0" w:uiPriority="62" w:unhideWhenUsed="0"/>
-    <w:lsdException w:name="Medium Shading 1 Accent 1" w:semiHidden="0" w:uiPriority="63" w:unhideWhenUsed="0"/>
-    <w:lsdException w:name="Medium Shading 2 Accent 1" w:semiHidden="0" w:uiPriority="64" w:unhideWhenUsed="0"/>
-    <w:lsdException w:name="Medium List 1 Accent 1" w:semiHidden="0" w:uiPriority="65" w:unhideWhenUsed="0"/>
-    <w:lsdException w:name="Revision" w:unhideWhenUsed="0"/>
-    <w:lsdException w:name="List Paragraph" w:semiHidden="0" w:uiPriority="34" w:unhideWhenUsed="0" w:qFormat="1"/>
-    <w:lsdException w:name="Quote" w:semiHidden="0" w:uiPriority="29" w:unhideWhenUsed="0" w:qFormat="1"/>
-    <w:lsdException w:name="Intense Quote" w:semiHidden="0" w:uiPriority="30" w:unhideWhenUsed="0" w:qFormat="1"/>
-    <w:lsdException w:name="Medium List 2 Accent 1" w:semiHidden="0" w:uiPriority="66" w:unhideWhenUsed="0"/>
-    <w:lsdException w:name="Medium Grid 1 Accent 1" w:semiHidden="0" w:uiPriority="67" w:unhideWhenUsed="0"/>
-    <w:lsdException w:name="Medium Grid 2 Accent 1" w:semiHidden="0" w:uiPriority="68" w:unhideWhenUsed="0"/>
-    <w:lsdException w:name="Medium Grid 3 Accent 1" w:semiHidden="0" w:uiPriority="69" w:unhideWhenUsed="0"/>
-    <w:lsdException w:name="Dark List Accent 1" w:semiHidden="0" w:uiPriority="70" w:unhideWhenUsed="0"/>
-    <w:lsdException w:name="Colorful Shading Accent 1" w:semiHidden="0" w:uiPriority="71" w:unhideWhenUsed="0"/>
-    <w:lsdException w:name="Colorful List Accent 1" w:semiHidden="0" w:uiPriority="72" w:unhideWhenUsed="0"/>
-    <w:lsdException w:name="Colorful Grid Accent 1" w:semiHidden="0" w:uiPriority="73" w:unhideWhenUsed="0"/>
-    <w:lsdException w:name="Light Shading Accent 2" w:semiHidden="0" w:uiPriority="60" w:unhideWhenUsed="0"/>
-    <w:lsdException w:name="Light List Accent 2" w:semiHidden="0" w:uiPriority="61" w:unhideWhenUsed="0"/>
-    <w:lsdException w:name="Light Grid Accent 2" w:semiHidden="0" w:uiPriority="62" w:unhideWhenUsed="0"/>
-    <w:lsdException w:name="Medium Shading 1 Accent 2" w:semiHidden="0" w:uiPriority="63" w:unhideWhenUsed="0"/>
-    <w:lsdException w:name="Medium Shading 2 Accent 2" w:semiHidden="0" w:uiPriority="64" w:unhideWhenUsed="0"/>
-    <w:lsdException w:name="Medium List 1 Accent 2" w:semiHidden="0" w:uiPriority="65" w:unhideWhenUsed="0"/>
-    <w:lsdException w:name="Medium List 2 Accent 2" w:semiHidden="0" w:uiPriority="66" w:unhideWhenUsed="0"/>
-    <w:lsdException w:name="Medium Grid 1 Accent 2" w:semiHidden="0" w:uiPriority="67" w:unhideWhenUsed="0"/>
-    <w:lsdException w:name="Medium Grid 2 Accent 2" w:semiHidden="0" w:uiPriority="68" w:unhideWhenUsed="0"/>
-    <w:lsdException w:name="Medium Grid 3 Accent 2" w:semiHidden="0" w:uiPriority="69" w:unhideWhenUsed="0"/>
-    <w:lsdException w:name="Dark List Accent 2" w:semiHidden="0" w:uiPriority="70" w:unhideWhenUsed="0"/>
-    <w:lsdException w:name="Colorful Shading Accent 2" w:semiHidden="0" w:uiPriority="71" w:unhideWhenUsed="0"/>
-    <w:lsdException w:name="Colorful List Accent 2" w:semiHidden="0" w:uiPriority="72" w:unhideWhenUsed="0"/>
-    <w:lsdException w:name="Colorful Grid Accent 2" w:semiHidden="0" w:uiPriority="73" w:unhideWhenUsed="0"/>
-    <w:lsdException w:name="Light Shading Accent 3" w:semiHidden="0" w:uiPriority="60" w:unhideWhenUsed="0"/>
-    <w:lsdException w:name="Light List Accent 3" w:semiHidden="0" w:uiPriority="61" w:unhideWhenUsed="0"/>
-    <w:lsdException w:name="Light Grid Accent 3" w:semiHidden="0" w:uiPriority="62" w:unhideWhenUsed="0"/>
-    <w:lsdException w:name="Medium Shading 1 Accent 3" w:semiHidden="0" w:uiPriority="63" w:unhideWhenUsed="0"/>
-    <w:lsdException w:name="Medium Shading 2 Accent 3" w:semiHidden="0" w:uiPriority="64" w:unhideWhenUsed="0"/>
-    <w:lsdException w:name="Medium List 1 Accent 3" w:semiHidden="0" w:uiPriority="65" w:unhideWhenUsed="0"/>
-    <w:lsdException w:name="Medium List 2 Accent 3" w:semiHidden="0" w:uiPriority="66" w:unhideWhenUsed="0"/>
-    <w:lsdException w:name="Medium Grid 1 Accent 3" w:semiHidden="0" w:uiPriority="67" w:unhideWhenUsed="0"/>
-    <w:lsdException w:name="Medium Grid 2 Accent 3" w:semiHidden="0" w:uiPriority="68" w:unhideWhenUsed="0"/>
-    <w:lsdException w:name="Medium Grid 3 Accent 3" w:semiHidden="0" w:uiPriority="69" w:unhideWhenUsed="0"/>
-    <w:lsdException w:name="Dark List Accent 3" w:semiHidden="0" w:uiPriority="70" w:unhideWhenUsed="0"/>
-    <w:lsdException w:name="Colorful Shading Accent 3" w:semiHidden="0" w:uiPriority="71" w:unhideWhenUsed="0"/>
-    <w:lsdException w:name="Colorful List Accent 3" w:semiHidden="0" w:uiPriority="72" w:unhideWhenUsed="0"/>
-    <w:lsdException w:name="Colorful Grid Accent 3" w:semiHidden="0" w:uiPriority="73" w:unhideWhenUsed="0"/>
-    <w:lsdException w:name="Light Shading Accent 4" w:semiHidden="0" w:uiPriority="60" w:unhideWhenUsed="0"/>
-    <w:lsdException w:name="Light List Accent 4" w:semiHidden="0" w:uiPriority="61" w:unhideWhenUsed="0"/>
-    <w:lsdException w:name="Light Grid Accent 4" w:semiHidden="0" w:uiPriority="62" w:unhideWhenUsed="0"/>
-    <w:lsdException w:name="Medium Shading 1 Accent 4" w:semiHidden="0" w:uiPriority="63" w:unhideWhenUsed="0"/>
-    <w:lsdException w:name="Medium Shading 2 Accent 4" w:semiHidden="0" w:uiPriority="64" w:unhideWhenUsed="0"/>
-    <w:lsdException w:name="Medium List 1 Accent 4" w:semiHidden="0" w:uiPriority="65" w:unhideWhenUsed="0"/>
-    <w:lsdException w:name="Medium List 2 Accent 4" w:semiHidden="0" w:uiPriority="66" w:unhideWhenUsed="0"/>
-    <w:lsdException w:name="Medium Grid 1 Accent 4" w:semiHidden="0" w:uiPriority="67" w:unhideWhenUsed="0"/>
-    <w:lsdException w:name="Medium Grid 2 Accent 4" w:semiHidden="0" w:uiPriority="68" w:unhideWhenUsed="0"/>
-    <w:lsdException w:name="Medium Grid 3 Accent 4" w:semiHidden="0" w:uiPriority="69" w:unhideWhenUsed="0"/>
-    <w:lsdException w:name="Dark List Accent 4" w:semiHidden="0" w:uiPriority="70" w:unhideWhenUsed="0"/>
-    <w:lsdException w:name="Colorful Shading Accent 4" w:semiHidden="0" w:uiPriority="71" w:unhideWhenUsed="0"/>
-    <w:lsdException w:name="Colorful List Accent 4" w:semiHidden="0" w:uiPriority="72" w:unhideWhenUsed="0"/>
-    <w:lsdException w:name="Colorful Grid Accent 4" w:semiHidden="0" w:uiPriority="73" w:unhideWhenUsed="0"/>
-    <w:lsdException w:name="Light Shading Accent 5" w:semiHidden="0" w:uiPriority="60" w:unhideWhenUsed="0"/>
-    <w:lsdException w:name="Light List Accent 5" w:semiHidden="0" w:uiPriority="61" w:unhideWhenUsed="0"/>
-    <w:lsdException w:name="Light Grid Accent 5" w:semiHidden="0" w:uiPriority="62" w:unhideWhenUsed="0"/>
-    <w:lsdException w:name="Medium Shading 1 Accent 5" w:semiHidden="0" w:uiPriority="63" w:unhideWhenUsed="0"/>
-    <w:lsdException w:name="Medium Shading 2 Accent 5" w:semiHidden="0" w:uiPriority="64" w:unhideWhenUsed="0"/>
-    <w:lsdException w:name="Medium List 1 Accent 5" w:semiHidden="0" w:uiPriority="65" w:unhideWhenUsed="0"/>
-    <w:lsdException w:name="Medium List 2 Accent 5" w:semiHidden="0" w:uiPriority="66" w:unhideWhenUsed="0"/>
-    <w:lsdException w:name="Medium Grid 1 Accent 5" w:semiHidden="0" w:uiPriority="67" w:unhideWhenUsed="0"/>
-    <w:lsdException w:name="Medium Grid 2 Accent 5" w:semiHidden="0" w:uiPriority="68" w:unhideWhenUsed="0"/>
-    <w:lsdException w:name="Medium Grid 3 Accent 5" w:semiHidden="0" w:uiPriority="69" w:unhideWhenUsed="0"/>
-    <w:lsdException w:name="Dark List Accent 5" w:semiHidden="0" w:uiPriority="70" w:unhideWhenUsed="0"/>
-    <w:lsdException w:name="Colorful Shading Accent 5" w:semiHidden="0" w:uiPriority="71" w:unhideWhenUsed="0"/>
-    <w:lsdException w:name="Colorful List Accent 5" w:semiHidden="0" w:uiPriority="72" w:unhideWhenUsed="0"/>
-    <w:lsdException w:name="Colorful Grid Accent 5" w:semiHidden="0" w:uiPriority="73" w:unhideWhenUsed="0"/>
-    <w:lsdException w:name="Light Shading Accent 6" w:semiHidden="0" w:uiPriority="60" w:unhideWhenUsed="0"/>
-    <w:lsdException w:name="Light List Accent 6" w:semiHidden="0" w:uiPriority="61" w:unhideWhenUsed="0"/>
-    <w:lsdException w:name="Light Grid Accent 6" w:semiHidden="0" w:uiPriority="62" w:unhideWhenUsed="0"/>
-    <w:lsdException w:name="Medium Shading 1 Accent 6" w:semiHidden="0" w:uiPriority="63" w:unhideWhenUsed="0"/>
-    <w:lsdException w:name="Medium Shading 2 Accent 6" w:semiHidden="0" w:uiPriority="64" w:unhideWhenUsed="0"/>
-    <w:lsdException w:name="Medium List 1 Accent 6" w:semiHidden="0" w:uiPriority="65" w:unhideWhenUsed="0"/>
-    <w:lsdException w:name="Medium List 2 Accent 6" w:semiHidden="0" w:uiPriority="66" w:unhideWhenUsed="0"/>
-    <w:lsdException w:name="Medium Grid 1 Accent 6" w:semiHidden="0" w:uiPriority="67" w:unhideWhenUsed="0"/>
-    <w:lsdException w:name="Medium Grid 2 Accent 6" w:semiHidden="0" w:uiPriority="68" w:unhideWhenUsed="0"/>
-    <w:lsdException w:name="Medium Grid 3 Accent 6" w:semiHidden="0" w:uiPriority="69" w:unhideWhenUsed="0"/>
-    <w:lsdException w:name="Dark List Accent 6" w:semiHidden="0" w:uiPriority="70" w:unhideWhenUsed="0"/>
-    <w:lsdException w:name="Colorful Shading Accent 6" w:semiHidden="0" w:uiPriority="71" w:unhideWhenUsed="0"/>
-    <w:lsdException w:name="Colorful List Accent 6" w:semiHidden="0" w:uiPriority="72" w:unhideWhenUsed="0"/>
-    <w:lsdException w:name="Colorful Grid Accent 6" w:semiHidden="0" w:uiPriority="73" w:unhideWhenUsed="0"/>
-    <w:lsdException w:name="Subtle Emphasis" w:semiHidden="0" w:uiPriority="19" w:unhideWhenUsed="0" w:qFormat="1"/>
-    <w:lsdException w:name="Intense Emphasis" w:semiHidden="0" w:uiPriority="21" w:unhideWhenUsed="0" w:qFormat="1"/>
-    <w:lsdException w:name="Subtle Reference" w:semiHidden="0" w:uiPriority="31" w:unhideWhenUsed="0" w:qFormat="1"/>
-    <w:lsdException w:name="Intense Reference" w:semiHidden="0" w:uiPriority="32" w:unhideWhenUsed="0" w:qFormat="1"/>
-    <w:lsdException w:name="Book Title" w:semiHidden="0" w:uiPriority="33" w:unhideWhenUsed="0" w:qFormat="1"/>
-    <w:lsdException w:name="Bibliography" w:uiPriority="37"/>
-    <w:lsdException w:name="TOC Heading" w:uiPriority="39" w:qFormat="1"/>
+  <w:latentStyles w:defLockedState="0" w:defUIPriority="99" w:defSemiHidden="0" w:defUnhideWhenUsed="0" w:defQFormat="0" w:count="371">
+    <w:lsdException w:name="Normal" w:uiPriority="0" w:qFormat="1"/>
+    <w:lsdException w:name="heading 1" w:uiPriority="9" w:qFormat="1"/>
+    <w:lsdException w:name="heading 2" w:semiHidden="1" w:uiPriority="9" w:unhideWhenUsed="1" w:qFormat="1"/>
+    <w:lsdException w:name="heading 3" w:semiHidden="1" w:uiPriority="9" w:unhideWhenUsed="1" w:qFormat="1"/>
+    <w:lsdException w:name="heading 4" w:semiHidden="1" w:uiPriority="9" w:unhideWhenUsed="1" w:qFormat="1"/>
+    <w:lsdException w:name="heading 5" w:semiHidden="1" w:uiPriority="9" w:unhideWhenUsed="1" w:qFormat="1"/>
+    <w:lsdException w:name="heading 6" w:semiHidden="1" w:uiPriority="9" w:unhideWhenUsed="1" w:qFormat="1"/>
+    <w:lsdException w:name="heading 7" w:semiHidden="1" w:uiPriority="9" w:unhideWhenUsed="1" w:qFormat="1"/>
+    <w:lsdException w:name="heading 8" w:semiHidden="1" w:uiPriority="9" w:unhideWhenUsed="1" w:qFormat="1"/>
+    <w:lsdException w:name="heading 9" w:semiHidden="1" w:uiPriority="9" w:unhideWhenUsed="1" w:qFormat="1"/>
+    <w:lsdException w:name="index 1" w:semiHidden="1" w:unhideWhenUsed="1"/>
+    <w:lsdException w:name="index 2" w:semiHidden="1" w:unhideWhenUsed="1"/>
+    <w:lsdException w:name="index 3" w:semiHidden="1" w:unhideWhenUsed="1"/>
+    <w:lsdException w:name="index 4" w:semiHidden="1" w:unhideWhenUsed="1"/>
+    <w:lsdException w:name="index 5" w:semiHidden="1" w:unhideWhenUsed="1"/>
+    <w:lsdException w:name="index 6" w:semiHidden="1" w:unhideWhenUsed="1"/>
+    <w:lsdException w:name="index 7" w:semiHidden="1" w:unhideWhenUsed="1"/>
+    <w:lsdException w:name="index 8" w:semiHidden="1" w:unhideWhenUsed="1"/>
+    <w:lsdException w:name="index 9" w:semiHidden="1" w:unhideWhenUsed="1"/>
+    <w:lsdException w:name="toc 1" w:semiHidden="1" w:uiPriority="39" w:unhideWhenUsed="1"/>
+    <w:lsdException w:name="toc 2" w:semiHidden="1" w:uiPriority="39" w:unhideWhenUsed="1"/>
+    <w:lsdException w:name="toc 3" w:semiHidden="1" w:uiPriority="39" w:unhideWhenUsed="1"/>
+    <w:lsdException w:name="toc 4" w:semiHidden="1" w:uiPriority="39" w:unhideWhenUsed="1"/>
+    <w:lsdException w:name="toc 5" w:semiHidden="1" w:uiPriority="39" w:unhideWhenUsed="1"/>
+    <w:lsdException w:name="toc 6" w:semiHidden="1" w:uiPriority="39" w:unhideWhenUsed="1"/>
+    <w:lsdException w:name="toc 7" w:semiHidden="1" w:uiPriority="39" w:unhideWhenUsed="1"/>
+    <w:lsdException w:name="toc 8" w:semiHidden="1" w:uiPriority="39" w:unhideWhenUsed="1"/>
+    <w:lsdException w:name="toc 9" w:semiHidden="1" w:uiPriority="39" w:unhideWhenUsed="1"/>
+    <w:lsdException w:name="Normal Indent" w:semiHidden="1" w:unhideWhenUsed="1"/>
+    <w:lsdException w:name="footnote text" w:semiHidden="1" w:unhideWhenUsed="1"/>
+    <w:lsdException w:name="annotation text" w:semiHidden="1" w:unhideWhenUsed="1"/>
+    <w:lsdException w:name="header" w:semiHidden="1" w:unhideWhenUsed="1"/>
+    <w:lsdException w:name="footer" w:semiHidden="1" w:unhideWhenUsed="1"/>
+    <w:lsdException w:name="index heading" w:semiHidden="1" w:unhideWhenUsed="1"/>
+    <w:lsdException w:name="caption" w:semiHidden="1" w:uiPriority="35" w:unhideWhenUsed="1" w:qFormat="1"/>
+    <w:lsdException w:name="table of figures" w:semiHidden="1" w:unhideWhenUsed="1"/>
+    <w:lsdException w:name="envelope address" w:semiHidden="1" w:unhideWhenUsed="1"/>
+    <w:lsdException w:name="envelope return" w:semiHidden="1" w:unhideWhenUsed="1"/>
+    <w:lsdException w:name="footnote reference" w:semiHidden="1" w:unhideWhenUsed="1"/>
+    <w:lsdException w:name="annotation reference" w:semiHidden="1" w:unhideWhenUsed="1"/>
+    <w:lsdException w:name="line number" w:semiHidden="1" w:unhideWhenUsed="1"/>
+    <w:lsdException w:name="page number" w:semiHidden="1" w:unhideWhenUsed="1"/>
+    <w:lsdException w:name="endnote reference" w:semiHidden="1" w:unhideWhenUsed="1"/>
+    <w:lsdException w:name="endnote text" w:semiHidden="1" w:unhideWhenUsed="1"/>
+    <w:lsdException w:name="table of authorities" w:semiHidden="1" w:unhideWhenUsed="1"/>
+    <w:lsdException w:name="macro" w:semiHidden="1" w:unhideWhenUsed="1"/>
+    <w:lsdException w:name="toa heading" w:semiHidden="1" w:unhideWhenUsed="1"/>
+    <w:lsdException w:name="List" w:semiHidden="1" w:unhideWhenUsed="1"/>
+    <w:lsdException w:name="List Bullet" w:semiHidden="1" w:unhideWhenUsed="1"/>
+    <w:lsdException w:name="List Number" w:semiHidden="1" w:unhideWhenUsed="1"/>
+    <w:lsdException w:name="List 2" w:semiHidden="1" w:unhideWhenUsed="1"/>
+    <w:lsdException w:name="List 3" w:semiHidden="1" w:unhideWhenUsed="1"/>
+    <w:lsdException w:name="List 4" w:semiHidden="1" w:unhideWhenUsed="1"/>
+    <w:lsdException w:name="List 5" w:semiHidden="1" w:unhideWhenUsed="1"/>
+    <w:lsdException w:name="List Bullet 2" w:semiHidden="1" w:unhideWhenUsed="1"/>
+    <w:lsdException w:name="List Bullet 3" w:semiHidden="1" w:unhideWhenUsed="1"/>
+    <w:lsdException w:name="List Bullet 4" w:semiHidden="1" w:unhideWhenUsed="1"/>
+    <w:lsdException w:name="List Bullet 5" w:semiHidden="1" w:unhideWhenUsed="1"/>
+    <w:lsdException w:name="List Number 2" w:semiHidden="1" w:unhideWhenUsed="1"/>
+    <w:lsdException w:name="List Number 3" w:semiHidden="1" w:unhideWhenUsed="1"/>
+    <w:lsdException w:name="List Number 4" w:semiHidden="1" w:unhideWhenUsed="1"/>
+    <w:lsdException w:name="List Number 5" w:semiHidden="1" w:unhideWhenUsed="1"/>
+    <w:lsdException w:name="Title" w:uiPriority="10" w:qFormat="1"/>
+    <w:lsdException w:name="Closing" w:semiHidden="1" w:unhideWhenUsed="1"/>
+    <w:lsdException w:name="Signature" w:semiHidden="1" w:unhideWhenUsed="1"/>
+    <w:lsdException w:name="Default Paragraph Font" w:semiHidden="1" w:uiPriority="1" w:unhideWhenUsed="1"/>
+    <w:lsdException w:name="Body Text" w:semiHidden="1" w:unhideWhenUsed="1"/>
+    <w:lsdException w:name="Body Text Indent" w:semiHidden="1" w:unhideWhenUsed="1"/>
+    <w:lsdException w:name="List Continue" w:semiHidden="1" w:unhideWhenUsed="1"/>
+    <w:lsdException w:name="List Continue 2" w:semiHidden="1" w:unhideWhenUsed="1"/>
+    <w:lsdException w:name="List Continue 3" w:semiHidden="1" w:unhideWhenUsed="1"/>
+    <w:lsdException w:name="List Continue 4" w:semiHidden="1" w:unhideWhenUsed="1"/>
+    <w:lsdException w:name="List Continue 5" w:semiHidden="1" w:unhideWhenUsed="1"/>
+    <w:lsdException w:name="Message Header" w:semiHidden="1" w:unhideWhenUsed="1"/>
+    <w:lsdException w:name="Subtitle" w:uiPriority="11" w:qFormat="1"/>
+    <w:lsdException w:name="Salutation" w:semiHidden="1" w:unhideWhenUsed="1"/>
+    <w:lsdException w:name="Date" w:semiHidden="1" w:unhideWhenUsed="1"/>
+    <w:lsdException w:name="Body Text First Indent" w:semiHidden="1" w:unhideWhenUsed="1"/>
+    <w:lsdException w:name="Body Text First Indent 2" w:semiHidden="1" w:unhideWhenUsed="1"/>
+    <w:lsdException w:name="Note Heading" w:semiHidden="1" w:unhideWhenUsed="1"/>
+    <w:lsdException w:name="Body Text 2" w:semiHidden="1" w:unhideWhenUsed="1"/>
+    <w:lsdException w:name="Body Text 3" w:semiHidden="1" w:unhideWhenUsed="1"/>
+    <w:lsdException w:name="Body Text Indent 2" w:semiHidden="1" w:unhideWhenUsed="1"/>
+    <w:lsdException w:name="Body Text Indent 3" w:semiHidden="1" w:unhideWhenUsed="1"/>
+    <w:lsdException w:name="Block Text" w:semiHidden="1" w:unhideWhenUsed="1"/>
+    <w:lsdException w:name="Hyperlink" w:semiHidden="1" w:unhideWhenUsed="1"/>
+    <w:lsdException w:name="FollowedHyperlink" w:semiHidden="1" w:unhideWhenUsed="1"/>
+    <w:lsdException w:name="Strong" w:uiPriority="22" w:qFormat="1"/>
+    <w:lsdException w:name="Emphasis" w:uiPriority="20" w:qFormat="1"/>
+    <w:lsdException w:name="Document Map" w:semiHidden="1" w:unhideWhenUsed="1"/>
+    <w:lsdException w:name="Plain Text" w:semiHidden="1" w:unhideWhenUsed="1"/>
+    <w:lsdException w:name="E-mail Signature" w:semiHidden="1" w:unhideWhenUsed="1"/>
+    <w:lsdException w:name="HTML Top of Form" w:semiHidden="1" w:unhideWhenUsed="1"/>
+    <w:lsdException w:name="HTML Bottom of Form" w:semiHidden="1" w:unhideWhenUsed="1"/>
+    <w:lsdException w:name="Normal (Web)" w:semiHidden="1" w:unhideWhenUsed="1"/>
+    <w:lsdException w:name="HTML Acronym" w:semiHidden="1" w:unhideWhenUsed="1"/>
+    <w:lsdException w:name="HTML Address" w:semiHidden="1" w:unhideWhenUsed="1"/>
+    <w:lsdException w:name="HTML Cite" w:semiHidden="1" w:unhideWhenUsed="1"/>
+    <w:lsdException w:name="HTML Code" w:semiHidden="1" w:unhideWhenUsed="1"/>
+    <w:lsdException w:name="HTML Definition" w:semiHidden="1" w:unhideWhenUsed="1"/>
+    <w:lsdException w:name="HTML Keyboard" w:semiHidden="1" w:unhideWhenUsed="1"/>
+    <w:lsdException w:name="HTML Preformatted" w:semiHidden="1" w:unhideWhenUsed="1"/>
+    <w:lsdException w:name="HTML Sample" w:semiHidden="1" w:unhideWhenUsed="1"/>
+    <w:lsdException w:name="HTML Typewriter" w:semiHidden="1" w:unhideWhenUsed="1"/>
+    <w:lsdException w:name="HTML Variable" w:semiHidden="1" w:unhideWhenUsed="1"/>
+    <w:lsdException w:name="Normal Table" w:semiHidden="1" w:unhideWhenUsed="1"/>
+    <w:lsdException w:name="annotation subject" w:semiHidden="1" w:unhideWhenUsed="1"/>
+    <w:lsdException w:name="No List" w:semiHidden="1" w:unhideWhenUsed="1"/>
+    <w:lsdException w:name="Outline List 1" w:semiHidden="1" w:unhideWhenUsed="1"/>
+    <w:lsdException w:name="Outline List 2" w:semiHidden="1" w:unhideWhenUsed="1"/>
+    <w:lsdException w:name="Outline List 3" w:semiHidden="1" w:unhideWhenUsed="1"/>
+    <w:lsdException w:name="Table Simple 1" w:semiHidden="1" w:unhideWhenUsed="1"/>
+    <w:lsdException w:name="Table Simple 2" w:semiHidden="1" w:unhideWhenUsed="1"/>
+    <w:lsdException w:name="Table Simple 3" w:semiHidden="1" w:unhideWhenUsed="1"/>
+    <w:lsdException w:name="Table Classic 1" w:semiHidden="1" w:unhideWhenUsed="1"/>
+    <w:lsdException w:name="Table Classic 2" w:semiHidden="1" w:unhideWhenUsed="1"/>
+    <w:lsdException w:name="Table Classic 3" w:semiHidden="1" w:unhideWhenUsed="1"/>
+    <w:lsdException w:name="Table Classic 4" w:semiHidden="1" w:unhideWhenUsed="1"/>
+    <w:lsdException w:name="Table Colorful 1" w:semiHidden="1" w:unhideWhenUsed="1"/>
+    <w:lsdException w:name="Table Colorful 2" w:semiHidden="1" w:unhideWhenUsed="1"/>
+    <w:lsdException w:name="Table Colorful 3" w:semiHidden="1" w:unhideWhenUsed="1"/>
+    <w:lsdException w:name="Table Columns 1" w:semiHidden="1" w:unhideWhenUsed="1"/>
+    <w:lsdException w:name="Table Columns 2" w:semiHidden="1" w:unhideWhenUsed="1"/>
+    <w:lsdException w:name="Table Columns 3" w:semiHidden="1" w:unhideWhenUsed="1"/>
+    <w:lsdException w:name="Table Columns 4" w:semiHidden="1" w:unhideWhenUsed="1"/>
+    <w:lsdException w:name="Table Columns 5" w:semiHidden="1" w:unhideWhenUsed="1"/>
+    <w:lsdException w:name="Table Grid 1" w:semiHidden="1" w:unhideWhenUsed="1"/>
+    <w:lsdException w:name="Table Grid 2" w:semiHidden="1" w:unhideWhenUsed="1"/>
+    <w:lsdException w:name="Table Grid 3" w:semiHidden="1" w:unhideWhenUsed="1"/>
+    <w:lsdException w:name="Table Grid 4" w:semiHidden="1" w:unhideWhenUsed="1"/>
+    <w:lsdException w:name="Table Grid 5" w:semiHidden="1" w:unhideWhenUsed="1"/>
+    <w:lsdException w:name="Table Grid 6" w:semiHidden="1" w:unhideWhenUsed="1"/>
+    <w:lsdException w:name="Table Grid 7" w:semiHidden="1" w:unhideWhenUsed="1"/>
+    <w:lsdException w:name="Table Grid 8" w:semiHidden="1" w:unhideWhenUsed="1"/>
+    <w:lsdException w:name="Table List 1" w:semiHidden="1" w:unhideWhenUsed="1"/>
+    <w:lsdException w:name="Table List 2" w:semiHidden="1" w:unhideWhenUsed="1"/>
+    <w:lsdException w:name="Table List 3" w:semiHidden="1" w:unhideWhenUsed="1"/>
+    <w:lsdException w:name="Table List 4" w:semiHidden="1" w:unhideWhenUsed="1"/>
+    <w:lsdException w:name="Table List 5" w:semiHidden="1" w:unhideWhenUsed="1"/>
+    <w:lsdException w:name="Table List 6" w:semiHidden="1" w:unhideWhenUsed="1"/>
+    <w:lsdException w:name="Table List 7" w:semiHidden="1" w:unhideWhenUsed="1"/>
+    <w:lsdException w:name="Table List 8" w:semiHidden="1" w:unhideWhenUsed="1"/>
+    <w:lsdException w:name="Table 3D effects 1" w:semiHidden="1" w:unhideWhenUsed="1"/>
+    <w:lsdException w:name="Table 3D effects 2" w:semiHidden="1" w:unhideWhenUsed="1"/>
+    <w:lsdException w:name="Table 3D effects 3" w:semiHidden="1" w:unhideWhenUsed="1"/>
+    <w:lsdException w:name="Table Contemporary" w:semiHidden="1" w:unhideWhenUsed="1"/>
+    <w:lsdException w:name="Table Elegant" w:semiHidden="1" w:unhideWhenUsed="1"/>
+    <w:lsdException w:name="Table Professional" w:semiHidden="1" w:unhideWhenUsed="1"/>
+    <w:lsdException w:name="Table Subtle 1" w:semiHidden="1" w:unhideWhenUsed="1"/>
+    <w:lsdException w:name="Table Subtle 2" w:semiHidden="1" w:unhideWhenUsed="1"/>
+    <w:lsdException w:name="Table Web 1" w:semiHidden="1" w:unhideWhenUsed="1"/>
+    <w:lsdException w:name="Table Web 2" w:semiHidden="1" w:unhideWhenUsed="1"/>
+    <w:lsdException w:name="Table Web 3" w:semiHidden="1" w:unhideWhenUsed="1"/>
+    <w:lsdException w:name="Balloon Text" w:semiHidden="1" w:unhideWhenUsed="1"/>
+    <w:lsdException w:name="Table Grid" w:uiPriority="59"/>
+    <w:lsdException w:name="Table Theme" w:semiHidden="1" w:unhideWhenUsed="1"/>
+    <w:lsdException w:name="Placeholder Text" w:semiHidden="1"/>
+    <w:lsdException w:name="No Spacing" w:uiPriority="1" w:qFormat="1"/>
+    <w:lsdException w:name="Light Shading" w:uiPriority="60"/>
+    <w:lsdException w:name="Light List" w:uiPriority="61"/>
+    <w:lsdException w:name="Light Grid" w:uiPriority="62"/>
+    <w:lsdException w:name="Medium Shading 1" w:uiPriority="63"/>
+    <w:lsdException w:name="Medium Shading 2" w:uiPriority="64"/>
+    <w:lsdException w:name="Medium List 1" w:uiPriority="65"/>
+    <w:lsdException w:name="Medium List 2" w:uiPriority="66"/>
+    <w:lsdException w:name="Medium Grid 1" w:uiPriority="67"/>
+    <w:lsdException w:name="Medium Grid 2" w:uiPriority="68"/>
+    <w:lsdException w:name="Medium Grid 3" w:uiPriority="69"/>
+    <w:lsdException w:name="Dark List" w:uiPriority="70"/>
+    <w:lsdException w:name="Colorful Shading" w:uiPriority="71"/>
+    <w:lsdException w:name="Colorful List" w:uiPriority="72"/>
+    <w:lsdException w:name="Colorful Grid" w:uiPriority="73"/>
+    <w:lsdException w:name="Light Shading Accent 1" w:uiPriority="60"/>
+    <w:lsdException w:name="Light List Accent 1" w:uiPriority="61"/>
+    <w:lsdException w:name="Light Grid Accent 1" w:uiPriority="62"/>
+    <w:lsdException w:name="Medium Shading 1 Accent 1" w:uiPriority="63"/>
+    <w:lsdException w:name="Medium Shading 2 Accent 1" w:uiPriority="64"/>
+    <w:lsdException w:name="Medium List 1 Accent 1" w:uiPriority="65"/>
+    <w:lsdException w:name="Revision" w:semiHidden="1"/>
+    <w:lsdException w:name="List Paragraph" w:uiPriority="34" w:qFormat="1"/>
+    <w:lsdException w:name="Quote" w:uiPriority="29" w:qFormat="1"/>
+    <w:lsdException w:name="Intense Quote" w:uiPriority="30" w:qFormat="1"/>
+    <w:lsdException w:name="Medium List 2 Accent 1" w:uiPriority="66"/>
+    <w:lsdException w:name="Medium Grid 1 Accent 1" w:uiPriority="67"/>
+    <w:lsdException w:name="Medium Grid 2 Accent 1" w:uiPriority="68"/>
+    <w:lsdException w:name="Medium Grid 3 Accent 1" w:uiPriority="69"/>
+    <w:lsdException w:name="Dark List Accent 1" w:uiPriority="70"/>
+    <w:lsdException w:name="Colorful Shading Accent 1" w:uiPriority="71"/>
+    <w:lsdException w:name="Colorful List Accent 1" w:uiPriority="72"/>
+    <w:lsdException w:name="Colorful Grid Accent 1" w:uiPriority="73"/>
+    <w:lsdException w:name="Light Shading Accent 2" w:uiPriority="60"/>
+    <w:lsdException w:name="Light List Accent 2" w:uiPriority="61"/>
+    <w:lsdException w:name="Light Grid Accent 2" w:uiPriority="62"/>
+    <w:lsdException w:name="Medium Shading 1 Accent 2" w:uiPriority="63"/>
+    <w:lsdException w:name="Medium Shading 2 Accent 2" w:uiPriority="64"/>
+    <w:lsdException w:name="Medium List 1 Accent 2" w:uiPriority="65"/>
+    <w:lsdException w:name="Medium List 2 Accent 2" w:uiPriority="66"/>
+    <w:lsdException w:name="Medium Grid 1 Accent 2" w:uiPriority="67"/>
+    <w:lsdException w:name="Medium Grid 2 Accent 2" w:uiPriority="68"/>
+    <w:lsdException w:name="Medium Grid 3 Accent 2" w:uiPriority="69"/>
+    <w:lsdException w:name="Dark List Accent 2" w:uiPriority="70"/>
+    <w:lsdException w:name="Colorful Shading Accent 2" w:uiPriority="71"/>
+    <w:lsdException w:name="Colorful List Accent 2" w:uiPriority="72"/>
+    <w:lsdException w:name="Colorful Grid Accent 2" w:uiPriority="73"/>
+    <w:lsdException w:name="Light Shading Accent 3" w:uiPriority="60"/>
+    <w:lsdException w:name="Light List Accent 3" w:uiPriority="61"/>
+    <w:lsdException w:name="Light Grid Accent 3" w:uiPriority="62"/>
+    <w:lsdException w:name="Medium Shading 1 Accent 3" w:uiPriority="63"/>
+    <w:lsdException w:name="Medium Shading 2 Accent 3" w:uiPriority="64"/>
+    <w:lsdException w:name="Medium List 1 Accent 3" w:uiPriority="65"/>
+    <w:lsdException w:name="Medium List 2 Accent 3" w:uiPriority="66"/>
+    <w:lsdException w:name="Medium Grid 1 Accent 3" w:uiPriority="67"/>
+    <w:lsdException w:name="Medium Grid 2 Accent 3" w:uiPriority="68"/>
+    <w:lsdException w:name="Medium Grid 3 Accent 3" w:uiPriority="69"/>
+    <w:lsdException w:name="Dark List Accent 3" w:uiPriority="70"/>
+    <w:lsdException w:name="Colorful Shading Accent 3" w:uiPriority="71"/>
+    <w:lsdException w:name="Colorful List Accent 3" w:uiPriority="72"/>
+    <w:lsdException w:name="Colorful Grid Accent 3" w:uiPriority="73"/>
+    <w:lsdException w:name="Light Shading Accent 4" w:uiPriority="60"/>
+    <w:lsdException w:name="Light List Accent 4" w:uiPriority="61"/>
+    <w:lsdException w:name="Light Grid Accent 4" w:uiPriority="62"/>
+    <w:lsdException w:name="Medium Shading 1 Accent 4" w:uiPriority="63"/>
+    <w:lsdException w:name="Medium Shading 2 Accent 4" w:uiPriority="64"/>
+    <w:lsdException w:name="Medium List 1 Accent 4" w:uiPriority="65"/>
+    <w:lsdException w:name="Medium List 2 Accent 4" w:uiPriority="66"/>
+    <w:lsdException w:name="Medium Grid 1 Accent 4" w:uiPriority="67"/>
+    <w:lsdException w:name="Medium Grid 2 Accent 4" w:uiPriority="68"/>
+    <w:lsdException w:name="Medium Grid 3 Accent 4" w:uiPriority="69"/>
+    <w:lsdException w:name="Dark List Accent 4" w:uiPriority="70"/>
+    <w:lsdException w:name="Colorful Shading Accent 4" w:uiPriority="71"/>
+    <w:lsdException w:name="Colorful List Accent 4" w:uiPriority="72"/>
+    <w:lsdException w:name="Colorful Grid Accent 4" w:uiPriority="73"/>
+    <w:lsdException w:name="Light Shading Accent 5" w:uiPriority="60"/>
+    <w:lsdException w:name="Light List Accent 5" w:uiPriority="61"/>
+    <w:lsdException w:name="Light Grid Accent 5" w:uiPriority="62"/>
+    <w:lsdException w:name="Medium Shading 1 Accent 5" w:uiPriority="63"/>
+    <w:lsdException w:name="Medium Shading 2 Accent 5" w:uiPriority="64"/>
+    <w:lsdException w:name="Medium List 1 Accent 5" w:uiPriority="65"/>
+    <w:lsdException w:name="Medium List 2 Accent 5" w:uiPriority="66"/>
+    <w:lsdException w:name="Medium Grid 1 Accent 5" w:uiPriority="67"/>
+    <w:lsdException w:name="Medium Grid 2 Accent 5" w:uiPriority="68"/>
+    <w:lsdException w:name="Medium Grid 3 Accent 5" w:uiPriority="69"/>
+    <w:lsdException w:name="Dark List Accent 5" w:uiPriority="70"/>
+    <w:lsdException w:name="Colorful Shading Accent 5" w:uiPriority="71"/>
+    <w:lsdException w:name="Colorful List Accent 5" w:uiPriority="72"/>
+    <w:lsdException w:name="Colorful Grid Accent 5" w:uiPriority="73"/>
+    <w:lsdException w:name="Light Shading Accent 6" w:uiPriority="60"/>
+    <w:lsdException w:name="Light List Accent 6" w:uiPriority="61"/>
+    <w:lsdException w:name="Light Grid Accent 6" w:uiPriority="62"/>
+    <w:lsdException w:name="Medium Shading 1 Accent 6" w:uiPriority="63"/>
+    <w:lsdException w:name="Medium Shading 2 Accent 6" w:uiPriority="64"/>
+    <w:lsdException w:name="Medium List 1 Accent 6" w:uiPriority="65"/>
+    <w:lsdException w:name="Medium List 2 Accent 6" w:uiPriority="66"/>
+    <w:lsdException w:name="Medium Grid 1 Accent 6" w:uiPriority="67"/>
+    <w:lsdException w:name="Medium Grid 2 Accent 6" w:uiPriority="68"/>
+    <w:lsdException w:name="Medium Grid 3 Accent 6" w:uiPriority="69"/>
+    <w:lsdException w:name="Dark List Accent 6" w:uiPriority="70"/>
+    <w:lsdException w:name="Colorful Shading Accent 6" w:uiPriority="71"/>
+    <w:lsdException w:name="Colorful List Accent 6" w:uiPriority="72"/>
+    <w:lsdException w:name="Colorful Grid Accent 6" w:uiPriority="73"/>
+    <w:lsdException w:name="Subtle Emphasis" w:uiPriority="19" w:qFormat="1"/>
+    <w:lsdException w:name="Intense Emphasis" w:uiPriority="21" w:qFormat="1"/>
+    <w:lsdException w:name="Subtle Reference" w:uiPriority="31" w:qFormat="1"/>
+    <w:lsdException w:name="Intense Reference" w:uiPriority="32" w:qFormat="1"/>
+    <w:lsdException w:name="Book Title" w:uiPriority="33" w:qFormat="1"/>
+    <w:lsdException w:name="Bibliography" w:semiHidden="1" w:uiPriority="37" w:unhideWhenUsed="1"/>
+    <w:lsdException w:name="TOC Heading" w:semiHidden="1" w:uiPriority="39" w:unhideWhenUsed="1" w:qFormat="1"/>
+    <w:lsdException w:name="Plain Table 1" w:uiPriority="41"/>
+    <w:lsdException w:name="Plain Table 2" w:uiPriority="42"/>
+    <w:lsdException w:name="Plain Table 3" w:uiPriority="43"/>
+    <w:lsdException w:name="Plain Table 4" w:uiPriority="44"/>
+    <w:lsdException w:name="Plain Table 5" w:uiPriority="45"/>
+    <w:lsdException w:name="Grid Table Light" w:uiPriority="40"/>
+    <w:lsdException w:name="Grid Table 1 Light" w:uiPriority="46"/>
+    <w:lsdException w:name="Grid Table 2" w:uiPriority="47"/>
+    <w:lsdException w:name="Grid Table 3" w:uiPriority="48"/>
+    <w:lsdException w:name="Grid Table 4" w:uiPriority="49"/>
+    <w:lsdException w:name="Grid Table 5 Dark" w:uiPriority="50"/>
+    <w:lsdException w:name="Grid Table 6 Colorful" w:uiPriority="51"/>
+    <w:lsdException w:name="Grid Table 7 Colorful" w:uiPriority="52"/>
+    <w:lsdException w:name="Grid Table 1 Light Accent 1" w:uiPriority="46"/>
+    <w:lsdException w:name="Grid Table 2 Accent 1" w:uiPriority="47"/>
+    <w:lsdException w:name="Grid Table 3 Accent 1" w:uiPriority="48"/>
+    <w:lsdException w:name="Grid Table 4 Accent 1" w:uiPriority="49"/>
+    <w:lsdException w:name="Grid Table 5 Dark Accent 1" w:uiPriority="50"/>
+    <w:lsdException w:name="Grid Table 6 Colorful Accent 1" w:uiPriority="51"/>
+    <w:lsdException w:name="Grid Table 7 Colorful Accent 1" w:uiPriority="52"/>
+    <w:lsdException w:name="Grid Table 1 Light Accent 2" w:uiPriority="46"/>
+    <w:lsdException w:name="Grid Table 2 Accent 2" w:uiPriority="47"/>
+    <w:lsdException w:name="Grid Table 3 Accent 2" w:uiPriority="48"/>
+    <w:lsdException w:name="Grid Table 4 Accent 2" w:uiPriority="49"/>
+    <w:lsdException w:name="Grid Table 5 Dark Accent 2" w:uiPriority="50"/>
+    <w:lsdException w:name="Grid Table 6 Colorful Accent 2" w:uiPriority="51"/>
+    <w:lsdException w:name="Grid Table 7 Colorful Accent 2" w:uiPriority="52"/>
+    <w:lsdException w:name="Grid Table 1 Light Accent 3" w:uiPriority="46"/>
+    <w:lsdException w:name="Grid Table 2 Accent 3" w:uiPriority="47"/>
+    <w:lsdException w:name="Grid Table 3 Accent 3" w:uiPriority="48"/>
+    <w:lsdException w:name="Grid Table 4 Accent 3" w:uiPriority="49"/>
+    <w:lsdException w:name="Grid Table 5 Dark Accent 3" w:uiPriority="50"/>
+    <w:lsdException w:name="Grid Table 6 Colorful Accent 3" w:uiPriority="51"/>
+    <w:lsdException w:name="Grid Table 7 Colorful Accent 3" w:uiPriority="52"/>
+    <w:lsdException w:name="Grid Table 1 Light Accent 4" w:uiPriority="46"/>
+    <w:lsdException w:name="Grid Table 2 Accent 4" w:uiPriority="47"/>
+    <w:lsdException w:name="Grid Table 3 Accent 4" w:uiPriority="48"/>
+    <w:lsdException w:name="Grid Table 4 Accent 4" w:uiPriority="49"/>
+    <w:lsdException w:name="Grid Table 5 Dark Accent 4" w:uiPriority="50"/>
+    <w:lsdException w:name="Grid Table 6 Colorful Accent 4" w:uiPriority="51"/>
+    <w:lsdException w:name="Grid Table 7 Colorful Accent 4" w:uiPriority="52"/>
+    <w:lsdException w:name="Grid Table 1 Light Accent 5" w:uiPriority="46"/>
+    <w:lsdException w:name="Grid Table 2 Accent 5" w:uiPriority="47"/>
+    <w:lsdException w:name="Grid Table 3 Accent 5" w:uiPriority="48"/>
+    <w:lsdException w:name="Grid Table 4 Accent 5" w:uiPriority="49"/>
+    <w:lsdException w:name="Grid Table 5 Dark Accent 5" w:uiPriority="50"/>
+    <w:lsdException w:name="Grid Table 6 Colorful Accent 5" w:uiPriority="51"/>
+    <w:lsdException w:name="Grid Table 7 Colorful Accent 5" w:uiPriority="52"/>
+    <w:lsdException w:name="Grid Table 1 Light Accent 6" w:uiPriority="46"/>
+    <w:lsdException w:name="Grid Table 2 Accent 6" w:uiPriority="47"/>
+    <w:lsdException w:name="Grid Table 3 Accent 6" w:uiPriority="48"/>
+    <w:lsdException w:name="Grid Table 4 Accent 6" w:uiPriority="49"/>
+    <w:lsdException w:name="Grid Table 5 Dark Accent 6" w:uiPriority="50"/>
+    <w:lsdException w:name="Grid Table 6 Colorful Accent 6" w:uiPriority="51"/>
+    <w:lsdException w:name="Grid Table 7 Colorful Accent 6" w:uiPriority="52"/>
+    <w:lsdException w:name="List Table 1 Light" w:uiPriority="46"/>
+    <w:lsdException w:name="List Table 2" w:uiPriority="47"/>
+    <w:lsdException w:name="List Table 3" w:uiPriority="48"/>
+    <w:lsdException w:name="List Table 4" w:uiPriority="49"/>
+    <w:lsdException w:name="List Table 5 Dark" w:uiPriority="50"/>
+    <w:lsdException w:name="List Table 6 Colorful" w:uiPriority="51"/>
+    <w:lsdException w:name="List Table 7 Colorful" w:uiPriority="52"/>
+    <w:lsdException w:name="List Table 1 Light Accent 1" w:uiPriority="46"/>
+    <w:lsdException w:name="List Table 2 Accent 1" w:uiPriority="47"/>
+    <w:lsdException w:name="List Table 3 Accent 1" w:uiPriority="48"/>
+    <w:lsdException w:name="List Table 4 Accent 1" w:uiPriority="49"/>
+    <w:lsdException w:name="List Table 5 Dark Accent 1" w:uiPriority="50"/>
+    <w:lsdException w:name="List Table 6 Colorful Accent 1" w:uiPriority="51"/>
+    <w:lsdException w:name="List Table 7 Colorful Accent 1" w:uiPriority="52"/>
+    <w:lsdException w:name="List Table 1 Light Accent 2" w:uiPriority="46"/>
+    <w:lsdException w:name="List Table 2 Accent 2" w:uiPriority="47"/>
+    <w:lsdException w:name="List Table 3 Accent 2" w:uiPriority="48"/>
+    <w:lsdException w:name="List Table 4 Accent 2" w:uiPriority="49"/>
+    <w:lsdException w:name="List Table 5 Dark Accent 2" w:uiPriority="50"/>
+    <w:lsdException w:name="List Table 6 Colorful Accent 2" w:uiPriority="51"/>
+    <w:lsdException w:name="List Table 7 Colorful Accent 2" w:uiPriority="52"/>
+    <w:lsdException w:name="List Table 1 Light Accent 3" w:uiPriority="46"/>
+    <w:lsdException w:name="List Table 2 Accent 3" w:uiPriority="47"/>
+    <w:lsdException w:name="List Table 3 Accent 3" w:uiPriority="48"/>
+    <w:lsdException w:name="List Table 4 Accent 3" w:uiPriority="49"/>
+    <w:lsdException w:name="List Table 5 Dark Accent 3" w:uiPriority="50"/>
+    <w:lsdException w:name="List Table 6 Colorful Accent 3" w:uiPriority="51"/>
+    <w:lsdException w:name="List Table 7 Colorful Accent 3" w:uiPriority="52"/>
+    <w:lsdException w:name="List Table 1 Light Accent 4" w:uiPriority="46"/>
+    <w:lsdException w:name="List Table 2 Accent 4" w:uiPriority="47"/>
+    <w:lsdException w:name="List Table 3 Accent 4" w:uiPriority="48"/>
+    <w:lsdException w:name="List Table 4 Accent 4" w:uiPriority="49"/>
+    <w:lsdException w:name="List Table 5 Dark Accent 4" w:uiPriority="50"/>
+    <w:lsdException w:name="List Table 6 Colorful Accent 4" w:uiPriority="51"/>
+    <w:lsdException w:name="List Table 7 Colorful Accent 4" w:uiPriority="52"/>
+    <w:lsdException w:name="List Table 1 Light Accent 5" w:uiPriority="46"/>
+    <w:lsdException w:name="List Table 2 Accent 5" w:uiPriority="47"/>
+    <w:lsdException w:name="List Table 3 Accent 5" w:uiPriority="48"/>
+    <w:lsdException w:name="List Table 4 Accent 5" w:uiPriority="49"/>
+    <w:lsdException w:name="List Table 5 Dark Accent 5" w:uiPriority="50"/>
+    <w:lsdException w:name="List Table 6 Colorful Accent 5" w:uiPriority="51"/>
+    <w:lsdException w:name="List Table 7 Colorful Accent 5" w:uiPriority="52"/>
+    <w:lsdException w:name="List Table 1 Light Accent 6" w:uiPriority="46"/>
+    <w:lsdException w:name="List Table 2 Accent 6" w:uiPriority="47"/>
+    <w:lsdException w:name="List Table 3 Accent 6" w:uiPriority="48"/>
+    <w:lsdException w:name="List Table 4 Accent 6" w:uiPriority="49"/>
+    <w:lsdException w:name="List Table 5 Dark Accent 6" w:uiPriority="50"/>
+    <w:lsdException w:name="List Table 6 Colorful Accent 6" w:uiPriority="51"/>
+    <w:lsdException w:name="List Table 7 Colorful Accent 6" w:uiPriority="52"/>
   </w:latentStyles>
   <w:style w:type="paragraph" w:default="1" w:styleId="Normalny">
     <w:name w:val="Normal"/>
@@ -3603,7 +3665,7 @@
 </file>
 
 <file path=customXml/itemProps1.xml><?xml version="1.0" encoding="utf-8"?>
-<ds:datastoreItem xmlns:ds="http://schemas.openxmlformats.org/officeDocument/2006/customXml" ds:itemID="{BAD0A5B1-C6FC-407E-AD27-02D57540C6CA}">
+<ds:datastoreItem xmlns:ds="http://schemas.openxmlformats.org/officeDocument/2006/customXml" ds:itemID="{FD86993B-2232-40DF-B7C7-B320EA4171CD}">
   <ds:schemaRefs>
     <ds:schemaRef ds:uri="http://schemas.openxmlformats.org/officeDocument/2006/bibliography"/>
   </ds:schemaRefs>

</xml_diff>

<commit_message>
Zabezpieczenia, poprawki, kontroler dla logowania
- początki podziału kodu na pseudo-MVC (na razie tylko logowanie)

- dodany obrazek wyświetlany podczas błędu połączenia z bazą
- zabezpieczenie przed logowaniem niezatwierdzonego prowadzącego
- prowadzący nie musi mieć zakładu

- podmieniony kod SQL'owy do usuwania użytkownika
- nowy prowadzący "wskakuje" w miejsce usuniętego użytkownika
(wyeliminowanie dziur w kolumnie ID)
</commit_message>
<xml_diff>
--- a/BD tasklist.docx
+++ b/BD tasklist.docx
@@ -1,6 +1,6 @@
 
 <file path=word/document.xml><?xml version="1.0" encoding="utf-8"?>
-<w:document xmlns:wpc="http://schemas.microsoft.com/office/word/2010/wordprocessingCanvas" xmlns:mc="http://schemas.openxmlformats.org/markup-compatibility/2006" xmlns:o="urn:schemas-microsoft-com:office:office" xmlns:r="http://schemas.openxmlformats.org/officeDocument/2006/relationships" xmlns:m="http://schemas.openxmlformats.org/officeDocument/2006/math" xmlns:v="urn:schemas-microsoft-com:vml" xmlns:wp14="http://schemas.microsoft.com/office/word/2010/wordprocessingDrawing" xmlns:wp="http://schemas.openxmlformats.org/drawingml/2006/wordprocessingDrawing" xmlns:w10="urn:schemas-microsoft-com:office:word" xmlns:w="http://schemas.openxmlformats.org/wordprocessingml/2006/main" xmlns:w14="http://schemas.microsoft.com/office/word/2010/wordml" xmlns:w15="http://schemas.microsoft.com/office/word/2012/wordml" xmlns:wpg="http://schemas.microsoft.com/office/word/2010/wordprocessingGroup" xmlns:wpi="http://schemas.microsoft.com/office/word/2010/wordprocessingInk" xmlns:wne="http://schemas.microsoft.com/office/word/2006/wordml" xmlns:wps="http://schemas.microsoft.com/office/word/2010/wordprocessingShape" mc:Ignorable="w14 w15 wp14">
+<w:document xmlns:wpc="http://schemas.microsoft.com/office/word/2010/wordprocessingCanvas" xmlns:mc="http://schemas.openxmlformats.org/markup-compatibility/2006" xmlns:o="urn:schemas-microsoft-com:office:office" xmlns:r="http://schemas.openxmlformats.org/officeDocument/2006/relationships" xmlns:m="http://schemas.openxmlformats.org/officeDocument/2006/math" xmlns:v="urn:schemas-microsoft-com:vml" xmlns:wp14="http://schemas.microsoft.com/office/word/2010/wordprocessingDrawing" xmlns:wp="http://schemas.openxmlformats.org/drawingml/2006/wordprocessingDrawing" xmlns:w10="urn:schemas-microsoft-com:office:word" xmlns:w="http://schemas.openxmlformats.org/wordprocessingml/2006/main" xmlns:w14="http://schemas.microsoft.com/office/word/2010/wordml" xmlns:wpg="http://schemas.microsoft.com/office/word/2010/wordprocessingGroup" xmlns:wpi="http://schemas.microsoft.com/office/word/2010/wordprocessingInk" xmlns:wne="http://schemas.microsoft.com/office/word/2006/wordml" xmlns:wps="http://schemas.microsoft.com/office/word/2010/wordprocessingShape" mc:Ignorable="w14 wp14">
   <w:body>
     <w:p>
       <w:pPr>
@@ -423,8 +423,29 @@
         <w:rPr>
           <w:color w:val="00B0F0"/>
         </w:rPr>
-        <w:t>Nowe klasy specjalistyczne dla każdego formularza realizujące jego przeznaczenie (np. logowanie)</w:t>
-      </w:r>
+        <w:t xml:space="preserve">Nowe klasy specjalistyczne dla każdego formularza realizujące jego przeznaczenie (np. </w:t>
+      </w:r>
+      <w:r>
+        <w:rPr>
+          <w:strike/>
+          <w:color w:val="00B0F0"/>
+        </w:rPr>
+        <w:t>logowanie</w:t>
+      </w:r>
+      <w:r>
+        <w:rPr>
+          <w:color w:val="00B0F0"/>
+        </w:rPr>
+        <w:t>, rejestracja</w:t>
+      </w:r>
+      <w:r>
+        <w:rPr>
+          <w:color w:val="00B0F0"/>
+        </w:rPr>
+        <w:t>)</w:t>
+      </w:r>
+      <w:bookmarkStart w:id="0" w:name="_GoBack"/>
+      <w:bookmarkEnd w:id="0"/>
     </w:p>
     <w:p>
       <w:pPr>
@@ -816,7 +837,6 @@
         </w:rPr>
         <w:t xml:space="preserve">Przy dodawaniu przedmiotu: nazwa i opis. </w:t>
       </w:r>
-      <w:bookmarkStart w:id="0" w:name="_GoBack"/>
       <w:r>
         <w:rPr>
           <w:color w:val="FFC000"/>
@@ -824,7 +844,6 @@
         <w:t>Możliwość dodania przedmiotu obieralnego (dodatkowe pole: max liczba studentów)</w:t>
       </w:r>
     </w:p>
-    <w:bookmarkEnd w:id="0"/>
     <w:p>
       <w:pPr>
         <w:pStyle w:val="Akapitzlist"/>
@@ -997,6 +1016,7 @@
           <w:strike/>
           <w:color w:val="00B0F0"/>
         </w:rPr>
+        <w:lastRenderedPageBreak/>
         <w:t>Przy dodawaniu oceny można wybrać projekt, z którego została wystawiona. Trzeba wybrać przedmiot</w:t>
       </w:r>
     </w:p>
@@ -1017,7 +1037,6 @@
           <w:strike/>
           <w:color w:val="00B0F0"/>
         </w:rPr>
-        <w:lastRenderedPageBreak/>
         <w:t>Można modyfikować również komentarz do oceny</w:t>
       </w:r>
     </w:p>
@@ -1687,7 +1706,7 @@
 </file>
 
 <file path=word/numbering.xml><?xml version="1.0" encoding="utf-8"?>
-<w:numbering xmlns:wpc="http://schemas.microsoft.com/office/word/2010/wordprocessingCanvas" xmlns:mc="http://schemas.openxmlformats.org/markup-compatibility/2006" xmlns:o="urn:schemas-microsoft-com:office:office" xmlns:r="http://schemas.openxmlformats.org/officeDocument/2006/relationships" xmlns:m="http://schemas.openxmlformats.org/officeDocument/2006/math" xmlns:v="urn:schemas-microsoft-com:vml" xmlns:wp14="http://schemas.microsoft.com/office/word/2010/wordprocessingDrawing" xmlns:wp="http://schemas.openxmlformats.org/drawingml/2006/wordprocessingDrawing" xmlns:w10="urn:schemas-microsoft-com:office:word" xmlns:w="http://schemas.openxmlformats.org/wordprocessingml/2006/main" xmlns:w14="http://schemas.microsoft.com/office/word/2010/wordml" xmlns:w15="http://schemas.microsoft.com/office/word/2012/wordml" xmlns:wpg="http://schemas.microsoft.com/office/word/2010/wordprocessingGroup" xmlns:wpi="http://schemas.microsoft.com/office/word/2010/wordprocessingInk" xmlns:wne="http://schemas.microsoft.com/office/word/2006/wordml" xmlns:wps="http://schemas.microsoft.com/office/word/2010/wordprocessingShape" mc:Ignorable="w14 w15 wp14">
+<w:numbering xmlns:wpc="http://schemas.microsoft.com/office/word/2010/wordprocessingCanvas" xmlns:mc="http://schemas.openxmlformats.org/markup-compatibility/2006" xmlns:o="urn:schemas-microsoft-com:office:office" xmlns:r="http://schemas.openxmlformats.org/officeDocument/2006/relationships" xmlns:m="http://schemas.openxmlformats.org/officeDocument/2006/math" xmlns:v="urn:schemas-microsoft-com:vml" xmlns:wp14="http://schemas.microsoft.com/office/word/2010/wordprocessingDrawing" xmlns:wp="http://schemas.openxmlformats.org/drawingml/2006/wordprocessingDrawing" xmlns:w10="urn:schemas-microsoft-com:office:word" xmlns:w="http://schemas.openxmlformats.org/wordprocessingml/2006/main" xmlns:w14="http://schemas.microsoft.com/office/word/2010/wordml" xmlns:wpg="http://schemas.microsoft.com/office/word/2010/wordprocessingGroup" xmlns:wpi="http://schemas.microsoft.com/office/word/2010/wordprocessingInk" xmlns:wne="http://schemas.microsoft.com/office/word/2006/wordml" xmlns:wps="http://schemas.microsoft.com/office/word/2010/wordprocessingShape" mc:Ignorable="w14 wp14">
   <w:abstractNum w:abstractNumId="0">
     <w:nsid w:val="01AA78AD"/>
     <w:multiLevelType w:val="hybridMultilevel"/>
@@ -2941,7 +2960,7 @@
 </file>
 
 <file path=word/styles.xml><?xml version="1.0" encoding="utf-8"?>
-<w:styles xmlns:mc="http://schemas.openxmlformats.org/markup-compatibility/2006" xmlns:r="http://schemas.openxmlformats.org/officeDocument/2006/relationships" xmlns:w="http://schemas.openxmlformats.org/wordprocessingml/2006/main" xmlns:w14="http://schemas.microsoft.com/office/word/2010/wordml" xmlns:w15="http://schemas.microsoft.com/office/word/2012/wordml" mc:Ignorable="w14 w15">
+<w:styles xmlns:mc="http://schemas.openxmlformats.org/markup-compatibility/2006" xmlns:r="http://schemas.openxmlformats.org/officeDocument/2006/relationships" xmlns:w="http://schemas.openxmlformats.org/wordprocessingml/2006/main" xmlns:w14="http://schemas.microsoft.com/office/word/2010/wordml" mc:Ignorable="w14">
   <w:docDefaults>
     <w:rPrDefault>
       <w:rPr>
@@ -2957,378 +2976,345 @@
       </w:pPr>
     </w:pPrDefault>
   </w:docDefaults>
-  <w:latentStyles w:defLockedState="0" w:defUIPriority="99" w:defSemiHidden="0" w:defUnhideWhenUsed="0" w:defQFormat="0" w:count="371">
-    <w:lsdException w:name="Normal" w:uiPriority="0" w:qFormat="1"/>
-    <w:lsdException w:name="heading 1" w:uiPriority="9" w:qFormat="1"/>
-    <w:lsdException w:name="heading 2" w:semiHidden="1" w:uiPriority="9" w:unhideWhenUsed="1" w:qFormat="1"/>
-    <w:lsdException w:name="heading 3" w:semiHidden="1" w:uiPriority="9" w:unhideWhenUsed="1" w:qFormat="1"/>
-    <w:lsdException w:name="heading 4" w:semiHidden="1" w:uiPriority="9" w:unhideWhenUsed="1" w:qFormat="1"/>
-    <w:lsdException w:name="heading 5" w:semiHidden="1" w:uiPriority="9" w:unhideWhenUsed="1" w:qFormat="1"/>
-    <w:lsdException w:name="heading 6" w:semiHidden="1" w:uiPriority="9" w:unhideWhenUsed="1" w:qFormat="1"/>
-    <w:lsdException w:name="heading 7" w:semiHidden="1" w:uiPriority="9" w:unhideWhenUsed="1" w:qFormat="1"/>
-    <w:lsdException w:name="heading 8" w:semiHidden="1" w:uiPriority="9" w:unhideWhenUsed="1" w:qFormat="1"/>
-    <w:lsdException w:name="heading 9" w:semiHidden="1" w:uiPriority="9" w:unhideWhenUsed="1" w:qFormat="1"/>
-    <w:lsdException w:name="index 1" w:semiHidden="1" w:unhideWhenUsed="1"/>
-    <w:lsdException w:name="index 2" w:semiHidden="1" w:unhideWhenUsed="1"/>
-    <w:lsdException w:name="index 3" w:semiHidden="1" w:unhideWhenUsed="1"/>
-    <w:lsdException w:name="index 4" w:semiHidden="1" w:unhideWhenUsed="1"/>
-    <w:lsdException w:name="index 5" w:semiHidden="1" w:unhideWhenUsed="1"/>
-    <w:lsdException w:name="index 6" w:semiHidden="1" w:unhideWhenUsed="1"/>
-    <w:lsdException w:name="index 7" w:semiHidden="1" w:unhideWhenUsed="1"/>
-    <w:lsdException w:name="index 8" w:semiHidden="1" w:unhideWhenUsed="1"/>
-    <w:lsdException w:name="index 9" w:semiHidden="1" w:unhideWhenUsed="1"/>
-    <w:lsdException w:name="toc 1" w:semiHidden="1" w:uiPriority="39" w:unhideWhenUsed="1"/>
-    <w:lsdException w:name="toc 2" w:semiHidden="1" w:uiPriority="39" w:unhideWhenUsed="1"/>
-    <w:lsdException w:name="toc 3" w:semiHidden="1" w:uiPriority="39" w:unhideWhenUsed="1"/>
-    <w:lsdException w:name="toc 4" w:semiHidden="1" w:uiPriority="39" w:unhideWhenUsed="1"/>
-    <w:lsdException w:name="toc 5" w:semiHidden="1" w:uiPriority="39" w:unhideWhenUsed="1"/>
-    <w:lsdException w:name="toc 6" w:semiHidden="1" w:uiPriority="39" w:unhideWhenUsed="1"/>
-    <w:lsdException w:name="toc 7" w:semiHidden="1" w:uiPriority="39" w:unhideWhenUsed="1"/>
-    <w:lsdException w:name="toc 8" w:semiHidden="1" w:uiPriority="39" w:unhideWhenUsed="1"/>
-    <w:lsdException w:name="toc 9" w:semiHidden="1" w:uiPriority="39" w:unhideWhenUsed="1"/>
-    <w:lsdException w:name="Normal Indent" w:semiHidden="1" w:unhideWhenUsed="1"/>
-    <w:lsdException w:name="footnote text" w:semiHidden="1" w:unhideWhenUsed="1"/>
-    <w:lsdException w:name="annotation text" w:semiHidden="1" w:unhideWhenUsed="1"/>
-    <w:lsdException w:name="header" w:semiHidden="1" w:unhideWhenUsed="1"/>
-    <w:lsdException w:name="footer" w:semiHidden="1" w:unhideWhenUsed="1"/>
-    <w:lsdException w:name="index heading" w:semiHidden="1" w:unhideWhenUsed="1"/>
-    <w:lsdException w:name="caption" w:semiHidden="1" w:uiPriority="35" w:unhideWhenUsed="1" w:qFormat="1"/>
-    <w:lsdException w:name="table of figures" w:semiHidden="1" w:unhideWhenUsed="1"/>
-    <w:lsdException w:name="envelope address" w:semiHidden="1" w:unhideWhenUsed="1"/>
-    <w:lsdException w:name="envelope return" w:semiHidden="1" w:unhideWhenUsed="1"/>
-    <w:lsdException w:name="footnote reference" w:semiHidden="1" w:unhideWhenUsed="1"/>
-    <w:lsdException w:name="annotation reference" w:semiHidden="1" w:unhideWhenUsed="1"/>
-    <w:lsdException w:name="line number" w:semiHidden="1" w:unhideWhenUsed="1"/>
-    <w:lsdException w:name="page number" w:semiHidden="1" w:unhideWhenUsed="1"/>
-    <w:lsdException w:name="endnote reference" w:semiHidden="1" w:unhideWhenUsed="1"/>
-    <w:lsdException w:name="endnote text" w:semiHidden="1" w:unhideWhenUsed="1"/>
-    <w:lsdException w:name="table of authorities" w:semiHidden="1" w:unhideWhenUsed="1"/>
-    <w:lsdException w:name="macro" w:semiHidden="1" w:unhideWhenUsed="1"/>
-    <w:lsdException w:name="toa heading" w:semiHidden="1" w:unhideWhenUsed="1"/>
-    <w:lsdException w:name="List" w:semiHidden="1" w:unhideWhenUsed="1"/>
-    <w:lsdException w:name="List Bullet" w:semiHidden="1" w:unhideWhenUsed="1"/>
-    <w:lsdException w:name="List Number" w:semiHidden="1" w:unhideWhenUsed="1"/>
-    <w:lsdException w:name="List 2" w:semiHidden="1" w:unhideWhenUsed="1"/>
-    <w:lsdException w:name="List 3" w:semiHidden="1" w:unhideWhenUsed="1"/>
-    <w:lsdException w:name="List 4" w:semiHidden="1" w:unhideWhenUsed="1"/>
-    <w:lsdException w:name="List 5" w:semiHidden="1" w:unhideWhenUsed="1"/>
-    <w:lsdException w:name="List Bullet 2" w:semiHidden="1" w:unhideWhenUsed="1"/>
-    <w:lsdException w:name="List Bullet 3" w:semiHidden="1" w:unhideWhenUsed="1"/>
-    <w:lsdException w:name="List Bullet 4" w:semiHidden="1" w:unhideWhenUsed="1"/>
-    <w:lsdException w:name="List Bullet 5" w:semiHidden="1" w:unhideWhenUsed="1"/>
-    <w:lsdException w:name="List Number 2" w:semiHidden="1" w:unhideWhenUsed="1"/>
-    <w:lsdException w:name="List Number 3" w:semiHidden="1" w:unhideWhenUsed="1"/>
-    <w:lsdException w:name="List Number 4" w:semiHidden="1" w:unhideWhenUsed="1"/>
-    <w:lsdException w:name="List Number 5" w:semiHidden="1" w:unhideWhenUsed="1"/>
-    <w:lsdException w:name="Title" w:uiPriority="10" w:qFormat="1"/>
-    <w:lsdException w:name="Closing" w:semiHidden="1" w:unhideWhenUsed="1"/>
-    <w:lsdException w:name="Signature" w:semiHidden="1" w:unhideWhenUsed="1"/>
-    <w:lsdException w:name="Default Paragraph Font" w:semiHidden="1" w:uiPriority="1" w:unhideWhenUsed="1"/>
-    <w:lsdException w:name="Body Text" w:semiHidden="1" w:unhideWhenUsed="1"/>
-    <w:lsdException w:name="Body Text Indent" w:semiHidden="1" w:unhideWhenUsed="1"/>
-    <w:lsdException w:name="List Continue" w:semiHidden="1" w:unhideWhenUsed="1"/>
-    <w:lsdException w:name="List Continue 2" w:semiHidden="1" w:unhideWhenUsed="1"/>
-    <w:lsdException w:name="List Continue 3" w:semiHidden="1" w:unhideWhenUsed="1"/>
-    <w:lsdException w:name="List Continue 4" w:semiHidden="1" w:unhideWhenUsed="1"/>
-    <w:lsdException w:name="List Continue 5" w:semiHidden="1" w:unhideWhenUsed="1"/>
-    <w:lsdException w:name="Message Header" w:semiHidden="1" w:unhideWhenUsed="1"/>
-    <w:lsdException w:name="Subtitle" w:uiPriority="11" w:qFormat="1"/>
-    <w:lsdException w:name="Salutation" w:semiHidden="1" w:unhideWhenUsed="1"/>
-    <w:lsdException w:name="Date" w:semiHidden="1" w:unhideWhenUsed="1"/>
-    <w:lsdException w:name="Body Text First Indent" w:semiHidden="1" w:unhideWhenUsed="1"/>
-    <w:lsdException w:name="Body Text First Indent 2" w:semiHidden="1" w:unhideWhenUsed="1"/>
-    <w:lsdException w:name="Note Heading" w:semiHidden="1" w:unhideWhenUsed="1"/>
-    <w:lsdException w:name="Body Text 2" w:semiHidden="1" w:unhideWhenUsed="1"/>
-    <w:lsdException w:name="Body Text 3" w:semiHidden="1" w:unhideWhenUsed="1"/>
-    <w:lsdException w:name="Body Text Indent 2" w:semiHidden="1" w:unhideWhenUsed="1"/>
-    <w:lsdException w:name="Body Text Indent 3" w:semiHidden="1" w:unhideWhenUsed="1"/>
-    <w:lsdException w:name="Block Text" w:semiHidden="1" w:unhideWhenUsed="1"/>
-    <w:lsdException w:name="Hyperlink" w:semiHidden="1" w:unhideWhenUsed="1"/>
-    <w:lsdException w:name="FollowedHyperlink" w:semiHidden="1" w:unhideWhenUsed="1"/>
-    <w:lsdException w:name="Strong" w:uiPriority="22" w:qFormat="1"/>
-    <w:lsdException w:name="Emphasis" w:uiPriority="20" w:qFormat="1"/>
-    <w:lsdException w:name="Document Map" w:semiHidden="1" w:unhideWhenUsed="1"/>
-    <w:lsdException w:name="Plain Text" w:semiHidden="1" w:unhideWhenUsed="1"/>
-    <w:lsdException w:name="E-mail Signature" w:semiHidden="1" w:unhideWhenUsed="1"/>
-    <w:lsdException w:name="HTML Top of Form" w:semiHidden="1" w:unhideWhenUsed="1"/>
-    <w:lsdException w:name="HTML Bottom of Form" w:semiHidden="1" w:unhideWhenUsed="1"/>
-    <w:lsdException w:name="Normal (Web)" w:semiHidden="1" w:unhideWhenUsed="1"/>
-    <w:lsdException w:name="HTML Acronym" w:semiHidden="1" w:unhideWhenUsed="1"/>
-    <w:lsdException w:name="HTML Address" w:semiHidden="1" w:unhideWhenUsed="1"/>
-    <w:lsdException w:name="HTML Cite" w:semiHidden="1" w:unhideWhenUsed="1"/>
-    <w:lsdException w:name="HTML Code" w:semiHidden="1" w:unhideWhenUsed="1"/>
-    <w:lsdException w:name="HTML Definition" w:semiHidden="1" w:unhideWhenUsed="1"/>
-    <w:lsdException w:name="HTML Keyboard" w:semiHidden="1" w:unhideWhenUsed="1"/>
-    <w:lsdException w:name="HTML Preformatted" w:semiHidden="1" w:unhideWhenUsed="1"/>
-    <w:lsdException w:name="HTML Sample" w:semiHidden="1" w:unhideWhenUsed="1"/>
-    <w:lsdException w:name="HTML Typewriter" w:semiHidden="1" w:unhideWhenUsed="1"/>
-    <w:lsdException w:name="HTML Variable" w:semiHidden="1" w:unhideWhenUsed="1"/>
-    <w:lsdException w:name="Normal Table" w:semiHidden="1" w:unhideWhenUsed="1"/>
-    <w:lsdException w:name="annotation subject" w:semiHidden="1" w:unhideWhenUsed="1"/>
-    <w:lsdException w:name="No List" w:semiHidden="1" w:unhideWhenUsed="1"/>
-    <w:lsdException w:name="Outline List 1" w:semiHidden="1" w:unhideWhenUsed="1"/>
-    <w:lsdException w:name="Outline List 2" w:semiHidden="1" w:unhideWhenUsed="1"/>
-    <w:lsdException w:name="Outline List 3" w:semiHidden="1" w:unhideWhenUsed="1"/>
-    <w:lsdException w:name="Table Simple 1" w:semiHidden="1" w:unhideWhenUsed="1"/>
-    <w:lsdException w:name="Table Simple 2" w:semiHidden="1" w:unhideWhenUsed="1"/>
-    <w:lsdException w:name="Table Simple 3" w:semiHidden="1" w:unhideWhenUsed="1"/>
-    <w:lsdException w:name="Table Classic 1" w:semiHidden="1" w:unhideWhenUsed="1"/>
-    <w:lsdException w:name="Table Classic 2" w:semiHidden="1" w:unhideWhenUsed="1"/>
-    <w:lsdException w:name="Table Classic 3" w:semiHidden="1" w:unhideWhenUsed="1"/>
-    <w:lsdException w:name="Table Classic 4" w:semiHidden="1" w:unhideWhenUsed="1"/>
-    <w:lsdException w:name="Table Colorful 1" w:semiHidden="1" w:unhideWhenUsed="1"/>
-    <w:lsdException w:name="Table Colorful 2" w:semiHidden="1" w:unhideWhenUsed="1"/>
-    <w:lsdException w:name="Table Colorful 3" w:semiHidden="1" w:unhideWhenUsed="1"/>
-    <w:lsdException w:name="Table Columns 1" w:semiHidden="1" w:unhideWhenUsed="1"/>
-    <w:lsdException w:name="Table Columns 2" w:semiHidden="1" w:unhideWhenUsed="1"/>
-    <w:lsdException w:name="Table Columns 3" w:semiHidden="1" w:unhideWhenUsed="1"/>
-    <w:lsdException w:name="Table Columns 4" w:semiHidden="1" w:unhideWhenUsed="1"/>
-    <w:lsdException w:name="Table Columns 5" w:semiHidden="1" w:unhideWhenUsed="1"/>
-    <w:lsdException w:name="Table Grid 1" w:semiHidden="1" w:unhideWhenUsed="1"/>
-    <w:lsdException w:name="Table Grid 2" w:semiHidden="1" w:unhideWhenUsed="1"/>
-    <w:lsdException w:name="Table Grid 3" w:semiHidden="1" w:unhideWhenUsed="1"/>
-    <w:lsdException w:name="Table Grid 4" w:semiHidden="1" w:unhideWhenUsed="1"/>
-    <w:lsdException w:name="Table Grid 5" w:semiHidden="1" w:unhideWhenUsed="1"/>
-    <w:lsdException w:name="Table Grid 6" w:semiHidden="1" w:unhideWhenUsed="1"/>
-    <w:lsdException w:name="Table Grid 7" w:semiHidden="1" w:unhideWhenUsed="1"/>
-    <w:lsdException w:name="Table Grid 8" w:semiHidden="1" w:unhideWhenUsed="1"/>
-    <w:lsdException w:name="Table List 1" w:semiHidden="1" w:unhideWhenUsed="1"/>
-    <w:lsdException w:name="Table List 2" w:semiHidden="1" w:unhideWhenUsed="1"/>
-    <w:lsdException w:name="Table List 3" w:semiHidden="1" w:unhideWhenUsed="1"/>
-    <w:lsdException w:name="Table List 4" w:semiHidden="1" w:unhideWhenUsed="1"/>
-    <w:lsdException w:name="Table List 5" w:semiHidden="1" w:unhideWhenUsed="1"/>
-    <w:lsdException w:name="Table List 6" w:semiHidden="1" w:unhideWhenUsed="1"/>
-    <w:lsdException w:name="Table List 7" w:semiHidden="1" w:unhideWhenUsed="1"/>
-    <w:lsdException w:name="Table List 8" w:semiHidden="1" w:unhideWhenUsed="1"/>
-    <w:lsdException w:name="Table 3D effects 1" w:semiHidden="1" w:unhideWhenUsed="1"/>
-    <w:lsdException w:name="Table 3D effects 2" w:semiHidden="1" w:unhideWhenUsed="1"/>
-    <w:lsdException w:name="Table 3D effects 3" w:semiHidden="1" w:unhideWhenUsed="1"/>
-    <w:lsdException w:name="Table Contemporary" w:semiHidden="1" w:unhideWhenUsed="1"/>
-    <w:lsdException w:name="Table Elegant" w:semiHidden="1" w:unhideWhenUsed="1"/>
-    <w:lsdException w:name="Table Professional" w:semiHidden="1" w:unhideWhenUsed="1"/>
-    <w:lsdException w:name="Table Subtle 1" w:semiHidden="1" w:unhideWhenUsed="1"/>
-    <w:lsdException w:name="Table Subtle 2" w:semiHidden="1" w:unhideWhenUsed="1"/>
-    <w:lsdException w:name="Table Web 1" w:semiHidden="1" w:unhideWhenUsed="1"/>
-    <w:lsdException w:name="Table Web 2" w:semiHidden="1" w:unhideWhenUsed="1"/>
-    <w:lsdException w:name="Table Web 3" w:semiHidden="1" w:unhideWhenUsed="1"/>
-    <w:lsdException w:name="Balloon Text" w:semiHidden="1" w:unhideWhenUsed="1"/>
-    <w:lsdException w:name="Table Grid" w:uiPriority="59"/>
-    <w:lsdException w:name="Table Theme" w:semiHidden="1" w:unhideWhenUsed="1"/>
-    <w:lsdException w:name="Placeholder Text" w:semiHidden="1"/>
-    <w:lsdException w:name="No Spacing" w:uiPriority="1" w:qFormat="1"/>
-    <w:lsdException w:name="Light Shading" w:uiPriority="60"/>
-    <w:lsdException w:name="Light List" w:uiPriority="61"/>
-    <w:lsdException w:name="Light Grid" w:uiPriority="62"/>
-    <w:lsdException w:name="Medium Shading 1" w:uiPriority="63"/>
-    <w:lsdException w:name="Medium Shading 2" w:uiPriority="64"/>
-    <w:lsdException w:name="Medium List 1" w:uiPriority="65"/>
-    <w:lsdException w:name="Medium List 2" w:uiPriority="66"/>
-    <w:lsdException w:name="Medium Grid 1" w:uiPriority="67"/>
-    <w:lsdException w:name="Medium Grid 2" w:uiPriority="68"/>
-    <w:lsdException w:name="Medium Grid 3" w:uiPriority="69"/>
-    <w:lsdException w:name="Dark List" w:uiPriority="70"/>
-    <w:lsdException w:name="Colorful Shading" w:uiPriority="71"/>
-    <w:lsdException w:name="Colorful List" w:uiPriority="72"/>
-    <w:lsdException w:name="Colorful Grid" w:uiPriority="73"/>
-    <w:lsdException w:name="Light Shading Accent 1" w:uiPriority="60"/>
-    <w:lsdException w:name="Light List Accent 1" w:uiPriority="61"/>
-    <w:lsdException w:name="Light Grid Accent 1" w:uiPriority="62"/>
-    <w:lsdException w:name="Medium Shading 1 Accent 1" w:uiPriority="63"/>
-    <w:lsdException w:name="Medium Shading 2 Accent 1" w:uiPriority="64"/>
-    <w:lsdException w:name="Medium List 1 Accent 1" w:uiPriority="65"/>
-    <w:lsdException w:name="Revision" w:semiHidden="1"/>
-    <w:lsdException w:name="List Paragraph" w:uiPriority="34" w:qFormat="1"/>
-    <w:lsdException w:name="Quote" w:uiPriority="29" w:qFormat="1"/>
-    <w:lsdException w:name="Intense Quote" w:uiPriority="30" w:qFormat="1"/>
-    <w:lsdException w:name="Medium List 2 Accent 1" w:uiPriority="66"/>
-    <w:lsdException w:name="Medium Grid 1 Accent 1" w:uiPriority="67"/>
-    <w:lsdException w:name="Medium Grid 2 Accent 1" w:uiPriority="68"/>
-    <w:lsdException w:name="Medium Grid 3 Accent 1" w:uiPriority="69"/>
-    <w:lsdException w:name="Dark List Accent 1" w:uiPriority="70"/>
-    <w:lsdException w:name="Colorful Shading Accent 1" w:uiPriority="71"/>
-    <w:lsdException w:name="Colorful List Accent 1" w:uiPriority="72"/>
-    <w:lsdException w:name="Colorful Grid Accent 1" w:uiPriority="73"/>
-    <w:lsdException w:name="Light Shading Accent 2" w:uiPriority="60"/>
-    <w:lsdException w:name="Light List Accent 2" w:uiPriority="61"/>
-    <w:lsdException w:name="Light Grid Accent 2" w:uiPriority="62"/>
-    <w:lsdException w:name="Medium Shading 1 Accent 2" w:uiPriority="63"/>
-    <w:lsdException w:name="Medium Shading 2 Accent 2" w:uiPriority="64"/>
-    <w:lsdException w:name="Medium List 1 Accent 2" w:uiPriority="65"/>
-    <w:lsdException w:name="Medium List 2 Accent 2" w:uiPriority="66"/>
-    <w:lsdException w:name="Medium Grid 1 Accent 2" w:uiPriority="67"/>
-    <w:lsdException w:name="Medium Grid 2 Accent 2" w:uiPriority="68"/>
-    <w:lsdException w:name="Medium Grid 3 Accent 2" w:uiPriority="69"/>
-    <w:lsdException w:name="Dark List Accent 2" w:uiPriority="70"/>
-    <w:lsdException w:name="Colorful Shading Accent 2" w:uiPriority="71"/>
-    <w:lsdException w:name="Colorful List Accent 2" w:uiPriority="72"/>
-    <w:lsdException w:name="Colorful Grid Accent 2" w:uiPriority="73"/>
-    <w:lsdException w:name="Light Shading Accent 3" w:uiPriority="60"/>
-    <w:lsdException w:name="Light List Accent 3" w:uiPriority="61"/>
-    <w:lsdException w:name="Light Grid Accent 3" w:uiPriority="62"/>
-    <w:lsdException w:name="Medium Shading 1 Accent 3" w:uiPriority="63"/>
-    <w:lsdException w:name="Medium Shading 2 Accent 3" w:uiPriority="64"/>
-    <w:lsdException w:name="Medium List 1 Accent 3" w:uiPriority="65"/>
-    <w:lsdException w:name="Medium List 2 Accent 3" w:uiPriority="66"/>
-    <w:lsdException w:name="Medium Grid 1 Accent 3" w:uiPriority="67"/>
-    <w:lsdException w:name="Medium Grid 2 Accent 3" w:uiPriority="68"/>
-    <w:lsdException w:name="Medium Grid 3 Accent 3" w:uiPriority="69"/>
-    <w:lsdException w:name="Dark List Accent 3" w:uiPriority="70"/>
-    <w:lsdException w:name="Colorful Shading Accent 3" w:uiPriority="71"/>
-    <w:lsdException w:name="Colorful List Accent 3" w:uiPriority="72"/>
-    <w:lsdException w:name="Colorful Grid Accent 3" w:uiPriority="73"/>
-    <w:lsdException w:name="Light Shading Accent 4" w:uiPriority="60"/>
-    <w:lsdException w:name="Light List Accent 4" w:uiPriority="61"/>
-    <w:lsdException w:name="Light Grid Accent 4" w:uiPriority="62"/>
-    <w:lsdException w:name="Medium Shading 1 Accent 4" w:uiPriority="63"/>
-    <w:lsdException w:name="Medium Shading 2 Accent 4" w:uiPriority="64"/>
-    <w:lsdException w:name="Medium List 1 Accent 4" w:uiPriority="65"/>
-    <w:lsdException w:name="Medium List 2 Accent 4" w:uiPriority="66"/>
-    <w:lsdException w:name="Medium Grid 1 Accent 4" w:uiPriority="67"/>
-    <w:lsdException w:name="Medium Grid 2 Accent 4" w:uiPriority="68"/>
-    <w:lsdException w:name="Medium Grid 3 Accent 4" w:uiPriority="69"/>
-    <w:lsdException w:name="Dark List Accent 4" w:uiPriority="70"/>
-    <w:lsdException w:name="Colorful Shading Accent 4" w:uiPriority="71"/>
-    <w:lsdException w:name="Colorful List Accent 4" w:uiPriority="72"/>
-    <w:lsdException w:name="Colorful Grid Accent 4" w:uiPriority="73"/>
-    <w:lsdException w:name="Light Shading Accent 5" w:uiPriority="60"/>
-    <w:lsdException w:name="Light List Accent 5" w:uiPriority="61"/>
-    <w:lsdException w:name="Light Grid Accent 5" w:uiPriority="62"/>
-    <w:lsdException w:name="Medium Shading 1 Accent 5" w:uiPriority="63"/>
-    <w:lsdException w:name="Medium Shading 2 Accent 5" w:uiPriority="64"/>
-    <w:lsdException w:name="Medium List 1 Accent 5" w:uiPriority="65"/>
-    <w:lsdException w:name="Medium List 2 Accent 5" w:uiPriority="66"/>
-    <w:lsdException w:name="Medium Grid 1 Accent 5" w:uiPriority="67"/>
-    <w:lsdException w:name="Medium Grid 2 Accent 5" w:uiPriority="68"/>
-    <w:lsdException w:name="Medium Grid 3 Accent 5" w:uiPriority="69"/>
-    <w:lsdException w:name="Dark List Accent 5" w:uiPriority="70"/>
-    <w:lsdException w:name="Colorful Shading Accent 5" w:uiPriority="71"/>
-    <w:lsdException w:name="Colorful List Accent 5" w:uiPriority="72"/>
-    <w:lsdException w:name="Colorful Grid Accent 5" w:uiPriority="73"/>
-    <w:lsdException w:name="Light Shading Accent 6" w:uiPriority="60"/>
-    <w:lsdException w:name="Light List Accent 6" w:uiPriority="61"/>
-    <w:lsdException w:name="Light Grid Accent 6" w:uiPriority="62"/>
-    <w:lsdException w:name="Medium Shading 1 Accent 6" w:uiPriority="63"/>
-    <w:lsdException w:name="Medium Shading 2 Accent 6" w:uiPriority="64"/>
-    <w:lsdException w:name="Medium List 1 Accent 6" w:uiPriority="65"/>
-    <w:lsdException w:name="Medium List 2 Accent 6" w:uiPriority="66"/>
-    <w:lsdException w:name="Medium Grid 1 Accent 6" w:uiPriority="67"/>
-    <w:lsdException w:name="Medium Grid 2 Accent 6" w:uiPriority="68"/>
-    <w:lsdException w:name="Medium Grid 3 Accent 6" w:uiPriority="69"/>
-    <w:lsdException w:name="Dark List Accent 6" w:uiPriority="70"/>
-    <w:lsdException w:name="Colorful Shading Accent 6" w:uiPriority="71"/>
-    <w:lsdException w:name="Colorful List Accent 6" w:uiPriority="72"/>
-    <w:lsdException w:name="Colorful Grid Accent 6" w:uiPriority="73"/>
-    <w:lsdException w:name="Subtle Emphasis" w:uiPriority="19" w:qFormat="1"/>
-    <w:lsdException w:name="Intense Emphasis" w:uiPriority="21" w:qFormat="1"/>
-    <w:lsdException w:name="Subtle Reference" w:uiPriority="31" w:qFormat="1"/>
-    <w:lsdException w:name="Intense Reference" w:uiPriority="32" w:qFormat="1"/>
-    <w:lsdException w:name="Book Title" w:uiPriority="33" w:qFormat="1"/>
-    <w:lsdException w:name="Bibliography" w:semiHidden="1" w:uiPriority="37" w:unhideWhenUsed="1"/>
-    <w:lsdException w:name="TOC Heading" w:semiHidden="1" w:uiPriority="39" w:unhideWhenUsed="1" w:qFormat="1"/>
-    <w:lsdException w:name="Plain Table 1" w:uiPriority="41"/>
-    <w:lsdException w:name="Plain Table 2" w:uiPriority="42"/>
-    <w:lsdException w:name="Plain Table 3" w:uiPriority="43"/>
-    <w:lsdException w:name="Plain Table 4" w:uiPriority="44"/>
-    <w:lsdException w:name="Plain Table 5" w:uiPriority="45"/>
-    <w:lsdException w:name="Grid Table Light" w:uiPriority="40"/>
-    <w:lsdException w:name="Grid Table 1 Light" w:uiPriority="46"/>
-    <w:lsdException w:name="Grid Table 2" w:uiPriority="47"/>
-    <w:lsdException w:name="Grid Table 3" w:uiPriority="48"/>
-    <w:lsdException w:name="Grid Table 4" w:uiPriority="49"/>
-    <w:lsdException w:name="Grid Table 5 Dark" w:uiPriority="50"/>
-    <w:lsdException w:name="Grid Table 6 Colorful" w:uiPriority="51"/>
-    <w:lsdException w:name="Grid Table 7 Colorful" w:uiPriority="52"/>
-    <w:lsdException w:name="Grid Table 1 Light Accent 1" w:uiPriority="46"/>
-    <w:lsdException w:name="Grid Table 2 Accent 1" w:uiPriority="47"/>
-    <w:lsdException w:name="Grid Table 3 Accent 1" w:uiPriority="48"/>
-    <w:lsdException w:name="Grid Table 4 Accent 1" w:uiPriority="49"/>
-    <w:lsdException w:name="Grid Table 5 Dark Accent 1" w:uiPriority="50"/>
-    <w:lsdException w:name="Grid Table 6 Colorful Accent 1" w:uiPriority="51"/>
-    <w:lsdException w:name="Grid Table 7 Colorful Accent 1" w:uiPriority="52"/>
-    <w:lsdException w:name="Grid Table 1 Light Accent 2" w:uiPriority="46"/>
-    <w:lsdException w:name="Grid Table 2 Accent 2" w:uiPriority="47"/>
-    <w:lsdException w:name="Grid Table 3 Accent 2" w:uiPriority="48"/>
-    <w:lsdException w:name="Grid Table 4 Accent 2" w:uiPriority="49"/>
-    <w:lsdException w:name="Grid Table 5 Dark Accent 2" w:uiPriority="50"/>
-    <w:lsdException w:name="Grid Table 6 Colorful Accent 2" w:uiPriority="51"/>
-    <w:lsdException w:name="Grid Table 7 Colorful Accent 2" w:uiPriority="52"/>
-    <w:lsdException w:name="Grid Table 1 Light Accent 3" w:uiPriority="46"/>
-    <w:lsdException w:name="Grid Table 2 Accent 3" w:uiPriority="47"/>
-    <w:lsdException w:name="Grid Table 3 Accent 3" w:uiPriority="48"/>
-    <w:lsdException w:name="Grid Table 4 Accent 3" w:uiPriority="49"/>
-    <w:lsdException w:name="Grid Table 5 Dark Accent 3" w:uiPriority="50"/>
-    <w:lsdException w:name="Grid Table 6 Colorful Accent 3" w:uiPriority="51"/>
-    <w:lsdException w:name="Grid Table 7 Colorful Accent 3" w:uiPriority="52"/>
-    <w:lsdException w:name="Grid Table 1 Light Accent 4" w:uiPriority="46"/>
-    <w:lsdException w:name="Grid Table 2 Accent 4" w:uiPriority="47"/>
-    <w:lsdException w:name="Grid Table 3 Accent 4" w:uiPriority="48"/>
-    <w:lsdException w:name="Grid Table 4 Accent 4" w:uiPriority="49"/>
-    <w:lsdException w:name="Grid Table 5 Dark Accent 4" w:uiPriority="50"/>
-    <w:lsdException w:name="Grid Table 6 Colorful Accent 4" w:uiPriority="51"/>
-    <w:lsdException w:name="Grid Table 7 Colorful Accent 4" w:uiPriority="52"/>
-    <w:lsdException w:name="Grid Table 1 Light Accent 5" w:uiPriority="46"/>
-    <w:lsdException w:name="Grid Table 2 Accent 5" w:uiPriority="47"/>
-    <w:lsdException w:name="Grid Table 3 Accent 5" w:uiPriority="48"/>
-    <w:lsdException w:name="Grid Table 4 Accent 5" w:uiPriority="49"/>
-    <w:lsdException w:name="Grid Table 5 Dark Accent 5" w:uiPriority="50"/>
-    <w:lsdException w:name="Grid Table 6 Colorful Accent 5" w:uiPriority="51"/>
-    <w:lsdException w:name="Grid Table 7 Colorful Accent 5" w:uiPriority="52"/>
-    <w:lsdException w:name="Grid Table 1 Light Accent 6" w:uiPriority="46"/>
-    <w:lsdException w:name="Grid Table 2 Accent 6" w:uiPriority="47"/>
-    <w:lsdException w:name="Grid Table 3 Accent 6" w:uiPriority="48"/>
-    <w:lsdException w:name="Grid Table 4 Accent 6" w:uiPriority="49"/>
-    <w:lsdException w:name="Grid Table 5 Dark Accent 6" w:uiPriority="50"/>
-    <w:lsdException w:name="Grid Table 6 Colorful Accent 6" w:uiPriority="51"/>
-    <w:lsdException w:name="Grid Table 7 Colorful Accent 6" w:uiPriority="52"/>
-    <w:lsdException w:name="List Table 1 Light" w:uiPriority="46"/>
-    <w:lsdException w:name="List Table 2" w:uiPriority="47"/>
-    <w:lsdException w:name="List Table 3" w:uiPriority="48"/>
-    <w:lsdException w:name="List Table 4" w:uiPriority="49"/>
-    <w:lsdException w:name="List Table 5 Dark" w:uiPriority="50"/>
-    <w:lsdException w:name="List Table 6 Colorful" w:uiPriority="51"/>
-    <w:lsdException w:name="List Table 7 Colorful" w:uiPriority="52"/>
-    <w:lsdException w:name="List Table 1 Light Accent 1" w:uiPriority="46"/>
-    <w:lsdException w:name="List Table 2 Accent 1" w:uiPriority="47"/>
-    <w:lsdException w:name="List Table 3 Accent 1" w:uiPriority="48"/>
-    <w:lsdException w:name="List Table 4 Accent 1" w:uiPriority="49"/>
-    <w:lsdException w:name="List Table 5 Dark Accent 1" w:uiPriority="50"/>
-    <w:lsdException w:name="List Table 6 Colorful Accent 1" w:uiPriority="51"/>
-    <w:lsdException w:name="List Table 7 Colorful Accent 1" w:uiPriority="52"/>
-    <w:lsdException w:name="List Table 1 Light Accent 2" w:uiPriority="46"/>
-    <w:lsdException w:name="List Table 2 Accent 2" w:uiPriority="47"/>
-    <w:lsdException w:name="List Table 3 Accent 2" w:uiPriority="48"/>
-    <w:lsdException w:name="List Table 4 Accent 2" w:uiPriority="49"/>
-    <w:lsdException w:name="List Table 5 Dark Accent 2" w:uiPriority="50"/>
-    <w:lsdException w:name="List Table 6 Colorful Accent 2" w:uiPriority="51"/>
-    <w:lsdException w:name="List Table 7 Colorful Accent 2" w:uiPriority="52"/>
-    <w:lsdException w:name="List Table 1 Light Accent 3" w:uiPriority="46"/>
-    <w:lsdException w:name="List Table 2 Accent 3" w:uiPriority="47"/>
-    <w:lsdException w:name="List Table 3 Accent 3" w:uiPriority="48"/>
-    <w:lsdException w:name="List Table 4 Accent 3" w:uiPriority="49"/>
-    <w:lsdException w:name="List Table 5 Dark Accent 3" w:uiPriority="50"/>
-    <w:lsdException w:name="List Table 6 Colorful Accent 3" w:uiPriority="51"/>
-    <w:lsdException w:name="List Table 7 Colorful Accent 3" w:uiPriority="52"/>
-    <w:lsdException w:name="List Table 1 Light Accent 4" w:uiPriority="46"/>
-    <w:lsdException w:name="List Table 2 Accent 4" w:uiPriority="47"/>
-    <w:lsdException w:name="List Table 3 Accent 4" w:uiPriority="48"/>
-    <w:lsdException w:name="List Table 4 Accent 4" w:uiPriority="49"/>
-    <w:lsdException w:name="List Table 5 Dark Accent 4" w:uiPriority="50"/>
-    <w:lsdException w:name="List Table 6 Colorful Accent 4" w:uiPriority="51"/>
-    <w:lsdException w:name="List Table 7 Colorful Accent 4" w:uiPriority="52"/>
-    <w:lsdException w:name="List Table 1 Light Accent 5" w:uiPriority="46"/>
-    <w:lsdException w:name="List Table 2 Accent 5" w:uiPriority="47"/>
-    <w:lsdException w:name="List Table 3 Accent 5" w:uiPriority="48"/>
-    <w:lsdException w:name="List Table 4 Accent 5" w:uiPriority="49"/>
-    <w:lsdException w:name="List Table 5 Dark Accent 5" w:uiPriority="50"/>
-    <w:lsdException w:name="List Table 6 Colorful Accent 5" w:uiPriority="51"/>
-    <w:lsdException w:name="List Table 7 Colorful Accent 5" w:uiPriority="52"/>
-    <w:lsdException w:name="List Table 1 Light Accent 6" w:uiPriority="46"/>
-    <w:lsdException w:name="List Table 2 Accent 6" w:uiPriority="47"/>
-    <w:lsdException w:name="List Table 3 Accent 6" w:uiPriority="48"/>
-    <w:lsdException w:name="List Table 4 Accent 6" w:uiPriority="49"/>
-    <w:lsdException w:name="List Table 5 Dark Accent 6" w:uiPriority="50"/>
-    <w:lsdException w:name="List Table 6 Colorful Accent 6" w:uiPriority="51"/>
-    <w:lsdException w:name="List Table 7 Colorful Accent 6" w:uiPriority="52"/>
+  <w:latentStyles w:defLockedState="0" w:defUIPriority="99" w:defSemiHidden="1" w:defUnhideWhenUsed="1" w:defQFormat="0" w:count="267">
+    <w:lsdException w:name="Normal" w:semiHidden="0" w:uiPriority="0" w:unhideWhenUsed="0" w:qFormat="1"/>
+    <w:lsdException w:name="heading 1" w:semiHidden="0" w:uiPriority="9" w:unhideWhenUsed="0" w:qFormat="1"/>
+    <w:lsdException w:name="heading 2" w:uiPriority="9" w:qFormat="1"/>
+    <w:lsdException w:name="heading 3" w:uiPriority="9" w:qFormat="1"/>
+    <w:lsdException w:name="heading 4" w:uiPriority="9" w:qFormat="1"/>
+    <w:lsdException w:name="heading 5" w:uiPriority="9" w:qFormat="1"/>
+    <w:lsdException w:name="heading 6" w:uiPriority="9" w:qFormat="1"/>
+    <w:lsdException w:name="heading 7" w:uiPriority="9" w:qFormat="1"/>
+    <w:lsdException w:name="heading 8" w:uiPriority="9" w:qFormat="1"/>
+    <w:lsdException w:name="heading 9" w:uiPriority="9" w:qFormat="1"/>
+    <w:lsdException w:name="toc 1" w:uiPriority="39"/>
+    <w:lsdException w:name="toc 2" w:uiPriority="39"/>
+    <w:lsdException w:name="toc 3" w:uiPriority="39"/>
+    <w:lsdException w:name="toc 4" w:uiPriority="39"/>
+    <w:lsdException w:name="toc 5" w:uiPriority="39"/>
+    <w:lsdException w:name="toc 6" w:uiPriority="39"/>
+    <w:lsdException w:name="toc 7" w:uiPriority="39"/>
+    <w:lsdException w:name="toc 8" w:uiPriority="39"/>
+    <w:lsdException w:name="toc 9" w:uiPriority="39"/>
+    <w:lsdException w:name="caption" w:uiPriority="35" w:qFormat="1"/>
+    <w:lsdException w:name="Title" w:semiHidden="0" w:uiPriority="10" w:unhideWhenUsed="0" w:qFormat="1"/>
+    <w:lsdException w:name="Default Paragraph Font" w:uiPriority="1"/>
+    <w:lsdException w:name="Subtitle" w:semiHidden="0" w:uiPriority="11" w:unhideWhenUsed="0" w:qFormat="1"/>
+    <w:lsdException w:name="Strong" w:semiHidden="0" w:uiPriority="22" w:unhideWhenUsed="0" w:qFormat="1"/>
+    <w:lsdException w:name="Emphasis" w:semiHidden="0" w:uiPriority="20" w:unhideWhenUsed="0" w:qFormat="1"/>
+    <w:lsdException w:name="Table Grid" w:semiHidden="0" w:uiPriority="59" w:unhideWhenUsed="0"/>
+    <w:lsdException w:name="Placeholder Text" w:unhideWhenUsed="0"/>
+    <w:lsdException w:name="No Spacing" w:semiHidden="0" w:uiPriority="1" w:unhideWhenUsed="0" w:qFormat="1"/>
+    <w:lsdException w:name="Light Shading" w:semiHidden="0" w:uiPriority="60" w:unhideWhenUsed="0"/>
+    <w:lsdException w:name="Light List" w:semiHidden="0" w:uiPriority="61" w:unhideWhenUsed="0"/>
+    <w:lsdException w:name="Light Grid" w:semiHidden="0" w:uiPriority="62" w:unhideWhenUsed="0"/>
+    <w:lsdException w:name="Medium Shading 1" w:semiHidden="0" w:uiPriority="63" w:unhideWhenUsed="0"/>
+    <w:lsdException w:name="Medium Shading 2" w:semiHidden="0" w:uiPriority="64" w:unhideWhenUsed="0"/>
+    <w:lsdException w:name="Medium List 1" w:semiHidden="0" w:uiPriority="65" w:unhideWhenUsed="0"/>
+    <w:lsdException w:name="Medium List 2" w:semiHidden="0" w:uiPriority="66" w:unhideWhenUsed="0"/>
+    <w:lsdException w:name="Medium Grid 1" w:semiHidden="0" w:uiPriority="67" w:unhideWhenUsed="0"/>
+    <w:lsdException w:name="Medium Grid 2" w:semiHidden="0" w:uiPriority="68" w:unhideWhenUsed="0"/>
+    <w:lsdException w:name="Medium Grid 3" w:semiHidden="0" w:uiPriority="69" w:unhideWhenUsed="0"/>
+    <w:lsdException w:name="Dark List" w:semiHidden="0" w:uiPriority="70" w:unhideWhenUsed="0"/>
+    <w:lsdException w:name="Colorful Shading" w:semiHidden="0" w:uiPriority="71" w:unhideWhenUsed="0"/>
+    <w:lsdException w:name="Colorful List" w:semiHidden="0" w:uiPriority="72" w:unhideWhenUsed="0"/>
+    <w:lsdException w:name="Colorful Grid" w:semiHidden="0" w:uiPriority="73" w:unhideWhenUsed="0"/>
+    <w:lsdException w:name="Light Shading Accent 1" w:semiHidden="0" w:uiPriority="60" w:unhideWhenUsed="0"/>
+    <w:lsdException w:name="Light List Accent 1" w:semiHidden="0" w:uiPriority="61" w:unhideWhenUsed="0"/>
+    <w:lsdException w:name="Light Grid Accent 1" w:semiHidden="0" w:uiPriority="62" w:unhideWhenUsed="0"/>
+    <w:lsdException w:name="Medium Shading 1 Accent 1" w:semiHidden="0" w:uiPriority="63" w:unhideWhenUsed="0"/>
+    <w:lsdException w:name="Medium Shading 2 Accent 1" w:semiHidden="0" w:uiPriority="64" w:unhideWhenUsed="0"/>
+    <w:lsdException w:name="Medium List 1 Accent 1" w:semiHidden="0" w:uiPriority="65" w:unhideWhenUsed="0"/>
+    <w:lsdException w:name="Revision" w:unhideWhenUsed="0"/>
+    <w:lsdException w:name="List Paragraph" w:semiHidden="0" w:uiPriority="34" w:unhideWhenUsed="0" w:qFormat="1"/>
+    <w:lsdException w:name="Quote" w:semiHidden="0" w:uiPriority="29" w:unhideWhenUsed="0" w:qFormat="1"/>
+    <w:lsdException w:name="Intense Quote" w:semiHidden="0" w:uiPriority="30" w:unhideWhenUsed="0" w:qFormat="1"/>
+    <w:lsdException w:name="Medium List 2 Accent 1" w:semiHidden="0" w:uiPriority="66" w:unhideWhenUsed="0"/>
+    <w:lsdException w:name="Medium Grid 1 Accent 1" w:semiHidden="0" w:uiPriority="67" w:unhideWhenUsed="0"/>
+    <w:lsdException w:name="Medium Grid 2 Accent 1" w:semiHidden="0" w:uiPriority="68" w:unhideWhenUsed="0"/>
+    <w:lsdException w:name="Medium Grid 3 Accent 1" w:semiHidden="0" w:uiPriority="69" w:unhideWhenUsed="0"/>
+    <w:lsdException w:name="Dark List Accent 1" w:semiHidden="0" w:uiPriority="70" w:unhideWhenUsed="0"/>
+    <w:lsdException w:name="Colorful Shading Accent 1" w:semiHidden="0" w:uiPriority="71" w:unhideWhenUsed="0"/>
+    <w:lsdException w:name="Colorful List Accent 1" w:semiHidden="0" w:uiPriority="72" w:unhideWhenUsed="0"/>
+    <w:lsdException w:name="Colorful Grid Accent 1" w:semiHidden="0" w:uiPriority="73" w:unhideWhenUsed="0"/>
+    <w:lsdException w:name="Light Shading Accent 2" w:semiHidden="0" w:uiPriority="60" w:unhideWhenUsed="0"/>
+    <w:lsdException w:name="Light List Accent 2" w:semiHidden="0" w:uiPriority="61" w:unhideWhenUsed="0"/>
+    <w:lsdException w:name="Light Grid Accent 2" w:semiHidden="0" w:uiPriority="62" w:unhideWhenUsed="0"/>
+    <w:lsdException w:name="Medium Shading 1 Accent 2" w:semiHidden="0" w:uiPriority="63" w:unhideWhenUsed="0"/>
+    <w:lsdException w:name="Medium Shading 2 Accent 2" w:semiHidden="0" w:uiPriority="64" w:unhideWhenUsed="0"/>
+    <w:lsdException w:name="Medium List 1 Accent 2" w:semiHidden="0" w:uiPriority="65" w:unhideWhenUsed="0"/>
+    <w:lsdException w:name="Medium List 2 Accent 2" w:semiHidden="0" w:uiPriority="66" w:unhideWhenUsed="0"/>
+    <w:lsdException w:name="Medium Grid 1 Accent 2" w:semiHidden="0" w:uiPriority="67" w:unhideWhenUsed="0"/>
+    <w:lsdException w:name="Medium Grid 2 Accent 2" w:semiHidden="0" w:uiPriority="68" w:unhideWhenUsed="0"/>
+    <w:lsdException w:name="Medium Grid 3 Accent 2" w:semiHidden="0" w:uiPriority="69" w:unhideWhenUsed="0"/>
+    <w:lsdException w:name="Dark List Accent 2" w:semiHidden="0" w:uiPriority="70" w:unhideWhenUsed="0"/>
+    <w:lsdException w:name="Colorful Shading Accent 2" w:semiHidden="0" w:uiPriority="71" w:unhideWhenUsed="0"/>
+    <w:lsdException w:name="Colorful List Accent 2" w:semiHidden="0" w:uiPriority="72" w:unhideWhenUsed="0"/>
+    <w:lsdException w:name="Colorful Grid Accent 2" w:semiHidden="0" w:uiPriority="73" w:unhideWhenUsed="0"/>
+    <w:lsdException w:name="Light Shading Accent 3" w:semiHidden="0" w:uiPriority="60" w:unhideWhenUsed="0"/>
+    <w:lsdException w:name="Light List Accent 3" w:semiHidden="0" w:uiPriority="61" w:unhideWhenUsed="0"/>
+    <w:lsdException w:name="Light Grid Accent 3" w:semiHidden="0" w:uiPriority="62" w:unhideWhenUsed="0"/>
+    <w:lsdException w:name="Medium Shading 1 Accent 3" w:semiHidden="0" w:uiPriority="63" w:unhideWhenUsed="0"/>
+    <w:lsdException w:name="Medium Shading 2 Accent 3" w:semiHidden="0" w:uiPriority="64" w:unhideWhenUsed="0"/>
+    <w:lsdException w:name="Medium List 1 Accent 3" w:semiHidden="0" w:uiPriority="65" w:unhideWhenUsed="0"/>
+    <w:lsdException w:name="Medium List 2 Accent 3" w:semiHidden="0" w:uiPriority="66" w:unhideWhenUsed="0"/>
+    <w:lsdException w:name="Medium Grid 1 Accent 3" w:semiHidden="0" w:uiPriority="67" w:unhideWhenUsed="0"/>
+    <w:lsdException w:name="Medium Grid 2 Accent 3" w:semiHidden="0" w:uiPriority="68" w:unhideWhenUsed="0"/>
+    <w:lsdException w:name="Medium Grid 3 Accent 3" w:semiHidden="0" w:uiPriority="69" w:unhideWhenUsed="0"/>
+    <w:lsdException w:name="Dark List Accent 3" w:semiHidden="0" w:uiPriority="70" w:unhideWhenUsed="0"/>
+    <w:lsdException w:name="Colorful Shading Accent 3" w:semiHidden="0" w:uiPriority="71" w:unhideWhenUsed="0"/>
+    <w:lsdException w:name="Colorful List Accent 3" w:semiHidden="0" w:uiPriority="72" w:unhideWhenUsed="0"/>
+    <w:lsdException w:name="Colorful Grid Accent 3" w:semiHidden="0" w:uiPriority="73" w:unhideWhenUsed="0"/>
+    <w:lsdException w:name="Light Shading Accent 4" w:semiHidden="0" w:uiPriority="60" w:unhideWhenUsed="0"/>
+    <w:lsdException w:name="Light List Accent 4" w:semiHidden="0" w:uiPriority="61" w:unhideWhenUsed="0"/>
+    <w:lsdException w:name="Light Grid Accent 4" w:semiHidden="0" w:uiPriority="62" w:unhideWhenUsed="0"/>
+    <w:lsdException w:name="Medium Shading 1 Accent 4" w:semiHidden="0" w:uiPriority="63" w:unhideWhenUsed="0"/>
+    <w:lsdException w:name="Medium Shading 2 Accent 4" w:semiHidden="0" w:uiPriority="64" w:unhideWhenUsed="0"/>
+    <w:lsdException w:name="Medium List 1 Accent 4" w:semiHidden="0" w:uiPriority="65" w:unhideWhenUsed="0"/>
+    <w:lsdException w:name="Medium List 2 Accent 4" w:semiHidden="0" w:uiPriority="66" w:unhideWhenUsed="0"/>
+    <w:lsdException w:name="Medium Grid 1 Accent 4" w:semiHidden="0" w:uiPriority="67" w:unhideWhenUsed="0"/>
+    <w:lsdException w:name="Medium Grid 2 Accent 4" w:semiHidden="0" w:uiPriority="68" w:unhideWhenUsed="0"/>
+    <w:lsdException w:name="Medium Grid 3 Accent 4" w:semiHidden="0" w:uiPriority="69" w:unhideWhenUsed="0"/>
+    <w:lsdException w:name="Dark List Accent 4" w:semiHidden="0" w:uiPriority="70" w:unhideWhenUsed="0"/>
+    <w:lsdException w:name="Colorful Shading Accent 4" w:semiHidden="0" w:uiPriority="71" w:unhideWhenUsed="0"/>
+    <w:lsdException w:name="Colorful List Accent 4" w:semiHidden="0" w:uiPriority="72" w:unhideWhenUsed="0"/>
+    <w:lsdException w:name="Colorful Grid Accent 4" w:semiHidden="0" w:uiPriority="73" w:unhideWhenUsed="0"/>
+    <w:lsdException w:name="Light Shading Accent 5" w:semiHidden="0" w:uiPriority="60" w:unhideWhenUsed="0"/>
+    <w:lsdException w:name="Light List Accent 5" w:semiHidden="0" w:uiPriority="61" w:unhideWhenUsed="0"/>
+    <w:lsdException w:name="Light Grid Accent 5" w:semiHidden="0" w:uiPriority="62" w:unhideWhenUsed="0"/>
+    <w:lsdException w:name="Medium Shading 1 Accent 5" w:semiHidden="0" w:uiPriority="63" w:unhideWhenUsed="0"/>
+    <w:lsdException w:name="Medium Shading 2 Accent 5" w:semiHidden="0" w:uiPriority="64" w:unhideWhenUsed="0"/>
+    <w:lsdException w:name="Medium List 1 Accent 5" w:semiHidden="0" w:uiPriority="65" w:unhideWhenUsed="0"/>
+    <w:lsdException w:name="Medium List 2 Accent 5" w:semiHidden="0" w:uiPriority="66" w:unhideWhenUsed="0"/>
+    <w:lsdException w:name="Medium Grid 1 Accent 5" w:semiHidden="0" w:uiPriority="67" w:unhideWhenUsed="0"/>
+    <w:lsdException w:name="Medium Grid 2 Accent 5" w:semiHidden="0" w:uiPriority="68" w:unhideWhenUsed="0"/>
+    <w:lsdException w:name="Medium Grid 3 Accent 5" w:semiHidden="0" w:uiPriority="69" w:unhideWhenUsed="0"/>
+    <w:lsdException w:name="Dark List Accent 5" w:semiHidden="0" w:uiPriority="70" w:unhideWhenUsed="0"/>
+    <w:lsdException w:name="Colorful Shading Accent 5" w:semiHidden="0" w:uiPriority="71" w:unhideWhenUsed="0"/>
+    <w:lsdException w:name="Colorful List Accent 5" w:semiHidden="0" w:uiPriority="72" w:unhideWhenUsed="0"/>
+    <w:lsdException w:name="Colorful Grid Accent 5" w:semiHidden="0" w:uiPriority="73" w:unhideWhenUsed="0"/>
+    <w:lsdException w:name="Light Shading Accent 6" w:semiHidden="0" w:uiPriority="60" w:unhideWhenUsed="0"/>
+    <w:lsdException w:name="Light List Accent 6" w:semiHidden="0" w:uiPriority="61" w:unhideWhenUsed="0"/>
+    <w:lsdException w:name="Light Grid Accent 6" w:semiHidden="0" w:uiPriority="62" w:unhideWhenUsed="0"/>
+    <w:lsdException w:name="Medium Shading 1 Accent 6" w:semiHidden="0" w:uiPriority="63" w:unhideWhenUsed="0"/>
+    <w:lsdException w:name="Medium Shading 2 Accent 6" w:semiHidden="0" w:uiPriority="64" w:unhideWhenUsed="0"/>
+    <w:lsdException w:name="Medium List 1 Accent 6" w:semiHidden="0" w:uiPriority="65" w:unhideWhenUsed="0"/>
+    <w:lsdException w:name="Medium List 2 Accent 6" w:semiHidden="0" w:uiPriority="66" w:unhideWhenUsed="0"/>
+    <w:lsdException w:name="Medium Grid 1 Accent 6" w:semiHidden="0" w:uiPriority="67" w:unhideWhenUsed="0"/>
+    <w:lsdException w:name="Medium Grid 2 Accent 6" w:semiHidden="0" w:uiPriority="68" w:unhideWhenUsed="0"/>
+    <w:lsdException w:name="Medium Grid 3 Accent 6" w:semiHidden="0" w:uiPriority="69" w:unhideWhenUsed="0"/>
+    <w:lsdException w:name="Dark List Accent 6" w:semiHidden="0" w:uiPriority="70" w:unhideWhenUsed="0"/>
+    <w:lsdException w:name="Colorful Shading Accent 6" w:semiHidden="0" w:uiPriority="71" w:unhideWhenUsed="0"/>
+    <w:lsdException w:name="Colorful List Accent 6" w:semiHidden="0" w:uiPriority="72" w:unhideWhenUsed="0"/>
+    <w:lsdException w:name="Colorful Grid Accent 6" w:semiHidden="0" w:uiPriority="73" w:unhideWhenUsed="0"/>
+    <w:lsdException w:name="Subtle Emphasis" w:semiHidden="0" w:uiPriority="19" w:unhideWhenUsed="0" w:qFormat="1"/>
+    <w:lsdException w:name="Intense Emphasis" w:semiHidden="0" w:uiPriority="21" w:unhideWhenUsed="0" w:qFormat="1"/>
+    <w:lsdException w:name="Subtle Reference" w:semiHidden="0" w:uiPriority="31" w:unhideWhenUsed="0" w:qFormat="1"/>
+    <w:lsdException w:name="Intense Reference" w:semiHidden="0" w:uiPriority="32" w:unhideWhenUsed="0" w:qFormat="1"/>
+    <w:lsdException w:name="Book Title" w:semiHidden="0" w:uiPriority="33" w:unhideWhenUsed="0" w:qFormat="1"/>
+    <w:lsdException w:name="Bibliography" w:uiPriority="37"/>
+    <w:lsdException w:name="TOC Heading" w:uiPriority="39" w:qFormat="1"/>
+  </w:latentStyles>
+  <w:style w:type="paragraph" w:default="1" w:styleId="Normalny">
+    <w:name w:val="Normal"/>
+    <w:qFormat/>
+  </w:style>
+  <w:style w:type="character" w:default="1" w:styleId="Domylnaczcionkaakapitu">
+    <w:name w:val="Default Paragraph Font"/>
+    <w:uiPriority w:val="1"/>
+    <w:semiHidden/>
+    <w:unhideWhenUsed/>
+  </w:style>
+  <w:style w:type="table" w:default="1" w:styleId="Standardowy">
+    <w:name w:val="Normal Table"/>
+    <w:uiPriority w:val="99"/>
+    <w:semiHidden/>
+    <w:unhideWhenUsed/>
+    <w:tblPr>
+      <w:tblInd w:w="0" w:type="dxa"/>
+      <w:tblCellMar>
+        <w:top w:w="0" w:type="dxa"/>
+        <w:left w:w="108" w:type="dxa"/>
+        <w:bottom w:w="0" w:type="dxa"/>
+        <w:right w:w="108" w:type="dxa"/>
+      </w:tblCellMar>
+    </w:tblPr>
+  </w:style>
+  <w:style w:type="numbering" w:default="1" w:styleId="Bezlisty">
+    <w:name w:val="No List"/>
+    <w:uiPriority w:val="99"/>
+    <w:semiHidden/>
+    <w:unhideWhenUsed/>
+  </w:style>
+  <w:style w:type="paragraph" w:styleId="Akapitzlist">
+    <w:name w:val="List Paragraph"/>
+    <w:basedOn w:val="Normalny"/>
+    <w:uiPriority w:val="34"/>
+    <w:qFormat/>
+    <w:rsid w:val="0023407F"/>
+    <w:pPr>
+      <w:ind w:left="720"/>
+      <w:contextualSpacing/>
+    </w:pPr>
+  </w:style>
+</w:styles>
+</file>
+
+<file path=word/stylesWithEffects.xml><?xml version="1.0" encoding="utf-8"?>
+<w:styles xmlns:wpc="http://schemas.microsoft.com/office/word/2010/wordprocessingCanvas" xmlns:mc="http://schemas.openxmlformats.org/markup-compatibility/2006" xmlns:o="urn:schemas-microsoft-com:office:office" xmlns:r="http://schemas.openxmlformats.org/officeDocument/2006/relationships" xmlns:m="http://schemas.openxmlformats.org/officeDocument/2006/math" xmlns:v="urn:schemas-microsoft-com:vml" xmlns:wp14="http://schemas.microsoft.com/office/word/2010/wordprocessingDrawing" xmlns:wp="http://schemas.openxmlformats.org/drawingml/2006/wordprocessingDrawing" xmlns:w10="urn:schemas-microsoft-com:office:word" xmlns:w="http://schemas.openxmlformats.org/wordprocessingml/2006/main" xmlns:w14="http://schemas.microsoft.com/office/word/2010/wordml" xmlns:wpg="http://schemas.microsoft.com/office/word/2010/wordprocessingGroup" xmlns:wpi="http://schemas.microsoft.com/office/word/2010/wordprocessingInk" xmlns:wne="http://schemas.microsoft.com/office/word/2006/wordml" xmlns:wps="http://schemas.microsoft.com/office/word/2010/wordprocessingShape" mc:Ignorable="w14 wp14">
+  <w:docDefaults>
+    <w:rPrDefault>
+      <w:rPr>
+        <w:rFonts w:asciiTheme="minorHAnsi" w:eastAsiaTheme="minorEastAsia" w:hAnsiTheme="minorHAnsi" w:cstheme="minorBidi"/>
+        <w:sz w:val="22"/>
+        <w:szCs w:val="22"/>
+        <w:lang w:val="pl-PL" w:eastAsia="ja-JP" w:bidi="ar-SA"/>
+      </w:rPr>
+    </w:rPrDefault>
+    <w:pPrDefault>
+      <w:pPr>
+        <w:spacing w:line="276" w:lineRule="auto"/>
+      </w:pPr>
+    </w:pPrDefault>
+  </w:docDefaults>
+  <w:latentStyles w:defLockedState="0" w:defUIPriority="99" w:defSemiHidden="1" w:defUnhideWhenUsed="1" w:defQFormat="0" w:count="267">
+    <w:lsdException w:name="Normal" w:semiHidden="0" w:uiPriority="0" w:unhideWhenUsed="0" w:qFormat="1"/>
+    <w:lsdException w:name="heading 1" w:semiHidden="0" w:uiPriority="9" w:unhideWhenUsed="0" w:qFormat="1"/>
+    <w:lsdException w:name="heading 2" w:uiPriority="9" w:qFormat="1"/>
+    <w:lsdException w:name="heading 3" w:uiPriority="9" w:qFormat="1"/>
+    <w:lsdException w:name="heading 4" w:uiPriority="9" w:qFormat="1"/>
+    <w:lsdException w:name="heading 5" w:uiPriority="9" w:qFormat="1"/>
+    <w:lsdException w:name="heading 6" w:uiPriority="9" w:qFormat="1"/>
+    <w:lsdException w:name="heading 7" w:uiPriority="9" w:qFormat="1"/>
+    <w:lsdException w:name="heading 8" w:uiPriority="9" w:qFormat="1"/>
+    <w:lsdException w:name="heading 9" w:uiPriority="9" w:qFormat="1"/>
+    <w:lsdException w:name="toc 1" w:uiPriority="39"/>
+    <w:lsdException w:name="toc 2" w:uiPriority="39"/>
+    <w:lsdException w:name="toc 3" w:uiPriority="39"/>
+    <w:lsdException w:name="toc 4" w:uiPriority="39"/>
+    <w:lsdException w:name="toc 5" w:uiPriority="39"/>
+    <w:lsdException w:name="toc 6" w:uiPriority="39"/>
+    <w:lsdException w:name="toc 7" w:uiPriority="39"/>
+    <w:lsdException w:name="toc 8" w:uiPriority="39"/>
+    <w:lsdException w:name="toc 9" w:uiPriority="39"/>
+    <w:lsdException w:name="caption" w:uiPriority="35" w:qFormat="1"/>
+    <w:lsdException w:name="Title" w:semiHidden="0" w:uiPriority="10" w:unhideWhenUsed="0" w:qFormat="1"/>
+    <w:lsdException w:name="Default Paragraph Font" w:uiPriority="1"/>
+    <w:lsdException w:name="Subtitle" w:semiHidden="0" w:uiPriority="11" w:unhideWhenUsed="0" w:qFormat="1"/>
+    <w:lsdException w:name="Strong" w:semiHidden="0" w:uiPriority="22" w:unhideWhenUsed="0" w:qFormat="1"/>
+    <w:lsdException w:name="Emphasis" w:semiHidden="0" w:uiPriority="20" w:unhideWhenUsed="0" w:qFormat="1"/>
+    <w:lsdException w:name="Table Grid" w:semiHidden="0" w:uiPriority="59" w:unhideWhenUsed="0"/>
+    <w:lsdException w:name="Placeholder Text" w:unhideWhenUsed="0"/>
+    <w:lsdException w:name="No Spacing" w:semiHidden="0" w:uiPriority="1" w:unhideWhenUsed="0" w:qFormat="1"/>
+    <w:lsdException w:name="Light Shading" w:semiHidden="0" w:uiPriority="60" w:unhideWhenUsed="0"/>
+    <w:lsdException w:name="Light List" w:semiHidden="0" w:uiPriority="61" w:unhideWhenUsed="0"/>
+    <w:lsdException w:name="Light Grid" w:semiHidden="0" w:uiPriority="62" w:unhideWhenUsed="0"/>
+    <w:lsdException w:name="Medium Shading 1" w:semiHidden="0" w:uiPriority="63" w:unhideWhenUsed="0"/>
+    <w:lsdException w:name="Medium Shading 2" w:semiHidden="0" w:uiPriority="64" w:unhideWhenUsed="0"/>
+    <w:lsdException w:name="Medium List 1" w:semiHidden="0" w:uiPriority="65" w:unhideWhenUsed="0"/>
+    <w:lsdException w:name="Medium List 2" w:semiHidden="0" w:uiPriority="66" w:unhideWhenUsed="0"/>
+    <w:lsdException w:name="Medium Grid 1" w:semiHidden="0" w:uiPriority="67" w:unhideWhenUsed="0"/>
+    <w:lsdException w:name="Medium Grid 2" w:semiHidden="0" w:uiPriority="68" w:unhideWhenUsed="0"/>
+    <w:lsdException w:name="Medium Grid 3" w:semiHidden="0" w:uiPriority="69" w:unhideWhenUsed="0"/>
+    <w:lsdException w:name="Dark List" w:semiHidden="0" w:uiPriority="70" w:unhideWhenUsed="0"/>
+    <w:lsdException w:name="Colorful Shading" w:semiHidden="0" w:uiPriority="71" w:unhideWhenUsed="0"/>
+    <w:lsdException w:name="Colorful List" w:semiHidden="0" w:uiPriority="72" w:unhideWhenUsed="0"/>
+    <w:lsdException w:name="Colorful Grid" w:semiHidden="0" w:uiPriority="73" w:unhideWhenUsed="0"/>
+    <w:lsdException w:name="Light Shading Accent 1" w:semiHidden="0" w:uiPriority="60" w:unhideWhenUsed="0"/>
+    <w:lsdException w:name="Light List Accent 1" w:semiHidden="0" w:uiPriority="61" w:unhideWhenUsed="0"/>
+    <w:lsdException w:name="Light Grid Accent 1" w:semiHidden="0" w:uiPriority="62" w:unhideWhenUsed="0"/>
+    <w:lsdException w:name="Medium Shading 1 Accent 1" w:semiHidden="0" w:uiPriority="63" w:unhideWhenUsed="0"/>
+    <w:lsdException w:name="Medium Shading 2 Accent 1" w:semiHidden="0" w:uiPriority="64" w:unhideWhenUsed="0"/>
+    <w:lsdException w:name="Medium List 1 Accent 1" w:semiHidden="0" w:uiPriority="65" w:unhideWhenUsed="0"/>
+    <w:lsdException w:name="Revision" w:unhideWhenUsed="0"/>
+    <w:lsdException w:name="List Paragraph" w:semiHidden="0" w:uiPriority="34" w:unhideWhenUsed="0" w:qFormat="1"/>
+    <w:lsdException w:name="Quote" w:semiHidden="0" w:uiPriority="29" w:unhideWhenUsed="0" w:qFormat="1"/>
+    <w:lsdException w:name="Intense Quote" w:semiHidden="0" w:uiPriority="30" w:unhideWhenUsed="0" w:qFormat="1"/>
+    <w:lsdException w:name="Medium List 2 Accent 1" w:semiHidden="0" w:uiPriority="66" w:unhideWhenUsed="0"/>
+    <w:lsdException w:name="Medium Grid 1 Accent 1" w:semiHidden="0" w:uiPriority="67" w:unhideWhenUsed="0"/>
+    <w:lsdException w:name="Medium Grid 2 Accent 1" w:semiHidden="0" w:uiPriority="68" w:unhideWhenUsed="0"/>
+    <w:lsdException w:name="Medium Grid 3 Accent 1" w:semiHidden="0" w:uiPriority="69" w:unhideWhenUsed="0"/>
+    <w:lsdException w:name="Dark List Accent 1" w:semiHidden="0" w:uiPriority="70" w:unhideWhenUsed="0"/>
+    <w:lsdException w:name="Colorful Shading Accent 1" w:semiHidden="0" w:uiPriority="71" w:unhideWhenUsed="0"/>
+    <w:lsdException w:name="Colorful List Accent 1" w:semiHidden="0" w:uiPriority="72" w:unhideWhenUsed="0"/>
+    <w:lsdException w:name="Colorful Grid Accent 1" w:semiHidden="0" w:uiPriority="73" w:unhideWhenUsed="0"/>
+    <w:lsdException w:name="Light Shading Accent 2" w:semiHidden="0" w:uiPriority="60" w:unhideWhenUsed="0"/>
+    <w:lsdException w:name="Light List Accent 2" w:semiHidden="0" w:uiPriority="61" w:unhideWhenUsed="0"/>
+    <w:lsdException w:name="Light Grid Accent 2" w:semiHidden="0" w:uiPriority="62" w:unhideWhenUsed="0"/>
+    <w:lsdException w:name="Medium Shading 1 Accent 2" w:semiHidden="0" w:uiPriority="63" w:unhideWhenUsed="0"/>
+    <w:lsdException w:name="Medium Shading 2 Accent 2" w:semiHidden="0" w:uiPriority="64" w:unhideWhenUsed="0"/>
+    <w:lsdException w:name="Medium List 1 Accent 2" w:semiHidden="0" w:uiPriority="65" w:unhideWhenUsed="0"/>
+    <w:lsdException w:name="Medium List 2 Accent 2" w:semiHidden="0" w:uiPriority="66" w:unhideWhenUsed="0"/>
+    <w:lsdException w:name="Medium Grid 1 Accent 2" w:semiHidden="0" w:uiPriority="67" w:unhideWhenUsed="0"/>
+    <w:lsdException w:name="Medium Grid 2 Accent 2" w:semiHidden="0" w:uiPriority="68" w:unhideWhenUsed="0"/>
+    <w:lsdException w:name="Medium Grid 3 Accent 2" w:semiHidden="0" w:uiPriority="69" w:unhideWhenUsed="0"/>
+    <w:lsdException w:name="Dark List Accent 2" w:semiHidden="0" w:uiPriority="70" w:unhideWhenUsed="0"/>
+    <w:lsdException w:name="Colorful Shading Accent 2" w:semiHidden="0" w:uiPriority="71" w:unhideWhenUsed="0"/>
+    <w:lsdException w:name="Colorful List Accent 2" w:semiHidden="0" w:uiPriority="72" w:unhideWhenUsed="0"/>
+    <w:lsdException w:name="Colorful Grid Accent 2" w:semiHidden="0" w:uiPriority="73" w:unhideWhenUsed="0"/>
+    <w:lsdException w:name="Light Shading Accent 3" w:semiHidden="0" w:uiPriority="60" w:unhideWhenUsed="0"/>
+    <w:lsdException w:name="Light List Accent 3" w:semiHidden="0" w:uiPriority="61" w:unhideWhenUsed="0"/>
+    <w:lsdException w:name="Light Grid Accent 3" w:semiHidden="0" w:uiPriority="62" w:unhideWhenUsed="0"/>
+    <w:lsdException w:name="Medium Shading 1 Accent 3" w:semiHidden="0" w:uiPriority="63" w:unhideWhenUsed="0"/>
+    <w:lsdException w:name="Medium Shading 2 Accent 3" w:semiHidden="0" w:uiPriority="64" w:unhideWhenUsed="0"/>
+    <w:lsdException w:name="Medium List 1 Accent 3" w:semiHidden="0" w:uiPriority="65" w:unhideWhenUsed="0"/>
+    <w:lsdException w:name="Medium List 2 Accent 3" w:semiHidden="0" w:uiPriority="66" w:unhideWhenUsed="0"/>
+    <w:lsdException w:name="Medium Grid 1 Accent 3" w:semiHidden="0" w:uiPriority="67" w:unhideWhenUsed="0"/>
+    <w:lsdException w:name="Medium Grid 2 Accent 3" w:semiHidden="0" w:uiPriority="68" w:unhideWhenUsed="0"/>
+    <w:lsdException w:name="Medium Grid 3 Accent 3" w:semiHidden="0" w:uiPriority="69" w:unhideWhenUsed="0"/>
+    <w:lsdException w:name="Dark List Accent 3" w:semiHidden="0" w:uiPriority="70" w:unhideWhenUsed="0"/>
+    <w:lsdException w:name="Colorful Shading Accent 3" w:semiHidden="0" w:uiPriority="71" w:unhideWhenUsed="0"/>
+    <w:lsdException w:name="Colorful List Accent 3" w:semiHidden="0" w:uiPriority="72" w:unhideWhenUsed="0"/>
+    <w:lsdException w:name="Colorful Grid Accent 3" w:semiHidden="0" w:uiPriority="73" w:unhideWhenUsed="0"/>
+    <w:lsdException w:name="Light Shading Accent 4" w:semiHidden="0" w:uiPriority="60" w:unhideWhenUsed="0"/>
+    <w:lsdException w:name="Light List Accent 4" w:semiHidden="0" w:uiPriority="61" w:unhideWhenUsed="0"/>
+    <w:lsdException w:name="Light Grid Accent 4" w:semiHidden="0" w:uiPriority="62" w:unhideWhenUsed="0"/>
+    <w:lsdException w:name="Medium Shading 1 Accent 4" w:semiHidden="0" w:uiPriority="63" w:unhideWhenUsed="0"/>
+    <w:lsdException w:name="Medium Shading 2 Accent 4" w:semiHidden="0" w:uiPriority="64" w:unhideWhenUsed="0"/>
+    <w:lsdException w:name="Medium List 1 Accent 4" w:semiHidden="0" w:uiPriority="65" w:unhideWhenUsed="0"/>
+    <w:lsdException w:name="Medium List 2 Accent 4" w:semiHidden="0" w:uiPriority="66" w:unhideWhenUsed="0"/>
+    <w:lsdException w:name="Medium Grid 1 Accent 4" w:semiHidden="0" w:uiPriority="67" w:unhideWhenUsed="0"/>
+    <w:lsdException w:name="Medium Grid 2 Accent 4" w:semiHidden="0" w:uiPriority="68" w:unhideWhenUsed="0"/>
+    <w:lsdException w:name="Medium Grid 3 Accent 4" w:semiHidden="0" w:uiPriority="69" w:unhideWhenUsed="0"/>
+    <w:lsdException w:name="Dark List Accent 4" w:semiHidden="0" w:uiPriority="70" w:unhideWhenUsed="0"/>
+    <w:lsdException w:name="Colorful Shading Accent 4" w:semiHidden="0" w:uiPriority="71" w:unhideWhenUsed="0"/>
+    <w:lsdException w:name="Colorful List Accent 4" w:semiHidden="0" w:uiPriority="72" w:unhideWhenUsed="0"/>
+    <w:lsdException w:name="Colorful Grid Accent 4" w:semiHidden="0" w:uiPriority="73" w:unhideWhenUsed="0"/>
+    <w:lsdException w:name="Light Shading Accent 5" w:semiHidden="0" w:uiPriority="60" w:unhideWhenUsed="0"/>
+    <w:lsdException w:name="Light List Accent 5" w:semiHidden="0" w:uiPriority="61" w:unhideWhenUsed="0"/>
+    <w:lsdException w:name="Light Grid Accent 5" w:semiHidden="0" w:uiPriority="62" w:unhideWhenUsed="0"/>
+    <w:lsdException w:name="Medium Shading 1 Accent 5" w:semiHidden="0" w:uiPriority="63" w:unhideWhenUsed="0"/>
+    <w:lsdException w:name="Medium Shading 2 Accent 5" w:semiHidden="0" w:uiPriority="64" w:unhideWhenUsed="0"/>
+    <w:lsdException w:name="Medium List 1 Accent 5" w:semiHidden="0" w:uiPriority="65" w:unhideWhenUsed="0"/>
+    <w:lsdException w:name="Medium List 2 Accent 5" w:semiHidden="0" w:uiPriority="66" w:unhideWhenUsed="0"/>
+    <w:lsdException w:name="Medium Grid 1 Accent 5" w:semiHidden="0" w:uiPriority="67" w:unhideWhenUsed="0"/>
+    <w:lsdException w:name="Medium Grid 2 Accent 5" w:semiHidden="0" w:uiPriority="68" w:unhideWhenUsed="0"/>
+    <w:lsdException w:name="Medium Grid 3 Accent 5" w:semiHidden="0" w:uiPriority="69" w:unhideWhenUsed="0"/>
+    <w:lsdException w:name="Dark List Accent 5" w:semiHidden="0" w:uiPriority="70" w:unhideWhenUsed="0"/>
+    <w:lsdException w:name="Colorful Shading Accent 5" w:semiHidden="0" w:uiPriority="71" w:unhideWhenUsed="0"/>
+    <w:lsdException w:name="Colorful List Accent 5" w:semiHidden="0" w:uiPriority="72" w:unhideWhenUsed="0"/>
+    <w:lsdException w:name="Colorful Grid Accent 5" w:semiHidden="0" w:uiPriority="73" w:unhideWhenUsed="0"/>
+    <w:lsdException w:name="Light Shading Accent 6" w:semiHidden="0" w:uiPriority="60" w:unhideWhenUsed="0"/>
+    <w:lsdException w:name="Light List Accent 6" w:semiHidden="0" w:uiPriority="61" w:unhideWhenUsed="0"/>
+    <w:lsdException w:name="Light Grid Accent 6" w:semiHidden="0" w:uiPriority="62" w:unhideWhenUsed="0"/>
+    <w:lsdException w:name="Medium Shading 1 Accent 6" w:semiHidden="0" w:uiPriority="63" w:unhideWhenUsed="0"/>
+    <w:lsdException w:name="Medium Shading 2 Accent 6" w:semiHidden="0" w:uiPriority="64" w:unhideWhenUsed="0"/>
+    <w:lsdException w:name="Medium List 1 Accent 6" w:semiHidden="0" w:uiPriority="65" w:unhideWhenUsed="0"/>
+    <w:lsdException w:name="Medium List 2 Accent 6" w:semiHidden="0" w:uiPriority="66" w:unhideWhenUsed="0"/>
+    <w:lsdException w:name="Medium Grid 1 Accent 6" w:semiHidden="0" w:uiPriority="67" w:unhideWhenUsed="0"/>
+    <w:lsdException w:name="Medium Grid 2 Accent 6" w:semiHidden="0" w:uiPriority="68" w:unhideWhenUsed="0"/>
+    <w:lsdException w:name="Medium Grid 3 Accent 6" w:semiHidden="0" w:uiPriority="69" w:unhideWhenUsed="0"/>
+    <w:lsdException w:name="Dark List Accent 6" w:semiHidden="0" w:uiPriority="70" w:unhideWhenUsed="0"/>
+    <w:lsdException w:name="Colorful Shading Accent 6" w:semiHidden="0" w:uiPriority="71" w:unhideWhenUsed="0"/>
+    <w:lsdException w:name="Colorful List Accent 6" w:semiHidden="0" w:uiPriority="72" w:unhideWhenUsed="0"/>
+    <w:lsdException w:name="Colorful Grid Accent 6" w:semiHidden="0" w:uiPriority="73" w:unhideWhenUsed="0"/>
+    <w:lsdException w:name="Subtle Emphasis" w:semiHidden="0" w:uiPriority="19" w:unhideWhenUsed="0" w:qFormat="1"/>
+    <w:lsdException w:name="Intense Emphasis" w:semiHidden="0" w:uiPriority="21" w:unhideWhenUsed="0" w:qFormat="1"/>
+    <w:lsdException w:name="Subtle Reference" w:semiHidden="0" w:uiPriority="31" w:unhideWhenUsed="0" w:qFormat="1"/>
+    <w:lsdException w:name="Intense Reference" w:semiHidden="0" w:uiPriority="32" w:unhideWhenUsed="0" w:qFormat="1"/>
+    <w:lsdException w:name="Book Title" w:semiHidden="0" w:uiPriority="33" w:unhideWhenUsed="0" w:qFormat="1"/>
+    <w:lsdException w:name="Bibliography" w:uiPriority="37"/>
+    <w:lsdException w:name="TOC Heading" w:uiPriority="39" w:qFormat="1"/>
   </w:latentStyles>
   <w:style w:type="paragraph" w:default="1" w:styleId="Normalny">
     <w:name w:val="Normal"/>
@@ -3665,7 +3651,7 @@
 </file>
 
 <file path=customXml/itemProps1.xml><?xml version="1.0" encoding="utf-8"?>
-<ds:datastoreItem xmlns:ds="http://schemas.openxmlformats.org/officeDocument/2006/customXml" ds:itemID="{FD86993B-2232-40DF-B7C7-B320EA4171CD}">
+<ds:datastoreItem xmlns:ds="http://schemas.openxmlformats.org/officeDocument/2006/customXml" ds:itemID="{B24AF32D-5269-4F11-9263-D6598F69B1D2}">
   <ds:schemaRefs>
     <ds:schemaRef ds:uri="http://schemas.openxmlformats.org/officeDocument/2006/bibliography"/>
   </ds:schemaRefs>

</xml_diff>

<commit_message>
Nowe utility, nowe wyjątki
- Ochrona przed nagłą utratą połączenia z serwerem bazy danych
- Nowa klasa do obsługi MessageBox'ów
</commit_message>
<xml_diff>
--- a/BD tasklist.docx
+++ b/BD tasklist.docx
@@ -37,45 +37,29 @@
           <w:numId w:val="1"/>
         </w:numPr>
         <w:rPr>
-          <w:color w:val="00B0F0"/>
-        </w:rPr>
-      </w:pPr>
-      <w:r>
-        <w:rPr>
-          <w:color w:val="00B0F0"/>
-        </w:rPr>
-        <w:t xml:space="preserve">utrata połączenia z BD w trakcie działania aplikacji - </w:t>
-      </w:r>
-      <w:proofErr w:type="spellStart"/>
-      <w:r>
-        <w:rPr>
-          <w:color w:val="00B0F0"/>
-        </w:rPr>
-        <w:t>initialize</w:t>
-      </w:r>
-      <w:proofErr w:type="spellEnd"/>
-      <w:r>
-        <w:rPr>
-          <w:color w:val="00B0F0"/>
-        </w:rPr>
-        <w:t>(</w:t>
-      </w:r>
-      <w:proofErr w:type="spellStart"/>
-      <w:r>
-        <w:rPr>
-          <w:color w:val="00B0F0"/>
-        </w:rPr>
-        <w:t>true</w:t>
-      </w:r>
-      <w:proofErr w:type="spellEnd"/>
-      <w:r>
-        <w:rPr>
-          <w:color w:val="00B0F0"/>
-        </w:rPr>
-        <w:t>)?</w:t>
-      </w:r>
-    </w:p>
-    <w:p/>
+          <w:strike/>
+          <w:color w:val="00B0F0"/>
+        </w:rPr>
+      </w:pPr>
+      <w:r>
+        <w:rPr>
+          <w:strike/>
+          <w:color w:val="00B0F0"/>
+        </w:rPr>
+        <w:t>utrata połączenia z B</w:t>
+      </w:r>
+      <w:r>
+        <w:rPr>
+          <w:strike/>
+          <w:color w:val="00B0F0"/>
+        </w:rPr>
+        <w:t>D w trakcie działania aplikacji</w:t>
+      </w:r>
+    </w:p>
+    <w:p>
+      <w:bookmarkStart w:id="0" w:name="_GoBack"/>
+      <w:bookmarkEnd w:id="0"/>
+    </w:p>
     <w:p>
       <w:pPr>
         <w:rPr>
@@ -441,8 +425,35 @@
         </w:rPr>
         <w:t>)</w:t>
       </w:r>
-      <w:bookmarkStart w:id="0" w:name="_GoBack"/>
-      <w:bookmarkEnd w:id="0"/>
+    </w:p>
+    <w:p>
+      <w:pPr>
+        <w:pStyle w:val="Akapitzlist"/>
+        <w:numPr>
+          <w:ilvl w:val="1"/>
+          <w:numId w:val="1"/>
+        </w:numPr>
+        <w:rPr>
+          <w:strike/>
+          <w:color w:val="00B0F0"/>
+        </w:rPr>
+      </w:pPr>
+      <w:r>
+        <w:rPr>
+          <w:strike/>
+          <w:color w:val="00B0F0"/>
+        </w:rPr>
+        <w:t xml:space="preserve">Statyczna klasa do obsługi </w:t>
+      </w:r>
+      <w:proofErr w:type="spellStart"/>
+      <w:r>
+        <w:rPr>
+          <w:strike/>
+          <w:color w:val="00B0F0"/>
+        </w:rPr>
+        <w:t>MessageBox’ów</w:t>
+      </w:r>
+      <w:proofErr w:type="spellEnd"/>
     </w:p>
     <w:p>
       <w:pPr>
@@ -3648,7 +3659,7 @@
 </file>
 
 <file path=customXml/itemProps1.xml><?xml version="1.0" encoding="utf-8"?>
-<ds:datastoreItem xmlns:ds="http://schemas.openxmlformats.org/officeDocument/2006/customXml" ds:itemID="{76A908BE-58BD-4D79-9B3D-65732687356D}">
+<ds:datastoreItem xmlns:ds="http://schemas.openxmlformats.org/officeDocument/2006/customXml" ds:itemID="{84BE3F54-06BC-4FA1-8D0E-B333D7A82637}">
   <ds:schemaRefs>
     <ds:schemaRef ds:uri="http://schemas.openxmlformats.org/officeDocument/2006/bibliography"/>
   </ds:schemaRefs>

</xml_diff>

<commit_message>
Datagrid - ulepszenia v2
- W 99% działające dodawanie i usuwanie wierszy
- Tabele, których nie ma w kontekście, są od teraz w trybie tylko do
odczytu
</commit_message>
<xml_diff>
--- a/BD tasklist.docx
+++ b/BD tasklist.docx
@@ -12,7 +12,21 @@
         <w:rPr>
           <w:b/>
         </w:rPr>
-        <w:t>Ochrona przed gubami:</w:t>
+        <w:t xml:space="preserve">Ochrona przed </w:t>
+      </w:r>
+      <w:proofErr w:type="spellStart"/>
+      <w:r>
+        <w:rPr>
+          <w:b/>
+        </w:rPr>
+        <w:t>gubami</w:t>
+      </w:r>
+      <w:proofErr w:type="spellEnd"/>
+      <w:r>
+        <w:rPr>
+          <w:b/>
+        </w:rPr>
+        <w:t>:</w:t>
       </w:r>
     </w:p>
     <w:p>
@@ -76,7 +90,7 @@
           <w:numId w:val="1"/>
         </w:numPr>
         <w:rPr>
-          <w:color w:val="7030A0"/>
+          <w:color w:val="FFC000"/>
         </w:rPr>
       </w:pPr>
       <w:r>
@@ -94,14 +108,16 @@
           <w:numId w:val="1"/>
         </w:numPr>
         <w:rPr>
+          <w:strike/>
           <w:color w:val="FFC000"/>
         </w:rPr>
       </w:pPr>
       <w:r>
         <w:rPr>
+          <w:strike/>
           <w:color w:val="FFC000"/>
         </w:rPr>
-        <w:t>Podział na groupboxy – przejrzystość GUI</w:t>
+        <w:t>Ładne nazwy formularzy</w:t>
       </w:r>
     </w:p>
     <w:p>
@@ -112,17 +128,17 @@
           <w:numId w:val="1"/>
         </w:numPr>
         <w:rPr>
-          <w:strike/>
           <w:color w:val="FFC000"/>
         </w:rPr>
       </w:pPr>
-      <w:r>
-        <w:rPr>
-          <w:strike/>
+      <w:proofErr w:type="spellStart"/>
+      <w:r>
+        <w:rPr>
           <w:color w:val="FFC000"/>
         </w:rPr>
-        <w:t>Ładne nazwy formularzy</w:t>
-      </w:r>
+        <w:t>Anchory</w:t>
+      </w:r>
+      <w:proofErr w:type="spellEnd"/>
     </w:p>
     <w:p>
       <w:pPr>
@@ -131,15 +147,53 @@
           <w:ilvl w:val="1"/>
           <w:numId w:val="1"/>
         </w:numPr>
-        <w:rPr>
-          <w:color w:val="FFC000"/>
-        </w:rPr>
-      </w:pPr>
-      <w:r>
-        <w:rPr>
-          <w:color w:val="FFC000"/>
-        </w:rPr>
-        <w:t>Anchory</w:t>
+      </w:pPr>
+      <w:proofErr w:type="spellStart"/>
+      <w:r>
+        <w:rPr>
+          <w:color w:val="00B0F0"/>
+        </w:rPr>
+        <w:t>Zbindowanie</w:t>
+      </w:r>
+      <w:proofErr w:type="spellEnd"/>
+      <w:r>
+        <w:rPr>
+          <w:color w:val="00B0F0"/>
+        </w:rPr>
+        <w:t xml:space="preserve"> </w:t>
+      </w:r>
+      <w:r>
+        <w:rPr>
+          <w:color w:val="00B050"/>
+        </w:rPr>
+        <w:t xml:space="preserve">odpowiednich </w:t>
+      </w:r>
+      <w:r>
+        <w:rPr>
+          <w:color w:val="00B0F0"/>
+        </w:rPr>
+        <w:t xml:space="preserve">pól </w:t>
+      </w:r>
+      <w:r>
+        <w:rPr>
+          <w:color w:val="00B050"/>
+        </w:rPr>
+        <w:t>z</w:t>
+      </w:r>
+      <w:r>
+        <w:t xml:space="preserve"> </w:t>
+      </w:r>
+      <w:r>
+        <w:rPr>
+          <w:color w:val="00B0F0"/>
+        </w:rPr>
+        <w:t xml:space="preserve">bazą </w:t>
+      </w:r>
+      <w:r>
+        <w:rPr>
+          <w:color w:val="00B050"/>
+        </w:rPr>
+        <w:t>danych</w:t>
       </w:r>
     </w:p>
     <w:p>
@@ -154,40 +208,31 @@
         <w:rPr>
           <w:color w:val="00B0F0"/>
         </w:rPr>
-        <w:t xml:space="preserve">Zbindowanie </w:t>
-      </w:r>
-      <w:r>
-        <w:rPr>
-          <w:color w:val="00B050"/>
-        </w:rPr>
-        <w:t xml:space="preserve">odpowiednich </w:t>
-      </w:r>
-      <w:r>
-        <w:rPr>
-          <w:color w:val="00B0F0"/>
-        </w:rPr>
-        <w:t xml:space="preserve">pól </w:t>
-      </w:r>
-      <w:r>
-        <w:rPr>
-          <w:color w:val="00B050"/>
-        </w:rPr>
-        <w:t>z</w:t>
-      </w:r>
-      <w:r>
-        <w:t xml:space="preserve"> </w:t>
-      </w:r>
-      <w:r>
-        <w:rPr>
-          <w:color w:val="00B0F0"/>
-        </w:rPr>
-        <w:t xml:space="preserve">bazą </w:t>
-      </w:r>
-      <w:r>
-        <w:rPr>
-          <w:color w:val="00B050"/>
-        </w:rPr>
-        <w:t>danych</w:t>
+        <w:t>Transakcje</w:t>
+      </w:r>
+      <w:r>
+        <w:rPr>
+          <w:color w:val="00B0F0"/>
+        </w:rPr>
+        <w:t xml:space="preserve"> – </w:t>
+      </w:r>
+      <w:r>
+        <w:rPr>
+          <w:color w:val="00B050"/>
+        </w:rPr>
+        <w:t xml:space="preserve">na </w:t>
+      </w:r>
+      <w:r>
+        <w:rPr>
+          <w:color w:val="00B0F0"/>
+        </w:rPr>
+        <w:t xml:space="preserve">samym </w:t>
+      </w:r>
+      <w:r>
+        <w:rPr>
+          <w:color w:val="00B050"/>
+        </w:rPr>
+        <w:t>końcu</w:t>
       </w:r>
     </w:p>
     <w:p>
@@ -197,36 +242,33 @@
           <w:ilvl w:val="1"/>
           <w:numId w:val="1"/>
         </w:numPr>
-      </w:pPr>
-      <w:r>
-        <w:rPr>
-          <w:color w:val="00B0F0"/>
-        </w:rPr>
-        <w:t>Transakcje</w:t>
-      </w:r>
-      <w:r>
-        <w:rPr>
-          <w:color w:val="00B0F0"/>
-        </w:rPr>
-        <w:t xml:space="preserve"> – </w:t>
-      </w:r>
-      <w:r>
-        <w:rPr>
-          <w:color w:val="00B050"/>
-        </w:rPr>
-        <w:t xml:space="preserve">na </w:t>
-      </w:r>
-      <w:r>
-        <w:rPr>
-          <w:color w:val="00B0F0"/>
-        </w:rPr>
-        <w:t xml:space="preserve">samym </w:t>
-      </w:r>
-      <w:r>
-        <w:rPr>
-          <w:color w:val="00B050"/>
-        </w:rPr>
-        <w:t>końcu</w:t>
+        <w:rPr>
+          <w:color w:val="7030A0"/>
+        </w:rPr>
+      </w:pPr>
+      <w:r>
+        <w:rPr>
+          <w:color w:val="7030A0"/>
+        </w:rPr>
+        <w:t>W</w:t>
+      </w:r>
+      <w:r>
+        <w:rPr>
+          <w:color w:val="7030A0"/>
+        </w:rPr>
+        <w:t xml:space="preserve">ygodny formularz </w:t>
+      </w:r>
+      <w:r>
+        <w:rPr>
+          <w:color w:val="7030A0"/>
+        </w:rPr>
+        <w:t xml:space="preserve">do przeglądania </w:t>
+      </w:r>
+      <w:r>
+        <w:rPr>
+          <w:color w:val="7030A0"/>
+        </w:rPr>
+        <w:t>profilów użytkowników</w:t>
       </w:r>
     </w:p>
     <w:p>
@@ -236,33 +278,24 @@
           <w:ilvl w:val="1"/>
           <w:numId w:val="1"/>
         </w:numPr>
+      </w:pPr>
+      <w:r>
         <w:rPr>
           <w:color w:val="7030A0"/>
         </w:rPr>
-      </w:pPr>
+        <w:t xml:space="preserve">Uniwersalny formularz do edycji konta: </w:t>
+      </w:r>
       <w:r>
         <w:rPr>
           <w:color w:val="7030A0"/>
         </w:rPr>
-        <w:t>W</w:t>
+        <w:t>hasło, email, miejsce zamiesz</w:t>
       </w:r>
       <w:r>
         <w:rPr>
           <w:color w:val="7030A0"/>
         </w:rPr>
-        <w:t xml:space="preserve">ygodny formularz </w:t>
-      </w:r>
-      <w:r>
-        <w:rPr>
-          <w:color w:val="7030A0"/>
-        </w:rPr>
-        <w:t xml:space="preserve">do przeglądania </w:t>
-      </w:r>
-      <w:r>
-        <w:rPr>
-          <w:color w:val="7030A0"/>
-        </w:rPr>
-        <w:t>profilów użytkowników</w:t>
+        <w:t>kania, data urodzenia</w:t>
       </w:r>
     </w:p>
     <w:p>
@@ -272,24 +305,29 @@
           <w:ilvl w:val="1"/>
           <w:numId w:val="1"/>
         </w:numPr>
-      </w:pPr>
-      <w:r>
-        <w:rPr>
-          <w:color w:val="7030A0"/>
-        </w:rPr>
-        <w:t xml:space="preserve">Uniwersalny formularz do edycji konta: </w:t>
-      </w:r>
-      <w:r>
-        <w:rPr>
-          <w:color w:val="7030A0"/>
-        </w:rPr>
-        <w:t>hasło, email, miejsce zamiesz</w:t>
-      </w:r>
-      <w:r>
-        <w:rPr>
-          <w:color w:val="7030A0"/>
-        </w:rPr>
-        <w:t>kania, data urodzenia</w:t>
+        <w:rPr>
+          <w:color w:val="00B0F0"/>
+        </w:rPr>
+      </w:pPr>
+      <w:r>
+        <w:rPr>
+          <w:color w:val="00B0F0"/>
+        </w:rPr>
+        <w:t xml:space="preserve">Otwarcie profilu użytkownika (PPM na </w:t>
+      </w:r>
+      <w:proofErr w:type="spellStart"/>
+      <w:r>
+        <w:rPr>
+          <w:color w:val="00B0F0"/>
+        </w:rPr>
+        <w:t>ListView</w:t>
+      </w:r>
+      <w:proofErr w:type="spellEnd"/>
+      <w:r>
+        <w:rPr>
+          <w:color w:val="00B0F0"/>
+        </w:rPr>
+        <w:t xml:space="preserve"> -&gt; Pokaż profil?)</w:t>
       </w:r>
     </w:p>
     <w:p>
@@ -300,14 +338,23 @@
           <w:numId w:val="1"/>
         </w:numPr>
         <w:rPr>
-          <w:color w:val="00B0F0"/>
-        </w:rPr>
-      </w:pPr>
-      <w:r>
-        <w:rPr>
-          <w:color w:val="00B0F0"/>
-        </w:rPr>
-        <w:t>Otwarcie profilu użytkownika (PPM na ListView -&gt; Pokaż profil?)</w:t>
+          <w:strike/>
+          <w:color w:val="00B0F0"/>
+        </w:rPr>
+      </w:pPr>
+      <w:r>
+        <w:rPr>
+          <w:strike/>
+          <w:color w:val="00B0F0"/>
+        </w:rPr>
+        <w:t xml:space="preserve">Nowa klasa do </w:t>
+      </w:r>
+      <w:r>
+        <w:rPr>
+          <w:strike/>
+          <w:color w:val="00B0F0"/>
+        </w:rPr>
+        <w:t>komunikacji z bazą danych</w:t>
       </w:r>
     </w:p>
     <w:p>
@@ -327,14 +374,21 @@
           <w:strike/>
           <w:color w:val="00B0F0"/>
         </w:rPr>
-        <w:t xml:space="preserve">Nowa klasa do </w:t>
-      </w:r>
-      <w:r>
-        <w:rPr>
-          <w:strike/>
-          <w:color w:val="00B0F0"/>
-        </w:rPr>
-        <w:t>komunikacji z bazą danych</w:t>
+        <w:t>Nowe klasy specjalistyczne dla każdego formularza realizujące jego przeznaczenie (np. logowanie</w:t>
+      </w:r>
+      <w:r>
+        <w:rPr>
+          <w:strike/>
+          <w:color w:val="00B0F0"/>
+        </w:rPr>
+        <w:t>, rejestracja</w:t>
+      </w:r>
+      <w:r>
+        <w:rPr>
+          <w:strike/>
+          <w:color w:val="00B0F0"/>
+        </w:rPr>
+        <w:t>)</w:t>
       </w:r>
     </w:p>
     <w:p>
@@ -354,21 +408,34 @@
           <w:strike/>
           <w:color w:val="00B0F0"/>
         </w:rPr>
-        <w:t>Nowe klasy specjalistyczne dla każdego formularza realizujące jego przeznaczenie (np. logowanie</w:t>
-      </w:r>
-      <w:r>
-        <w:rPr>
-          <w:strike/>
-          <w:color w:val="00B0F0"/>
-        </w:rPr>
-        <w:t>, rejestracja</w:t>
-      </w:r>
-      <w:r>
-        <w:rPr>
-          <w:strike/>
-          <w:color w:val="00B0F0"/>
-        </w:rPr>
-        <w:t>)</w:t>
+        <w:t xml:space="preserve">Statyczna klasa do obsługi </w:t>
+      </w:r>
+      <w:proofErr w:type="spellStart"/>
+      <w:r>
+        <w:rPr>
+          <w:strike/>
+          <w:color w:val="00B0F0"/>
+        </w:rPr>
+        <w:t>MessageBox’ów</w:t>
+      </w:r>
+      <w:proofErr w:type="spellEnd"/>
+    </w:p>
+    <w:p>
+      <w:pPr>
+        <w:pStyle w:val="Akapitzlist"/>
+        <w:ind w:left="1440"/>
+      </w:pPr>
+    </w:p>
+    <w:p>
+      <w:pPr>
+        <w:pStyle w:val="Akapitzlist"/>
+        <w:numPr>
+          <w:ilvl w:val="0"/>
+          <w:numId w:val="2"/>
+        </w:numPr>
+      </w:pPr>
+      <w:r>
+        <w:t>Administrator</w:t>
       </w:r>
     </w:p>
     <w:p>
@@ -379,22 +446,222 @@
           <w:numId w:val="1"/>
         </w:numPr>
         <w:rPr>
-          <w:strike/>
-          <w:color w:val="00B0F0"/>
-        </w:rPr>
-      </w:pPr>
-      <w:r>
-        <w:rPr>
-          <w:strike/>
-          <w:color w:val="00B0F0"/>
-        </w:rPr>
-        <w:t>Statyczna klasa do obsługi MessageBox’ów</w:t>
-      </w:r>
-    </w:p>
-    <w:p>
-      <w:pPr>
-        <w:pStyle w:val="Akapitzlist"/>
-        <w:ind w:left="1440"/>
+          <w:color w:val="00B050"/>
+        </w:rPr>
+      </w:pPr>
+      <w:r>
+        <w:rPr>
+          <w:color w:val="00B050"/>
+        </w:rPr>
+        <w:t>M</w:t>
+      </w:r>
+      <w:r>
+        <w:rPr>
+          <w:color w:val="00B050"/>
+        </w:rPr>
+        <w:t xml:space="preserve">ała lampko-kontrolka informująca o nowym użytkowniku starającym się o uprawnienia </w:t>
+      </w:r>
+      <w:r>
+        <w:rPr>
+          <w:color w:val="00B050"/>
+        </w:rPr>
+        <w:t>prowadzącego</w:t>
+      </w:r>
+    </w:p>
+    <w:p>
+      <w:pPr>
+        <w:pStyle w:val="Akapitzlist"/>
+        <w:numPr>
+          <w:ilvl w:val="1"/>
+          <w:numId w:val="1"/>
+        </w:numPr>
+        <w:rPr>
+          <w:strike/>
+          <w:color w:val="00B0F0"/>
+        </w:rPr>
+      </w:pPr>
+      <w:r>
+        <w:rPr>
+          <w:strike/>
+          <w:color w:val="00B0F0"/>
+        </w:rPr>
+        <w:t>M</w:t>
+      </w:r>
+      <w:r>
+        <w:rPr>
+          <w:strike/>
+          <w:color w:val="00B0F0"/>
+        </w:rPr>
+        <w:t>ożliwość przypisania prowadzącego do zakładu</w:t>
+      </w:r>
+    </w:p>
+    <w:p>
+      <w:pPr>
+        <w:pStyle w:val="Akapitzlist"/>
+        <w:numPr>
+          <w:ilvl w:val="1"/>
+          <w:numId w:val="1"/>
+        </w:numPr>
+        <w:rPr>
+          <w:strike/>
+          <w:color w:val="00B0F0"/>
+        </w:rPr>
+      </w:pPr>
+      <w:r>
+        <w:rPr>
+          <w:strike/>
+          <w:color w:val="00B0F0"/>
+        </w:rPr>
+        <w:t>U</w:t>
+      </w:r>
+      <w:r>
+        <w:rPr>
+          <w:strike/>
+          <w:color w:val="00B0F0"/>
+        </w:rPr>
+        <w:t xml:space="preserve">sunąć </w:t>
+      </w:r>
+      <w:r>
+        <w:rPr>
+          <w:strike/>
+          <w:color w:val="00B0F0"/>
+        </w:rPr>
+        <w:t>grupę</w:t>
+      </w:r>
+      <w:r>
+        <w:rPr>
+          <w:strike/>
+          <w:color w:val="00B0F0"/>
+        </w:rPr>
+        <w:t xml:space="preserve"> „Dodaj konto”</w:t>
+      </w:r>
+    </w:p>
+    <w:p>
+      <w:pPr>
+        <w:pStyle w:val="Akapitzlist"/>
+        <w:numPr>
+          <w:ilvl w:val="1"/>
+          <w:numId w:val="1"/>
+        </w:numPr>
+        <w:rPr>
+          <w:strike/>
+          <w:color w:val="00B0F0"/>
+        </w:rPr>
+      </w:pPr>
+      <w:r>
+        <w:rPr>
+          <w:strike/>
+          <w:color w:val="00B0F0"/>
+        </w:rPr>
+        <w:t>B</w:t>
+      </w:r>
+      <w:r>
+        <w:rPr>
+          <w:strike/>
+          <w:color w:val="00B0F0"/>
+        </w:rPr>
+        <w:t>lokowanie bazy danych (odpowiednia komenda SQL z poziomu kodu)</w:t>
+      </w:r>
+    </w:p>
+    <w:p>
+      <w:pPr>
+        <w:pStyle w:val="Akapitzlist"/>
+        <w:numPr>
+          <w:ilvl w:val="1"/>
+          <w:numId w:val="1"/>
+        </w:numPr>
+        <w:rPr>
+          <w:strike/>
+          <w:color w:val="00B0F0"/>
+        </w:rPr>
+      </w:pPr>
+      <w:r>
+        <w:rPr>
+          <w:strike/>
+          <w:color w:val="00B0F0"/>
+        </w:rPr>
+        <w:t>T</w:t>
+      </w:r>
+      <w:r>
+        <w:rPr>
+          <w:strike/>
+          <w:color w:val="00B0F0"/>
+        </w:rPr>
+        <w:t>abele</w:t>
+      </w:r>
+      <w:r>
+        <w:rPr>
+          <w:strike/>
+          <w:color w:val="00B0F0"/>
+        </w:rPr>
+        <w:t xml:space="preserve"> do przeglądania jako </w:t>
+      </w:r>
+      <w:proofErr w:type="spellStart"/>
+      <w:r>
+        <w:rPr>
+          <w:strike/>
+          <w:color w:val="00B0F0"/>
+        </w:rPr>
+        <w:t>combobox</w:t>
+      </w:r>
+      <w:proofErr w:type="spellEnd"/>
+      <w:r>
+        <w:rPr>
+          <w:strike/>
+          <w:color w:val="00B0F0"/>
+        </w:rPr>
+        <w:t xml:space="preserve"> (rozwijana lista </w:t>
+      </w:r>
+      <w:r>
+        <w:rPr>
+          <w:strike/>
+          <w:color w:val="00B0F0"/>
+        </w:rPr>
+        <w:t>ze wszystkimi tabelami)</w:t>
+      </w:r>
+      <w:r>
+        <w:rPr>
+          <w:strike/>
+          <w:color w:val="00B0F0"/>
+        </w:rPr>
+        <w:t xml:space="preserve">. Po jego kliknięciu otwarcie </w:t>
+      </w:r>
+      <w:proofErr w:type="spellStart"/>
+      <w:r>
+        <w:rPr>
+          <w:strike/>
+          <w:color w:val="00B0F0"/>
+        </w:rPr>
+        <w:t>dataGrid’a</w:t>
+      </w:r>
+      <w:proofErr w:type="spellEnd"/>
+      <w:r>
+        <w:rPr>
+          <w:strike/>
+          <w:color w:val="00B0F0"/>
+        </w:rPr>
+        <w:t xml:space="preserve"> z danymi. </w:t>
+      </w:r>
+      <w:proofErr w:type="spellStart"/>
+      <w:r>
+        <w:rPr>
+          <w:strike/>
+          <w:color w:val="00B0F0"/>
+        </w:rPr>
+        <w:t>Zbindowanie</w:t>
+      </w:r>
+      <w:proofErr w:type="spellEnd"/>
+      <w:r>
+        <w:rPr>
+          <w:strike/>
+          <w:color w:val="00B0F0"/>
+        </w:rPr>
+        <w:t xml:space="preserve"> go tak, by modyfikacja komórki powodowała zmianę wartości w bazie danych</w:t>
+      </w:r>
+    </w:p>
+    <w:p>
+      <w:pPr>
+        <w:ind w:left="1080"/>
       </w:pPr>
     </w:p>
     <w:p>
@@ -406,7 +673,484 @@
         </w:numPr>
       </w:pPr>
       <w:r>
-        <w:t>Administrator</w:t>
+        <w:t>Prowadzący</w:t>
+      </w:r>
+    </w:p>
+    <w:p>
+      <w:pPr>
+        <w:pStyle w:val="Akapitzlist"/>
+        <w:numPr>
+          <w:ilvl w:val="0"/>
+          <w:numId w:val="6"/>
+        </w:numPr>
+      </w:pPr>
+      <w:r>
+        <w:t>Okno główne</w:t>
+      </w:r>
+    </w:p>
+    <w:p>
+      <w:pPr>
+        <w:pStyle w:val="Akapitzlist"/>
+        <w:numPr>
+          <w:ilvl w:val="0"/>
+          <w:numId w:val="7"/>
+        </w:numPr>
+        <w:rPr>
+          <w:color w:val="00B050"/>
+        </w:rPr>
+      </w:pPr>
+      <w:r>
+        <w:rPr>
+          <w:color w:val="00B050"/>
+        </w:rPr>
+        <w:t xml:space="preserve">Zatwierdzanie i usuwanie zgłoszeń studentów na przedmioty/przedmioty obieralne, które prowadzi oraz projekty obowiązujące w ich obrębie (identyczna lampko-kontrolka jak u </w:t>
+      </w:r>
+      <w:proofErr w:type="spellStart"/>
+      <w:r>
+        <w:rPr>
+          <w:color w:val="00B050"/>
+        </w:rPr>
+        <w:t>admina</w:t>
+      </w:r>
+      <w:proofErr w:type="spellEnd"/>
+      <w:r>
+        <w:rPr>
+          <w:color w:val="00B050"/>
+        </w:rPr>
+        <w:t>)</w:t>
+      </w:r>
+    </w:p>
+    <w:p>
+      <w:pPr>
+        <w:pStyle w:val="Akapitzlist"/>
+        <w:ind w:left="2160"/>
+      </w:pPr>
+    </w:p>
+    <w:p>
+      <w:pPr>
+        <w:pStyle w:val="Akapitzlist"/>
+        <w:numPr>
+          <w:ilvl w:val="0"/>
+          <w:numId w:val="4"/>
+        </w:numPr>
+      </w:pPr>
+      <w:r>
+        <w:t>Zarządzanie przedmiotami</w:t>
+      </w:r>
+      <w:r>
+        <w:t xml:space="preserve"> i projektami</w:t>
+      </w:r>
+    </w:p>
+    <w:p>
+      <w:pPr>
+        <w:pStyle w:val="Akapitzlist"/>
+        <w:numPr>
+          <w:ilvl w:val="1"/>
+          <w:numId w:val="4"/>
+        </w:numPr>
+        <w:rPr>
+          <w:strike/>
+          <w:color w:val="FFC000"/>
+        </w:rPr>
+      </w:pPr>
+      <w:r>
+        <w:rPr>
+          <w:strike/>
+          <w:color w:val="FFC000"/>
+        </w:rPr>
+        <w:t>U</w:t>
+      </w:r>
+      <w:r>
+        <w:rPr>
+          <w:strike/>
+          <w:color w:val="FFC000"/>
+        </w:rPr>
+        <w:t xml:space="preserve">suwanie przedmiotów </w:t>
+      </w:r>
+      <w:r>
+        <w:rPr>
+          <w:strike/>
+          <w:color w:val="FFC000"/>
+        </w:rPr>
+        <w:t>i projektów wypisanych przez</w:t>
+      </w:r>
+      <w:r>
+        <w:rPr>
+          <w:strike/>
+          <w:color w:val="FFC000"/>
+        </w:rPr>
+        <w:t xml:space="preserve"> </w:t>
+      </w:r>
+      <w:proofErr w:type="spellStart"/>
+      <w:r>
+        <w:rPr>
+          <w:strike/>
+          <w:color w:val="FFC000"/>
+        </w:rPr>
+        <w:t>ListView</w:t>
+      </w:r>
+      <w:proofErr w:type="spellEnd"/>
+    </w:p>
+    <w:p>
+      <w:pPr>
+        <w:pStyle w:val="Akapitzlist"/>
+        <w:numPr>
+          <w:ilvl w:val="1"/>
+          <w:numId w:val="5"/>
+        </w:numPr>
+        <w:rPr>
+          <w:strike/>
+          <w:color w:val="FFC000"/>
+        </w:rPr>
+      </w:pPr>
+      <w:r>
+        <w:rPr>
+          <w:strike/>
+          <w:color w:val="FFC000"/>
+        </w:rPr>
+        <w:t>Przy dodawaniu przedmiotu: nazwa i opis. Możliwość dodania przedmiotu obieralnego (dodatkowe pole: max liczba studentów)</w:t>
+      </w:r>
+    </w:p>
+    <w:p>
+      <w:pPr>
+        <w:pStyle w:val="Akapitzlist"/>
+        <w:numPr>
+          <w:ilvl w:val="1"/>
+          <w:numId w:val="5"/>
+        </w:numPr>
+        <w:rPr>
+          <w:strike/>
+          <w:color w:val="FFC000"/>
+        </w:rPr>
+      </w:pPr>
+      <w:r>
+        <w:rPr>
+          <w:strike/>
+          <w:color w:val="FFC000"/>
+        </w:rPr>
+        <w:t>Przy dodawaniu projektu: nazwa, opis, max liczba studentów</w:t>
+      </w:r>
+    </w:p>
+    <w:p>
+      <w:pPr>
+        <w:pStyle w:val="Akapitzlist"/>
+        <w:numPr>
+          <w:ilvl w:val="1"/>
+          <w:numId w:val="5"/>
+        </w:numPr>
+        <w:rPr>
+          <w:strike/>
+          <w:color w:val="FFC000"/>
+        </w:rPr>
+      </w:pPr>
+      <w:r>
+        <w:rPr>
+          <w:strike/>
+          <w:color w:val="FFC000"/>
+        </w:rPr>
+        <w:t>Usuwanie studenta z projektu</w:t>
+      </w:r>
+    </w:p>
+    <w:p>
+      <w:pPr>
+        <w:pStyle w:val="Akapitzlist"/>
+        <w:numPr>
+          <w:ilvl w:val="1"/>
+          <w:numId w:val="5"/>
+        </w:numPr>
+        <w:rPr>
+          <w:strike/>
+          <w:color w:val="00B0F0"/>
+        </w:rPr>
+      </w:pPr>
+      <w:r>
+        <w:rPr>
+          <w:strike/>
+          <w:color w:val="00B0F0"/>
+        </w:rPr>
+        <w:t>Zakładka „Podgląd</w:t>
+      </w:r>
+      <w:r>
+        <w:rPr>
+          <w:strike/>
+          <w:color w:val="00B0F0"/>
+        </w:rPr>
+        <w:t xml:space="preserve"> przedmiotów</w:t>
+      </w:r>
+      <w:r>
+        <w:rPr>
+          <w:strike/>
+          <w:color w:val="00B0F0"/>
+        </w:rPr>
+        <w:t xml:space="preserve">” </w:t>
+      </w:r>
+      <w:r>
+        <w:rPr>
+          <w:strike/>
+          <w:color w:val="00B0F0"/>
+        </w:rPr>
+        <w:t>– przeglądanie przedmiotó</w:t>
+      </w:r>
+      <w:r>
+        <w:rPr>
+          <w:strike/>
+          <w:color w:val="00B0F0"/>
+        </w:rPr>
+        <w:t>w</w:t>
+      </w:r>
+      <w:r>
+        <w:rPr>
+          <w:strike/>
+          <w:color w:val="00B0F0"/>
+        </w:rPr>
+        <w:t xml:space="preserve"> innych prowadzących</w:t>
+      </w:r>
+      <w:r>
+        <w:rPr>
+          <w:strike/>
+          <w:color w:val="00B0F0"/>
+        </w:rPr>
+        <w:t xml:space="preserve"> (razem z należącymi do nich projektami i zapisanymi na nich studentami)</w:t>
+      </w:r>
+      <w:r>
+        <w:rPr>
+          <w:strike/>
+          <w:color w:val="00B0F0"/>
+        </w:rPr>
+        <w:t xml:space="preserve">. </w:t>
+      </w:r>
+      <w:r>
+        <w:rPr>
+          <w:color w:val="00B0F0"/>
+        </w:rPr>
+        <w:t>Wyszczególnić prowadzącego (by dało się dobrać do profilu każdego użytkownika w bazie)</w:t>
+      </w:r>
+      <w:r>
+        <w:rPr>
+          <w:color w:val="00B0F0"/>
+        </w:rPr>
+        <w:t>, np. w osobnej kolumnie</w:t>
+      </w:r>
+    </w:p>
+    <w:p>
+      <w:pPr>
+        <w:pStyle w:val="Akapitzlist"/>
+        <w:numPr>
+          <w:ilvl w:val="1"/>
+          <w:numId w:val="5"/>
+        </w:numPr>
+        <w:rPr>
+          <w:color w:val="00B0F0"/>
+        </w:rPr>
+      </w:pPr>
+      <w:r>
+        <w:rPr>
+          <w:color w:val="00B0F0"/>
+        </w:rPr>
+        <w:t>Generowanie raportu z przedmiotu</w:t>
+      </w:r>
+    </w:p>
+    <w:p>
+      <w:pPr>
+        <w:pStyle w:val="Akapitzlist"/>
+        <w:ind w:left="2160"/>
+      </w:pPr>
+      <w:bookmarkStart w:id="0" w:name="_GoBack"/>
+      <w:bookmarkEnd w:id="0"/>
+    </w:p>
+    <w:p>
+      <w:pPr>
+        <w:pStyle w:val="Akapitzlist"/>
+        <w:ind w:left="2160"/>
+      </w:pPr>
+    </w:p>
+    <w:p>
+      <w:pPr>
+        <w:pStyle w:val="Akapitzlist"/>
+        <w:ind w:left="2160"/>
+      </w:pPr>
+    </w:p>
+    <w:p>
+      <w:pPr>
+        <w:pStyle w:val="Akapitzlist"/>
+        <w:numPr>
+          <w:ilvl w:val="0"/>
+          <w:numId w:val="4"/>
+        </w:numPr>
+      </w:pPr>
+      <w:r>
+        <w:lastRenderedPageBreak/>
+        <w:t>Zarządzanie ocenami</w:t>
+      </w:r>
+    </w:p>
+    <w:p>
+      <w:pPr>
+        <w:pStyle w:val="Akapitzlist"/>
+        <w:numPr>
+          <w:ilvl w:val="1"/>
+          <w:numId w:val="4"/>
+        </w:numPr>
+        <w:rPr>
+          <w:strike/>
+          <w:color w:val="00B0F0"/>
+        </w:rPr>
+      </w:pPr>
+      <w:r>
+        <w:rPr>
+          <w:strike/>
+          <w:color w:val="00B0F0"/>
+        </w:rPr>
+        <w:t>Przy dodawaniu oceny można wybrać projekt, z którego została wystawiona. Trzeba wybrać przedmiot</w:t>
+      </w:r>
+    </w:p>
+    <w:p>
+      <w:pPr>
+        <w:pStyle w:val="Akapitzlist"/>
+        <w:numPr>
+          <w:ilvl w:val="1"/>
+          <w:numId w:val="4"/>
+        </w:numPr>
+        <w:rPr>
+          <w:strike/>
+          <w:color w:val="00B0F0"/>
+        </w:rPr>
+      </w:pPr>
+      <w:r>
+        <w:rPr>
+          <w:strike/>
+          <w:color w:val="00B0F0"/>
+        </w:rPr>
+        <w:t>Można modyfikować również komentarz do oceny</w:t>
+      </w:r>
+    </w:p>
+    <w:p>
+      <w:pPr>
+        <w:rPr>
+          <w:color w:val="00B0F0"/>
+        </w:rPr>
+      </w:pPr>
+    </w:p>
+    <w:p>
+      <w:pPr>
+        <w:pStyle w:val="Akapitzlist"/>
+        <w:numPr>
+          <w:ilvl w:val="0"/>
+          <w:numId w:val="2"/>
+        </w:numPr>
+      </w:pPr>
+      <w:r>
+        <w:t>Student</w:t>
+      </w:r>
+    </w:p>
+    <w:p>
+      <w:pPr>
+        <w:pStyle w:val="Akapitzlist"/>
+        <w:numPr>
+          <w:ilvl w:val="0"/>
+          <w:numId w:val="9"/>
+        </w:numPr>
+        <w:rPr>
+          <w:strike/>
+          <w:color w:val="FFC000"/>
+        </w:rPr>
+      </w:pPr>
+      <w:r>
+        <w:rPr>
+          <w:strike/>
+          <w:color w:val="FFC000"/>
+        </w:rPr>
+        <w:t>Zgłoszenie: najpierw przedmioty, potem projekty</w:t>
+      </w:r>
+      <w:r>
+        <w:rPr>
+          <w:strike/>
+          <w:color w:val="FFC000"/>
+        </w:rPr>
+        <w:t>. Przerzuciłbym na koniec zakładek</w:t>
+      </w:r>
+    </w:p>
+    <w:p>
+      <w:pPr>
+        <w:pStyle w:val="Akapitzlist"/>
+        <w:numPr>
+          <w:ilvl w:val="0"/>
+          <w:numId w:val="9"/>
+        </w:numPr>
+        <w:rPr>
+          <w:strike/>
+          <w:color w:val="FFC000"/>
+        </w:rPr>
+      </w:pPr>
+      <w:r>
+        <w:rPr>
+          <w:strike/>
+          <w:color w:val="FFC000"/>
+        </w:rPr>
+        <w:t>Oceny: trzy listy. Przedmioty, projekty, oceny</w:t>
+      </w:r>
+    </w:p>
+    <w:p>
+      <w:pPr>
+        <w:pStyle w:val="Akapitzlist"/>
+        <w:numPr>
+          <w:ilvl w:val="0"/>
+          <w:numId w:val="9"/>
+        </w:numPr>
+        <w:rPr>
+          <w:strike/>
+          <w:color w:val="FFC000"/>
+        </w:rPr>
+      </w:pPr>
+      <w:r>
+        <w:rPr>
+          <w:strike/>
+          <w:color w:val="FFC000"/>
+        </w:rPr>
+        <w:t xml:space="preserve">Podgląd: najpierw przedmioty, potem projekty. Na początek zakładek. </w:t>
+      </w:r>
+      <w:r>
+        <w:rPr>
+          <w:strike/>
+          <w:color w:val="FFC000"/>
+        </w:rPr>
+        <w:t>Button „Pokaż” otworzy formularz ze szczegółowymi informacjami o przedmiocie/projekcie</w:t>
+      </w:r>
+    </w:p>
+    <w:p>
+      <w:pPr>
+        <w:pStyle w:val="Akapitzlist"/>
+        <w:numPr>
+          <w:ilvl w:val="0"/>
+          <w:numId w:val="9"/>
+        </w:numPr>
+        <w:rPr>
+          <w:strike/>
+        </w:rPr>
+      </w:pPr>
+      <w:r>
+        <w:rPr>
+          <w:strike/>
+          <w:color w:val="FFC000"/>
+        </w:rPr>
+        <w:t>Sprawdź projekt: niepotrzebne</w:t>
+      </w:r>
+    </w:p>
+    <w:p>
+      <w:pPr>
+        <w:pStyle w:val="Akapitzlist"/>
+        <w:ind w:left="2160"/>
+      </w:pPr>
+    </w:p>
+    <w:p>
+      <w:pPr>
+        <w:pStyle w:val="Akapitzlist"/>
+        <w:numPr>
+          <w:ilvl w:val="0"/>
+          <w:numId w:val="2"/>
+        </w:numPr>
+      </w:pPr>
+      <w:r>
+        <w:t>Rejestracja</w:t>
       </w:r>
     </w:p>
     <w:p>
@@ -417,26 +1161,23 @@
           <w:numId w:val="1"/>
         </w:numPr>
         <w:rPr>
-          <w:color w:val="00B050"/>
-        </w:rPr>
-      </w:pPr>
-      <w:r>
-        <w:rPr>
-          <w:color w:val="00B050"/>
-        </w:rPr>
-        <w:t>M</w:t>
-      </w:r>
-      <w:r>
-        <w:rPr>
-          <w:color w:val="00B050"/>
-        </w:rPr>
-        <w:t xml:space="preserve">ała lampko-kontrolka informująca o nowym użytkowniku starającym się o uprawnienia </w:t>
-      </w:r>
-      <w:r>
-        <w:rPr>
-          <w:color w:val="00B050"/>
-        </w:rPr>
-        <w:t>prowadzącego</w:t>
+          <w:strike/>
+          <w:color w:val="00B050"/>
+        </w:rPr>
+      </w:pPr>
+      <w:r>
+        <w:rPr>
+          <w:strike/>
+          <w:color w:val="00B050"/>
+        </w:rPr>
+        <w:t>U</w:t>
+      </w:r>
+      <w:r>
+        <w:rPr>
+          <w:strike/>
+          <w:color w:val="00B050"/>
+        </w:rPr>
+        <w:t>sunięcie potwierdzenia wyjścia z formatki po utworzeniu konta</w:t>
       </w:r>
     </w:p>
     <w:p>
@@ -448,22 +1189,45 @@
         </w:numPr>
         <w:rPr>
           <w:strike/>
-          <w:color w:val="00B0F0"/>
-        </w:rPr>
-      </w:pPr>
-      <w:r>
-        <w:rPr>
-          <w:strike/>
-          <w:color w:val="00B0F0"/>
-        </w:rPr>
-        <w:t>M</w:t>
-      </w:r>
-      <w:r>
-        <w:rPr>
-          <w:strike/>
-          <w:color w:val="00B0F0"/>
-        </w:rPr>
-        <w:t>ożliwość przypisania prowadzącego do zakładu</w:t>
+          <w:color w:val="00B050"/>
+        </w:rPr>
+      </w:pPr>
+      <w:r>
+        <w:rPr>
+          <w:strike/>
+          <w:color w:val="00B050"/>
+        </w:rPr>
+        <w:t>P</w:t>
+      </w:r>
+      <w:r>
+        <w:rPr>
+          <w:strike/>
+          <w:color w:val="00B050"/>
+        </w:rPr>
+        <w:t xml:space="preserve">rzy ręcznym wpisywaniu tekstu do </w:t>
+      </w:r>
+      <w:proofErr w:type="spellStart"/>
+      <w:r>
+        <w:rPr>
+          <w:strike/>
+          <w:color w:val="00B050"/>
+        </w:rPr>
+        <w:t>combobox’a</w:t>
+      </w:r>
+      <w:proofErr w:type="spellEnd"/>
+      <w:r>
+        <w:rPr>
+          <w:strike/>
+          <w:color w:val="00B050"/>
+        </w:rPr>
+        <w:t xml:space="preserve"> </w:t>
+      </w:r>
+      <w:r>
+        <w:rPr>
+          <w:strike/>
+          <w:color w:val="00B050"/>
+        </w:rPr>
+        <w:t>formatka rośnie jak chleb w Kleszczu</w:t>
       </w:r>
     </w:p>
     <w:p>
@@ -483,658 +1247,6 @@
           <w:strike/>
           <w:color w:val="00B0F0"/>
         </w:rPr>
-        <w:t>U</w:t>
-      </w:r>
-      <w:r>
-        <w:rPr>
-          <w:strike/>
-          <w:color w:val="00B0F0"/>
-        </w:rPr>
-        <w:t xml:space="preserve">sunąć </w:t>
-      </w:r>
-      <w:r>
-        <w:rPr>
-          <w:strike/>
-          <w:color w:val="00B0F0"/>
-        </w:rPr>
-        <w:t>grupę</w:t>
-      </w:r>
-      <w:r>
-        <w:rPr>
-          <w:strike/>
-          <w:color w:val="00B0F0"/>
-        </w:rPr>
-        <w:t xml:space="preserve"> „Dodaj konto”</w:t>
-      </w:r>
-    </w:p>
-    <w:p>
-      <w:pPr>
-        <w:pStyle w:val="Akapitzlist"/>
-        <w:numPr>
-          <w:ilvl w:val="1"/>
-          <w:numId w:val="1"/>
-        </w:numPr>
-        <w:rPr>
-          <w:strike/>
-          <w:color w:val="00B0F0"/>
-        </w:rPr>
-      </w:pPr>
-      <w:r>
-        <w:rPr>
-          <w:strike/>
-          <w:color w:val="00B0F0"/>
-        </w:rPr>
-        <w:t>B</w:t>
-      </w:r>
-      <w:r>
-        <w:rPr>
-          <w:strike/>
-          <w:color w:val="00B0F0"/>
-        </w:rPr>
-        <w:t>lokowanie bazy danych (odpowiednia komenda SQL z poziomu kodu)</w:t>
-      </w:r>
-    </w:p>
-    <w:p>
-      <w:pPr>
-        <w:pStyle w:val="Akapitzlist"/>
-        <w:numPr>
-          <w:ilvl w:val="1"/>
-          <w:numId w:val="1"/>
-        </w:numPr>
-        <w:rPr>
-          <w:color w:val="00B0F0"/>
-        </w:rPr>
-      </w:pPr>
-      <w:r>
-        <w:rPr>
-          <w:strike/>
-          <w:color w:val="00B0F0"/>
-        </w:rPr>
-        <w:t>T</w:t>
-      </w:r>
-      <w:r>
-        <w:rPr>
-          <w:strike/>
-          <w:color w:val="00B0F0"/>
-        </w:rPr>
-        <w:t>abele</w:t>
-      </w:r>
-      <w:r>
-        <w:rPr>
-          <w:strike/>
-          <w:color w:val="00B0F0"/>
-        </w:rPr>
-        <w:t xml:space="preserve"> do przeglądania jako combobox</w:t>
-      </w:r>
-      <w:r>
-        <w:rPr>
-          <w:strike/>
-          <w:color w:val="00B0F0"/>
-        </w:rPr>
-        <w:t xml:space="preserve"> (rozwijana lista </w:t>
-      </w:r>
-      <w:r>
-        <w:rPr>
-          <w:strike/>
-          <w:color w:val="00B0F0"/>
-        </w:rPr>
-        <w:t>ze wszystkimi tabelami)</w:t>
-      </w:r>
-      <w:r>
-        <w:rPr>
-          <w:strike/>
-          <w:color w:val="00B0F0"/>
-        </w:rPr>
-        <w:t>.</w:t>
-      </w:r>
-      <w:r>
-        <w:rPr>
-          <w:color w:val="00B0F0"/>
-        </w:rPr>
-        <w:t xml:space="preserve"> Po jego kliknięciu otwarcie dataGrid’a z danymi. Zbindowanie go tak, by modyfikacja komórki powodowała zmianę wartości w bazie danych</w:t>
-      </w:r>
-    </w:p>
-    <w:p>
-      <w:pPr>
-        <w:ind w:left="1080"/>
-      </w:pPr>
-    </w:p>
-    <w:p>
-      <w:pPr>
-        <w:pStyle w:val="Akapitzlist"/>
-        <w:numPr>
-          <w:ilvl w:val="0"/>
-          <w:numId w:val="2"/>
-        </w:numPr>
-      </w:pPr>
-      <w:r>
-        <w:t>Prowadzący</w:t>
-      </w:r>
-    </w:p>
-    <w:p>
-      <w:pPr>
-        <w:pStyle w:val="Akapitzlist"/>
-        <w:numPr>
-          <w:ilvl w:val="0"/>
-          <w:numId w:val="6"/>
-        </w:numPr>
-      </w:pPr>
-      <w:r>
-        <w:t>Okno główne</w:t>
-      </w:r>
-    </w:p>
-    <w:p>
-      <w:pPr>
-        <w:pStyle w:val="Akapitzlist"/>
-        <w:numPr>
-          <w:ilvl w:val="0"/>
-          <w:numId w:val="7"/>
-        </w:numPr>
-        <w:rPr>
-          <w:color w:val="00B050"/>
-        </w:rPr>
-      </w:pPr>
-      <w:r>
-        <w:rPr>
-          <w:color w:val="00B050"/>
-        </w:rPr>
-        <w:t>Zatwierdzanie i usuwanie zgłoszeń studentów na przedmioty/przedmioty obieralne, które prowadzi oraz projekty obowiązujące w ich obrębie (identyczna lampko-kontrolka jak u admina)</w:t>
-      </w:r>
-    </w:p>
-    <w:p>
-      <w:pPr>
-        <w:pStyle w:val="Akapitzlist"/>
-        <w:ind w:left="2160"/>
-      </w:pPr>
-    </w:p>
-    <w:p>
-      <w:pPr>
-        <w:pStyle w:val="Akapitzlist"/>
-        <w:numPr>
-          <w:ilvl w:val="0"/>
-          <w:numId w:val="4"/>
-        </w:numPr>
-      </w:pPr>
-      <w:r>
-        <w:t>Zarządzanie przedmiotami</w:t>
-      </w:r>
-      <w:r>
-        <w:t xml:space="preserve"> i projektami</w:t>
-      </w:r>
-    </w:p>
-    <w:p>
-      <w:pPr>
-        <w:pStyle w:val="Akapitzlist"/>
-        <w:numPr>
-          <w:ilvl w:val="1"/>
-          <w:numId w:val="4"/>
-        </w:numPr>
-        <w:rPr>
-          <w:strike/>
-          <w:color w:val="FFC000"/>
-        </w:rPr>
-      </w:pPr>
-      <w:r>
-        <w:rPr>
-          <w:strike/>
-          <w:color w:val="FFC000"/>
-        </w:rPr>
-        <w:t>U</w:t>
-      </w:r>
-      <w:r>
-        <w:rPr>
-          <w:strike/>
-          <w:color w:val="FFC000"/>
-        </w:rPr>
-        <w:t xml:space="preserve">suwanie przedmiotów </w:t>
-      </w:r>
-      <w:r>
-        <w:rPr>
-          <w:strike/>
-          <w:color w:val="FFC000"/>
-        </w:rPr>
-        <w:t>i projektów wypisanych przez</w:t>
-      </w:r>
-      <w:r>
-        <w:rPr>
-          <w:strike/>
-          <w:color w:val="FFC000"/>
-        </w:rPr>
-        <w:t xml:space="preserve"> ListView</w:t>
-      </w:r>
-    </w:p>
-    <w:p>
-      <w:pPr>
-        <w:pStyle w:val="Akapitzlist"/>
-        <w:numPr>
-          <w:ilvl w:val="1"/>
-          <w:numId w:val="5"/>
-        </w:numPr>
-        <w:rPr>
-          <w:strike/>
-          <w:color w:val="FFC000"/>
-        </w:rPr>
-      </w:pPr>
-      <w:r>
-        <w:rPr>
-          <w:strike/>
-          <w:color w:val="FFC000"/>
-        </w:rPr>
-        <w:t>Przy dodawaniu przedmiotu: nazwa i opis. Możliwość dodania przedmiotu obieralnego (dodatkowe pole: max liczba studentów)</w:t>
-      </w:r>
-    </w:p>
-    <w:p>
-      <w:pPr>
-        <w:pStyle w:val="Akapitzlist"/>
-        <w:numPr>
-          <w:ilvl w:val="1"/>
-          <w:numId w:val="5"/>
-        </w:numPr>
-        <w:rPr>
-          <w:strike/>
-          <w:color w:val="FFC000"/>
-        </w:rPr>
-      </w:pPr>
-      <w:r>
-        <w:rPr>
-          <w:strike/>
-          <w:color w:val="FFC000"/>
-        </w:rPr>
-        <w:t>Przy dodawaniu projektu: nazwa, opis, max liczba studentów</w:t>
-      </w:r>
-    </w:p>
-    <w:p>
-      <w:pPr>
-        <w:pStyle w:val="Akapitzlist"/>
-        <w:numPr>
-          <w:ilvl w:val="1"/>
-          <w:numId w:val="5"/>
-        </w:numPr>
-        <w:rPr>
-          <w:strike/>
-          <w:color w:val="FFC000"/>
-        </w:rPr>
-      </w:pPr>
-      <w:r>
-        <w:rPr>
-          <w:strike/>
-          <w:color w:val="FFC000"/>
-        </w:rPr>
-        <w:t>Usuwanie studenta z projektu</w:t>
-      </w:r>
-    </w:p>
-    <w:p>
-      <w:pPr>
-        <w:pStyle w:val="Akapitzlist"/>
-        <w:numPr>
-          <w:ilvl w:val="1"/>
-          <w:numId w:val="5"/>
-        </w:numPr>
-        <w:rPr>
-          <w:strike/>
-          <w:color w:val="00B0F0"/>
-        </w:rPr>
-      </w:pPr>
-      <w:r>
-        <w:rPr>
-          <w:strike/>
-          <w:color w:val="00B0F0"/>
-        </w:rPr>
-        <w:t>Zakładka „Podgląd</w:t>
-      </w:r>
-      <w:r>
-        <w:rPr>
-          <w:strike/>
-          <w:color w:val="00B0F0"/>
-        </w:rPr>
-        <w:t xml:space="preserve"> przedmiotów</w:t>
-      </w:r>
-      <w:r>
-        <w:rPr>
-          <w:strike/>
-          <w:color w:val="00B0F0"/>
-        </w:rPr>
-        <w:t xml:space="preserve">” </w:t>
-      </w:r>
-      <w:r>
-        <w:rPr>
-          <w:strike/>
-          <w:color w:val="00B0F0"/>
-        </w:rPr>
-        <w:t>– przeglądanie przedmiotó</w:t>
-      </w:r>
-      <w:r>
-        <w:rPr>
-          <w:strike/>
-          <w:color w:val="00B0F0"/>
-        </w:rPr>
-        <w:t>w</w:t>
-      </w:r>
-      <w:r>
-        <w:rPr>
-          <w:strike/>
-          <w:color w:val="00B0F0"/>
-        </w:rPr>
-        <w:t xml:space="preserve"> innych prowadzących</w:t>
-      </w:r>
-      <w:r>
-        <w:rPr>
-          <w:strike/>
-          <w:color w:val="00B0F0"/>
-        </w:rPr>
-        <w:t xml:space="preserve"> (razem z należącymi do nich projektami i zapisanymi na nich studentami)</w:t>
-      </w:r>
-      <w:r>
-        <w:rPr>
-          <w:strike/>
-          <w:color w:val="00B0F0"/>
-        </w:rPr>
-        <w:t xml:space="preserve">. </w:t>
-      </w:r>
-      <w:r>
-        <w:rPr>
-          <w:color w:val="00B0F0"/>
-        </w:rPr>
-        <w:t>Wyszczególnić prowadzącego (by dało się dobrać do profilu każdego użytkownika w bazie)</w:t>
-      </w:r>
-      <w:r>
-        <w:rPr>
-          <w:color w:val="00B0F0"/>
-        </w:rPr>
-        <w:t>, np. w osobnej kolumnie</w:t>
-      </w:r>
-    </w:p>
-    <w:p>
-      <w:pPr>
-        <w:pStyle w:val="Akapitzlist"/>
-        <w:numPr>
-          <w:ilvl w:val="1"/>
-          <w:numId w:val="5"/>
-        </w:numPr>
-        <w:rPr>
-          <w:color w:val="00B0F0"/>
-        </w:rPr>
-      </w:pPr>
-      <w:r>
-        <w:rPr>
-          <w:color w:val="00B0F0"/>
-        </w:rPr>
-        <w:t>Generowanie raportu z przedmiotu</w:t>
-      </w:r>
-    </w:p>
-    <w:p>
-      <w:pPr>
-        <w:pStyle w:val="Akapitzlist"/>
-        <w:ind w:left="2160"/>
-      </w:pPr>
-    </w:p>
-    <w:p>
-      <w:pPr>
-        <w:pStyle w:val="Akapitzlist"/>
-        <w:ind w:left="2160"/>
-      </w:pPr>
-    </w:p>
-    <w:p>
-      <w:pPr>
-        <w:pStyle w:val="Akapitzlist"/>
-        <w:numPr>
-          <w:ilvl w:val="0"/>
-          <w:numId w:val="4"/>
-        </w:numPr>
-      </w:pPr>
-      <w:r>
-        <w:lastRenderedPageBreak/>
-        <w:t>Zarządzanie ocenami</w:t>
-      </w:r>
-    </w:p>
-    <w:p>
-      <w:pPr>
-        <w:pStyle w:val="Akapitzlist"/>
-        <w:numPr>
-          <w:ilvl w:val="1"/>
-          <w:numId w:val="4"/>
-        </w:numPr>
-        <w:rPr>
-          <w:strike/>
-          <w:color w:val="00B0F0"/>
-        </w:rPr>
-      </w:pPr>
-      <w:r>
-        <w:rPr>
-          <w:strike/>
-          <w:color w:val="00B0F0"/>
-        </w:rPr>
-        <w:t>Przy dodawaniu oceny można wybrać projekt, z którego została wystawiona. Trzeba wybrać przedmiot</w:t>
-      </w:r>
-    </w:p>
-    <w:p>
-      <w:pPr>
-        <w:pStyle w:val="Akapitzlist"/>
-        <w:numPr>
-          <w:ilvl w:val="1"/>
-          <w:numId w:val="4"/>
-        </w:numPr>
-        <w:rPr>
-          <w:strike/>
-          <w:color w:val="00B0F0"/>
-        </w:rPr>
-      </w:pPr>
-      <w:r>
-        <w:rPr>
-          <w:strike/>
-          <w:color w:val="00B0F0"/>
-        </w:rPr>
-        <w:t>Można modyfikować również komentarz do oceny</w:t>
-      </w:r>
-    </w:p>
-    <w:p>
-      <w:pPr>
-        <w:rPr>
-          <w:color w:val="00B0F0"/>
-        </w:rPr>
-      </w:pPr>
-    </w:p>
-    <w:p>
-      <w:pPr>
-        <w:pStyle w:val="Akapitzlist"/>
-        <w:numPr>
-          <w:ilvl w:val="0"/>
-          <w:numId w:val="2"/>
-        </w:numPr>
-      </w:pPr>
-      <w:r>
-        <w:t>Student</w:t>
-      </w:r>
-    </w:p>
-    <w:p>
-      <w:pPr>
-        <w:pStyle w:val="Akapitzlist"/>
-        <w:numPr>
-          <w:ilvl w:val="0"/>
-          <w:numId w:val="9"/>
-        </w:numPr>
-        <w:rPr>
-          <w:strike/>
-          <w:color w:val="FFC000"/>
-        </w:rPr>
-      </w:pPr>
-      <w:r>
-        <w:rPr>
-          <w:strike/>
-          <w:color w:val="FFC000"/>
-        </w:rPr>
-        <w:t>Zgłoszenie: najpierw przedmioty, potem projekty</w:t>
-      </w:r>
-      <w:r>
-        <w:rPr>
-          <w:strike/>
-          <w:color w:val="FFC000"/>
-        </w:rPr>
-        <w:t>. Przerzuciłbym na koniec zakładek</w:t>
-      </w:r>
-    </w:p>
-    <w:p>
-      <w:pPr>
-        <w:pStyle w:val="Akapitzlist"/>
-        <w:numPr>
-          <w:ilvl w:val="0"/>
-          <w:numId w:val="9"/>
-        </w:numPr>
-        <w:rPr>
-          <w:strike/>
-          <w:color w:val="FFC000"/>
-        </w:rPr>
-      </w:pPr>
-      <w:r>
-        <w:rPr>
-          <w:strike/>
-          <w:color w:val="FFC000"/>
-        </w:rPr>
-        <w:t>Oceny: trzy listy. Przedmioty, projekty, oceny</w:t>
-      </w:r>
-    </w:p>
-    <w:p>
-      <w:pPr>
-        <w:pStyle w:val="Akapitzlist"/>
-        <w:numPr>
-          <w:ilvl w:val="0"/>
-          <w:numId w:val="9"/>
-        </w:numPr>
-        <w:rPr>
-          <w:strike/>
-          <w:color w:val="FFC000"/>
-        </w:rPr>
-      </w:pPr>
-      <w:r>
-        <w:rPr>
-          <w:strike/>
-          <w:color w:val="FFC000"/>
-        </w:rPr>
-        <w:t xml:space="preserve">Podgląd: najpierw przedmioty, potem projekty. Na początek zakładek. </w:t>
-      </w:r>
-      <w:r>
-        <w:rPr>
-          <w:strike/>
-          <w:color w:val="FFC000"/>
-        </w:rPr>
-        <w:t>Button „Pokaż” otworzy formularz ze szczegółowymi informacjami o przedmiocie/projekcie</w:t>
-      </w:r>
-    </w:p>
-    <w:p>
-      <w:pPr>
-        <w:pStyle w:val="Akapitzlist"/>
-        <w:numPr>
-          <w:ilvl w:val="0"/>
-          <w:numId w:val="9"/>
-        </w:numPr>
-        <w:rPr>
-          <w:strike/>
-        </w:rPr>
-      </w:pPr>
-      <w:r>
-        <w:rPr>
-          <w:strike/>
-          <w:color w:val="FFC000"/>
-        </w:rPr>
-        <w:t>Sprawdź projekt: niepotrzebne</w:t>
-      </w:r>
-    </w:p>
-    <w:p>
-      <w:pPr>
-        <w:pStyle w:val="Akapitzlist"/>
-        <w:ind w:left="2160"/>
-      </w:pPr>
-    </w:p>
-    <w:p>
-      <w:pPr>
-        <w:pStyle w:val="Akapitzlist"/>
-        <w:numPr>
-          <w:ilvl w:val="0"/>
-          <w:numId w:val="2"/>
-        </w:numPr>
-      </w:pPr>
-      <w:r>
-        <w:t>Rejestracja</w:t>
-      </w:r>
-    </w:p>
-    <w:p>
-      <w:pPr>
-        <w:pStyle w:val="Akapitzlist"/>
-        <w:numPr>
-          <w:ilvl w:val="1"/>
-          <w:numId w:val="1"/>
-        </w:numPr>
-        <w:rPr>
-          <w:strike/>
-          <w:color w:val="00B050"/>
-        </w:rPr>
-      </w:pPr>
-      <w:r>
-        <w:rPr>
-          <w:strike/>
-          <w:color w:val="00B050"/>
-        </w:rPr>
-        <w:t>U</w:t>
-      </w:r>
-      <w:r>
-        <w:rPr>
-          <w:strike/>
-          <w:color w:val="00B050"/>
-        </w:rPr>
-        <w:t>sunięcie potwierdzenia wyjścia z formatki po utworzeniu konta</w:t>
-      </w:r>
-    </w:p>
-    <w:p>
-      <w:pPr>
-        <w:pStyle w:val="Akapitzlist"/>
-        <w:numPr>
-          <w:ilvl w:val="1"/>
-          <w:numId w:val="1"/>
-        </w:numPr>
-        <w:rPr>
-          <w:strike/>
-          <w:color w:val="00B050"/>
-        </w:rPr>
-      </w:pPr>
-      <w:r>
-        <w:rPr>
-          <w:strike/>
-          <w:color w:val="00B050"/>
-        </w:rPr>
-        <w:t>P</w:t>
-      </w:r>
-      <w:r>
-        <w:rPr>
-          <w:strike/>
-          <w:color w:val="00B050"/>
-        </w:rPr>
-        <w:t xml:space="preserve">rzy ręcznym wpisywaniu tekstu do combobox’a </w:t>
-      </w:r>
-      <w:r>
-        <w:rPr>
-          <w:strike/>
-          <w:color w:val="00B050"/>
-        </w:rPr>
-        <w:t>formatka rośnie jak chleb w Kleszczu</w:t>
-      </w:r>
-    </w:p>
-    <w:p>
-      <w:pPr>
-        <w:pStyle w:val="Akapitzlist"/>
-        <w:numPr>
-          <w:ilvl w:val="1"/>
-          <w:numId w:val="1"/>
-        </w:numPr>
-        <w:rPr>
-          <w:strike/>
-          <w:color w:val="00B0F0"/>
-        </w:rPr>
-      </w:pPr>
-      <w:r>
-        <w:rPr>
-          <w:strike/>
-          <w:color w:val="00B0F0"/>
-        </w:rPr>
         <w:t>Dokończenie rejestracji prowadzącego</w:t>
       </w:r>
     </w:p>
@@ -1169,7 +1281,23 @@
           <w:strike/>
           <w:color w:val="00B0F0"/>
         </w:rPr>
-        <w:t>Posolenie i zahashowanie haseł użytkowników</w:t>
+        <w:t xml:space="preserve">Posolenie i </w:t>
+      </w:r>
+      <w:proofErr w:type="spellStart"/>
+      <w:r>
+        <w:rPr>
+          <w:strike/>
+          <w:color w:val="00B0F0"/>
+        </w:rPr>
+        <w:t>zahashowanie</w:t>
+      </w:r>
+      <w:proofErr w:type="spellEnd"/>
+      <w:r>
+        <w:rPr>
+          <w:strike/>
+          <w:color w:val="00B0F0"/>
+        </w:rPr>
+        <w:t xml:space="preserve"> haseł użytkowników</w:t>
       </w:r>
     </w:p>
     <w:p>
@@ -1477,14 +1605,20 @@
           <w:b/>
         </w:rPr>
       </w:pPr>
-      <w:r>
-        <w:rPr>
-          <w:color w:val="00B050"/>
-        </w:rPr>
-        <w:t>Wyciepać nazwę zakładu z Prowadzącego</w:t>
-      </w:r>
-      <w:bookmarkStart w:id="0" w:name="_GoBack"/>
-      <w:bookmarkEnd w:id="0"/>
+      <w:proofErr w:type="spellStart"/>
+      <w:r>
+        <w:rPr>
+          <w:color w:val="00B050"/>
+        </w:rPr>
+        <w:t>Wyciepać</w:t>
+      </w:r>
+      <w:proofErr w:type="spellEnd"/>
+      <w:r>
+        <w:rPr>
+          <w:color w:val="00B050"/>
+        </w:rPr>
+        <w:t xml:space="preserve"> nazwę zakładu z Prowadzącego</w:t>
+      </w:r>
     </w:p>
     <w:p>
       <w:pPr>
@@ -1518,6 +1652,7 @@
           <w:color w:val="00B0F0"/>
         </w:rPr>
       </w:pPr>
+      <w:proofErr w:type="spellStart"/>
       <w:r>
         <w:rPr>
           <w:b/>
@@ -1525,6 +1660,7 @@
         </w:rPr>
         <w:t>Trimack</w:t>
       </w:r>
+      <w:proofErr w:type="spellEnd"/>
     </w:p>
     <w:p>
       <w:pPr>
@@ -1538,6 +1674,7 @@
           <w:color w:val="00B050"/>
         </w:rPr>
       </w:pPr>
+      <w:proofErr w:type="spellStart"/>
       <w:r>
         <w:rPr>
           <w:b/>
@@ -1545,6 +1682,7 @@
         </w:rPr>
         <w:t>Ervelan</w:t>
       </w:r>
+      <w:proofErr w:type="spellEnd"/>
     </w:p>
     <w:p>
       <w:pPr>
@@ -1558,6 +1696,7 @@
           <w:color w:val="FFC000"/>
         </w:rPr>
       </w:pPr>
+      <w:proofErr w:type="spellStart"/>
       <w:r>
         <w:rPr>
           <w:b/>
@@ -1565,6 +1704,7 @@
         </w:rPr>
         <w:t>Wuda</w:t>
       </w:r>
+      <w:proofErr w:type="spellEnd"/>
     </w:p>
     <w:p>
       <w:pPr>
@@ -3542,7 +3682,7 @@
 </file>
 
 <file path=customXml/itemProps1.xml><?xml version="1.0" encoding="utf-8"?>
-<ds:datastoreItem xmlns:ds="http://schemas.openxmlformats.org/officeDocument/2006/customXml" ds:itemID="{9FE5710E-9728-468E-87AE-BB75ED012F51}">
+<ds:datastoreItem xmlns:ds="http://schemas.openxmlformats.org/officeDocument/2006/customXml" ds:itemID="{5A686EB6-B22E-4300-91F7-AF8167549D7A}">
   <ds:schemaRefs>
     <ds:schemaRef ds:uri="http://schemas.openxmlformats.org/officeDocument/2006/bibliography"/>
   </ds:schemaRefs>

</xml_diff>

<commit_message>
Datagrid jako customowa kontrolka
- znacznie odsyfiło kod formularza admina
- malutka optymalizacja i naprawienie bugu przy przełączaniu tabel w
ComboBox'ie
</commit_message>
<xml_diff>
--- a/BD tasklist.docx
+++ b/BD tasklist.docx
@@ -1,6 +1,6 @@
 
 <file path=word/document.xml><?xml version="1.0" encoding="utf-8"?>
-<w:document xmlns:wpc="http://schemas.microsoft.com/office/word/2010/wordprocessingCanvas" xmlns:mc="http://schemas.openxmlformats.org/markup-compatibility/2006" xmlns:o="urn:schemas-microsoft-com:office:office" xmlns:r="http://schemas.openxmlformats.org/officeDocument/2006/relationships" xmlns:m="http://schemas.openxmlformats.org/officeDocument/2006/math" xmlns:v="urn:schemas-microsoft-com:vml" xmlns:wp14="http://schemas.microsoft.com/office/word/2010/wordprocessingDrawing" xmlns:wp="http://schemas.openxmlformats.org/drawingml/2006/wordprocessingDrawing" xmlns:w10="urn:schemas-microsoft-com:office:word" xmlns:w="http://schemas.openxmlformats.org/wordprocessingml/2006/main" xmlns:w14="http://schemas.microsoft.com/office/word/2010/wordml" xmlns:w15="http://schemas.microsoft.com/office/word/2012/wordml" xmlns:wpg="http://schemas.microsoft.com/office/word/2010/wordprocessingGroup" xmlns:wpi="http://schemas.microsoft.com/office/word/2010/wordprocessingInk" xmlns:wne="http://schemas.microsoft.com/office/word/2006/wordml" xmlns:wps="http://schemas.microsoft.com/office/word/2010/wordprocessingShape" mc:Ignorable="w14 w15 wp14">
+<w:document xmlns:wpc="http://schemas.microsoft.com/office/word/2010/wordprocessingCanvas" xmlns:mc="http://schemas.openxmlformats.org/markup-compatibility/2006" xmlns:o="urn:schemas-microsoft-com:office:office" xmlns:r="http://schemas.openxmlformats.org/officeDocument/2006/relationships" xmlns:m="http://schemas.openxmlformats.org/officeDocument/2006/math" xmlns:v="urn:schemas-microsoft-com:vml" xmlns:wp14="http://schemas.microsoft.com/office/word/2010/wordprocessingDrawing" xmlns:wp="http://schemas.openxmlformats.org/drawingml/2006/wordprocessingDrawing" xmlns:w10="urn:schemas-microsoft-com:office:word" xmlns:w="http://schemas.openxmlformats.org/wordprocessingml/2006/main" xmlns:w14="http://schemas.microsoft.com/office/word/2010/wordml" xmlns:wpg="http://schemas.microsoft.com/office/word/2010/wordprocessingGroup" xmlns:wpi="http://schemas.microsoft.com/office/word/2010/wordprocessingInk" xmlns:wne="http://schemas.microsoft.com/office/word/2006/wordml" xmlns:wps="http://schemas.microsoft.com/office/word/2010/wordprocessingShape" mc:Ignorable="w14 wp14">
   <w:body>
     <w:p>
       <w:pPr>
@@ -450,30 +450,30 @@
           <w:color w:val="00B050"/>
         </w:rPr>
       </w:pPr>
+      <w:r>
+        <w:rPr>
+          <w:strike/>
+          <w:color w:val="00B050"/>
+        </w:rPr>
+        <w:t>M</w:t>
+      </w:r>
+      <w:r>
+        <w:rPr>
+          <w:strike/>
+          <w:color w:val="00B050"/>
+        </w:rPr>
+        <w:t xml:space="preserve">ała lampko-kontrolka informująca o nowym użytkowniku starającym się o uprawnienia </w:t>
+      </w:r>
+      <w:r>
+        <w:rPr>
+          <w:strike/>
+          <w:color w:val="00B050"/>
+        </w:rPr>
+        <w:t>prowadzącego</w:t>
+      </w:r>
       <w:bookmarkStart w:id="0" w:name="_GoBack"/>
-      <w:r>
-        <w:rPr>
-          <w:strike/>
-          <w:color w:val="00B050"/>
-        </w:rPr>
-        <w:t>M</w:t>
-      </w:r>
-      <w:r>
-        <w:rPr>
-          <w:strike/>
-          <w:color w:val="00B050"/>
-        </w:rPr>
-        <w:t xml:space="preserve">ała lampko-kontrolka informująca o nowym użytkowniku starającym się o uprawnienia </w:t>
-      </w:r>
-      <w:r>
-        <w:rPr>
-          <w:strike/>
-          <w:color w:val="00B050"/>
-        </w:rPr>
-        <w:t>prowadzącego</w:t>
-      </w:r>
-    </w:p>
-    <w:bookmarkEnd w:id="0"/>
+      <w:bookmarkEnd w:id="0"/>
+    </w:p>
     <w:p>
       <w:pPr>
         <w:pStyle w:val="Akapitzlist"/>
@@ -1627,6 +1627,32 @@
           <w:color w:val="00B050"/>
         </w:rPr>
         <w:t xml:space="preserve"> nazwę zakładu z Prowadzącego</w:t>
+      </w:r>
+    </w:p>
+    <w:p>
+      <w:pPr>
+        <w:pStyle w:val="Akapitzlist"/>
+        <w:numPr>
+          <w:ilvl w:val="0"/>
+          <w:numId w:val="11"/>
+        </w:numPr>
+        <w:rPr>
+          <w:b/>
+        </w:rPr>
+      </w:pPr>
+      <w:proofErr w:type="spellStart"/>
+      <w:r>
+        <w:rPr>
+          <w:color w:val="00B050"/>
+        </w:rPr>
+        <w:t>Wyciepać</w:t>
+      </w:r>
+      <w:proofErr w:type="spellEnd"/>
+      <w:r>
+        <w:rPr>
+          <w:color w:val="00B050"/>
+        </w:rPr>
+        <w:t xml:space="preserve"> Raport</w:t>
       </w:r>
     </w:p>
     <w:p>
@@ -1746,8 +1772,8 @@
 </file>
 
 <file path=word/numbering.xml><?xml version="1.0" encoding="utf-8"?>
-<w:numbering xmlns:wpc="http://schemas.microsoft.com/office/word/2010/wordprocessingCanvas" xmlns:mc="http://schemas.openxmlformats.org/markup-compatibility/2006" xmlns:o="urn:schemas-microsoft-com:office:office" xmlns:r="http://schemas.openxmlformats.org/officeDocument/2006/relationships" xmlns:m="http://schemas.openxmlformats.org/officeDocument/2006/math" xmlns:v="urn:schemas-microsoft-com:vml" xmlns:wp14="http://schemas.microsoft.com/office/word/2010/wordprocessingDrawing" xmlns:wp="http://schemas.openxmlformats.org/drawingml/2006/wordprocessingDrawing" xmlns:w10="urn:schemas-microsoft-com:office:word" xmlns:w="http://schemas.openxmlformats.org/wordprocessingml/2006/main" xmlns:w14="http://schemas.microsoft.com/office/word/2010/wordml" xmlns:w15="http://schemas.microsoft.com/office/word/2012/wordml" xmlns:wpg="http://schemas.microsoft.com/office/word/2010/wordprocessingGroup" xmlns:wpi="http://schemas.microsoft.com/office/word/2010/wordprocessingInk" xmlns:wne="http://schemas.microsoft.com/office/word/2006/wordml" xmlns:wps="http://schemas.microsoft.com/office/word/2010/wordprocessingShape" mc:Ignorable="w14 w15 wp14">
-  <w:abstractNum w:abstractNumId="0" w15:restartNumberingAfterBreak="0">
+<w:numbering xmlns:wpc="http://schemas.microsoft.com/office/word/2010/wordprocessingCanvas" xmlns:mc="http://schemas.openxmlformats.org/markup-compatibility/2006" xmlns:o="urn:schemas-microsoft-com:office:office" xmlns:r="http://schemas.openxmlformats.org/officeDocument/2006/relationships" xmlns:m="http://schemas.openxmlformats.org/officeDocument/2006/math" xmlns:v="urn:schemas-microsoft-com:vml" xmlns:wp14="http://schemas.microsoft.com/office/word/2010/wordprocessingDrawing" xmlns:wp="http://schemas.openxmlformats.org/drawingml/2006/wordprocessingDrawing" xmlns:w10="urn:schemas-microsoft-com:office:word" xmlns:w="http://schemas.openxmlformats.org/wordprocessingml/2006/main" xmlns:w14="http://schemas.microsoft.com/office/word/2010/wordml" xmlns:wpg="http://schemas.microsoft.com/office/word/2010/wordprocessingGroup" xmlns:wpi="http://schemas.microsoft.com/office/word/2010/wordprocessingInk" xmlns:wne="http://schemas.microsoft.com/office/word/2006/wordml" xmlns:wps="http://schemas.microsoft.com/office/word/2010/wordprocessingShape" mc:Ignorable="w14 wp14">
+  <w:abstractNum w:abstractNumId="0">
     <w:nsid w:val="01AA78AD"/>
     <w:multiLevelType w:val="hybridMultilevel"/>
     <w:tmpl w:val="CF6851EC"/>
@@ -1860,7 +1886,7 @@
       </w:rPr>
     </w:lvl>
   </w:abstractNum>
-  <w:abstractNum w:abstractNumId="1" w15:restartNumberingAfterBreak="0">
+  <w:abstractNum w:abstractNumId="1">
     <w:nsid w:val="036C69E7"/>
     <w:multiLevelType w:val="hybridMultilevel"/>
     <w:tmpl w:val="3A6498A0"/>
@@ -1973,7 +1999,7 @@
       </w:rPr>
     </w:lvl>
   </w:abstractNum>
-  <w:abstractNum w:abstractNumId="2" w15:restartNumberingAfterBreak="0">
+  <w:abstractNum w:abstractNumId="2">
     <w:nsid w:val="0D87385B"/>
     <w:multiLevelType w:val="hybridMultilevel"/>
     <w:tmpl w:val="86E695EA"/>
@@ -2086,7 +2112,7 @@
       </w:rPr>
     </w:lvl>
   </w:abstractNum>
-  <w:abstractNum w:abstractNumId="3" w15:restartNumberingAfterBreak="0">
+  <w:abstractNum w:abstractNumId="3">
     <w:nsid w:val="142B7BF5"/>
     <w:multiLevelType w:val="hybridMultilevel"/>
     <w:tmpl w:val="7CA2CA58"/>
@@ -2199,7 +2225,7 @@
       </w:rPr>
     </w:lvl>
   </w:abstractNum>
-  <w:abstractNum w:abstractNumId="4" w15:restartNumberingAfterBreak="0">
+  <w:abstractNum w:abstractNumId="4">
     <w:nsid w:val="273F5057"/>
     <w:multiLevelType w:val="hybridMultilevel"/>
     <w:tmpl w:val="B12A4DD0"/>
@@ -2312,7 +2338,7 @@
       </w:rPr>
     </w:lvl>
   </w:abstractNum>
-  <w:abstractNum w:abstractNumId="5" w15:restartNumberingAfterBreak="0">
+  <w:abstractNum w:abstractNumId="5">
     <w:nsid w:val="2C86531F"/>
     <w:multiLevelType w:val="hybridMultilevel"/>
     <w:tmpl w:val="0E762090"/>
@@ -2398,7 +2424,7 @@
       </w:pPr>
     </w:lvl>
   </w:abstractNum>
-  <w:abstractNum w:abstractNumId="6" w15:restartNumberingAfterBreak="0">
+  <w:abstractNum w:abstractNumId="6">
     <w:nsid w:val="4C69216F"/>
     <w:multiLevelType w:val="hybridMultilevel"/>
     <w:tmpl w:val="E7B833D6"/>
@@ -2511,7 +2537,7 @@
       </w:rPr>
     </w:lvl>
   </w:abstractNum>
-  <w:abstractNum w:abstractNumId="7" w15:restartNumberingAfterBreak="0">
+  <w:abstractNum w:abstractNumId="7">
     <w:nsid w:val="526E7A1C"/>
     <w:multiLevelType w:val="hybridMultilevel"/>
     <w:tmpl w:val="BAA84596"/>
@@ -2624,7 +2650,7 @@
       </w:rPr>
     </w:lvl>
   </w:abstractNum>
-  <w:abstractNum w:abstractNumId="8" w15:restartNumberingAfterBreak="0">
+  <w:abstractNum w:abstractNumId="8">
     <w:nsid w:val="57367789"/>
     <w:multiLevelType w:val="hybridMultilevel"/>
     <w:tmpl w:val="3B76A230"/>
@@ -2737,7 +2763,7 @@
       </w:rPr>
     </w:lvl>
   </w:abstractNum>
-  <w:abstractNum w:abstractNumId="9" w15:restartNumberingAfterBreak="0">
+  <w:abstractNum w:abstractNumId="9">
     <w:nsid w:val="621F78A0"/>
     <w:multiLevelType w:val="hybridMultilevel"/>
     <w:tmpl w:val="AD60DA88"/>
@@ -2850,7 +2876,7 @@
       </w:rPr>
     </w:lvl>
   </w:abstractNum>
-  <w:abstractNum w:abstractNumId="10" w15:restartNumberingAfterBreak="0">
+  <w:abstractNum w:abstractNumId="10">
     <w:nsid w:val="7EE72A05"/>
     <w:multiLevelType w:val="hybridMultilevel"/>
     <w:tmpl w:val="C05E87A6"/>
@@ -3000,7 +3026,7 @@
 </file>
 
 <file path=word/styles.xml><?xml version="1.0" encoding="utf-8"?>
-<w:styles xmlns:mc="http://schemas.openxmlformats.org/markup-compatibility/2006" xmlns:r="http://schemas.openxmlformats.org/officeDocument/2006/relationships" xmlns:w="http://schemas.openxmlformats.org/wordprocessingml/2006/main" xmlns:w14="http://schemas.microsoft.com/office/word/2010/wordml" xmlns:w15="http://schemas.microsoft.com/office/word/2012/wordml" mc:Ignorable="w14 w15">
+<w:styles xmlns:mc="http://schemas.openxmlformats.org/markup-compatibility/2006" xmlns:r="http://schemas.openxmlformats.org/officeDocument/2006/relationships" xmlns:w="http://schemas.openxmlformats.org/wordprocessingml/2006/main" xmlns:w14="http://schemas.microsoft.com/office/word/2010/wordml" mc:Ignorable="w14">
   <w:docDefaults>
     <w:rPrDefault>
       <w:rPr>
@@ -3016,378 +3042,345 @@
       </w:pPr>
     </w:pPrDefault>
   </w:docDefaults>
-  <w:latentStyles w:defLockedState="0" w:defUIPriority="99" w:defSemiHidden="0" w:defUnhideWhenUsed="0" w:defQFormat="0" w:count="371">
-    <w:lsdException w:name="Normal" w:uiPriority="0" w:qFormat="1"/>
-    <w:lsdException w:name="heading 1" w:uiPriority="9" w:qFormat="1"/>
-    <w:lsdException w:name="heading 2" w:semiHidden="1" w:uiPriority="9" w:unhideWhenUsed="1" w:qFormat="1"/>
-    <w:lsdException w:name="heading 3" w:semiHidden="1" w:uiPriority="9" w:unhideWhenUsed="1" w:qFormat="1"/>
-    <w:lsdException w:name="heading 4" w:semiHidden="1" w:uiPriority="9" w:unhideWhenUsed="1" w:qFormat="1"/>
-    <w:lsdException w:name="heading 5" w:semiHidden="1" w:uiPriority="9" w:unhideWhenUsed="1" w:qFormat="1"/>
-    <w:lsdException w:name="heading 6" w:semiHidden="1" w:uiPriority="9" w:unhideWhenUsed="1" w:qFormat="1"/>
-    <w:lsdException w:name="heading 7" w:semiHidden="1" w:uiPriority="9" w:unhideWhenUsed="1" w:qFormat="1"/>
-    <w:lsdException w:name="heading 8" w:semiHidden="1" w:uiPriority="9" w:unhideWhenUsed="1" w:qFormat="1"/>
-    <w:lsdException w:name="heading 9" w:semiHidden="1" w:uiPriority="9" w:unhideWhenUsed="1" w:qFormat="1"/>
-    <w:lsdException w:name="index 1" w:semiHidden="1" w:unhideWhenUsed="1"/>
-    <w:lsdException w:name="index 2" w:semiHidden="1" w:unhideWhenUsed="1"/>
-    <w:lsdException w:name="index 3" w:semiHidden="1" w:unhideWhenUsed="1"/>
-    <w:lsdException w:name="index 4" w:semiHidden="1" w:unhideWhenUsed="1"/>
-    <w:lsdException w:name="index 5" w:semiHidden="1" w:unhideWhenUsed="1"/>
-    <w:lsdException w:name="index 6" w:semiHidden="1" w:unhideWhenUsed="1"/>
-    <w:lsdException w:name="index 7" w:semiHidden="1" w:unhideWhenUsed="1"/>
-    <w:lsdException w:name="index 8" w:semiHidden="1" w:unhideWhenUsed="1"/>
-    <w:lsdException w:name="index 9" w:semiHidden="1" w:unhideWhenUsed="1"/>
-    <w:lsdException w:name="toc 1" w:semiHidden="1" w:uiPriority="39" w:unhideWhenUsed="1"/>
-    <w:lsdException w:name="toc 2" w:semiHidden="1" w:uiPriority="39" w:unhideWhenUsed="1"/>
-    <w:lsdException w:name="toc 3" w:semiHidden="1" w:uiPriority="39" w:unhideWhenUsed="1"/>
-    <w:lsdException w:name="toc 4" w:semiHidden="1" w:uiPriority="39" w:unhideWhenUsed="1"/>
-    <w:lsdException w:name="toc 5" w:semiHidden="1" w:uiPriority="39" w:unhideWhenUsed="1"/>
-    <w:lsdException w:name="toc 6" w:semiHidden="1" w:uiPriority="39" w:unhideWhenUsed="1"/>
-    <w:lsdException w:name="toc 7" w:semiHidden="1" w:uiPriority="39" w:unhideWhenUsed="1"/>
-    <w:lsdException w:name="toc 8" w:semiHidden="1" w:uiPriority="39" w:unhideWhenUsed="1"/>
-    <w:lsdException w:name="toc 9" w:semiHidden="1" w:uiPriority="39" w:unhideWhenUsed="1"/>
-    <w:lsdException w:name="Normal Indent" w:semiHidden="1" w:unhideWhenUsed="1"/>
-    <w:lsdException w:name="footnote text" w:semiHidden="1" w:unhideWhenUsed="1"/>
-    <w:lsdException w:name="annotation text" w:semiHidden="1" w:unhideWhenUsed="1"/>
-    <w:lsdException w:name="header" w:semiHidden="1" w:unhideWhenUsed="1"/>
-    <w:lsdException w:name="footer" w:semiHidden="1" w:unhideWhenUsed="1"/>
-    <w:lsdException w:name="index heading" w:semiHidden="1" w:unhideWhenUsed="1"/>
-    <w:lsdException w:name="caption" w:semiHidden="1" w:uiPriority="35" w:unhideWhenUsed="1" w:qFormat="1"/>
-    <w:lsdException w:name="table of figures" w:semiHidden="1" w:unhideWhenUsed="1"/>
-    <w:lsdException w:name="envelope address" w:semiHidden="1" w:unhideWhenUsed="1"/>
-    <w:lsdException w:name="envelope return" w:semiHidden="1" w:unhideWhenUsed="1"/>
-    <w:lsdException w:name="footnote reference" w:semiHidden="1" w:unhideWhenUsed="1"/>
-    <w:lsdException w:name="annotation reference" w:semiHidden="1" w:unhideWhenUsed="1"/>
-    <w:lsdException w:name="line number" w:semiHidden="1" w:unhideWhenUsed="1"/>
-    <w:lsdException w:name="page number" w:semiHidden="1" w:unhideWhenUsed="1"/>
-    <w:lsdException w:name="endnote reference" w:semiHidden="1" w:unhideWhenUsed="1"/>
-    <w:lsdException w:name="endnote text" w:semiHidden="1" w:unhideWhenUsed="1"/>
-    <w:lsdException w:name="table of authorities" w:semiHidden="1" w:unhideWhenUsed="1"/>
-    <w:lsdException w:name="macro" w:semiHidden="1" w:unhideWhenUsed="1"/>
-    <w:lsdException w:name="toa heading" w:semiHidden="1" w:unhideWhenUsed="1"/>
-    <w:lsdException w:name="List" w:semiHidden="1" w:unhideWhenUsed="1"/>
-    <w:lsdException w:name="List Bullet" w:semiHidden="1" w:unhideWhenUsed="1"/>
-    <w:lsdException w:name="List Number" w:semiHidden="1" w:unhideWhenUsed="1"/>
-    <w:lsdException w:name="List 2" w:semiHidden="1" w:unhideWhenUsed="1"/>
-    <w:lsdException w:name="List 3" w:semiHidden="1" w:unhideWhenUsed="1"/>
-    <w:lsdException w:name="List 4" w:semiHidden="1" w:unhideWhenUsed="1"/>
-    <w:lsdException w:name="List 5" w:semiHidden="1" w:unhideWhenUsed="1"/>
-    <w:lsdException w:name="List Bullet 2" w:semiHidden="1" w:unhideWhenUsed="1"/>
-    <w:lsdException w:name="List Bullet 3" w:semiHidden="1" w:unhideWhenUsed="1"/>
-    <w:lsdException w:name="List Bullet 4" w:semiHidden="1" w:unhideWhenUsed="1"/>
-    <w:lsdException w:name="List Bullet 5" w:semiHidden="1" w:unhideWhenUsed="1"/>
-    <w:lsdException w:name="List Number 2" w:semiHidden="1" w:unhideWhenUsed="1"/>
-    <w:lsdException w:name="List Number 3" w:semiHidden="1" w:unhideWhenUsed="1"/>
-    <w:lsdException w:name="List Number 4" w:semiHidden="1" w:unhideWhenUsed="1"/>
-    <w:lsdException w:name="List Number 5" w:semiHidden="1" w:unhideWhenUsed="1"/>
-    <w:lsdException w:name="Title" w:uiPriority="10" w:qFormat="1"/>
-    <w:lsdException w:name="Closing" w:semiHidden="1" w:unhideWhenUsed="1"/>
-    <w:lsdException w:name="Signature" w:semiHidden="1" w:unhideWhenUsed="1"/>
-    <w:lsdException w:name="Default Paragraph Font" w:semiHidden="1" w:uiPriority="1" w:unhideWhenUsed="1"/>
-    <w:lsdException w:name="Body Text" w:semiHidden="1" w:unhideWhenUsed="1"/>
-    <w:lsdException w:name="Body Text Indent" w:semiHidden="1" w:unhideWhenUsed="1"/>
-    <w:lsdException w:name="List Continue" w:semiHidden="1" w:unhideWhenUsed="1"/>
-    <w:lsdException w:name="List Continue 2" w:semiHidden="1" w:unhideWhenUsed="1"/>
-    <w:lsdException w:name="List Continue 3" w:semiHidden="1" w:unhideWhenUsed="1"/>
-    <w:lsdException w:name="List Continue 4" w:semiHidden="1" w:unhideWhenUsed="1"/>
-    <w:lsdException w:name="List Continue 5" w:semiHidden="1" w:unhideWhenUsed="1"/>
-    <w:lsdException w:name="Message Header" w:semiHidden="1" w:unhideWhenUsed="1"/>
-    <w:lsdException w:name="Subtitle" w:uiPriority="11" w:qFormat="1"/>
-    <w:lsdException w:name="Salutation" w:semiHidden="1" w:unhideWhenUsed="1"/>
-    <w:lsdException w:name="Date" w:semiHidden="1" w:unhideWhenUsed="1"/>
-    <w:lsdException w:name="Body Text First Indent" w:semiHidden="1" w:unhideWhenUsed="1"/>
-    <w:lsdException w:name="Body Text First Indent 2" w:semiHidden="1" w:unhideWhenUsed="1"/>
-    <w:lsdException w:name="Note Heading" w:semiHidden="1" w:unhideWhenUsed="1"/>
-    <w:lsdException w:name="Body Text 2" w:semiHidden="1" w:unhideWhenUsed="1"/>
-    <w:lsdException w:name="Body Text 3" w:semiHidden="1" w:unhideWhenUsed="1"/>
-    <w:lsdException w:name="Body Text Indent 2" w:semiHidden="1" w:unhideWhenUsed="1"/>
-    <w:lsdException w:name="Body Text Indent 3" w:semiHidden="1" w:unhideWhenUsed="1"/>
-    <w:lsdException w:name="Block Text" w:semiHidden="1" w:unhideWhenUsed="1"/>
-    <w:lsdException w:name="Hyperlink" w:semiHidden="1" w:unhideWhenUsed="1"/>
-    <w:lsdException w:name="FollowedHyperlink" w:semiHidden="1" w:unhideWhenUsed="1"/>
-    <w:lsdException w:name="Strong" w:uiPriority="22" w:qFormat="1"/>
-    <w:lsdException w:name="Emphasis" w:uiPriority="20" w:qFormat="1"/>
-    <w:lsdException w:name="Document Map" w:semiHidden="1" w:unhideWhenUsed="1"/>
-    <w:lsdException w:name="Plain Text" w:semiHidden="1" w:unhideWhenUsed="1"/>
-    <w:lsdException w:name="E-mail Signature" w:semiHidden="1" w:unhideWhenUsed="1"/>
-    <w:lsdException w:name="HTML Top of Form" w:semiHidden="1" w:unhideWhenUsed="1"/>
-    <w:lsdException w:name="HTML Bottom of Form" w:semiHidden="1" w:unhideWhenUsed="1"/>
-    <w:lsdException w:name="Normal (Web)" w:semiHidden="1" w:unhideWhenUsed="1"/>
-    <w:lsdException w:name="HTML Acronym" w:semiHidden="1" w:unhideWhenUsed="1"/>
-    <w:lsdException w:name="HTML Address" w:semiHidden="1" w:unhideWhenUsed="1"/>
-    <w:lsdException w:name="HTML Cite" w:semiHidden="1" w:unhideWhenUsed="1"/>
-    <w:lsdException w:name="HTML Code" w:semiHidden="1" w:unhideWhenUsed="1"/>
-    <w:lsdException w:name="HTML Definition" w:semiHidden="1" w:unhideWhenUsed="1"/>
-    <w:lsdException w:name="HTML Keyboard" w:semiHidden="1" w:unhideWhenUsed="1"/>
-    <w:lsdException w:name="HTML Preformatted" w:semiHidden="1" w:unhideWhenUsed="1"/>
-    <w:lsdException w:name="HTML Sample" w:semiHidden="1" w:unhideWhenUsed="1"/>
-    <w:lsdException w:name="HTML Typewriter" w:semiHidden="1" w:unhideWhenUsed="1"/>
-    <w:lsdException w:name="HTML Variable" w:semiHidden="1" w:unhideWhenUsed="1"/>
-    <w:lsdException w:name="Normal Table" w:semiHidden="1" w:unhideWhenUsed="1"/>
-    <w:lsdException w:name="annotation subject" w:semiHidden="1" w:unhideWhenUsed="1"/>
-    <w:lsdException w:name="No List" w:semiHidden="1" w:unhideWhenUsed="1"/>
-    <w:lsdException w:name="Outline List 1" w:semiHidden="1" w:unhideWhenUsed="1"/>
-    <w:lsdException w:name="Outline List 2" w:semiHidden="1" w:unhideWhenUsed="1"/>
-    <w:lsdException w:name="Outline List 3" w:semiHidden="1" w:unhideWhenUsed="1"/>
-    <w:lsdException w:name="Table Simple 1" w:semiHidden="1" w:unhideWhenUsed="1"/>
-    <w:lsdException w:name="Table Simple 2" w:semiHidden="1" w:unhideWhenUsed="1"/>
-    <w:lsdException w:name="Table Simple 3" w:semiHidden="1" w:unhideWhenUsed="1"/>
-    <w:lsdException w:name="Table Classic 1" w:semiHidden="1" w:unhideWhenUsed="1"/>
-    <w:lsdException w:name="Table Classic 2" w:semiHidden="1" w:unhideWhenUsed="1"/>
-    <w:lsdException w:name="Table Classic 3" w:semiHidden="1" w:unhideWhenUsed="1"/>
-    <w:lsdException w:name="Table Classic 4" w:semiHidden="1" w:unhideWhenUsed="1"/>
-    <w:lsdException w:name="Table Colorful 1" w:semiHidden="1" w:unhideWhenUsed="1"/>
-    <w:lsdException w:name="Table Colorful 2" w:semiHidden="1" w:unhideWhenUsed="1"/>
-    <w:lsdException w:name="Table Colorful 3" w:semiHidden="1" w:unhideWhenUsed="1"/>
-    <w:lsdException w:name="Table Columns 1" w:semiHidden="1" w:unhideWhenUsed="1"/>
-    <w:lsdException w:name="Table Columns 2" w:semiHidden="1" w:unhideWhenUsed="1"/>
-    <w:lsdException w:name="Table Columns 3" w:semiHidden="1" w:unhideWhenUsed="1"/>
-    <w:lsdException w:name="Table Columns 4" w:semiHidden="1" w:unhideWhenUsed="1"/>
-    <w:lsdException w:name="Table Columns 5" w:semiHidden="1" w:unhideWhenUsed="1"/>
-    <w:lsdException w:name="Table Grid 1" w:semiHidden="1" w:unhideWhenUsed="1"/>
-    <w:lsdException w:name="Table Grid 2" w:semiHidden="1" w:unhideWhenUsed="1"/>
-    <w:lsdException w:name="Table Grid 3" w:semiHidden="1" w:unhideWhenUsed="1"/>
-    <w:lsdException w:name="Table Grid 4" w:semiHidden="1" w:unhideWhenUsed="1"/>
-    <w:lsdException w:name="Table Grid 5" w:semiHidden="1" w:unhideWhenUsed="1"/>
-    <w:lsdException w:name="Table Grid 6" w:semiHidden="1" w:unhideWhenUsed="1"/>
-    <w:lsdException w:name="Table Grid 7" w:semiHidden="1" w:unhideWhenUsed="1"/>
-    <w:lsdException w:name="Table Grid 8" w:semiHidden="1" w:unhideWhenUsed="1"/>
-    <w:lsdException w:name="Table List 1" w:semiHidden="1" w:unhideWhenUsed="1"/>
-    <w:lsdException w:name="Table List 2" w:semiHidden="1" w:unhideWhenUsed="1"/>
-    <w:lsdException w:name="Table List 3" w:semiHidden="1" w:unhideWhenUsed="1"/>
-    <w:lsdException w:name="Table List 4" w:semiHidden="1" w:unhideWhenUsed="1"/>
-    <w:lsdException w:name="Table List 5" w:semiHidden="1" w:unhideWhenUsed="1"/>
-    <w:lsdException w:name="Table List 6" w:semiHidden="1" w:unhideWhenUsed="1"/>
-    <w:lsdException w:name="Table List 7" w:semiHidden="1" w:unhideWhenUsed="1"/>
-    <w:lsdException w:name="Table List 8" w:semiHidden="1" w:unhideWhenUsed="1"/>
-    <w:lsdException w:name="Table 3D effects 1" w:semiHidden="1" w:unhideWhenUsed="1"/>
-    <w:lsdException w:name="Table 3D effects 2" w:semiHidden="1" w:unhideWhenUsed="1"/>
-    <w:lsdException w:name="Table 3D effects 3" w:semiHidden="1" w:unhideWhenUsed="1"/>
-    <w:lsdException w:name="Table Contemporary" w:semiHidden="1" w:unhideWhenUsed="1"/>
-    <w:lsdException w:name="Table Elegant" w:semiHidden="1" w:unhideWhenUsed="1"/>
-    <w:lsdException w:name="Table Professional" w:semiHidden="1" w:unhideWhenUsed="1"/>
-    <w:lsdException w:name="Table Subtle 1" w:semiHidden="1" w:unhideWhenUsed="1"/>
-    <w:lsdException w:name="Table Subtle 2" w:semiHidden="1" w:unhideWhenUsed="1"/>
-    <w:lsdException w:name="Table Web 1" w:semiHidden="1" w:unhideWhenUsed="1"/>
-    <w:lsdException w:name="Table Web 2" w:semiHidden="1" w:unhideWhenUsed="1"/>
-    <w:lsdException w:name="Table Web 3" w:semiHidden="1" w:unhideWhenUsed="1"/>
-    <w:lsdException w:name="Balloon Text" w:semiHidden="1" w:unhideWhenUsed="1"/>
-    <w:lsdException w:name="Table Grid" w:uiPriority="59"/>
-    <w:lsdException w:name="Table Theme" w:semiHidden="1" w:unhideWhenUsed="1"/>
-    <w:lsdException w:name="Placeholder Text" w:semiHidden="1"/>
-    <w:lsdException w:name="No Spacing" w:uiPriority="1" w:qFormat="1"/>
-    <w:lsdException w:name="Light Shading" w:uiPriority="60"/>
-    <w:lsdException w:name="Light List" w:uiPriority="61"/>
-    <w:lsdException w:name="Light Grid" w:uiPriority="62"/>
-    <w:lsdException w:name="Medium Shading 1" w:uiPriority="63"/>
-    <w:lsdException w:name="Medium Shading 2" w:uiPriority="64"/>
-    <w:lsdException w:name="Medium List 1" w:uiPriority="65"/>
-    <w:lsdException w:name="Medium List 2" w:uiPriority="66"/>
-    <w:lsdException w:name="Medium Grid 1" w:uiPriority="67"/>
-    <w:lsdException w:name="Medium Grid 2" w:uiPriority="68"/>
-    <w:lsdException w:name="Medium Grid 3" w:uiPriority="69"/>
-    <w:lsdException w:name="Dark List" w:uiPriority="70"/>
-    <w:lsdException w:name="Colorful Shading" w:uiPriority="71"/>
-    <w:lsdException w:name="Colorful List" w:uiPriority="72"/>
-    <w:lsdException w:name="Colorful Grid" w:uiPriority="73"/>
-    <w:lsdException w:name="Light Shading Accent 1" w:uiPriority="60"/>
-    <w:lsdException w:name="Light List Accent 1" w:uiPriority="61"/>
-    <w:lsdException w:name="Light Grid Accent 1" w:uiPriority="62"/>
-    <w:lsdException w:name="Medium Shading 1 Accent 1" w:uiPriority="63"/>
-    <w:lsdException w:name="Medium Shading 2 Accent 1" w:uiPriority="64"/>
-    <w:lsdException w:name="Medium List 1 Accent 1" w:uiPriority="65"/>
-    <w:lsdException w:name="Revision" w:semiHidden="1"/>
-    <w:lsdException w:name="List Paragraph" w:uiPriority="34" w:qFormat="1"/>
-    <w:lsdException w:name="Quote" w:uiPriority="29" w:qFormat="1"/>
-    <w:lsdException w:name="Intense Quote" w:uiPriority="30" w:qFormat="1"/>
-    <w:lsdException w:name="Medium List 2 Accent 1" w:uiPriority="66"/>
-    <w:lsdException w:name="Medium Grid 1 Accent 1" w:uiPriority="67"/>
-    <w:lsdException w:name="Medium Grid 2 Accent 1" w:uiPriority="68"/>
-    <w:lsdException w:name="Medium Grid 3 Accent 1" w:uiPriority="69"/>
-    <w:lsdException w:name="Dark List Accent 1" w:uiPriority="70"/>
-    <w:lsdException w:name="Colorful Shading Accent 1" w:uiPriority="71"/>
-    <w:lsdException w:name="Colorful List Accent 1" w:uiPriority="72"/>
-    <w:lsdException w:name="Colorful Grid Accent 1" w:uiPriority="73"/>
-    <w:lsdException w:name="Light Shading Accent 2" w:uiPriority="60"/>
-    <w:lsdException w:name="Light List Accent 2" w:uiPriority="61"/>
-    <w:lsdException w:name="Light Grid Accent 2" w:uiPriority="62"/>
-    <w:lsdException w:name="Medium Shading 1 Accent 2" w:uiPriority="63"/>
-    <w:lsdException w:name="Medium Shading 2 Accent 2" w:uiPriority="64"/>
-    <w:lsdException w:name="Medium List 1 Accent 2" w:uiPriority="65"/>
-    <w:lsdException w:name="Medium List 2 Accent 2" w:uiPriority="66"/>
-    <w:lsdException w:name="Medium Grid 1 Accent 2" w:uiPriority="67"/>
-    <w:lsdException w:name="Medium Grid 2 Accent 2" w:uiPriority="68"/>
-    <w:lsdException w:name="Medium Grid 3 Accent 2" w:uiPriority="69"/>
-    <w:lsdException w:name="Dark List Accent 2" w:uiPriority="70"/>
-    <w:lsdException w:name="Colorful Shading Accent 2" w:uiPriority="71"/>
-    <w:lsdException w:name="Colorful List Accent 2" w:uiPriority="72"/>
-    <w:lsdException w:name="Colorful Grid Accent 2" w:uiPriority="73"/>
-    <w:lsdException w:name="Light Shading Accent 3" w:uiPriority="60"/>
-    <w:lsdException w:name="Light List Accent 3" w:uiPriority="61"/>
-    <w:lsdException w:name="Light Grid Accent 3" w:uiPriority="62"/>
-    <w:lsdException w:name="Medium Shading 1 Accent 3" w:uiPriority="63"/>
-    <w:lsdException w:name="Medium Shading 2 Accent 3" w:uiPriority="64"/>
-    <w:lsdException w:name="Medium List 1 Accent 3" w:uiPriority="65"/>
-    <w:lsdException w:name="Medium List 2 Accent 3" w:uiPriority="66"/>
-    <w:lsdException w:name="Medium Grid 1 Accent 3" w:uiPriority="67"/>
-    <w:lsdException w:name="Medium Grid 2 Accent 3" w:uiPriority="68"/>
-    <w:lsdException w:name="Medium Grid 3 Accent 3" w:uiPriority="69"/>
-    <w:lsdException w:name="Dark List Accent 3" w:uiPriority="70"/>
-    <w:lsdException w:name="Colorful Shading Accent 3" w:uiPriority="71"/>
-    <w:lsdException w:name="Colorful List Accent 3" w:uiPriority="72"/>
-    <w:lsdException w:name="Colorful Grid Accent 3" w:uiPriority="73"/>
-    <w:lsdException w:name="Light Shading Accent 4" w:uiPriority="60"/>
-    <w:lsdException w:name="Light List Accent 4" w:uiPriority="61"/>
-    <w:lsdException w:name="Light Grid Accent 4" w:uiPriority="62"/>
-    <w:lsdException w:name="Medium Shading 1 Accent 4" w:uiPriority="63"/>
-    <w:lsdException w:name="Medium Shading 2 Accent 4" w:uiPriority="64"/>
-    <w:lsdException w:name="Medium List 1 Accent 4" w:uiPriority="65"/>
-    <w:lsdException w:name="Medium List 2 Accent 4" w:uiPriority="66"/>
-    <w:lsdException w:name="Medium Grid 1 Accent 4" w:uiPriority="67"/>
-    <w:lsdException w:name="Medium Grid 2 Accent 4" w:uiPriority="68"/>
-    <w:lsdException w:name="Medium Grid 3 Accent 4" w:uiPriority="69"/>
-    <w:lsdException w:name="Dark List Accent 4" w:uiPriority="70"/>
-    <w:lsdException w:name="Colorful Shading Accent 4" w:uiPriority="71"/>
-    <w:lsdException w:name="Colorful List Accent 4" w:uiPriority="72"/>
-    <w:lsdException w:name="Colorful Grid Accent 4" w:uiPriority="73"/>
-    <w:lsdException w:name="Light Shading Accent 5" w:uiPriority="60"/>
-    <w:lsdException w:name="Light List Accent 5" w:uiPriority="61"/>
-    <w:lsdException w:name="Light Grid Accent 5" w:uiPriority="62"/>
-    <w:lsdException w:name="Medium Shading 1 Accent 5" w:uiPriority="63"/>
-    <w:lsdException w:name="Medium Shading 2 Accent 5" w:uiPriority="64"/>
-    <w:lsdException w:name="Medium List 1 Accent 5" w:uiPriority="65"/>
-    <w:lsdException w:name="Medium List 2 Accent 5" w:uiPriority="66"/>
-    <w:lsdException w:name="Medium Grid 1 Accent 5" w:uiPriority="67"/>
-    <w:lsdException w:name="Medium Grid 2 Accent 5" w:uiPriority="68"/>
-    <w:lsdException w:name="Medium Grid 3 Accent 5" w:uiPriority="69"/>
-    <w:lsdException w:name="Dark List Accent 5" w:uiPriority="70"/>
-    <w:lsdException w:name="Colorful Shading Accent 5" w:uiPriority="71"/>
-    <w:lsdException w:name="Colorful List Accent 5" w:uiPriority="72"/>
-    <w:lsdException w:name="Colorful Grid Accent 5" w:uiPriority="73"/>
-    <w:lsdException w:name="Light Shading Accent 6" w:uiPriority="60"/>
-    <w:lsdException w:name="Light List Accent 6" w:uiPriority="61"/>
-    <w:lsdException w:name="Light Grid Accent 6" w:uiPriority="62"/>
-    <w:lsdException w:name="Medium Shading 1 Accent 6" w:uiPriority="63"/>
-    <w:lsdException w:name="Medium Shading 2 Accent 6" w:uiPriority="64"/>
-    <w:lsdException w:name="Medium List 1 Accent 6" w:uiPriority="65"/>
-    <w:lsdException w:name="Medium List 2 Accent 6" w:uiPriority="66"/>
-    <w:lsdException w:name="Medium Grid 1 Accent 6" w:uiPriority="67"/>
-    <w:lsdException w:name="Medium Grid 2 Accent 6" w:uiPriority="68"/>
-    <w:lsdException w:name="Medium Grid 3 Accent 6" w:uiPriority="69"/>
-    <w:lsdException w:name="Dark List Accent 6" w:uiPriority="70"/>
-    <w:lsdException w:name="Colorful Shading Accent 6" w:uiPriority="71"/>
-    <w:lsdException w:name="Colorful List Accent 6" w:uiPriority="72"/>
-    <w:lsdException w:name="Colorful Grid Accent 6" w:uiPriority="73"/>
-    <w:lsdException w:name="Subtle Emphasis" w:uiPriority="19" w:qFormat="1"/>
-    <w:lsdException w:name="Intense Emphasis" w:uiPriority="21" w:qFormat="1"/>
-    <w:lsdException w:name="Subtle Reference" w:uiPriority="31" w:qFormat="1"/>
-    <w:lsdException w:name="Intense Reference" w:uiPriority="32" w:qFormat="1"/>
-    <w:lsdException w:name="Book Title" w:uiPriority="33" w:qFormat="1"/>
-    <w:lsdException w:name="Bibliography" w:semiHidden="1" w:uiPriority="37" w:unhideWhenUsed="1"/>
-    <w:lsdException w:name="TOC Heading" w:semiHidden="1" w:uiPriority="39" w:unhideWhenUsed="1" w:qFormat="1"/>
-    <w:lsdException w:name="Plain Table 1" w:uiPriority="41"/>
-    <w:lsdException w:name="Plain Table 2" w:uiPriority="42"/>
-    <w:lsdException w:name="Plain Table 3" w:uiPriority="43"/>
-    <w:lsdException w:name="Plain Table 4" w:uiPriority="44"/>
-    <w:lsdException w:name="Plain Table 5" w:uiPriority="45"/>
-    <w:lsdException w:name="Grid Table Light" w:uiPriority="40"/>
-    <w:lsdException w:name="Grid Table 1 Light" w:uiPriority="46"/>
-    <w:lsdException w:name="Grid Table 2" w:uiPriority="47"/>
-    <w:lsdException w:name="Grid Table 3" w:uiPriority="48"/>
-    <w:lsdException w:name="Grid Table 4" w:uiPriority="49"/>
-    <w:lsdException w:name="Grid Table 5 Dark" w:uiPriority="50"/>
-    <w:lsdException w:name="Grid Table 6 Colorful" w:uiPriority="51"/>
-    <w:lsdException w:name="Grid Table 7 Colorful" w:uiPriority="52"/>
-    <w:lsdException w:name="Grid Table 1 Light Accent 1" w:uiPriority="46"/>
-    <w:lsdException w:name="Grid Table 2 Accent 1" w:uiPriority="47"/>
-    <w:lsdException w:name="Grid Table 3 Accent 1" w:uiPriority="48"/>
-    <w:lsdException w:name="Grid Table 4 Accent 1" w:uiPriority="49"/>
-    <w:lsdException w:name="Grid Table 5 Dark Accent 1" w:uiPriority="50"/>
-    <w:lsdException w:name="Grid Table 6 Colorful Accent 1" w:uiPriority="51"/>
-    <w:lsdException w:name="Grid Table 7 Colorful Accent 1" w:uiPriority="52"/>
-    <w:lsdException w:name="Grid Table 1 Light Accent 2" w:uiPriority="46"/>
-    <w:lsdException w:name="Grid Table 2 Accent 2" w:uiPriority="47"/>
-    <w:lsdException w:name="Grid Table 3 Accent 2" w:uiPriority="48"/>
-    <w:lsdException w:name="Grid Table 4 Accent 2" w:uiPriority="49"/>
-    <w:lsdException w:name="Grid Table 5 Dark Accent 2" w:uiPriority="50"/>
-    <w:lsdException w:name="Grid Table 6 Colorful Accent 2" w:uiPriority="51"/>
-    <w:lsdException w:name="Grid Table 7 Colorful Accent 2" w:uiPriority="52"/>
-    <w:lsdException w:name="Grid Table 1 Light Accent 3" w:uiPriority="46"/>
-    <w:lsdException w:name="Grid Table 2 Accent 3" w:uiPriority="47"/>
-    <w:lsdException w:name="Grid Table 3 Accent 3" w:uiPriority="48"/>
-    <w:lsdException w:name="Grid Table 4 Accent 3" w:uiPriority="49"/>
-    <w:lsdException w:name="Grid Table 5 Dark Accent 3" w:uiPriority="50"/>
-    <w:lsdException w:name="Grid Table 6 Colorful Accent 3" w:uiPriority="51"/>
-    <w:lsdException w:name="Grid Table 7 Colorful Accent 3" w:uiPriority="52"/>
-    <w:lsdException w:name="Grid Table 1 Light Accent 4" w:uiPriority="46"/>
-    <w:lsdException w:name="Grid Table 2 Accent 4" w:uiPriority="47"/>
-    <w:lsdException w:name="Grid Table 3 Accent 4" w:uiPriority="48"/>
-    <w:lsdException w:name="Grid Table 4 Accent 4" w:uiPriority="49"/>
-    <w:lsdException w:name="Grid Table 5 Dark Accent 4" w:uiPriority="50"/>
-    <w:lsdException w:name="Grid Table 6 Colorful Accent 4" w:uiPriority="51"/>
-    <w:lsdException w:name="Grid Table 7 Colorful Accent 4" w:uiPriority="52"/>
-    <w:lsdException w:name="Grid Table 1 Light Accent 5" w:uiPriority="46"/>
-    <w:lsdException w:name="Grid Table 2 Accent 5" w:uiPriority="47"/>
-    <w:lsdException w:name="Grid Table 3 Accent 5" w:uiPriority="48"/>
-    <w:lsdException w:name="Grid Table 4 Accent 5" w:uiPriority="49"/>
-    <w:lsdException w:name="Grid Table 5 Dark Accent 5" w:uiPriority="50"/>
-    <w:lsdException w:name="Grid Table 6 Colorful Accent 5" w:uiPriority="51"/>
-    <w:lsdException w:name="Grid Table 7 Colorful Accent 5" w:uiPriority="52"/>
-    <w:lsdException w:name="Grid Table 1 Light Accent 6" w:uiPriority="46"/>
-    <w:lsdException w:name="Grid Table 2 Accent 6" w:uiPriority="47"/>
-    <w:lsdException w:name="Grid Table 3 Accent 6" w:uiPriority="48"/>
-    <w:lsdException w:name="Grid Table 4 Accent 6" w:uiPriority="49"/>
-    <w:lsdException w:name="Grid Table 5 Dark Accent 6" w:uiPriority="50"/>
-    <w:lsdException w:name="Grid Table 6 Colorful Accent 6" w:uiPriority="51"/>
-    <w:lsdException w:name="Grid Table 7 Colorful Accent 6" w:uiPriority="52"/>
-    <w:lsdException w:name="List Table 1 Light" w:uiPriority="46"/>
-    <w:lsdException w:name="List Table 2" w:uiPriority="47"/>
-    <w:lsdException w:name="List Table 3" w:uiPriority="48"/>
-    <w:lsdException w:name="List Table 4" w:uiPriority="49"/>
-    <w:lsdException w:name="List Table 5 Dark" w:uiPriority="50"/>
-    <w:lsdException w:name="List Table 6 Colorful" w:uiPriority="51"/>
-    <w:lsdException w:name="List Table 7 Colorful" w:uiPriority="52"/>
-    <w:lsdException w:name="List Table 1 Light Accent 1" w:uiPriority="46"/>
-    <w:lsdException w:name="List Table 2 Accent 1" w:uiPriority="47"/>
-    <w:lsdException w:name="List Table 3 Accent 1" w:uiPriority="48"/>
-    <w:lsdException w:name="List Table 4 Accent 1" w:uiPriority="49"/>
-    <w:lsdException w:name="List Table 5 Dark Accent 1" w:uiPriority="50"/>
-    <w:lsdException w:name="List Table 6 Colorful Accent 1" w:uiPriority="51"/>
-    <w:lsdException w:name="List Table 7 Colorful Accent 1" w:uiPriority="52"/>
-    <w:lsdException w:name="List Table 1 Light Accent 2" w:uiPriority="46"/>
-    <w:lsdException w:name="List Table 2 Accent 2" w:uiPriority="47"/>
-    <w:lsdException w:name="List Table 3 Accent 2" w:uiPriority="48"/>
-    <w:lsdException w:name="List Table 4 Accent 2" w:uiPriority="49"/>
-    <w:lsdException w:name="List Table 5 Dark Accent 2" w:uiPriority="50"/>
-    <w:lsdException w:name="List Table 6 Colorful Accent 2" w:uiPriority="51"/>
-    <w:lsdException w:name="List Table 7 Colorful Accent 2" w:uiPriority="52"/>
-    <w:lsdException w:name="List Table 1 Light Accent 3" w:uiPriority="46"/>
-    <w:lsdException w:name="List Table 2 Accent 3" w:uiPriority="47"/>
-    <w:lsdException w:name="List Table 3 Accent 3" w:uiPriority="48"/>
-    <w:lsdException w:name="List Table 4 Accent 3" w:uiPriority="49"/>
-    <w:lsdException w:name="List Table 5 Dark Accent 3" w:uiPriority="50"/>
-    <w:lsdException w:name="List Table 6 Colorful Accent 3" w:uiPriority="51"/>
-    <w:lsdException w:name="List Table 7 Colorful Accent 3" w:uiPriority="52"/>
-    <w:lsdException w:name="List Table 1 Light Accent 4" w:uiPriority="46"/>
-    <w:lsdException w:name="List Table 2 Accent 4" w:uiPriority="47"/>
-    <w:lsdException w:name="List Table 3 Accent 4" w:uiPriority="48"/>
-    <w:lsdException w:name="List Table 4 Accent 4" w:uiPriority="49"/>
-    <w:lsdException w:name="List Table 5 Dark Accent 4" w:uiPriority="50"/>
-    <w:lsdException w:name="List Table 6 Colorful Accent 4" w:uiPriority="51"/>
-    <w:lsdException w:name="List Table 7 Colorful Accent 4" w:uiPriority="52"/>
-    <w:lsdException w:name="List Table 1 Light Accent 5" w:uiPriority="46"/>
-    <w:lsdException w:name="List Table 2 Accent 5" w:uiPriority="47"/>
-    <w:lsdException w:name="List Table 3 Accent 5" w:uiPriority="48"/>
-    <w:lsdException w:name="List Table 4 Accent 5" w:uiPriority="49"/>
-    <w:lsdException w:name="List Table 5 Dark Accent 5" w:uiPriority="50"/>
-    <w:lsdException w:name="List Table 6 Colorful Accent 5" w:uiPriority="51"/>
-    <w:lsdException w:name="List Table 7 Colorful Accent 5" w:uiPriority="52"/>
-    <w:lsdException w:name="List Table 1 Light Accent 6" w:uiPriority="46"/>
-    <w:lsdException w:name="List Table 2 Accent 6" w:uiPriority="47"/>
-    <w:lsdException w:name="List Table 3 Accent 6" w:uiPriority="48"/>
-    <w:lsdException w:name="List Table 4 Accent 6" w:uiPriority="49"/>
-    <w:lsdException w:name="List Table 5 Dark Accent 6" w:uiPriority="50"/>
-    <w:lsdException w:name="List Table 6 Colorful Accent 6" w:uiPriority="51"/>
-    <w:lsdException w:name="List Table 7 Colorful Accent 6" w:uiPriority="52"/>
+  <w:latentStyles w:defLockedState="0" w:defUIPriority="99" w:defSemiHidden="1" w:defUnhideWhenUsed="1" w:defQFormat="0" w:count="267">
+    <w:lsdException w:name="Normal" w:semiHidden="0" w:uiPriority="0" w:unhideWhenUsed="0" w:qFormat="1"/>
+    <w:lsdException w:name="heading 1" w:semiHidden="0" w:uiPriority="9" w:unhideWhenUsed="0" w:qFormat="1"/>
+    <w:lsdException w:name="heading 2" w:uiPriority="9" w:qFormat="1"/>
+    <w:lsdException w:name="heading 3" w:uiPriority="9" w:qFormat="1"/>
+    <w:lsdException w:name="heading 4" w:uiPriority="9" w:qFormat="1"/>
+    <w:lsdException w:name="heading 5" w:uiPriority="9" w:qFormat="1"/>
+    <w:lsdException w:name="heading 6" w:uiPriority="9" w:qFormat="1"/>
+    <w:lsdException w:name="heading 7" w:uiPriority="9" w:qFormat="1"/>
+    <w:lsdException w:name="heading 8" w:uiPriority="9" w:qFormat="1"/>
+    <w:lsdException w:name="heading 9" w:uiPriority="9" w:qFormat="1"/>
+    <w:lsdException w:name="toc 1" w:uiPriority="39"/>
+    <w:lsdException w:name="toc 2" w:uiPriority="39"/>
+    <w:lsdException w:name="toc 3" w:uiPriority="39"/>
+    <w:lsdException w:name="toc 4" w:uiPriority="39"/>
+    <w:lsdException w:name="toc 5" w:uiPriority="39"/>
+    <w:lsdException w:name="toc 6" w:uiPriority="39"/>
+    <w:lsdException w:name="toc 7" w:uiPriority="39"/>
+    <w:lsdException w:name="toc 8" w:uiPriority="39"/>
+    <w:lsdException w:name="toc 9" w:uiPriority="39"/>
+    <w:lsdException w:name="caption" w:uiPriority="35" w:qFormat="1"/>
+    <w:lsdException w:name="Title" w:semiHidden="0" w:uiPriority="10" w:unhideWhenUsed="0" w:qFormat="1"/>
+    <w:lsdException w:name="Default Paragraph Font" w:uiPriority="1"/>
+    <w:lsdException w:name="Subtitle" w:semiHidden="0" w:uiPriority="11" w:unhideWhenUsed="0" w:qFormat="1"/>
+    <w:lsdException w:name="Strong" w:semiHidden="0" w:uiPriority="22" w:unhideWhenUsed="0" w:qFormat="1"/>
+    <w:lsdException w:name="Emphasis" w:semiHidden="0" w:uiPriority="20" w:unhideWhenUsed="0" w:qFormat="1"/>
+    <w:lsdException w:name="Table Grid" w:semiHidden="0" w:uiPriority="59" w:unhideWhenUsed="0"/>
+    <w:lsdException w:name="Placeholder Text" w:unhideWhenUsed="0"/>
+    <w:lsdException w:name="No Spacing" w:semiHidden="0" w:uiPriority="1" w:unhideWhenUsed="0" w:qFormat="1"/>
+    <w:lsdException w:name="Light Shading" w:semiHidden="0" w:uiPriority="60" w:unhideWhenUsed="0"/>
+    <w:lsdException w:name="Light List" w:semiHidden="0" w:uiPriority="61" w:unhideWhenUsed="0"/>
+    <w:lsdException w:name="Light Grid" w:semiHidden="0" w:uiPriority="62" w:unhideWhenUsed="0"/>
+    <w:lsdException w:name="Medium Shading 1" w:semiHidden="0" w:uiPriority="63" w:unhideWhenUsed="0"/>
+    <w:lsdException w:name="Medium Shading 2" w:semiHidden="0" w:uiPriority="64" w:unhideWhenUsed="0"/>
+    <w:lsdException w:name="Medium List 1" w:semiHidden="0" w:uiPriority="65" w:unhideWhenUsed="0"/>
+    <w:lsdException w:name="Medium List 2" w:semiHidden="0" w:uiPriority="66" w:unhideWhenUsed="0"/>
+    <w:lsdException w:name="Medium Grid 1" w:semiHidden="0" w:uiPriority="67" w:unhideWhenUsed="0"/>
+    <w:lsdException w:name="Medium Grid 2" w:semiHidden="0" w:uiPriority="68" w:unhideWhenUsed="0"/>
+    <w:lsdException w:name="Medium Grid 3" w:semiHidden="0" w:uiPriority="69" w:unhideWhenUsed="0"/>
+    <w:lsdException w:name="Dark List" w:semiHidden="0" w:uiPriority="70" w:unhideWhenUsed="0"/>
+    <w:lsdException w:name="Colorful Shading" w:semiHidden="0" w:uiPriority="71" w:unhideWhenUsed="0"/>
+    <w:lsdException w:name="Colorful List" w:semiHidden="0" w:uiPriority="72" w:unhideWhenUsed="0"/>
+    <w:lsdException w:name="Colorful Grid" w:semiHidden="0" w:uiPriority="73" w:unhideWhenUsed="0"/>
+    <w:lsdException w:name="Light Shading Accent 1" w:semiHidden="0" w:uiPriority="60" w:unhideWhenUsed="0"/>
+    <w:lsdException w:name="Light List Accent 1" w:semiHidden="0" w:uiPriority="61" w:unhideWhenUsed="0"/>
+    <w:lsdException w:name="Light Grid Accent 1" w:semiHidden="0" w:uiPriority="62" w:unhideWhenUsed="0"/>
+    <w:lsdException w:name="Medium Shading 1 Accent 1" w:semiHidden="0" w:uiPriority="63" w:unhideWhenUsed="0"/>
+    <w:lsdException w:name="Medium Shading 2 Accent 1" w:semiHidden="0" w:uiPriority="64" w:unhideWhenUsed="0"/>
+    <w:lsdException w:name="Medium List 1 Accent 1" w:semiHidden="0" w:uiPriority="65" w:unhideWhenUsed="0"/>
+    <w:lsdException w:name="Revision" w:unhideWhenUsed="0"/>
+    <w:lsdException w:name="List Paragraph" w:semiHidden="0" w:uiPriority="34" w:unhideWhenUsed="0" w:qFormat="1"/>
+    <w:lsdException w:name="Quote" w:semiHidden="0" w:uiPriority="29" w:unhideWhenUsed="0" w:qFormat="1"/>
+    <w:lsdException w:name="Intense Quote" w:semiHidden="0" w:uiPriority="30" w:unhideWhenUsed="0" w:qFormat="1"/>
+    <w:lsdException w:name="Medium List 2 Accent 1" w:semiHidden="0" w:uiPriority="66" w:unhideWhenUsed="0"/>
+    <w:lsdException w:name="Medium Grid 1 Accent 1" w:semiHidden="0" w:uiPriority="67" w:unhideWhenUsed="0"/>
+    <w:lsdException w:name="Medium Grid 2 Accent 1" w:semiHidden="0" w:uiPriority="68" w:unhideWhenUsed="0"/>
+    <w:lsdException w:name="Medium Grid 3 Accent 1" w:semiHidden="0" w:uiPriority="69" w:unhideWhenUsed="0"/>
+    <w:lsdException w:name="Dark List Accent 1" w:semiHidden="0" w:uiPriority="70" w:unhideWhenUsed="0"/>
+    <w:lsdException w:name="Colorful Shading Accent 1" w:semiHidden="0" w:uiPriority="71" w:unhideWhenUsed="0"/>
+    <w:lsdException w:name="Colorful List Accent 1" w:semiHidden="0" w:uiPriority="72" w:unhideWhenUsed="0"/>
+    <w:lsdException w:name="Colorful Grid Accent 1" w:semiHidden="0" w:uiPriority="73" w:unhideWhenUsed="0"/>
+    <w:lsdException w:name="Light Shading Accent 2" w:semiHidden="0" w:uiPriority="60" w:unhideWhenUsed="0"/>
+    <w:lsdException w:name="Light List Accent 2" w:semiHidden="0" w:uiPriority="61" w:unhideWhenUsed="0"/>
+    <w:lsdException w:name="Light Grid Accent 2" w:semiHidden="0" w:uiPriority="62" w:unhideWhenUsed="0"/>
+    <w:lsdException w:name="Medium Shading 1 Accent 2" w:semiHidden="0" w:uiPriority="63" w:unhideWhenUsed="0"/>
+    <w:lsdException w:name="Medium Shading 2 Accent 2" w:semiHidden="0" w:uiPriority="64" w:unhideWhenUsed="0"/>
+    <w:lsdException w:name="Medium List 1 Accent 2" w:semiHidden="0" w:uiPriority="65" w:unhideWhenUsed="0"/>
+    <w:lsdException w:name="Medium List 2 Accent 2" w:semiHidden="0" w:uiPriority="66" w:unhideWhenUsed="0"/>
+    <w:lsdException w:name="Medium Grid 1 Accent 2" w:semiHidden="0" w:uiPriority="67" w:unhideWhenUsed="0"/>
+    <w:lsdException w:name="Medium Grid 2 Accent 2" w:semiHidden="0" w:uiPriority="68" w:unhideWhenUsed="0"/>
+    <w:lsdException w:name="Medium Grid 3 Accent 2" w:semiHidden="0" w:uiPriority="69" w:unhideWhenUsed="0"/>
+    <w:lsdException w:name="Dark List Accent 2" w:semiHidden="0" w:uiPriority="70" w:unhideWhenUsed="0"/>
+    <w:lsdException w:name="Colorful Shading Accent 2" w:semiHidden="0" w:uiPriority="71" w:unhideWhenUsed="0"/>
+    <w:lsdException w:name="Colorful List Accent 2" w:semiHidden="0" w:uiPriority="72" w:unhideWhenUsed="0"/>
+    <w:lsdException w:name="Colorful Grid Accent 2" w:semiHidden="0" w:uiPriority="73" w:unhideWhenUsed="0"/>
+    <w:lsdException w:name="Light Shading Accent 3" w:semiHidden="0" w:uiPriority="60" w:unhideWhenUsed="0"/>
+    <w:lsdException w:name="Light List Accent 3" w:semiHidden="0" w:uiPriority="61" w:unhideWhenUsed="0"/>
+    <w:lsdException w:name="Light Grid Accent 3" w:semiHidden="0" w:uiPriority="62" w:unhideWhenUsed="0"/>
+    <w:lsdException w:name="Medium Shading 1 Accent 3" w:semiHidden="0" w:uiPriority="63" w:unhideWhenUsed="0"/>
+    <w:lsdException w:name="Medium Shading 2 Accent 3" w:semiHidden="0" w:uiPriority="64" w:unhideWhenUsed="0"/>
+    <w:lsdException w:name="Medium List 1 Accent 3" w:semiHidden="0" w:uiPriority="65" w:unhideWhenUsed="0"/>
+    <w:lsdException w:name="Medium List 2 Accent 3" w:semiHidden="0" w:uiPriority="66" w:unhideWhenUsed="0"/>
+    <w:lsdException w:name="Medium Grid 1 Accent 3" w:semiHidden="0" w:uiPriority="67" w:unhideWhenUsed="0"/>
+    <w:lsdException w:name="Medium Grid 2 Accent 3" w:semiHidden="0" w:uiPriority="68" w:unhideWhenUsed="0"/>
+    <w:lsdException w:name="Medium Grid 3 Accent 3" w:semiHidden="0" w:uiPriority="69" w:unhideWhenUsed="0"/>
+    <w:lsdException w:name="Dark List Accent 3" w:semiHidden="0" w:uiPriority="70" w:unhideWhenUsed="0"/>
+    <w:lsdException w:name="Colorful Shading Accent 3" w:semiHidden="0" w:uiPriority="71" w:unhideWhenUsed="0"/>
+    <w:lsdException w:name="Colorful List Accent 3" w:semiHidden="0" w:uiPriority="72" w:unhideWhenUsed="0"/>
+    <w:lsdException w:name="Colorful Grid Accent 3" w:semiHidden="0" w:uiPriority="73" w:unhideWhenUsed="0"/>
+    <w:lsdException w:name="Light Shading Accent 4" w:semiHidden="0" w:uiPriority="60" w:unhideWhenUsed="0"/>
+    <w:lsdException w:name="Light List Accent 4" w:semiHidden="0" w:uiPriority="61" w:unhideWhenUsed="0"/>
+    <w:lsdException w:name="Light Grid Accent 4" w:semiHidden="0" w:uiPriority="62" w:unhideWhenUsed="0"/>
+    <w:lsdException w:name="Medium Shading 1 Accent 4" w:semiHidden="0" w:uiPriority="63" w:unhideWhenUsed="0"/>
+    <w:lsdException w:name="Medium Shading 2 Accent 4" w:semiHidden="0" w:uiPriority="64" w:unhideWhenUsed="0"/>
+    <w:lsdException w:name="Medium List 1 Accent 4" w:semiHidden="0" w:uiPriority="65" w:unhideWhenUsed="0"/>
+    <w:lsdException w:name="Medium List 2 Accent 4" w:semiHidden="0" w:uiPriority="66" w:unhideWhenUsed="0"/>
+    <w:lsdException w:name="Medium Grid 1 Accent 4" w:semiHidden="0" w:uiPriority="67" w:unhideWhenUsed="0"/>
+    <w:lsdException w:name="Medium Grid 2 Accent 4" w:semiHidden="0" w:uiPriority="68" w:unhideWhenUsed="0"/>
+    <w:lsdException w:name="Medium Grid 3 Accent 4" w:semiHidden="0" w:uiPriority="69" w:unhideWhenUsed="0"/>
+    <w:lsdException w:name="Dark List Accent 4" w:semiHidden="0" w:uiPriority="70" w:unhideWhenUsed="0"/>
+    <w:lsdException w:name="Colorful Shading Accent 4" w:semiHidden="0" w:uiPriority="71" w:unhideWhenUsed="0"/>
+    <w:lsdException w:name="Colorful List Accent 4" w:semiHidden="0" w:uiPriority="72" w:unhideWhenUsed="0"/>
+    <w:lsdException w:name="Colorful Grid Accent 4" w:semiHidden="0" w:uiPriority="73" w:unhideWhenUsed="0"/>
+    <w:lsdException w:name="Light Shading Accent 5" w:semiHidden="0" w:uiPriority="60" w:unhideWhenUsed="0"/>
+    <w:lsdException w:name="Light List Accent 5" w:semiHidden="0" w:uiPriority="61" w:unhideWhenUsed="0"/>
+    <w:lsdException w:name="Light Grid Accent 5" w:semiHidden="0" w:uiPriority="62" w:unhideWhenUsed="0"/>
+    <w:lsdException w:name="Medium Shading 1 Accent 5" w:semiHidden="0" w:uiPriority="63" w:unhideWhenUsed="0"/>
+    <w:lsdException w:name="Medium Shading 2 Accent 5" w:semiHidden="0" w:uiPriority="64" w:unhideWhenUsed="0"/>
+    <w:lsdException w:name="Medium List 1 Accent 5" w:semiHidden="0" w:uiPriority="65" w:unhideWhenUsed="0"/>
+    <w:lsdException w:name="Medium List 2 Accent 5" w:semiHidden="0" w:uiPriority="66" w:unhideWhenUsed="0"/>
+    <w:lsdException w:name="Medium Grid 1 Accent 5" w:semiHidden="0" w:uiPriority="67" w:unhideWhenUsed="0"/>
+    <w:lsdException w:name="Medium Grid 2 Accent 5" w:semiHidden="0" w:uiPriority="68" w:unhideWhenUsed="0"/>
+    <w:lsdException w:name="Medium Grid 3 Accent 5" w:semiHidden="0" w:uiPriority="69" w:unhideWhenUsed="0"/>
+    <w:lsdException w:name="Dark List Accent 5" w:semiHidden="0" w:uiPriority="70" w:unhideWhenUsed="0"/>
+    <w:lsdException w:name="Colorful Shading Accent 5" w:semiHidden="0" w:uiPriority="71" w:unhideWhenUsed="0"/>
+    <w:lsdException w:name="Colorful List Accent 5" w:semiHidden="0" w:uiPriority="72" w:unhideWhenUsed="0"/>
+    <w:lsdException w:name="Colorful Grid Accent 5" w:semiHidden="0" w:uiPriority="73" w:unhideWhenUsed="0"/>
+    <w:lsdException w:name="Light Shading Accent 6" w:semiHidden="0" w:uiPriority="60" w:unhideWhenUsed="0"/>
+    <w:lsdException w:name="Light List Accent 6" w:semiHidden="0" w:uiPriority="61" w:unhideWhenUsed="0"/>
+    <w:lsdException w:name="Light Grid Accent 6" w:semiHidden="0" w:uiPriority="62" w:unhideWhenUsed="0"/>
+    <w:lsdException w:name="Medium Shading 1 Accent 6" w:semiHidden="0" w:uiPriority="63" w:unhideWhenUsed="0"/>
+    <w:lsdException w:name="Medium Shading 2 Accent 6" w:semiHidden="0" w:uiPriority="64" w:unhideWhenUsed="0"/>
+    <w:lsdException w:name="Medium List 1 Accent 6" w:semiHidden="0" w:uiPriority="65" w:unhideWhenUsed="0"/>
+    <w:lsdException w:name="Medium List 2 Accent 6" w:semiHidden="0" w:uiPriority="66" w:unhideWhenUsed="0"/>
+    <w:lsdException w:name="Medium Grid 1 Accent 6" w:semiHidden="0" w:uiPriority="67" w:unhideWhenUsed="0"/>
+    <w:lsdException w:name="Medium Grid 2 Accent 6" w:semiHidden="0" w:uiPriority="68" w:unhideWhenUsed="0"/>
+    <w:lsdException w:name="Medium Grid 3 Accent 6" w:semiHidden="0" w:uiPriority="69" w:unhideWhenUsed="0"/>
+    <w:lsdException w:name="Dark List Accent 6" w:semiHidden="0" w:uiPriority="70" w:unhideWhenUsed="0"/>
+    <w:lsdException w:name="Colorful Shading Accent 6" w:semiHidden="0" w:uiPriority="71" w:unhideWhenUsed="0"/>
+    <w:lsdException w:name="Colorful List Accent 6" w:semiHidden="0" w:uiPriority="72" w:unhideWhenUsed="0"/>
+    <w:lsdException w:name="Colorful Grid Accent 6" w:semiHidden="0" w:uiPriority="73" w:unhideWhenUsed="0"/>
+    <w:lsdException w:name="Subtle Emphasis" w:semiHidden="0" w:uiPriority="19" w:unhideWhenUsed="0" w:qFormat="1"/>
+    <w:lsdException w:name="Intense Emphasis" w:semiHidden="0" w:uiPriority="21" w:unhideWhenUsed="0" w:qFormat="1"/>
+    <w:lsdException w:name="Subtle Reference" w:semiHidden="0" w:uiPriority="31" w:unhideWhenUsed="0" w:qFormat="1"/>
+    <w:lsdException w:name="Intense Reference" w:semiHidden="0" w:uiPriority="32" w:unhideWhenUsed="0" w:qFormat="1"/>
+    <w:lsdException w:name="Book Title" w:semiHidden="0" w:uiPriority="33" w:unhideWhenUsed="0" w:qFormat="1"/>
+    <w:lsdException w:name="Bibliography" w:uiPriority="37"/>
+    <w:lsdException w:name="TOC Heading" w:uiPriority="39" w:qFormat="1"/>
+  </w:latentStyles>
+  <w:style w:type="paragraph" w:default="1" w:styleId="Normalny">
+    <w:name w:val="Normal"/>
+    <w:qFormat/>
+  </w:style>
+  <w:style w:type="character" w:default="1" w:styleId="Domylnaczcionkaakapitu">
+    <w:name w:val="Default Paragraph Font"/>
+    <w:uiPriority w:val="1"/>
+    <w:semiHidden/>
+    <w:unhideWhenUsed/>
+  </w:style>
+  <w:style w:type="table" w:default="1" w:styleId="Standardowy">
+    <w:name w:val="Normal Table"/>
+    <w:uiPriority w:val="99"/>
+    <w:semiHidden/>
+    <w:unhideWhenUsed/>
+    <w:tblPr>
+      <w:tblInd w:w="0" w:type="dxa"/>
+      <w:tblCellMar>
+        <w:top w:w="0" w:type="dxa"/>
+        <w:left w:w="108" w:type="dxa"/>
+        <w:bottom w:w="0" w:type="dxa"/>
+        <w:right w:w="108" w:type="dxa"/>
+      </w:tblCellMar>
+    </w:tblPr>
+  </w:style>
+  <w:style w:type="numbering" w:default="1" w:styleId="Bezlisty">
+    <w:name w:val="No List"/>
+    <w:uiPriority w:val="99"/>
+    <w:semiHidden/>
+    <w:unhideWhenUsed/>
+  </w:style>
+  <w:style w:type="paragraph" w:styleId="Akapitzlist">
+    <w:name w:val="List Paragraph"/>
+    <w:basedOn w:val="Normalny"/>
+    <w:uiPriority w:val="34"/>
+    <w:qFormat/>
+    <w:rsid w:val="0023407F"/>
+    <w:pPr>
+      <w:ind w:left="720"/>
+      <w:contextualSpacing/>
+    </w:pPr>
+  </w:style>
+</w:styles>
+</file>
+
+<file path=word/stylesWithEffects.xml><?xml version="1.0" encoding="utf-8"?>
+<w:styles xmlns:wpc="http://schemas.microsoft.com/office/word/2010/wordprocessingCanvas" xmlns:mc="http://schemas.openxmlformats.org/markup-compatibility/2006" xmlns:o="urn:schemas-microsoft-com:office:office" xmlns:r="http://schemas.openxmlformats.org/officeDocument/2006/relationships" xmlns:m="http://schemas.openxmlformats.org/officeDocument/2006/math" xmlns:v="urn:schemas-microsoft-com:vml" xmlns:wp14="http://schemas.microsoft.com/office/word/2010/wordprocessingDrawing" xmlns:wp="http://schemas.openxmlformats.org/drawingml/2006/wordprocessingDrawing" xmlns:w10="urn:schemas-microsoft-com:office:word" xmlns:w="http://schemas.openxmlformats.org/wordprocessingml/2006/main" xmlns:w14="http://schemas.microsoft.com/office/word/2010/wordml" xmlns:wpg="http://schemas.microsoft.com/office/word/2010/wordprocessingGroup" xmlns:wpi="http://schemas.microsoft.com/office/word/2010/wordprocessingInk" xmlns:wne="http://schemas.microsoft.com/office/word/2006/wordml" xmlns:wps="http://schemas.microsoft.com/office/word/2010/wordprocessingShape" mc:Ignorable="w14 wp14">
+  <w:docDefaults>
+    <w:rPrDefault>
+      <w:rPr>
+        <w:rFonts w:asciiTheme="minorHAnsi" w:eastAsiaTheme="minorEastAsia" w:hAnsiTheme="minorHAnsi" w:cstheme="minorBidi"/>
+        <w:sz w:val="22"/>
+        <w:szCs w:val="22"/>
+        <w:lang w:val="pl-PL" w:eastAsia="ja-JP" w:bidi="ar-SA"/>
+      </w:rPr>
+    </w:rPrDefault>
+    <w:pPrDefault>
+      <w:pPr>
+        <w:spacing w:line="276" w:lineRule="auto"/>
+      </w:pPr>
+    </w:pPrDefault>
+  </w:docDefaults>
+  <w:latentStyles w:defLockedState="0" w:defUIPriority="99" w:defSemiHidden="1" w:defUnhideWhenUsed="1" w:defQFormat="0" w:count="267">
+    <w:lsdException w:name="Normal" w:semiHidden="0" w:uiPriority="0" w:unhideWhenUsed="0" w:qFormat="1"/>
+    <w:lsdException w:name="heading 1" w:semiHidden="0" w:uiPriority="9" w:unhideWhenUsed="0" w:qFormat="1"/>
+    <w:lsdException w:name="heading 2" w:uiPriority="9" w:qFormat="1"/>
+    <w:lsdException w:name="heading 3" w:uiPriority="9" w:qFormat="1"/>
+    <w:lsdException w:name="heading 4" w:uiPriority="9" w:qFormat="1"/>
+    <w:lsdException w:name="heading 5" w:uiPriority="9" w:qFormat="1"/>
+    <w:lsdException w:name="heading 6" w:uiPriority="9" w:qFormat="1"/>
+    <w:lsdException w:name="heading 7" w:uiPriority="9" w:qFormat="1"/>
+    <w:lsdException w:name="heading 8" w:uiPriority="9" w:qFormat="1"/>
+    <w:lsdException w:name="heading 9" w:uiPriority="9" w:qFormat="1"/>
+    <w:lsdException w:name="toc 1" w:uiPriority="39"/>
+    <w:lsdException w:name="toc 2" w:uiPriority="39"/>
+    <w:lsdException w:name="toc 3" w:uiPriority="39"/>
+    <w:lsdException w:name="toc 4" w:uiPriority="39"/>
+    <w:lsdException w:name="toc 5" w:uiPriority="39"/>
+    <w:lsdException w:name="toc 6" w:uiPriority="39"/>
+    <w:lsdException w:name="toc 7" w:uiPriority="39"/>
+    <w:lsdException w:name="toc 8" w:uiPriority="39"/>
+    <w:lsdException w:name="toc 9" w:uiPriority="39"/>
+    <w:lsdException w:name="caption" w:uiPriority="35" w:qFormat="1"/>
+    <w:lsdException w:name="Title" w:semiHidden="0" w:uiPriority="10" w:unhideWhenUsed="0" w:qFormat="1"/>
+    <w:lsdException w:name="Default Paragraph Font" w:uiPriority="1"/>
+    <w:lsdException w:name="Subtitle" w:semiHidden="0" w:uiPriority="11" w:unhideWhenUsed="0" w:qFormat="1"/>
+    <w:lsdException w:name="Strong" w:semiHidden="0" w:uiPriority="22" w:unhideWhenUsed="0" w:qFormat="1"/>
+    <w:lsdException w:name="Emphasis" w:semiHidden="0" w:uiPriority="20" w:unhideWhenUsed="0" w:qFormat="1"/>
+    <w:lsdException w:name="Table Grid" w:semiHidden="0" w:uiPriority="59" w:unhideWhenUsed="0"/>
+    <w:lsdException w:name="Placeholder Text" w:unhideWhenUsed="0"/>
+    <w:lsdException w:name="No Spacing" w:semiHidden="0" w:uiPriority="1" w:unhideWhenUsed="0" w:qFormat="1"/>
+    <w:lsdException w:name="Light Shading" w:semiHidden="0" w:uiPriority="60" w:unhideWhenUsed="0"/>
+    <w:lsdException w:name="Light List" w:semiHidden="0" w:uiPriority="61" w:unhideWhenUsed="0"/>
+    <w:lsdException w:name="Light Grid" w:semiHidden="0" w:uiPriority="62" w:unhideWhenUsed="0"/>
+    <w:lsdException w:name="Medium Shading 1" w:semiHidden="0" w:uiPriority="63" w:unhideWhenUsed="0"/>
+    <w:lsdException w:name="Medium Shading 2" w:semiHidden="0" w:uiPriority="64" w:unhideWhenUsed="0"/>
+    <w:lsdException w:name="Medium List 1" w:semiHidden="0" w:uiPriority="65" w:unhideWhenUsed="0"/>
+    <w:lsdException w:name="Medium List 2" w:semiHidden="0" w:uiPriority="66" w:unhideWhenUsed="0"/>
+    <w:lsdException w:name="Medium Grid 1" w:semiHidden="0" w:uiPriority="67" w:unhideWhenUsed="0"/>
+    <w:lsdException w:name="Medium Grid 2" w:semiHidden="0" w:uiPriority="68" w:unhideWhenUsed="0"/>
+    <w:lsdException w:name="Medium Grid 3" w:semiHidden="0" w:uiPriority="69" w:unhideWhenUsed="0"/>
+    <w:lsdException w:name="Dark List" w:semiHidden="0" w:uiPriority="70" w:unhideWhenUsed="0"/>
+    <w:lsdException w:name="Colorful Shading" w:semiHidden="0" w:uiPriority="71" w:unhideWhenUsed="0"/>
+    <w:lsdException w:name="Colorful List" w:semiHidden="0" w:uiPriority="72" w:unhideWhenUsed="0"/>
+    <w:lsdException w:name="Colorful Grid" w:semiHidden="0" w:uiPriority="73" w:unhideWhenUsed="0"/>
+    <w:lsdException w:name="Light Shading Accent 1" w:semiHidden="0" w:uiPriority="60" w:unhideWhenUsed="0"/>
+    <w:lsdException w:name="Light List Accent 1" w:semiHidden="0" w:uiPriority="61" w:unhideWhenUsed="0"/>
+    <w:lsdException w:name="Light Grid Accent 1" w:semiHidden="0" w:uiPriority="62" w:unhideWhenUsed="0"/>
+    <w:lsdException w:name="Medium Shading 1 Accent 1" w:semiHidden="0" w:uiPriority="63" w:unhideWhenUsed="0"/>
+    <w:lsdException w:name="Medium Shading 2 Accent 1" w:semiHidden="0" w:uiPriority="64" w:unhideWhenUsed="0"/>
+    <w:lsdException w:name="Medium List 1 Accent 1" w:semiHidden="0" w:uiPriority="65" w:unhideWhenUsed="0"/>
+    <w:lsdException w:name="Revision" w:unhideWhenUsed="0"/>
+    <w:lsdException w:name="List Paragraph" w:semiHidden="0" w:uiPriority="34" w:unhideWhenUsed="0" w:qFormat="1"/>
+    <w:lsdException w:name="Quote" w:semiHidden="0" w:uiPriority="29" w:unhideWhenUsed="0" w:qFormat="1"/>
+    <w:lsdException w:name="Intense Quote" w:semiHidden="0" w:uiPriority="30" w:unhideWhenUsed="0" w:qFormat="1"/>
+    <w:lsdException w:name="Medium List 2 Accent 1" w:semiHidden="0" w:uiPriority="66" w:unhideWhenUsed="0"/>
+    <w:lsdException w:name="Medium Grid 1 Accent 1" w:semiHidden="0" w:uiPriority="67" w:unhideWhenUsed="0"/>
+    <w:lsdException w:name="Medium Grid 2 Accent 1" w:semiHidden="0" w:uiPriority="68" w:unhideWhenUsed="0"/>
+    <w:lsdException w:name="Medium Grid 3 Accent 1" w:semiHidden="0" w:uiPriority="69" w:unhideWhenUsed="0"/>
+    <w:lsdException w:name="Dark List Accent 1" w:semiHidden="0" w:uiPriority="70" w:unhideWhenUsed="0"/>
+    <w:lsdException w:name="Colorful Shading Accent 1" w:semiHidden="0" w:uiPriority="71" w:unhideWhenUsed="0"/>
+    <w:lsdException w:name="Colorful List Accent 1" w:semiHidden="0" w:uiPriority="72" w:unhideWhenUsed="0"/>
+    <w:lsdException w:name="Colorful Grid Accent 1" w:semiHidden="0" w:uiPriority="73" w:unhideWhenUsed="0"/>
+    <w:lsdException w:name="Light Shading Accent 2" w:semiHidden="0" w:uiPriority="60" w:unhideWhenUsed="0"/>
+    <w:lsdException w:name="Light List Accent 2" w:semiHidden="0" w:uiPriority="61" w:unhideWhenUsed="0"/>
+    <w:lsdException w:name="Light Grid Accent 2" w:semiHidden="0" w:uiPriority="62" w:unhideWhenUsed="0"/>
+    <w:lsdException w:name="Medium Shading 1 Accent 2" w:semiHidden="0" w:uiPriority="63" w:unhideWhenUsed="0"/>
+    <w:lsdException w:name="Medium Shading 2 Accent 2" w:semiHidden="0" w:uiPriority="64" w:unhideWhenUsed="0"/>
+    <w:lsdException w:name="Medium List 1 Accent 2" w:semiHidden="0" w:uiPriority="65" w:unhideWhenUsed="0"/>
+    <w:lsdException w:name="Medium List 2 Accent 2" w:semiHidden="0" w:uiPriority="66" w:unhideWhenUsed="0"/>
+    <w:lsdException w:name="Medium Grid 1 Accent 2" w:semiHidden="0" w:uiPriority="67" w:unhideWhenUsed="0"/>
+    <w:lsdException w:name="Medium Grid 2 Accent 2" w:semiHidden="0" w:uiPriority="68" w:unhideWhenUsed="0"/>
+    <w:lsdException w:name="Medium Grid 3 Accent 2" w:semiHidden="0" w:uiPriority="69" w:unhideWhenUsed="0"/>
+    <w:lsdException w:name="Dark List Accent 2" w:semiHidden="0" w:uiPriority="70" w:unhideWhenUsed="0"/>
+    <w:lsdException w:name="Colorful Shading Accent 2" w:semiHidden="0" w:uiPriority="71" w:unhideWhenUsed="0"/>
+    <w:lsdException w:name="Colorful List Accent 2" w:semiHidden="0" w:uiPriority="72" w:unhideWhenUsed="0"/>
+    <w:lsdException w:name="Colorful Grid Accent 2" w:semiHidden="0" w:uiPriority="73" w:unhideWhenUsed="0"/>
+    <w:lsdException w:name="Light Shading Accent 3" w:semiHidden="0" w:uiPriority="60" w:unhideWhenUsed="0"/>
+    <w:lsdException w:name="Light List Accent 3" w:semiHidden="0" w:uiPriority="61" w:unhideWhenUsed="0"/>
+    <w:lsdException w:name="Light Grid Accent 3" w:semiHidden="0" w:uiPriority="62" w:unhideWhenUsed="0"/>
+    <w:lsdException w:name="Medium Shading 1 Accent 3" w:semiHidden="0" w:uiPriority="63" w:unhideWhenUsed="0"/>
+    <w:lsdException w:name="Medium Shading 2 Accent 3" w:semiHidden="0" w:uiPriority="64" w:unhideWhenUsed="0"/>
+    <w:lsdException w:name="Medium List 1 Accent 3" w:semiHidden="0" w:uiPriority="65" w:unhideWhenUsed="0"/>
+    <w:lsdException w:name="Medium List 2 Accent 3" w:semiHidden="0" w:uiPriority="66" w:unhideWhenUsed="0"/>
+    <w:lsdException w:name="Medium Grid 1 Accent 3" w:semiHidden="0" w:uiPriority="67" w:unhideWhenUsed="0"/>
+    <w:lsdException w:name="Medium Grid 2 Accent 3" w:semiHidden="0" w:uiPriority="68" w:unhideWhenUsed="0"/>
+    <w:lsdException w:name="Medium Grid 3 Accent 3" w:semiHidden="0" w:uiPriority="69" w:unhideWhenUsed="0"/>
+    <w:lsdException w:name="Dark List Accent 3" w:semiHidden="0" w:uiPriority="70" w:unhideWhenUsed="0"/>
+    <w:lsdException w:name="Colorful Shading Accent 3" w:semiHidden="0" w:uiPriority="71" w:unhideWhenUsed="0"/>
+    <w:lsdException w:name="Colorful List Accent 3" w:semiHidden="0" w:uiPriority="72" w:unhideWhenUsed="0"/>
+    <w:lsdException w:name="Colorful Grid Accent 3" w:semiHidden="0" w:uiPriority="73" w:unhideWhenUsed="0"/>
+    <w:lsdException w:name="Light Shading Accent 4" w:semiHidden="0" w:uiPriority="60" w:unhideWhenUsed="0"/>
+    <w:lsdException w:name="Light List Accent 4" w:semiHidden="0" w:uiPriority="61" w:unhideWhenUsed="0"/>
+    <w:lsdException w:name="Light Grid Accent 4" w:semiHidden="0" w:uiPriority="62" w:unhideWhenUsed="0"/>
+    <w:lsdException w:name="Medium Shading 1 Accent 4" w:semiHidden="0" w:uiPriority="63" w:unhideWhenUsed="0"/>
+    <w:lsdException w:name="Medium Shading 2 Accent 4" w:semiHidden="0" w:uiPriority="64" w:unhideWhenUsed="0"/>
+    <w:lsdException w:name="Medium List 1 Accent 4" w:semiHidden="0" w:uiPriority="65" w:unhideWhenUsed="0"/>
+    <w:lsdException w:name="Medium List 2 Accent 4" w:semiHidden="0" w:uiPriority="66" w:unhideWhenUsed="0"/>
+    <w:lsdException w:name="Medium Grid 1 Accent 4" w:semiHidden="0" w:uiPriority="67" w:unhideWhenUsed="0"/>
+    <w:lsdException w:name="Medium Grid 2 Accent 4" w:semiHidden="0" w:uiPriority="68" w:unhideWhenUsed="0"/>
+    <w:lsdException w:name="Medium Grid 3 Accent 4" w:semiHidden="0" w:uiPriority="69" w:unhideWhenUsed="0"/>
+    <w:lsdException w:name="Dark List Accent 4" w:semiHidden="0" w:uiPriority="70" w:unhideWhenUsed="0"/>
+    <w:lsdException w:name="Colorful Shading Accent 4" w:semiHidden="0" w:uiPriority="71" w:unhideWhenUsed="0"/>
+    <w:lsdException w:name="Colorful List Accent 4" w:semiHidden="0" w:uiPriority="72" w:unhideWhenUsed="0"/>
+    <w:lsdException w:name="Colorful Grid Accent 4" w:semiHidden="0" w:uiPriority="73" w:unhideWhenUsed="0"/>
+    <w:lsdException w:name="Light Shading Accent 5" w:semiHidden="0" w:uiPriority="60" w:unhideWhenUsed="0"/>
+    <w:lsdException w:name="Light List Accent 5" w:semiHidden="0" w:uiPriority="61" w:unhideWhenUsed="0"/>
+    <w:lsdException w:name="Light Grid Accent 5" w:semiHidden="0" w:uiPriority="62" w:unhideWhenUsed="0"/>
+    <w:lsdException w:name="Medium Shading 1 Accent 5" w:semiHidden="0" w:uiPriority="63" w:unhideWhenUsed="0"/>
+    <w:lsdException w:name="Medium Shading 2 Accent 5" w:semiHidden="0" w:uiPriority="64" w:unhideWhenUsed="0"/>
+    <w:lsdException w:name="Medium List 1 Accent 5" w:semiHidden="0" w:uiPriority="65" w:unhideWhenUsed="0"/>
+    <w:lsdException w:name="Medium List 2 Accent 5" w:semiHidden="0" w:uiPriority="66" w:unhideWhenUsed="0"/>
+    <w:lsdException w:name="Medium Grid 1 Accent 5" w:semiHidden="0" w:uiPriority="67" w:unhideWhenUsed="0"/>
+    <w:lsdException w:name="Medium Grid 2 Accent 5" w:semiHidden="0" w:uiPriority="68" w:unhideWhenUsed="0"/>
+    <w:lsdException w:name="Medium Grid 3 Accent 5" w:semiHidden="0" w:uiPriority="69" w:unhideWhenUsed="0"/>
+    <w:lsdException w:name="Dark List Accent 5" w:semiHidden="0" w:uiPriority="70" w:unhideWhenUsed="0"/>
+    <w:lsdException w:name="Colorful Shading Accent 5" w:semiHidden="0" w:uiPriority="71" w:unhideWhenUsed="0"/>
+    <w:lsdException w:name="Colorful List Accent 5" w:semiHidden="0" w:uiPriority="72" w:unhideWhenUsed="0"/>
+    <w:lsdException w:name="Colorful Grid Accent 5" w:semiHidden="0" w:uiPriority="73" w:unhideWhenUsed="0"/>
+    <w:lsdException w:name="Light Shading Accent 6" w:semiHidden="0" w:uiPriority="60" w:unhideWhenUsed="0"/>
+    <w:lsdException w:name="Light List Accent 6" w:semiHidden="0" w:uiPriority="61" w:unhideWhenUsed="0"/>
+    <w:lsdException w:name="Light Grid Accent 6" w:semiHidden="0" w:uiPriority="62" w:unhideWhenUsed="0"/>
+    <w:lsdException w:name="Medium Shading 1 Accent 6" w:semiHidden="0" w:uiPriority="63" w:unhideWhenUsed="0"/>
+    <w:lsdException w:name="Medium Shading 2 Accent 6" w:semiHidden="0" w:uiPriority="64" w:unhideWhenUsed="0"/>
+    <w:lsdException w:name="Medium List 1 Accent 6" w:semiHidden="0" w:uiPriority="65" w:unhideWhenUsed="0"/>
+    <w:lsdException w:name="Medium List 2 Accent 6" w:semiHidden="0" w:uiPriority="66" w:unhideWhenUsed="0"/>
+    <w:lsdException w:name="Medium Grid 1 Accent 6" w:semiHidden="0" w:uiPriority="67" w:unhideWhenUsed="0"/>
+    <w:lsdException w:name="Medium Grid 2 Accent 6" w:semiHidden="0" w:uiPriority="68" w:unhideWhenUsed="0"/>
+    <w:lsdException w:name="Medium Grid 3 Accent 6" w:semiHidden="0" w:uiPriority="69" w:unhideWhenUsed="0"/>
+    <w:lsdException w:name="Dark List Accent 6" w:semiHidden="0" w:uiPriority="70" w:unhideWhenUsed="0"/>
+    <w:lsdException w:name="Colorful Shading Accent 6" w:semiHidden="0" w:uiPriority="71" w:unhideWhenUsed="0"/>
+    <w:lsdException w:name="Colorful List Accent 6" w:semiHidden="0" w:uiPriority="72" w:unhideWhenUsed="0"/>
+    <w:lsdException w:name="Colorful Grid Accent 6" w:semiHidden="0" w:uiPriority="73" w:unhideWhenUsed="0"/>
+    <w:lsdException w:name="Subtle Emphasis" w:semiHidden="0" w:uiPriority="19" w:unhideWhenUsed="0" w:qFormat="1"/>
+    <w:lsdException w:name="Intense Emphasis" w:semiHidden="0" w:uiPriority="21" w:unhideWhenUsed="0" w:qFormat="1"/>
+    <w:lsdException w:name="Subtle Reference" w:semiHidden="0" w:uiPriority="31" w:unhideWhenUsed="0" w:qFormat="1"/>
+    <w:lsdException w:name="Intense Reference" w:semiHidden="0" w:uiPriority="32" w:unhideWhenUsed="0" w:qFormat="1"/>
+    <w:lsdException w:name="Book Title" w:semiHidden="0" w:uiPriority="33" w:unhideWhenUsed="0" w:qFormat="1"/>
+    <w:lsdException w:name="Bibliography" w:uiPriority="37"/>
+    <w:lsdException w:name="TOC Heading" w:uiPriority="39" w:qFormat="1"/>
   </w:latentStyles>
   <w:style w:type="paragraph" w:default="1" w:styleId="Normalny">
     <w:name w:val="Normal"/>
@@ -3724,7 +3717,7 @@
 </file>
 
 <file path=customXml/itemProps1.xml><?xml version="1.0" encoding="utf-8"?>
-<ds:datastoreItem xmlns:ds="http://schemas.openxmlformats.org/officeDocument/2006/customXml" ds:itemID="{2398558E-5B58-4D97-AB87-269D787C882D}">
+<ds:datastoreItem xmlns:ds="http://schemas.openxmlformats.org/officeDocument/2006/customXml" ds:itemID="{74B66BC7-E343-47F9-B8D3-A29EA0D275D5}">
   <ds:schemaRefs>
     <ds:schemaRef ds:uri="http://schemas.openxmlformats.org/officeDocument/2006/bibliography"/>
   </ds:schemaRefs>

</xml_diff>

<commit_message>
Dodana obsługa projektów studenta & stuff
- kod do obsługi dataGrid'a w pełni odporny na dodawanie nowych tabel
- powiązanie studentów z projektami (M - N)
- nowy zestaw danych testowych przy inicjalizacji
- drobne zmiany w customListView
</commit_message>
<xml_diff>
--- a/BD tasklist.docx
+++ b/BD tasklist.docx
@@ -471,11 +471,694 @@
         </w:rPr>
         <w:t>prowadzącego</w:t>
       </w:r>
+    </w:p>
+    <w:p>
+      <w:pPr>
+        <w:pStyle w:val="Akapitzlist"/>
+        <w:numPr>
+          <w:ilvl w:val="1"/>
+          <w:numId w:val="1"/>
+        </w:numPr>
+        <w:rPr>
+          <w:strike/>
+          <w:color w:val="00B0F0"/>
+        </w:rPr>
+      </w:pPr>
+      <w:r>
+        <w:rPr>
+          <w:strike/>
+          <w:color w:val="00B0F0"/>
+        </w:rPr>
+        <w:t>M</w:t>
+      </w:r>
+      <w:r>
+        <w:rPr>
+          <w:strike/>
+          <w:color w:val="00B0F0"/>
+        </w:rPr>
+        <w:t>ożliwość przypisania prowadzącego do zakładu</w:t>
+      </w:r>
+    </w:p>
+    <w:p>
+      <w:pPr>
+        <w:pStyle w:val="Akapitzlist"/>
+        <w:numPr>
+          <w:ilvl w:val="1"/>
+          <w:numId w:val="1"/>
+        </w:numPr>
+        <w:rPr>
+          <w:strike/>
+          <w:color w:val="00B0F0"/>
+        </w:rPr>
+      </w:pPr>
+      <w:r>
+        <w:rPr>
+          <w:strike/>
+          <w:color w:val="00B0F0"/>
+        </w:rPr>
+        <w:t>U</w:t>
+      </w:r>
+      <w:r>
+        <w:rPr>
+          <w:strike/>
+          <w:color w:val="00B0F0"/>
+        </w:rPr>
+        <w:t xml:space="preserve">sunąć </w:t>
+      </w:r>
+      <w:r>
+        <w:rPr>
+          <w:strike/>
+          <w:color w:val="00B0F0"/>
+        </w:rPr>
+        <w:t>grupę</w:t>
+      </w:r>
+      <w:r>
+        <w:rPr>
+          <w:strike/>
+          <w:color w:val="00B0F0"/>
+        </w:rPr>
+        <w:t xml:space="preserve"> „Dodaj konto”</w:t>
+      </w:r>
+    </w:p>
+    <w:p>
+      <w:pPr>
+        <w:pStyle w:val="Akapitzlist"/>
+        <w:numPr>
+          <w:ilvl w:val="1"/>
+          <w:numId w:val="1"/>
+        </w:numPr>
+        <w:rPr>
+          <w:strike/>
+          <w:color w:val="00B0F0"/>
+        </w:rPr>
+      </w:pPr>
+      <w:r>
+        <w:rPr>
+          <w:strike/>
+          <w:color w:val="00B0F0"/>
+        </w:rPr>
+        <w:t>B</w:t>
+      </w:r>
+      <w:r>
+        <w:rPr>
+          <w:strike/>
+          <w:color w:val="00B0F0"/>
+        </w:rPr>
+        <w:t>lokowanie bazy danych (odpowiednia komenda SQL z poziomu kodu)</w:t>
+      </w:r>
+    </w:p>
+    <w:p>
+      <w:pPr>
+        <w:pStyle w:val="Akapitzlist"/>
+        <w:numPr>
+          <w:ilvl w:val="1"/>
+          <w:numId w:val="1"/>
+        </w:numPr>
+        <w:rPr>
+          <w:strike/>
+          <w:color w:val="00B0F0"/>
+        </w:rPr>
+      </w:pPr>
+      <w:r>
+        <w:rPr>
+          <w:strike/>
+          <w:color w:val="00B0F0"/>
+        </w:rPr>
+        <w:t>T</w:t>
+      </w:r>
+      <w:r>
+        <w:rPr>
+          <w:strike/>
+          <w:color w:val="00B0F0"/>
+        </w:rPr>
+        <w:t>abele</w:t>
+      </w:r>
+      <w:r>
+        <w:rPr>
+          <w:strike/>
+          <w:color w:val="00B0F0"/>
+        </w:rPr>
+        <w:t xml:space="preserve"> do przeglądania jako </w:t>
+      </w:r>
+      <w:proofErr w:type="spellStart"/>
+      <w:r>
+        <w:rPr>
+          <w:strike/>
+          <w:color w:val="00B0F0"/>
+        </w:rPr>
+        <w:t>combobox</w:t>
+      </w:r>
+      <w:proofErr w:type="spellEnd"/>
+      <w:r>
+        <w:rPr>
+          <w:strike/>
+          <w:color w:val="00B0F0"/>
+        </w:rPr>
+        <w:t xml:space="preserve"> (rozwijana lista </w:t>
+      </w:r>
+      <w:r>
+        <w:rPr>
+          <w:strike/>
+          <w:color w:val="00B0F0"/>
+        </w:rPr>
+        <w:t>ze wszystkimi tabelami)</w:t>
+      </w:r>
+      <w:r>
+        <w:rPr>
+          <w:strike/>
+          <w:color w:val="00B0F0"/>
+        </w:rPr>
+        <w:t xml:space="preserve">. Po jego kliknięciu otwarcie </w:t>
+      </w:r>
+      <w:proofErr w:type="spellStart"/>
+      <w:r>
+        <w:rPr>
+          <w:strike/>
+          <w:color w:val="00B0F0"/>
+        </w:rPr>
+        <w:t>dataGrid’a</w:t>
+      </w:r>
+      <w:proofErr w:type="spellEnd"/>
+      <w:r>
+        <w:rPr>
+          <w:strike/>
+          <w:color w:val="00B0F0"/>
+        </w:rPr>
+        <w:t xml:space="preserve"> z danymi. </w:t>
+      </w:r>
+      <w:proofErr w:type="spellStart"/>
+      <w:r>
+        <w:rPr>
+          <w:strike/>
+          <w:color w:val="00B0F0"/>
+        </w:rPr>
+        <w:t>Zbindowanie</w:t>
+      </w:r>
+      <w:proofErr w:type="spellEnd"/>
+      <w:r>
+        <w:rPr>
+          <w:strike/>
+          <w:color w:val="00B0F0"/>
+        </w:rPr>
+        <w:t xml:space="preserve"> go tak, by modyfikacja komórki powodowała zmianę wartości w bazie danych</w:t>
+      </w:r>
       <w:bookmarkStart w:id="0" w:name="_GoBack"/>
       <w:bookmarkEnd w:id="0"/>
     </w:p>
     <w:p>
       <w:pPr>
+        <w:ind w:left="1080"/>
+      </w:pPr>
+    </w:p>
+    <w:p>
+      <w:pPr>
+        <w:pStyle w:val="Akapitzlist"/>
+        <w:numPr>
+          <w:ilvl w:val="0"/>
+          <w:numId w:val="2"/>
+        </w:numPr>
+      </w:pPr>
+      <w:r>
+        <w:t>Prowadzący</w:t>
+      </w:r>
+    </w:p>
+    <w:p>
+      <w:pPr>
+        <w:pStyle w:val="Akapitzlist"/>
+        <w:numPr>
+          <w:ilvl w:val="0"/>
+          <w:numId w:val="6"/>
+        </w:numPr>
+      </w:pPr>
+      <w:r>
+        <w:t>Okno główne</w:t>
+      </w:r>
+    </w:p>
+    <w:p>
+      <w:pPr>
+        <w:pStyle w:val="Akapitzlist"/>
+        <w:numPr>
+          <w:ilvl w:val="0"/>
+          <w:numId w:val="7"/>
+        </w:numPr>
+        <w:rPr>
+          <w:color w:val="00B050"/>
+        </w:rPr>
+      </w:pPr>
+      <w:r>
+        <w:rPr>
+          <w:color w:val="00B050"/>
+        </w:rPr>
+        <w:t xml:space="preserve">Zatwierdzanie i usuwanie zgłoszeń studentów na przedmioty/przedmioty obieralne, które prowadzi oraz projekty obowiązujące w ich obrębie (identyczna lampko-kontrolka jak u </w:t>
+      </w:r>
+      <w:proofErr w:type="spellStart"/>
+      <w:r>
+        <w:rPr>
+          <w:color w:val="00B050"/>
+        </w:rPr>
+        <w:t>admina</w:t>
+      </w:r>
+      <w:proofErr w:type="spellEnd"/>
+      <w:r>
+        <w:rPr>
+          <w:color w:val="00B050"/>
+        </w:rPr>
+        <w:t>)</w:t>
+      </w:r>
+    </w:p>
+    <w:p>
+      <w:pPr>
+        <w:pStyle w:val="Akapitzlist"/>
+        <w:ind w:left="2160"/>
+      </w:pPr>
+    </w:p>
+    <w:p>
+      <w:pPr>
+        <w:pStyle w:val="Akapitzlist"/>
+        <w:numPr>
+          <w:ilvl w:val="0"/>
+          <w:numId w:val="4"/>
+        </w:numPr>
+      </w:pPr>
+      <w:r>
+        <w:t>Zarządzanie przedmiotami</w:t>
+      </w:r>
+      <w:r>
+        <w:t xml:space="preserve"> i projektami</w:t>
+      </w:r>
+    </w:p>
+    <w:p>
+      <w:pPr>
+        <w:pStyle w:val="Akapitzlist"/>
+        <w:numPr>
+          <w:ilvl w:val="1"/>
+          <w:numId w:val="4"/>
+        </w:numPr>
+        <w:rPr>
+          <w:strike/>
+          <w:color w:val="FFC000"/>
+        </w:rPr>
+      </w:pPr>
+      <w:r>
+        <w:rPr>
+          <w:strike/>
+          <w:color w:val="FFC000"/>
+        </w:rPr>
+        <w:t>U</w:t>
+      </w:r>
+      <w:r>
+        <w:rPr>
+          <w:strike/>
+          <w:color w:val="FFC000"/>
+        </w:rPr>
+        <w:t xml:space="preserve">suwanie przedmiotów </w:t>
+      </w:r>
+      <w:r>
+        <w:rPr>
+          <w:strike/>
+          <w:color w:val="FFC000"/>
+        </w:rPr>
+        <w:t>i projektów wypisanych przez</w:t>
+      </w:r>
+      <w:r>
+        <w:rPr>
+          <w:strike/>
+          <w:color w:val="FFC000"/>
+        </w:rPr>
+        <w:t xml:space="preserve"> </w:t>
+      </w:r>
+      <w:proofErr w:type="spellStart"/>
+      <w:r>
+        <w:rPr>
+          <w:strike/>
+          <w:color w:val="FFC000"/>
+        </w:rPr>
+        <w:t>ListView</w:t>
+      </w:r>
+      <w:proofErr w:type="spellEnd"/>
+    </w:p>
+    <w:p>
+      <w:pPr>
+        <w:pStyle w:val="Akapitzlist"/>
+        <w:numPr>
+          <w:ilvl w:val="1"/>
+          <w:numId w:val="5"/>
+        </w:numPr>
+        <w:rPr>
+          <w:strike/>
+          <w:color w:val="FFC000"/>
+        </w:rPr>
+      </w:pPr>
+      <w:r>
+        <w:rPr>
+          <w:strike/>
+          <w:color w:val="FFC000"/>
+        </w:rPr>
+        <w:t>Przy dodawaniu przedmiotu: nazwa i opis. Możliwość dodania przedmiotu obieralnego (dodatkowe pole: max liczba studentów)</w:t>
+      </w:r>
+    </w:p>
+    <w:p>
+      <w:pPr>
+        <w:pStyle w:val="Akapitzlist"/>
+        <w:numPr>
+          <w:ilvl w:val="1"/>
+          <w:numId w:val="5"/>
+        </w:numPr>
+        <w:rPr>
+          <w:strike/>
+          <w:color w:val="FFC000"/>
+        </w:rPr>
+      </w:pPr>
+      <w:r>
+        <w:rPr>
+          <w:strike/>
+          <w:color w:val="FFC000"/>
+        </w:rPr>
+        <w:t>Przy dodawaniu projektu: nazwa, opis, max liczba studentów</w:t>
+      </w:r>
+    </w:p>
+    <w:p>
+      <w:pPr>
+        <w:pStyle w:val="Akapitzlist"/>
+        <w:numPr>
+          <w:ilvl w:val="1"/>
+          <w:numId w:val="5"/>
+        </w:numPr>
+        <w:rPr>
+          <w:strike/>
+          <w:color w:val="FFC000"/>
+        </w:rPr>
+      </w:pPr>
+      <w:r>
+        <w:rPr>
+          <w:strike/>
+          <w:color w:val="FFC000"/>
+        </w:rPr>
+        <w:t>Usuwanie studenta z projektu</w:t>
+      </w:r>
+    </w:p>
+    <w:p>
+      <w:pPr>
+        <w:pStyle w:val="Akapitzlist"/>
+        <w:numPr>
+          <w:ilvl w:val="1"/>
+          <w:numId w:val="5"/>
+        </w:numPr>
+        <w:rPr>
+          <w:strike/>
+          <w:color w:val="00B0F0"/>
+        </w:rPr>
+      </w:pPr>
+      <w:r>
+        <w:rPr>
+          <w:strike/>
+          <w:color w:val="00B0F0"/>
+        </w:rPr>
+        <w:t>Zakładka „Podgląd</w:t>
+      </w:r>
+      <w:r>
+        <w:rPr>
+          <w:strike/>
+          <w:color w:val="00B0F0"/>
+        </w:rPr>
+        <w:t xml:space="preserve"> przedmiotów</w:t>
+      </w:r>
+      <w:r>
+        <w:rPr>
+          <w:strike/>
+          <w:color w:val="00B0F0"/>
+        </w:rPr>
+        <w:t xml:space="preserve">” </w:t>
+      </w:r>
+      <w:r>
+        <w:rPr>
+          <w:strike/>
+          <w:color w:val="00B0F0"/>
+        </w:rPr>
+        <w:t>– przeglądanie przedmiotó</w:t>
+      </w:r>
+      <w:r>
+        <w:rPr>
+          <w:strike/>
+          <w:color w:val="00B0F0"/>
+        </w:rPr>
+        <w:t>w</w:t>
+      </w:r>
+      <w:r>
+        <w:rPr>
+          <w:strike/>
+          <w:color w:val="00B0F0"/>
+        </w:rPr>
+        <w:t xml:space="preserve"> innych prowadzących</w:t>
+      </w:r>
+      <w:r>
+        <w:rPr>
+          <w:strike/>
+          <w:color w:val="00B0F0"/>
+        </w:rPr>
+        <w:t xml:space="preserve"> (razem z należącymi do nich projektami i zapisanymi na nich studentami)</w:t>
+      </w:r>
+      <w:r>
+        <w:rPr>
+          <w:strike/>
+          <w:color w:val="00B0F0"/>
+        </w:rPr>
+        <w:t xml:space="preserve">. </w:t>
+      </w:r>
+      <w:r>
+        <w:rPr>
+          <w:color w:val="00B0F0"/>
+        </w:rPr>
+        <w:t>Wyszczególnić prowadzącego (by dało się dobrać do profilu każdego użytkownika w bazie)</w:t>
+      </w:r>
+      <w:r>
+        <w:rPr>
+          <w:color w:val="00B0F0"/>
+        </w:rPr>
+        <w:t>, np. w osobnej kolumnie</w:t>
+      </w:r>
+    </w:p>
+    <w:p>
+      <w:pPr>
+        <w:pStyle w:val="Akapitzlist"/>
+        <w:numPr>
+          <w:ilvl w:val="1"/>
+          <w:numId w:val="5"/>
+        </w:numPr>
+        <w:rPr>
+          <w:color w:val="00B0F0"/>
+        </w:rPr>
+      </w:pPr>
+      <w:r>
+        <w:rPr>
+          <w:color w:val="00B0F0"/>
+        </w:rPr>
+        <w:t>Generowanie raportu z przedmiotu</w:t>
+      </w:r>
+    </w:p>
+    <w:p>
+      <w:pPr>
+        <w:pStyle w:val="Akapitzlist"/>
+        <w:ind w:left="2160"/>
+      </w:pPr>
+    </w:p>
+    <w:p>
+      <w:pPr>
+        <w:pStyle w:val="Akapitzlist"/>
+        <w:ind w:left="2160"/>
+      </w:pPr>
+    </w:p>
+    <w:p>
+      <w:pPr>
+        <w:pStyle w:val="Akapitzlist"/>
+        <w:ind w:left="2160"/>
+      </w:pPr>
+    </w:p>
+    <w:p>
+      <w:pPr>
+        <w:pStyle w:val="Akapitzlist"/>
+        <w:numPr>
+          <w:ilvl w:val="0"/>
+          <w:numId w:val="4"/>
+        </w:numPr>
+      </w:pPr>
+      <w:r>
+        <w:lastRenderedPageBreak/>
+        <w:t>Zarządzanie ocenami</w:t>
+      </w:r>
+    </w:p>
+    <w:p>
+      <w:pPr>
+        <w:pStyle w:val="Akapitzlist"/>
+        <w:numPr>
+          <w:ilvl w:val="1"/>
+          <w:numId w:val="4"/>
+        </w:numPr>
+        <w:rPr>
+          <w:strike/>
+          <w:color w:val="00B0F0"/>
+        </w:rPr>
+      </w:pPr>
+      <w:r>
+        <w:rPr>
+          <w:strike/>
+          <w:color w:val="00B0F0"/>
+        </w:rPr>
+        <w:t>Przy dodawaniu oceny można wybrać projekt, z którego została wystawiona. Trzeba wybrać przedmiot</w:t>
+      </w:r>
+    </w:p>
+    <w:p>
+      <w:pPr>
+        <w:pStyle w:val="Akapitzlist"/>
+        <w:numPr>
+          <w:ilvl w:val="1"/>
+          <w:numId w:val="4"/>
+        </w:numPr>
+        <w:rPr>
+          <w:strike/>
+          <w:color w:val="00B0F0"/>
+        </w:rPr>
+      </w:pPr>
+      <w:r>
+        <w:rPr>
+          <w:strike/>
+          <w:color w:val="00B0F0"/>
+        </w:rPr>
+        <w:t>Można modyfikować również komentarz do oceny</w:t>
+      </w:r>
+    </w:p>
+    <w:p>
+      <w:pPr>
+        <w:rPr>
+          <w:color w:val="00B0F0"/>
+        </w:rPr>
+      </w:pPr>
+    </w:p>
+    <w:p>
+      <w:pPr>
+        <w:pStyle w:val="Akapitzlist"/>
+        <w:numPr>
+          <w:ilvl w:val="0"/>
+          <w:numId w:val="2"/>
+        </w:numPr>
+      </w:pPr>
+      <w:r>
+        <w:t>Student</w:t>
+      </w:r>
+    </w:p>
+    <w:p>
+      <w:pPr>
+        <w:pStyle w:val="Akapitzlist"/>
+        <w:numPr>
+          <w:ilvl w:val="0"/>
+          <w:numId w:val="9"/>
+        </w:numPr>
+        <w:rPr>
+          <w:strike/>
+          <w:color w:val="FFC000"/>
+        </w:rPr>
+      </w:pPr>
+      <w:r>
+        <w:rPr>
+          <w:strike/>
+          <w:color w:val="FFC000"/>
+        </w:rPr>
+        <w:t>Zgłoszenie: najpierw przedmioty, potem projekty</w:t>
+      </w:r>
+      <w:r>
+        <w:rPr>
+          <w:strike/>
+          <w:color w:val="FFC000"/>
+        </w:rPr>
+        <w:t>. Przerzuciłbym na koniec zakładek</w:t>
+      </w:r>
+    </w:p>
+    <w:p>
+      <w:pPr>
+        <w:pStyle w:val="Akapitzlist"/>
+        <w:numPr>
+          <w:ilvl w:val="0"/>
+          <w:numId w:val="9"/>
+        </w:numPr>
+        <w:rPr>
+          <w:strike/>
+          <w:color w:val="FFC000"/>
+        </w:rPr>
+      </w:pPr>
+      <w:r>
+        <w:rPr>
+          <w:strike/>
+          <w:color w:val="FFC000"/>
+        </w:rPr>
+        <w:t>Oceny: trzy listy. Przedmioty, projekty, oceny</w:t>
+      </w:r>
+    </w:p>
+    <w:p>
+      <w:pPr>
+        <w:pStyle w:val="Akapitzlist"/>
+        <w:numPr>
+          <w:ilvl w:val="0"/>
+          <w:numId w:val="9"/>
+        </w:numPr>
+        <w:rPr>
+          <w:strike/>
+          <w:color w:val="FFC000"/>
+        </w:rPr>
+      </w:pPr>
+      <w:r>
+        <w:rPr>
+          <w:strike/>
+          <w:color w:val="FFC000"/>
+        </w:rPr>
+        <w:t xml:space="preserve">Podgląd: najpierw przedmioty, potem projekty. Na początek zakładek. </w:t>
+      </w:r>
+      <w:r>
+        <w:rPr>
+          <w:strike/>
+          <w:color w:val="FFC000"/>
+        </w:rPr>
+        <w:t>Button „Pokaż” otworzy formularz ze szczegółowymi informacjami o przedmiocie/projekcie</w:t>
+      </w:r>
+    </w:p>
+    <w:p>
+      <w:pPr>
+        <w:pStyle w:val="Akapitzlist"/>
+        <w:numPr>
+          <w:ilvl w:val="0"/>
+          <w:numId w:val="9"/>
+        </w:numPr>
+        <w:rPr>
+          <w:strike/>
+        </w:rPr>
+      </w:pPr>
+      <w:r>
+        <w:rPr>
+          <w:strike/>
+          <w:color w:val="FFC000"/>
+        </w:rPr>
+        <w:t>Sprawdź projekt: niepotrzebne</w:t>
+      </w:r>
+    </w:p>
+    <w:p>
+      <w:pPr>
+        <w:pStyle w:val="Akapitzlist"/>
+        <w:ind w:left="2160"/>
+      </w:pPr>
+    </w:p>
+    <w:p>
+      <w:pPr>
+        <w:pStyle w:val="Akapitzlist"/>
+        <w:numPr>
+          <w:ilvl w:val="0"/>
+          <w:numId w:val="2"/>
+        </w:numPr>
+      </w:pPr>
+      <w:r>
+        <w:t>Rejestracja</w:t>
+      </w:r>
+    </w:p>
+    <w:p>
+      <w:pPr>
         <w:pStyle w:val="Akapitzlist"/>
         <w:numPr>
           <w:ilvl w:val="1"/>
@@ -483,22 +1166,22 @@
         </w:numPr>
         <w:rPr>
           <w:strike/>
-          <w:color w:val="00B0F0"/>
-        </w:rPr>
-      </w:pPr>
-      <w:r>
-        <w:rPr>
-          <w:strike/>
-          <w:color w:val="00B0F0"/>
-        </w:rPr>
-        <w:t>M</w:t>
-      </w:r>
-      <w:r>
-        <w:rPr>
-          <w:strike/>
-          <w:color w:val="00B0F0"/>
-        </w:rPr>
-        <w:t>ożliwość przypisania prowadzącego do zakładu</w:t>
+          <w:color w:val="00B050"/>
+        </w:rPr>
+      </w:pPr>
+      <w:r>
+        <w:rPr>
+          <w:strike/>
+          <w:color w:val="00B050"/>
+        </w:rPr>
+        <w:t>U</w:t>
+      </w:r>
+      <w:r>
+        <w:rPr>
+          <w:strike/>
+          <w:color w:val="00B050"/>
+        </w:rPr>
+        <w:t>sunięcie potwierdzenia wyjścia z formatki po utworzeniu konta</w:t>
       </w:r>
     </w:p>
     <w:p>
@@ -510,36 +1193,45 @@
         </w:numPr>
         <w:rPr>
           <w:strike/>
-          <w:color w:val="00B0F0"/>
-        </w:rPr>
-      </w:pPr>
-      <w:r>
-        <w:rPr>
-          <w:strike/>
-          <w:color w:val="00B0F0"/>
-        </w:rPr>
-        <w:t>U</w:t>
-      </w:r>
-      <w:r>
-        <w:rPr>
-          <w:strike/>
-          <w:color w:val="00B0F0"/>
-        </w:rPr>
-        <w:t xml:space="preserve">sunąć </w:t>
-      </w:r>
-      <w:r>
-        <w:rPr>
-          <w:strike/>
-          <w:color w:val="00B0F0"/>
-        </w:rPr>
-        <w:t>grupę</w:t>
-      </w:r>
-      <w:r>
-        <w:rPr>
-          <w:strike/>
-          <w:color w:val="00B0F0"/>
-        </w:rPr>
-        <w:t xml:space="preserve"> „Dodaj konto”</w:t>
+          <w:color w:val="00B050"/>
+        </w:rPr>
+      </w:pPr>
+      <w:r>
+        <w:rPr>
+          <w:strike/>
+          <w:color w:val="00B050"/>
+        </w:rPr>
+        <w:t>P</w:t>
+      </w:r>
+      <w:r>
+        <w:rPr>
+          <w:strike/>
+          <w:color w:val="00B050"/>
+        </w:rPr>
+        <w:t xml:space="preserve">rzy ręcznym wpisywaniu tekstu do </w:t>
+      </w:r>
+      <w:proofErr w:type="spellStart"/>
+      <w:r>
+        <w:rPr>
+          <w:strike/>
+          <w:color w:val="00B050"/>
+        </w:rPr>
+        <w:t>combobox’a</w:t>
+      </w:r>
+      <w:proofErr w:type="spellEnd"/>
+      <w:r>
+        <w:rPr>
+          <w:strike/>
+          <w:color w:val="00B050"/>
+        </w:rPr>
+        <w:t xml:space="preserve"> </w:t>
+      </w:r>
+      <w:r>
+        <w:rPr>
+          <w:strike/>
+          <w:color w:val="00B050"/>
+        </w:rPr>
+        <w:t>formatka rośnie jak chleb w Kleszczu</w:t>
       </w:r>
     </w:p>
     <w:p>
@@ -559,698 +1251,6 @@
           <w:strike/>
           <w:color w:val="00B0F0"/>
         </w:rPr>
-        <w:t>B</w:t>
-      </w:r>
-      <w:r>
-        <w:rPr>
-          <w:strike/>
-          <w:color w:val="00B0F0"/>
-        </w:rPr>
-        <w:t>lokowanie bazy danych (odpowiednia komenda SQL z poziomu kodu)</w:t>
-      </w:r>
-    </w:p>
-    <w:p>
-      <w:pPr>
-        <w:pStyle w:val="Akapitzlist"/>
-        <w:numPr>
-          <w:ilvl w:val="1"/>
-          <w:numId w:val="1"/>
-        </w:numPr>
-        <w:rPr>
-          <w:strike/>
-          <w:color w:val="00B0F0"/>
-        </w:rPr>
-      </w:pPr>
-      <w:r>
-        <w:rPr>
-          <w:strike/>
-          <w:color w:val="00B0F0"/>
-        </w:rPr>
-        <w:t>T</w:t>
-      </w:r>
-      <w:r>
-        <w:rPr>
-          <w:strike/>
-          <w:color w:val="00B0F0"/>
-        </w:rPr>
-        <w:t>abele</w:t>
-      </w:r>
-      <w:r>
-        <w:rPr>
-          <w:strike/>
-          <w:color w:val="00B0F0"/>
-        </w:rPr>
-        <w:t xml:space="preserve"> do przeglądania jako </w:t>
-      </w:r>
-      <w:proofErr w:type="spellStart"/>
-      <w:r>
-        <w:rPr>
-          <w:strike/>
-          <w:color w:val="00B0F0"/>
-        </w:rPr>
-        <w:t>combobox</w:t>
-      </w:r>
-      <w:proofErr w:type="spellEnd"/>
-      <w:r>
-        <w:rPr>
-          <w:strike/>
-          <w:color w:val="00B0F0"/>
-        </w:rPr>
-        <w:t xml:space="preserve"> (rozwijana lista </w:t>
-      </w:r>
-      <w:r>
-        <w:rPr>
-          <w:strike/>
-          <w:color w:val="00B0F0"/>
-        </w:rPr>
-        <w:t>ze wszystkimi tabelami)</w:t>
-      </w:r>
-      <w:r>
-        <w:rPr>
-          <w:strike/>
-          <w:color w:val="00B0F0"/>
-        </w:rPr>
-        <w:t xml:space="preserve">. Po jego kliknięciu otwarcie </w:t>
-      </w:r>
-      <w:proofErr w:type="spellStart"/>
-      <w:r>
-        <w:rPr>
-          <w:strike/>
-          <w:color w:val="00B0F0"/>
-        </w:rPr>
-        <w:t>dataGrid’a</w:t>
-      </w:r>
-      <w:proofErr w:type="spellEnd"/>
-      <w:r>
-        <w:rPr>
-          <w:strike/>
-          <w:color w:val="00B0F0"/>
-        </w:rPr>
-        <w:t xml:space="preserve"> z danymi. </w:t>
-      </w:r>
-      <w:proofErr w:type="spellStart"/>
-      <w:r>
-        <w:rPr>
-          <w:strike/>
-          <w:color w:val="00B0F0"/>
-        </w:rPr>
-        <w:t>Zbindowanie</w:t>
-      </w:r>
-      <w:proofErr w:type="spellEnd"/>
-      <w:r>
-        <w:rPr>
-          <w:strike/>
-          <w:color w:val="00B0F0"/>
-        </w:rPr>
-        <w:t xml:space="preserve"> go tak, by modyfikacja komórki powodowała zmianę wartości w bazie danych</w:t>
-      </w:r>
-    </w:p>
-    <w:p>
-      <w:pPr>
-        <w:ind w:left="1080"/>
-      </w:pPr>
-    </w:p>
-    <w:p>
-      <w:pPr>
-        <w:pStyle w:val="Akapitzlist"/>
-        <w:numPr>
-          <w:ilvl w:val="0"/>
-          <w:numId w:val="2"/>
-        </w:numPr>
-      </w:pPr>
-      <w:r>
-        <w:t>Prowadzący</w:t>
-      </w:r>
-    </w:p>
-    <w:p>
-      <w:pPr>
-        <w:pStyle w:val="Akapitzlist"/>
-        <w:numPr>
-          <w:ilvl w:val="0"/>
-          <w:numId w:val="6"/>
-        </w:numPr>
-      </w:pPr>
-      <w:r>
-        <w:t>Okno główne</w:t>
-      </w:r>
-    </w:p>
-    <w:p>
-      <w:pPr>
-        <w:pStyle w:val="Akapitzlist"/>
-        <w:numPr>
-          <w:ilvl w:val="0"/>
-          <w:numId w:val="7"/>
-        </w:numPr>
-        <w:rPr>
-          <w:color w:val="00B050"/>
-        </w:rPr>
-      </w:pPr>
-      <w:r>
-        <w:rPr>
-          <w:color w:val="00B050"/>
-        </w:rPr>
-        <w:t xml:space="preserve">Zatwierdzanie i usuwanie zgłoszeń studentów na przedmioty/przedmioty obieralne, które prowadzi oraz projekty obowiązujące w ich obrębie (identyczna lampko-kontrolka jak u </w:t>
-      </w:r>
-      <w:proofErr w:type="spellStart"/>
-      <w:r>
-        <w:rPr>
-          <w:color w:val="00B050"/>
-        </w:rPr>
-        <w:t>admina</w:t>
-      </w:r>
-      <w:proofErr w:type="spellEnd"/>
-      <w:r>
-        <w:rPr>
-          <w:color w:val="00B050"/>
-        </w:rPr>
-        <w:t>)</w:t>
-      </w:r>
-    </w:p>
-    <w:p>
-      <w:pPr>
-        <w:pStyle w:val="Akapitzlist"/>
-        <w:ind w:left="2160"/>
-      </w:pPr>
-    </w:p>
-    <w:p>
-      <w:pPr>
-        <w:pStyle w:val="Akapitzlist"/>
-        <w:numPr>
-          <w:ilvl w:val="0"/>
-          <w:numId w:val="4"/>
-        </w:numPr>
-      </w:pPr>
-      <w:r>
-        <w:t>Zarządzanie przedmiotami</w:t>
-      </w:r>
-      <w:r>
-        <w:t xml:space="preserve"> i projektami</w:t>
-      </w:r>
-    </w:p>
-    <w:p>
-      <w:pPr>
-        <w:pStyle w:val="Akapitzlist"/>
-        <w:numPr>
-          <w:ilvl w:val="1"/>
-          <w:numId w:val="4"/>
-        </w:numPr>
-        <w:rPr>
-          <w:strike/>
-          <w:color w:val="FFC000"/>
-        </w:rPr>
-      </w:pPr>
-      <w:r>
-        <w:rPr>
-          <w:strike/>
-          <w:color w:val="FFC000"/>
-        </w:rPr>
-        <w:t>U</w:t>
-      </w:r>
-      <w:r>
-        <w:rPr>
-          <w:strike/>
-          <w:color w:val="FFC000"/>
-        </w:rPr>
-        <w:t xml:space="preserve">suwanie przedmiotów </w:t>
-      </w:r>
-      <w:r>
-        <w:rPr>
-          <w:strike/>
-          <w:color w:val="FFC000"/>
-        </w:rPr>
-        <w:t>i projektów wypisanych przez</w:t>
-      </w:r>
-      <w:r>
-        <w:rPr>
-          <w:strike/>
-          <w:color w:val="FFC000"/>
-        </w:rPr>
-        <w:t xml:space="preserve"> </w:t>
-      </w:r>
-      <w:proofErr w:type="spellStart"/>
-      <w:r>
-        <w:rPr>
-          <w:strike/>
-          <w:color w:val="FFC000"/>
-        </w:rPr>
-        <w:t>ListView</w:t>
-      </w:r>
-      <w:proofErr w:type="spellEnd"/>
-    </w:p>
-    <w:p>
-      <w:pPr>
-        <w:pStyle w:val="Akapitzlist"/>
-        <w:numPr>
-          <w:ilvl w:val="1"/>
-          <w:numId w:val="5"/>
-        </w:numPr>
-        <w:rPr>
-          <w:strike/>
-          <w:color w:val="FFC000"/>
-        </w:rPr>
-      </w:pPr>
-      <w:r>
-        <w:rPr>
-          <w:strike/>
-          <w:color w:val="FFC000"/>
-        </w:rPr>
-        <w:t>Przy dodawaniu przedmiotu: nazwa i opis. Możliwość dodania przedmiotu obieralnego (dodatkowe pole: max liczba studentów)</w:t>
-      </w:r>
-    </w:p>
-    <w:p>
-      <w:pPr>
-        <w:pStyle w:val="Akapitzlist"/>
-        <w:numPr>
-          <w:ilvl w:val="1"/>
-          <w:numId w:val="5"/>
-        </w:numPr>
-        <w:rPr>
-          <w:strike/>
-          <w:color w:val="FFC000"/>
-        </w:rPr>
-      </w:pPr>
-      <w:r>
-        <w:rPr>
-          <w:strike/>
-          <w:color w:val="FFC000"/>
-        </w:rPr>
-        <w:t>Przy dodawaniu projektu: nazwa, opis, max liczba studentów</w:t>
-      </w:r>
-    </w:p>
-    <w:p>
-      <w:pPr>
-        <w:pStyle w:val="Akapitzlist"/>
-        <w:numPr>
-          <w:ilvl w:val="1"/>
-          <w:numId w:val="5"/>
-        </w:numPr>
-        <w:rPr>
-          <w:strike/>
-          <w:color w:val="FFC000"/>
-        </w:rPr>
-      </w:pPr>
-      <w:r>
-        <w:rPr>
-          <w:strike/>
-          <w:color w:val="FFC000"/>
-        </w:rPr>
-        <w:t>Usuwanie studenta z projektu</w:t>
-      </w:r>
-    </w:p>
-    <w:p>
-      <w:pPr>
-        <w:pStyle w:val="Akapitzlist"/>
-        <w:numPr>
-          <w:ilvl w:val="1"/>
-          <w:numId w:val="5"/>
-        </w:numPr>
-        <w:rPr>
-          <w:strike/>
-          <w:color w:val="00B0F0"/>
-        </w:rPr>
-      </w:pPr>
-      <w:r>
-        <w:rPr>
-          <w:strike/>
-          <w:color w:val="00B0F0"/>
-        </w:rPr>
-        <w:t>Zakładka „Podgląd</w:t>
-      </w:r>
-      <w:r>
-        <w:rPr>
-          <w:strike/>
-          <w:color w:val="00B0F0"/>
-        </w:rPr>
-        <w:t xml:space="preserve"> przedmiotów</w:t>
-      </w:r>
-      <w:r>
-        <w:rPr>
-          <w:strike/>
-          <w:color w:val="00B0F0"/>
-        </w:rPr>
-        <w:t xml:space="preserve">” </w:t>
-      </w:r>
-      <w:r>
-        <w:rPr>
-          <w:strike/>
-          <w:color w:val="00B0F0"/>
-        </w:rPr>
-        <w:t>– przeglądanie przedmiotó</w:t>
-      </w:r>
-      <w:r>
-        <w:rPr>
-          <w:strike/>
-          <w:color w:val="00B0F0"/>
-        </w:rPr>
-        <w:t>w</w:t>
-      </w:r>
-      <w:r>
-        <w:rPr>
-          <w:strike/>
-          <w:color w:val="00B0F0"/>
-        </w:rPr>
-        <w:t xml:space="preserve"> innych prowadzących</w:t>
-      </w:r>
-      <w:r>
-        <w:rPr>
-          <w:strike/>
-          <w:color w:val="00B0F0"/>
-        </w:rPr>
-        <w:t xml:space="preserve"> (razem z należącymi do nich projektami i zapisanymi na nich studentami)</w:t>
-      </w:r>
-      <w:r>
-        <w:rPr>
-          <w:strike/>
-          <w:color w:val="00B0F0"/>
-        </w:rPr>
-        <w:t xml:space="preserve">. </w:t>
-      </w:r>
-      <w:r>
-        <w:rPr>
-          <w:color w:val="00B0F0"/>
-        </w:rPr>
-        <w:t>Wyszczególnić prowadzącego (by dało się dobrać do profilu każdego użytkownika w bazie)</w:t>
-      </w:r>
-      <w:r>
-        <w:rPr>
-          <w:color w:val="00B0F0"/>
-        </w:rPr>
-        <w:t>, np. w osobnej kolumnie</w:t>
-      </w:r>
-    </w:p>
-    <w:p>
-      <w:pPr>
-        <w:pStyle w:val="Akapitzlist"/>
-        <w:numPr>
-          <w:ilvl w:val="1"/>
-          <w:numId w:val="5"/>
-        </w:numPr>
-        <w:rPr>
-          <w:color w:val="00B0F0"/>
-        </w:rPr>
-      </w:pPr>
-      <w:r>
-        <w:rPr>
-          <w:color w:val="00B0F0"/>
-        </w:rPr>
-        <w:t>Generowanie raportu z przedmiotu</w:t>
-      </w:r>
-    </w:p>
-    <w:p>
-      <w:pPr>
-        <w:pStyle w:val="Akapitzlist"/>
-        <w:ind w:left="2160"/>
-      </w:pPr>
-    </w:p>
-    <w:p>
-      <w:pPr>
-        <w:pStyle w:val="Akapitzlist"/>
-        <w:ind w:left="2160"/>
-      </w:pPr>
-    </w:p>
-    <w:p>
-      <w:pPr>
-        <w:pStyle w:val="Akapitzlist"/>
-        <w:ind w:left="2160"/>
-      </w:pPr>
-    </w:p>
-    <w:p>
-      <w:pPr>
-        <w:pStyle w:val="Akapitzlist"/>
-        <w:numPr>
-          <w:ilvl w:val="0"/>
-          <w:numId w:val="4"/>
-        </w:numPr>
-      </w:pPr>
-      <w:r>
-        <w:lastRenderedPageBreak/>
-        <w:t>Zarządzanie ocenami</w:t>
-      </w:r>
-    </w:p>
-    <w:p>
-      <w:pPr>
-        <w:pStyle w:val="Akapitzlist"/>
-        <w:numPr>
-          <w:ilvl w:val="1"/>
-          <w:numId w:val="4"/>
-        </w:numPr>
-        <w:rPr>
-          <w:strike/>
-          <w:color w:val="00B0F0"/>
-        </w:rPr>
-      </w:pPr>
-      <w:r>
-        <w:rPr>
-          <w:strike/>
-          <w:color w:val="00B0F0"/>
-        </w:rPr>
-        <w:t>Przy dodawaniu oceny można wybrać projekt, z którego została wystawiona. Trzeba wybrać przedmiot</w:t>
-      </w:r>
-    </w:p>
-    <w:p>
-      <w:pPr>
-        <w:pStyle w:val="Akapitzlist"/>
-        <w:numPr>
-          <w:ilvl w:val="1"/>
-          <w:numId w:val="4"/>
-        </w:numPr>
-        <w:rPr>
-          <w:strike/>
-          <w:color w:val="00B0F0"/>
-        </w:rPr>
-      </w:pPr>
-      <w:r>
-        <w:rPr>
-          <w:strike/>
-          <w:color w:val="00B0F0"/>
-        </w:rPr>
-        <w:t>Można modyfikować również komentarz do oceny</w:t>
-      </w:r>
-    </w:p>
-    <w:p>
-      <w:pPr>
-        <w:rPr>
-          <w:color w:val="00B0F0"/>
-        </w:rPr>
-      </w:pPr>
-    </w:p>
-    <w:p>
-      <w:pPr>
-        <w:pStyle w:val="Akapitzlist"/>
-        <w:numPr>
-          <w:ilvl w:val="0"/>
-          <w:numId w:val="2"/>
-        </w:numPr>
-      </w:pPr>
-      <w:r>
-        <w:t>Student</w:t>
-      </w:r>
-    </w:p>
-    <w:p>
-      <w:pPr>
-        <w:pStyle w:val="Akapitzlist"/>
-        <w:numPr>
-          <w:ilvl w:val="0"/>
-          <w:numId w:val="9"/>
-        </w:numPr>
-        <w:rPr>
-          <w:strike/>
-          <w:color w:val="FFC000"/>
-        </w:rPr>
-      </w:pPr>
-      <w:r>
-        <w:rPr>
-          <w:strike/>
-          <w:color w:val="FFC000"/>
-        </w:rPr>
-        <w:t>Zgłoszenie: najpierw przedmioty, potem projekty</w:t>
-      </w:r>
-      <w:r>
-        <w:rPr>
-          <w:strike/>
-          <w:color w:val="FFC000"/>
-        </w:rPr>
-        <w:t>. Przerzuciłbym na koniec zakładek</w:t>
-      </w:r>
-    </w:p>
-    <w:p>
-      <w:pPr>
-        <w:pStyle w:val="Akapitzlist"/>
-        <w:numPr>
-          <w:ilvl w:val="0"/>
-          <w:numId w:val="9"/>
-        </w:numPr>
-        <w:rPr>
-          <w:strike/>
-          <w:color w:val="FFC000"/>
-        </w:rPr>
-      </w:pPr>
-      <w:r>
-        <w:rPr>
-          <w:strike/>
-          <w:color w:val="FFC000"/>
-        </w:rPr>
-        <w:t>Oceny: trzy listy. Przedmioty, projekty, oceny</w:t>
-      </w:r>
-    </w:p>
-    <w:p>
-      <w:pPr>
-        <w:pStyle w:val="Akapitzlist"/>
-        <w:numPr>
-          <w:ilvl w:val="0"/>
-          <w:numId w:val="9"/>
-        </w:numPr>
-        <w:rPr>
-          <w:strike/>
-          <w:color w:val="FFC000"/>
-        </w:rPr>
-      </w:pPr>
-      <w:r>
-        <w:rPr>
-          <w:strike/>
-          <w:color w:val="FFC000"/>
-        </w:rPr>
-        <w:t xml:space="preserve">Podgląd: najpierw przedmioty, potem projekty. Na początek zakładek. </w:t>
-      </w:r>
-      <w:r>
-        <w:rPr>
-          <w:strike/>
-          <w:color w:val="FFC000"/>
-        </w:rPr>
-        <w:t>Button „Pokaż” otworzy formularz ze szczegółowymi informacjami o przedmiocie/projekcie</w:t>
-      </w:r>
-    </w:p>
-    <w:p>
-      <w:pPr>
-        <w:pStyle w:val="Akapitzlist"/>
-        <w:numPr>
-          <w:ilvl w:val="0"/>
-          <w:numId w:val="9"/>
-        </w:numPr>
-        <w:rPr>
-          <w:strike/>
-        </w:rPr>
-      </w:pPr>
-      <w:r>
-        <w:rPr>
-          <w:strike/>
-          <w:color w:val="FFC000"/>
-        </w:rPr>
-        <w:t>Sprawdź projekt: niepotrzebne</w:t>
-      </w:r>
-    </w:p>
-    <w:p>
-      <w:pPr>
-        <w:pStyle w:val="Akapitzlist"/>
-        <w:ind w:left="2160"/>
-      </w:pPr>
-    </w:p>
-    <w:p>
-      <w:pPr>
-        <w:pStyle w:val="Akapitzlist"/>
-        <w:numPr>
-          <w:ilvl w:val="0"/>
-          <w:numId w:val="2"/>
-        </w:numPr>
-      </w:pPr>
-      <w:r>
-        <w:t>Rejestracja</w:t>
-      </w:r>
-    </w:p>
-    <w:p>
-      <w:pPr>
-        <w:pStyle w:val="Akapitzlist"/>
-        <w:numPr>
-          <w:ilvl w:val="1"/>
-          <w:numId w:val="1"/>
-        </w:numPr>
-        <w:rPr>
-          <w:strike/>
-          <w:color w:val="00B050"/>
-        </w:rPr>
-      </w:pPr>
-      <w:r>
-        <w:rPr>
-          <w:strike/>
-          <w:color w:val="00B050"/>
-        </w:rPr>
-        <w:t>U</w:t>
-      </w:r>
-      <w:r>
-        <w:rPr>
-          <w:strike/>
-          <w:color w:val="00B050"/>
-        </w:rPr>
-        <w:t>sunięcie potwierdzenia wyjścia z formatki po utworzeniu konta</w:t>
-      </w:r>
-    </w:p>
-    <w:p>
-      <w:pPr>
-        <w:pStyle w:val="Akapitzlist"/>
-        <w:numPr>
-          <w:ilvl w:val="1"/>
-          <w:numId w:val="1"/>
-        </w:numPr>
-        <w:rPr>
-          <w:strike/>
-          <w:color w:val="00B050"/>
-        </w:rPr>
-      </w:pPr>
-      <w:r>
-        <w:rPr>
-          <w:strike/>
-          <w:color w:val="00B050"/>
-        </w:rPr>
-        <w:t>P</w:t>
-      </w:r>
-      <w:r>
-        <w:rPr>
-          <w:strike/>
-          <w:color w:val="00B050"/>
-        </w:rPr>
-        <w:t xml:space="preserve">rzy ręcznym wpisywaniu tekstu do </w:t>
-      </w:r>
-      <w:proofErr w:type="spellStart"/>
-      <w:r>
-        <w:rPr>
-          <w:strike/>
-          <w:color w:val="00B050"/>
-        </w:rPr>
-        <w:t>combobox’a</w:t>
-      </w:r>
-      <w:proofErr w:type="spellEnd"/>
-      <w:r>
-        <w:rPr>
-          <w:strike/>
-          <w:color w:val="00B050"/>
-        </w:rPr>
-        <w:t xml:space="preserve"> </w:t>
-      </w:r>
-      <w:r>
-        <w:rPr>
-          <w:strike/>
-          <w:color w:val="00B050"/>
-        </w:rPr>
-        <w:t>formatka rośnie jak chleb w Kleszczu</w:t>
-      </w:r>
-    </w:p>
-    <w:p>
-      <w:pPr>
-        <w:pStyle w:val="Akapitzlist"/>
-        <w:numPr>
-          <w:ilvl w:val="1"/>
-          <w:numId w:val="1"/>
-        </w:numPr>
-        <w:rPr>
-          <w:strike/>
-          <w:color w:val="00B0F0"/>
-        </w:rPr>
-      </w:pPr>
-      <w:r>
-        <w:rPr>
-          <w:strike/>
-          <w:color w:val="00B0F0"/>
-        </w:rPr>
         <w:t>Dokończenie rejestracji prowadzącego</w:t>
       </w:r>
     </w:p>
@@ -1653,6 +1653,24 @@
           <w:color w:val="00B050"/>
         </w:rPr>
         <w:t xml:space="preserve"> Raport</w:t>
+      </w:r>
+    </w:p>
+    <w:p>
+      <w:pPr>
+        <w:pStyle w:val="Akapitzlist"/>
+        <w:numPr>
+          <w:ilvl w:val="0"/>
+          <w:numId w:val="11"/>
+        </w:numPr>
+        <w:rPr>
+          <w:b/>
+        </w:rPr>
+      </w:pPr>
+      <w:r>
+        <w:rPr>
+          <w:color w:val="00B050"/>
+        </w:rPr>
+        <w:t>Powiązanie studenta z projektem</w:t>
       </w:r>
     </w:p>
     <w:p>
@@ -3717,7 +3735,7 @@
 </file>
 
 <file path=customXml/itemProps1.xml><?xml version="1.0" encoding="utf-8"?>
-<ds:datastoreItem xmlns:ds="http://schemas.openxmlformats.org/officeDocument/2006/customXml" ds:itemID="{74B66BC7-E343-47F9-B8D3-A29EA0D275D5}">
+<ds:datastoreItem xmlns:ds="http://schemas.openxmlformats.org/officeDocument/2006/customXml" ds:itemID="{F6BF8372-8BC8-4C68-A582-AEE393001D93}">
   <ds:schemaRefs>
     <ds:schemaRef ds:uri="http://schemas.openxmlformats.org/officeDocument/2006/bibliography"/>
   </ds:schemaRefs>

</xml_diff>

<commit_message>
Dodawanie, usuwanie i modyfikacja ocen
Na razie bez odświeżania list
</commit_message>
<xml_diff>
--- a/BD tasklist.docx
+++ b/BD tasklist.docx
@@ -147,10 +147,15 @@
           <w:ilvl w:val="1"/>
           <w:numId w:val="1"/>
         </w:numPr>
+        <w:rPr>
+          <w:strike/>
+          <w:color w:val="00B0F0"/>
+        </w:rPr>
       </w:pPr>
       <w:proofErr w:type="spellStart"/>
       <w:r>
         <w:rPr>
+          <w:strike/>
           <w:color w:val="00B0F0"/>
         </w:rPr>
         <w:t>Zbindowanie</w:t>
@@ -158,42 +163,10 @@
       <w:proofErr w:type="spellEnd"/>
       <w:r>
         <w:rPr>
-          <w:color w:val="00B0F0"/>
-        </w:rPr>
-        <w:t xml:space="preserve"> </w:t>
-      </w:r>
-      <w:r>
-        <w:rPr>
-          <w:color w:val="00B050"/>
-        </w:rPr>
-        <w:t xml:space="preserve">odpowiednich </w:t>
-      </w:r>
-      <w:r>
-        <w:rPr>
-          <w:color w:val="00B0F0"/>
-        </w:rPr>
-        <w:t xml:space="preserve">pól </w:t>
-      </w:r>
-      <w:r>
-        <w:rPr>
-          <w:color w:val="00B050"/>
-        </w:rPr>
-        <w:t>z</w:t>
-      </w:r>
-      <w:r>
-        <w:t xml:space="preserve"> </w:t>
-      </w:r>
-      <w:r>
-        <w:rPr>
-          <w:color w:val="00B0F0"/>
-        </w:rPr>
-        <w:t xml:space="preserve">bazą </w:t>
-      </w:r>
-      <w:r>
-        <w:rPr>
-          <w:color w:val="00B050"/>
-        </w:rPr>
-        <w:t>danych</w:t>
+          <w:strike/>
+          <w:color w:val="00B0F0"/>
+        </w:rPr>
+        <w:t xml:space="preserve"> odpowiednich pól z bazą danych</w:t>
       </w:r>
     </w:p>
     <w:p>
@@ -243,30 +216,35 @@
           <w:numId w:val="1"/>
         </w:numPr>
         <w:rPr>
-          <w:color w:val="7030A0"/>
-        </w:rPr>
-      </w:pPr>
-      <w:r>
-        <w:rPr>
-          <w:color w:val="7030A0"/>
+          <w:strike/>
+          <w:color w:val="00B0F0"/>
+        </w:rPr>
+      </w:pPr>
+      <w:r>
+        <w:rPr>
+          <w:strike/>
+          <w:color w:val="00B0F0"/>
         </w:rPr>
         <w:t>W</w:t>
       </w:r>
       <w:r>
         <w:rPr>
-          <w:color w:val="7030A0"/>
+          <w:strike/>
+          <w:color w:val="00B0F0"/>
         </w:rPr>
         <w:t xml:space="preserve">ygodny formularz </w:t>
       </w:r>
       <w:r>
         <w:rPr>
-          <w:color w:val="7030A0"/>
+          <w:strike/>
+          <w:color w:val="00B0F0"/>
         </w:rPr>
         <w:t xml:space="preserve">do przeglądania </w:t>
       </w:r>
       <w:r>
         <w:rPr>
-          <w:color w:val="7030A0"/>
+          <w:strike/>
+          <w:color w:val="00B0F0"/>
         </w:rPr>
         <w:t>profilów użytkowników</w:t>
       </w:r>
@@ -278,22 +256,29 @@
           <w:ilvl w:val="1"/>
           <w:numId w:val="1"/>
         </w:numPr>
-      </w:pPr>
-      <w:r>
-        <w:rPr>
-          <w:color w:val="7030A0"/>
+        <w:rPr>
+          <w:strike/>
+          <w:color w:val="FFC000"/>
+        </w:rPr>
+      </w:pPr>
+      <w:r>
+        <w:rPr>
+          <w:strike/>
+          <w:color w:val="FFC000"/>
         </w:rPr>
         <w:t xml:space="preserve">Uniwersalny formularz do edycji konta: </w:t>
       </w:r>
       <w:r>
         <w:rPr>
-          <w:color w:val="7030A0"/>
+          <w:strike/>
+          <w:color w:val="FFC000"/>
         </w:rPr>
         <w:t>hasło, email, miejsce zamiesz</w:t>
       </w:r>
       <w:r>
         <w:rPr>
-          <w:color w:val="7030A0"/>
+          <w:strike/>
+          <w:color w:val="FFC000"/>
         </w:rPr>
         <w:t>kania, data urodzenia</w:t>
       </w:r>
@@ -306,11 +291,13 @@
           <w:numId w:val="1"/>
         </w:numPr>
         <w:rPr>
-          <w:color w:val="00B0F0"/>
-        </w:rPr>
-      </w:pPr>
-      <w:r>
-        <w:rPr>
+          <w:strike/>
+          <w:color w:val="00B0F0"/>
+        </w:rPr>
+      </w:pPr>
+      <w:r>
+        <w:rPr>
+          <w:strike/>
           <w:color w:val="00B0F0"/>
         </w:rPr>
         <w:t xml:space="preserve">Otwarcie profilu użytkownika (PPM na </w:t>
@@ -318,6 +305,7 @@
       <w:proofErr w:type="spellStart"/>
       <w:r>
         <w:rPr>
+          <w:strike/>
           <w:color w:val="00B0F0"/>
         </w:rPr>
         <w:t>ListView</w:t>
@@ -325,6 +313,7 @@
       <w:proofErr w:type="spellEnd"/>
       <w:r>
         <w:rPr>
+          <w:strike/>
           <w:color w:val="00B0F0"/>
         </w:rPr>
         <w:t xml:space="preserve"> -&gt; Pokaż profil?)</w:t>
@@ -662,281 +651,280 @@
         </w:rPr>
         <w:t xml:space="preserve"> go tak, by modyfikacja komórki powodowała zmianę wartości w bazie danych</w:t>
       </w:r>
+    </w:p>
+    <w:p>
+      <w:pPr>
+        <w:ind w:left="1080"/>
+      </w:pPr>
+    </w:p>
+    <w:p>
+      <w:pPr>
+        <w:pStyle w:val="Akapitzlist"/>
+        <w:numPr>
+          <w:ilvl w:val="0"/>
+          <w:numId w:val="2"/>
+        </w:numPr>
+      </w:pPr>
+      <w:r>
+        <w:t>Prowadzący</w:t>
+      </w:r>
+    </w:p>
+    <w:p>
+      <w:pPr>
+        <w:pStyle w:val="Akapitzlist"/>
+        <w:numPr>
+          <w:ilvl w:val="0"/>
+          <w:numId w:val="6"/>
+        </w:numPr>
+      </w:pPr>
+      <w:r>
+        <w:t>Okno główne</w:t>
+      </w:r>
+    </w:p>
+    <w:p>
+      <w:pPr>
+        <w:pStyle w:val="Akapitzlist"/>
+        <w:numPr>
+          <w:ilvl w:val="0"/>
+          <w:numId w:val="7"/>
+        </w:numPr>
+        <w:rPr>
+          <w:strike/>
+          <w:color w:val="00B050"/>
+        </w:rPr>
+      </w:pPr>
+      <w:r>
+        <w:rPr>
+          <w:strike/>
+          <w:color w:val="00B050"/>
+        </w:rPr>
+        <w:t xml:space="preserve">Zatwierdzanie i usuwanie zgłoszeń studentów na przedmioty/przedmioty obieralne, które prowadzi oraz projekty obowiązujące w ich obrębie (identyczna lampko-kontrolka jak u </w:t>
+      </w:r>
+      <w:proofErr w:type="spellStart"/>
+      <w:r>
+        <w:rPr>
+          <w:strike/>
+          <w:color w:val="00B050"/>
+        </w:rPr>
+        <w:t>admina</w:t>
+      </w:r>
+      <w:proofErr w:type="spellEnd"/>
+      <w:r>
+        <w:rPr>
+          <w:strike/>
+          <w:color w:val="00B050"/>
+        </w:rPr>
+        <w:t>)</w:t>
+      </w:r>
+    </w:p>
+    <w:p>
+      <w:pPr>
+        <w:pStyle w:val="Akapitzlist"/>
+        <w:ind w:left="2160"/>
+      </w:pPr>
+    </w:p>
+    <w:p>
+      <w:pPr>
+        <w:pStyle w:val="Akapitzlist"/>
+        <w:numPr>
+          <w:ilvl w:val="0"/>
+          <w:numId w:val="4"/>
+        </w:numPr>
+      </w:pPr>
+      <w:r>
+        <w:t>Zarządzanie przedmiotami</w:t>
+      </w:r>
+      <w:r>
+        <w:t xml:space="preserve"> i projektami</w:t>
+      </w:r>
+    </w:p>
+    <w:p>
+      <w:pPr>
+        <w:pStyle w:val="Akapitzlist"/>
+        <w:numPr>
+          <w:ilvl w:val="1"/>
+          <w:numId w:val="4"/>
+        </w:numPr>
+        <w:rPr>
+          <w:strike/>
+          <w:color w:val="FFC000"/>
+        </w:rPr>
+      </w:pPr>
+      <w:r>
+        <w:rPr>
+          <w:strike/>
+          <w:color w:val="FFC000"/>
+        </w:rPr>
+        <w:t>U</w:t>
+      </w:r>
+      <w:r>
+        <w:rPr>
+          <w:strike/>
+          <w:color w:val="FFC000"/>
+        </w:rPr>
+        <w:t xml:space="preserve">suwanie przedmiotów </w:t>
+      </w:r>
+      <w:r>
+        <w:rPr>
+          <w:strike/>
+          <w:color w:val="FFC000"/>
+        </w:rPr>
+        <w:t>i projektów wypisanych przez</w:t>
+      </w:r>
+      <w:r>
+        <w:rPr>
+          <w:strike/>
+          <w:color w:val="FFC000"/>
+        </w:rPr>
+        <w:t xml:space="preserve"> </w:t>
+      </w:r>
+      <w:proofErr w:type="spellStart"/>
+      <w:r>
+        <w:rPr>
+          <w:strike/>
+          <w:color w:val="FFC000"/>
+        </w:rPr>
+        <w:t>ListView</w:t>
+      </w:r>
+      <w:proofErr w:type="spellEnd"/>
+    </w:p>
+    <w:p>
+      <w:pPr>
+        <w:pStyle w:val="Akapitzlist"/>
+        <w:numPr>
+          <w:ilvl w:val="1"/>
+          <w:numId w:val="5"/>
+        </w:numPr>
+        <w:rPr>
+          <w:strike/>
+          <w:color w:val="FFC000"/>
+        </w:rPr>
+      </w:pPr>
+      <w:r>
+        <w:rPr>
+          <w:strike/>
+          <w:color w:val="FFC000"/>
+        </w:rPr>
+        <w:t>Przy dodawaniu przedmiotu: nazwa i opis. Możliwość dodania przedmiotu obieralnego (dodatkowe pole: max liczba studentów)</w:t>
+      </w:r>
+    </w:p>
+    <w:p>
+      <w:pPr>
+        <w:pStyle w:val="Akapitzlist"/>
+        <w:numPr>
+          <w:ilvl w:val="1"/>
+          <w:numId w:val="5"/>
+        </w:numPr>
+        <w:rPr>
+          <w:strike/>
+          <w:color w:val="FFC000"/>
+        </w:rPr>
+      </w:pPr>
+      <w:r>
+        <w:rPr>
+          <w:strike/>
+          <w:color w:val="FFC000"/>
+        </w:rPr>
+        <w:t>Przy dodawaniu projektu: nazwa, opis, max liczba studentów</w:t>
+      </w:r>
+    </w:p>
+    <w:p>
+      <w:pPr>
+        <w:pStyle w:val="Akapitzlist"/>
+        <w:numPr>
+          <w:ilvl w:val="1"/>
+          <w:numId w:val="5"/>
+        </w:numPr>
+        <w:rPr>
+          <w:strike/>
+          <w:color w:val="FFC000"/>
+        </w:rPr>
+      </w:pPr>
+      <w:r>
+        <w:rPr>
+          <w:strike/>
+          <w:color w:val="FFC000"/>
+        </w:rPr>
+        <w:t>Usuwanie studenta z projektu</w:t>
+      </w:r>
+    </w:p>
+    <w:p>
+      <w:pPr>
+        <w:pStyle w:val="Akapitzlist"/>
+        <w:numPr>
+          <w:ilvl w:val="1"/>
+          <w:numId w:val="5"/>
+        </w:numPr>
+        <w:rPr>
+          <w:strike/>
+          <w:color w:val="00B0F0"/>
+        </w:rPr>
+      </w:pPr>
+      <w:r>
+        <w:rPr>
+          <w:strike/>
+          <w:color w:val="00B0F0"/>
+        </w:rPr>
+        <w:t>Zakładka „Podgląd</w:t>
+      </w:r>
+      <w:r>
+        <w:rPr>
+          <w:strike/>
+          <w:color w:val="00B0F0"/>
+        </w:rPr>
+        <w:t xml:space="preserve"> przedmiotów</w:t>
+      </w:r>
+      <w:r>
+        <w:rPr>
+          <w:strike/>
+          <w:color w:val="00B0F0"/>
+        </w:rPr>
+        <w:t xml:space="preserve">” </w:t>
+      </w:r>
+      <w:r>
+        <w:rPr>
+          <w:strike/>
+          <w:color w:val="00B0F0"/>
+        </w:rPr>
+        <w:t>– przeglądanie przedmiotó</w:t>
+      </w:r>
+      <w:r>
+        <w:rPr>
+          <w:strike/>
+          <w:color w:val="00B0F0"/>
+        </w:rPr>
+        <w:t>w</w:t>
+      </w:r>
+      <w:r>
+        <w:rPr>
+          <w:strike/>
+          <w:color w:val="00B0F0"/>
+        </w:rPr>
+        <w:t xml:space="preserve"> innych prowadzących</w:t>
+      </w:r>
+      <w:r>
+        <w:rPr>
+          <w:strike/>
+          <w:color w:val="00B0F0"/>
+        </w:rPr>
+        <w:t xml:space="preserve"> (razem z należącymi do nich projektami i zapisanymi na nich studentami)</w:t>
+      </w:r>
+      <w:r>
+        <w:rPr>
+          <w:strike/>
+          <w:color w:val="00B0F0"/>
+        </w:rPr>
+        <w:t>. Wyszczególnić prowadzącego (by dało się dobrać do profilu każdego użytkownika w bazie)</w:t>
+      </w:r>
+      <w:r>
+        <w:rPr>
+          <w:strike/>
+          <w:color w:val="00B0F0"/>
+        </w:rPr>
+        <w:t>, np. w osobnej kolumnie</w:t>
+      </w:r>
       <w:bookmarkStart w:id="0" w:name="_GoBack"/>
       <w:bookmarkEnd w:id="0"/>
-    </w:p>
-    <w:p>
-      <w:pPr>
-        <w:ind w:left="1080"/>
-      </w:pPr>
-    </w:p>
-    <w:p>
-      <w:pPr>
-        <w:pStyle w:val="Akapitzlist"/>
-        <w:numPr>
-          <w:ilvl w:val="0"/>
-          <w:numId w:val="2"/>
-        </w:numPr>
-      </w:pPr>
-      <w:r>
-        <w:t>Prowadzący</w:t>
-      </w:r>
-    </w:p>
-    <w:p>
-      <w:pPr>
-        <w:pStyle w:val="Akapitzlist"/>
-        <w:numPr>
-          <w:ilvl w:val="0"/>
-          <w:numId w:val="6"/>
-        </w:numPr>
-      </w:pPr>
-      <w:r>
-        <w:t>Okno główne</w:t>
-      </w:r>
-    </w:p>
-    <w:p>
-      <w:pPr>
-        <w:pStyle w:val="Akapitzlist"/>
-        <w:numPr>
-          <w:ilvl w:val="0"/>
-          <w:numId w:val="7"/>
-        </w:numPr>
-        <w:rPr>
-          <w:color w:val="00B050"/>
-        </w:rPr>
-      </w:pPr>
-      <w:r>
-        <w:rPr>
-          <w:color w:val="00B050"/>
-        </w:rPr>
-        <w:t xml:space="preserve">Zatwierdzanie i usuwanie zgłoszeń studentów na przedmioty/przedmioty obieralne, które prowadzi oraz projekty obowiązujące w ich obrębie (identyczna lampko-kontrolka jak u </w:t>
-      </w:r>
-      <w:proofErr w:type="spellStart"/>
-      <w:r>
-        <w:rPr>
-          <w:color w:val="00B050"/>
-        </w:rPr>
-        <w:t>admina</w:t>
-      </w:r>
-      <w:proofErr w:type="spellEnd"/>
-      <w:r>
-        <w:rPr>
-          <w:color w:val="00B050"/>
-        </w:rPr>
-        <w:t>)</w:t>
-      </w:r>
-    </w:p>
-    <w:p>
-      <w:pPr>
-        <w:pStyle w:val="Akapitzlist"/>
-        <w:ind w:left="2160"/>
-      </w:pPr>
-    </w:p>
-    <w:p>
-      <w:pPr>
-        <w:pStyle w:val="Akapitzlist"/>
-        <w:numPr>
-          <w:ilvl w:val="0"/>
-          <w:numId w:val="4"/>
-        </w:numPr>
-      </w:pPr>
-      <w:r>
-        <w:t>Zarządzanie przedmiotami</w:t>
-      </w:r>
-      <w:r>
-        <w:t xml:space="preserve"> i projektami</w:t>
-      </w:r>
-    </w:p>
-    <w:p>
-      <w:pPr>
-        <w:pStyle w:val="Akapitzlist"/>
-        <w:numPr>
-          <w:ilvl w:val="1"/>
-          <w:numId w:val="4"/>
-        </w:numPr>
-        <w:rPr>
-          <w:strike/>
-          <w:color w:val="FFC000"/>
-        </w:rPr>
-      </w:pPr>
-      <w:r>
-        <w:rPr>
-          <w:strike/>
-          <w:color w:val="FFC000"/>
-        </w:rPr>
-        <w:t>U</w:t>
-      </w:r>
-      <w:r>
-        <w:rPr>
-          <w:strike/>
-          <w:color w:val="FFC000"/>
-        </w:rPr>
-        <w:t xml:space="preserve">suwanie przedmiotów </w:t>
-      </w:r>
-      <w:r>
-        <w:rPr>
-          <w:strike/>
-          <w:color w:val="FFC000"/>
-        </w:rPr>
-        <w:t>i projektów wypisanych przez</w:t>
-      </w:r>
-      <w:r>
-        <w:rPr>
-          <w:strike/>
-          <w:color w:val="FFC000"/>
-        </w:rPr>
-        <w:t xml:space="preserve"> </w:t>
-      </w:r>
-      <w:proofErr w:type="spellStart"/>
-      <w:r>
-        <w:rPr>
-          <w:strike/>
-          <w:color w:val="FFC000"/>
-        </w:rPr>
-        <w:t>ListView</w:t>
-      </w:r>
-      <w:proofErr w:type="spellEnd"/>
-    </w:p>
-    <w:p>
-      <w:pPr>
-        <w:pStyle w:val="Akapitzlist"/>
-        <w:numPr>
-          <w:ilvl w:val="1"/>
-          <w:numId w:val="5"/>
-        </w:numPr>
-        <w:rPr>
-          <w:strike/>
-          <w:color w:val="FFC000"/>
-        </w:rPr>
-      </w:pPr>
-      <w:r>
-        <w:rPr>
-          <w:strike/>
-          <w:color w:val="FFC000"/>
-        </w:rPr>
-        <w:t>Przy dodawaniu przedmiotu: nazwa i opis. Możliwość dodania przedmiotu obieralnego (dodatkowe pole: max liczba studentów)</w:t>
-      </w:r>
-    </w:p>
-    <w:p>
-      <w:pPr>
-        <w:pStyle w:val="Akapitzlist"/>
-        <w:numPr>
-          <w:ilvl w:val="1"/>
-          <w:numId w:val="5"/>
-        </w:numPr>
-        <w:rPr>
-          <w:strike/>
-          <w:color w:val="FFC000"/>
-        </w:rPr>
-      </w:pPr>
-      <w:r>
-        <w:rPr>
-          <w:strike/>
-          <w:color w:val="FFC000"/>
-        </w:rPr>
-        <w:t>Przy dodawaniu projektu: nazwa, opis, max liczba studentów</w:t>
-      </w:r>
-    </w:p>
-    <w:p>
-      <w:pPr>
-        <w:pStyle w:val="Akapitzlist"/>
-        <w:numPr>
-          <w:ilvl w:val="1"/>
-          <w:numId w:val="5"/>
-        </w:numPr>
-        <w:rPr>
-          <w:strike/>
-          <w:color w:val="FFC000"/>
-        </w:rPr>
-      </w:pPr>
-      <w:r>
-        <w:rPr>
-          <w:strike/>
-          <w:color w:val="FFC000"/>
-        </w:rPr>
-        <w:t>Usuwanie studenta z projektu</w:t>
-      </w:r>
-    </w:p>
-    <w:p>
-      <w:pPr>
-        <w:pStyle w:val="Akapitzlist"/>
-        <w:numPr>
-          <w:ilvl w:val="1"/>
-          <w:numId w:val="5"/>
-        </w:numPr>
-        <w:rPr>
-          <w:strike/>
-          <w:color w:val="00B0F0"/>
-        </w:rPr>
-      </w:pPr>
-      <w:r>
-        <w:rPr>
-          <w:strike/>
-          <w:color w:val="00B0F0"/>
-        </w:rPr>
-        <w:t>Zakładka „Podgląd</w:t>
-      </w:r>
-      <w:r>
-        <w:rPr>
-          <w:strike/>
-          <w:color w:val="00B0F0"/>
-        </w:rPr>
-        <w:t xml:space="preserve"> przedmiotów</w:t>
-      </w:r>
-      <w:r>
-        <w:rPr>
-          <w:strike/>
-          <w:color w:val="00B0F0"/>
-        </w:rPr>
-        <w:t xml:space="preserve">” </w:t>
-      </w:r>
-      <w:r>
-        <w:rPr>
-          <w:strike/>
-          <w:color w:val="00B0F0"/>
-        </w:rPr>
-        <w:t>– przeglądanie przedmiotó</w:t>
-      </w:r>
-      <w:r>
-        <w:rPr>
-          <w:strike/>
-          <w:color w:val="00B0F0"/>
-        </w:rPr>
-        <w:t>w</w:t>
-      </w:r>
-      <w:r>
-        <w:rPr>
-          <w:strike/>
-          <w:color w:val="00B0F0"/>
-        </w:rPr>
-        <w:t xml:space="preserve"> innych prowadzących</w:t>
-      </w:r>
-      <w:r>
-        <w:rPr>
-          <w:strike/>
-          <w:color w:val="00B0F0"/>
-        </w:rPr>
-        <w:t xml:space="preserve"> (razem z należącymi do nich projektami i zapisanymi na nich studentami)</w:t>
-      </w:r>
-      <w:r>
-        <w:rPr>
-          <w:strike/>
-          <w:color w:val="00B0F0"/>
-        </w:rPr>
-        <w:t xml:space="preserve">. </w:t>
-      </w:r>
-      <w:r>
-        <w:rPr>
-          <w:color w:val="00B0F0"/>
-        </w:rPr>
-        <w:t>Wyszczególnić prowadzącego (by dało się dobrać do profilu każdego użytkownika w bazie)</w:t>
-      </w:r>
-      <w:r>
-        <w:rPr>
-          <w:color w:val="00B0F0"/>
-        </w:rPr>
-        <w:t>, np. w osobnej kolumnie</w:t>
-      </w:r>
     </w:p>
     <w:p>
       <w:pPr>
@@ -3735,7 +3723,7 @@
 </file>
 
 <file path=customXml/itemProps1.xml><?xml version="1.0" encoding="utf-8"?>
-<ds:datastoreItem xmlns:ds="http://schemas.openxmlformats.org/officeDocument/2006/customXml" ds:itemID="{F6BF8372-8BC8-4C68-A582-AEE393001D93}">
+<ds:datastoreItem xmlns:ds="http://schemas.openxmlformats.org/officeDocument/2006/customXml" ds:itemID="{94087304-8943-4D3D-BB95-3980631AC4DD}">
   <ds:schemaRefs>
     <ds:schemaRef ds:uri="http://schemas.openxmlformats.org/officeDocument/2006/bibliography"/>
   </ds:schemaRefs>

</xml_diff>